<commit_message>
1. adding prerpocessor directive verbose instead of debug 2. added integration fringe under release scope 3. msg ready for integratin with RW
</commit_message>
<xml_diff>
--- a/example/msg/integration/doc/MSG-Integration-Draft.docx
+++ b/example/msg/integration/doc/MSG-Integration-Draft.docx
@@ -11,9 +11,7 @@
       <w:pPr>
         <w:ind w:left="1440" w:firstLine="720"/>
       </w:pPr>
-      <w:bookmarkStart w:id="0" w:name="_GoBack"/>
-    </w:p>
-    <w:bookmarkEnd w:id="0"/>
+    </w:p>
     <w:p>
       <w:pPr>
         <w:ind w:left="1440" w:firstLine="720"/>
@@ -125,6 +123,12 @@
     </w:p>
     <w:sdt>
       <w:sdtPr>
+        <w:rPr>
+          <w:rFonts w:asciiTheme="minorHAnsi" w:eastAsiaTheme="minorHAnsi" w:hAnsiTheme="minorHAnsi" w:cstheme="minorBidi"/>
+          <w:color w:val="auto"/>
+          <w:sz w:val="22"/>
+          <w:szCs w:val="22"/>
+        </w:rPr>
         <w:id w:val="484044668"/>
         <w:docPartObj>
           <w:docPartGallery w:val="Table of Contents"/>
@@ -133,13 +137,9 @@
       </w:sdtPr>
       <w:sdtEndPr>
         <w:rPr>
-          <w:rFonts w:asciiTheme="minorHAnsi" w:eastAsiaTheme="minorHAnsi" w:hAnsiTheme="minorHAnsi" w:cstheme="minorBidi"/>
           <w:b/>
           <w:bCs/>
           <w:noProof/>
-          <w:color w:val="auto"/>
-          <w:sz w:val="22"/>
-          <w:szCs w:val="22"/>
         </w:rPr>
       </w:sdtEndPr>
       <w:sdtContent>
@@ -2823,11 +2823,11 @@
       <w:pPr>
         <w:pStyle w:val="Heading1"/>
       </w:pPr>
-      <w:bookmarkStart w:id="1" w:name="_Toc405909698"/>
+      <w:bookmarkStart w:id="0" w:name="_Toc405909698"/>
       <w:r>
         <w:t>Overview</w:t>
       </w:r>
-      <w:bookmarkEnd w:id="1"/>
+      <w:bookmarkEnd w:id="0"/>
     </w:p>
     <w:p/>
     <w:p>
@@ -2851,11 +2851,11 @@
       <w:pPr>
         <w:pStyle w:val="Heading1"/>
       </w:pPr>
-      <w:bookmarkStart w:id="2" w:name="_Toc405909699"/>
+      <w:bookmarkStart w:id="1" w:name="_Toc405909699"/>
       <w:r>
         <w:t>Configuration</w:t>
       </w:r>
-      <w:bookmarkEnd w:id="2"/>
+      <w:bookmarkEnd w:id="1"/>
     </w:p>
     <w:p>
       <w:proofErr w:type="spellStart"/>
@@ -2864,27 +2864,19 @@
       </w:r>
       <w:proofErr w:type="spellEnd"/>
       <w:r>
-        <w:t xml:space="preserve"> integration module should be implemented as ‘fringe’ which allows to load configuration of </w:t>
-      </w:r>
-      <w:proofErr w:type="gramStart"/>
-      <w:r>
-        <w:t>virtual</w:t>
-      </w:r>
-      <w:proofErr w:type="gramEnd"/>
-      <w:r>
-        <w:t xml:space="preserve"> world in run-time. </w:t>
+        <w:t xml:space="preserve"> integration module should be implemented as ‘fringe’ which allows to load configuration of virtual world in run-time. </w:t>
       </w:r>
     </w:p>
     <w:p>
       <w:pPr>
         <w:pStyle w:val="Heading2"/>
       </w:pPr>
-      <w:bookmarkStart w:id="3" w:name="_Toc405909700"/>
+      <w:bookmarkStart w:id="2" w:name="_Toc405909700"/>
       <w:proofErr w:type="spellStart"/>
       <w:r>
         <w:t>Quartal</w:t>
       </w:r>
-      <w:bookmarkEnd w:id="3"/>
+      <w:bookmarkEnd w:id="2"/>
       <w:proofErr w:type="spellEnd"/>
     </w:p>
     <w:p>
@@ -3939,12 +3931,12 @@
       <w:pPr>
         <w:pStyle w:val="Heading2"/>
       </w:pPr>
-      <w:bookmarkStart w:id="4" w:name="_Toc405909701"/>
+      <w:bookmarkStart w:id="3" w:name="_Toc405909701"/>
       <w:r>
         <w:lastRenderedPageBreak/>
         <w:t>Battle graph configuration</w:t>
       </w:r>
-      <w:bookmarkEnd w:id="4"/>
+      <w:bookmarkEnd w:id="3"/>
     </w:p>
     <w:p>
       <w:r>
@@ -3964,11 +3956,11 @@
       <w:pPr>
         <w:pStyle w:val="Heading2"/>
       </w:pPr>
-      <w:bookmarkStart w:id="5" w:name="_Toc405909702"/>
+      <w:bookmarkStart w:id="4" w:name="_Toc405909702"/>
       <w:r>
         <w:t>Unit configuration</w:t>
       </w:r>
-      <w:bookmarkEnd w:id="5"/>
+      <w:bookmarkEnd w:id="4"/>
     </w:p>
     <w:p>
       <w:r>
@@ -3999,11 +3991,11 @@
       <w:pPr>
         <w:pStyle w:val="Heading2"/>
       </w:pPr>
-      <w:bookmarkStart w:id="6" w:name="_Toc405909703"/>
+      <w:bookmarkStart w:id="5" w:name="_Toc405909703"/>
       <w:r>
         <w:t>General fringe design</w:t>
       </w:r>
-      <w:bookmarkEnd w:id="6"/>
+      <w:bookmarkEnd w:id="5"/>
     </w:p>
     <w:p>
       <w:r>
@@ -4062,34 +4054,34 @@
       <w:pPr>
         <w:pStyle w:val="Heading1"/>
       </w:pPr>
-      <w:bookmarkStart w:id="7" w:name="_Toc405909704"/>
+      <w:bookmarkStart w:id="6" w:name="_Toc405909704"/>
       <w:r>
         <w:lastRenderedPageBreak/>
         <w:t>Communication protocol</w:t>
       </w:r>
-      <w:bookmarkEnd w:id="7"/>
+      <w:bookmarkEnd w:id="6"/>
     </w:p>
     <w:p/>
     <w:p>
       <w:pPr>
         <w:pStyle w:val="Heading2"/>
       </w:pPr>
-      <w:bookmarkStart w:id="8" w:name="_Toc405909705"/>
+      <w:bookmarkStart w:id="7" w:name="_Toc405909705"/>
       <w:r>
         <w:t>Players, battle, attack and units management</w:t>
       </w:r>
-      <w:bookmarkEnd w:id="8"/>
+      <w:bookmarkEnd w:id="7"/>
     </w:p>
     <w:p/>
     <w:p>
       <w:pPr>
         <w:pStyle w:val="Heading3"/>
       </w:pPr>
-      <w:bookmarkStart w:id="9" w:name="_Toc405909706"/>
+      <w:bookmarkStart w:id="8" w:name="_Toc405909706"/>
       <w:r>
         <w:t>Adding player to game (aka login)</w:t>
       </w:r>
-      <w:bookmarkEnd w:id="9"/>
+      <w:bookmarkEnd w:id="8"/>
     </w:p>
     <w:p>
       <w:r>
@@ -4183,11 +4175,11 @@
       <w:pPr>
         <w:pStyle w:val="Heading3"/>
       </w:pPr>
-      <w:bookmarkStart w:id="10" w:name="_Toc405909707"/>
+      <w:bookmarkStart w:id="9" w:name="_Toc405909707"/>
       <w:r>
         <w:t>Remove player from game and stop its activity</w:t>
       </w:r>
-      <w:bookmarkEnd w:id="10"/>
+      <w:bookmarkEnd w:id="9"/>
     </w:p>
     <w:p>
       <w:r>
@@ -4282,11 +4274,11 @@
       <w:pPr>
         <w:pStyle w:val="Heading3"/>
       </w:pPr>
-      <w:bookmarkStart w:id="11" w:name="_Toc405909708"/>
+      <w:bookmarkStart w:id="10" w:name="_Toc405909708"/>
       <w:r>
         <w:t>Stop the whole world (all players are stopped)</w:t>
       </w:r>
-      <w:bookmarkEnd w:id="11"/>
+      <w:bookmarkEnd w:id="10"/>
     </w:p>
     <w:p>
       <w:r>
@@ -4393,11 +4385,11 @@
       <w:pPr>
         <w:pStyle w:val="Heading3"/>
       </w:pPr>
-      <w:bookmarkStart w:id="12" w:name="_Toc405909709"/>
+      <w:bookmarkStart w:id="11" w:name="_Toc405909709"/>
       <w:r>
         <w:t>Player hires units</w:t>
       </w:r>
-      <w:bookmarkEnd w:id="12"/>
+      <w:bookmarkEnd w:id="11"/>
     </w:p>
     <w:p>
       <w:r>
@@ -4956,11 +4948,11 @@
       <w:pPr>
         <w:pStyle w:val="Heading3"/>
       </w:pPr>
-      <w:bookmarkStart w:id="13" w:name="_Toc405909710"/>
+      <w:bookmarkStart w:id="12" w:name="_Toc405909710"/>
       <w:r>
         <w:t>Player cancels hiring process for specific unit</w:t>
       </w:r>
-      <w:bookmarkEnd w:id="13"/>
+      <w:bookmarkEnd w:id="12"/>
     </w:p>
     <w:p/>
     <w:p>
@@ -5202,7 +5194,7 @@
       <w:pPr>
         <w:pStyle w:val="Heading3"/>
       </w:pPr>
-      <w:bookmarkStart w:id="14" w:name="_Toc405909711"/>
+      <w:bookmarkStart w:id="13" w:name="_Toc405909711"/>
       <w:r>
         <w:t xml:space="preserve">Player wishes to build </w:t>
       </w:r>
@@ -5210,7 +5202,7 @@
       <w:r>
         <w:t>defence</w:t>
       </w:r>
-      <w:bookmarkEnd w:id="14"/>
+      <w:bookmarkEnd w:id="13"/>
       <w:proofErr w:type="spellEnd"/>
     </w:p>
     <w:p/>
@@ -5316,11 +5308,11 @@
       <w:pPr>
         <w:pStyle w:val="Heading3"/>
       </w:pPr>
-      <w:bookmarkStart w:id="15" w:name="_Toc405909712"/>
+      <w:bookmarkStart w:id="14" w:name="_Toc405909712"/>
       <w:r>
         <w:t>Player wishes to recruit units (defenders)</w:t>
       </w:r>
-      <w:bookmarkEnd w:id="15"/>
+      <w:bookmarkEnd w:id="14"/>
     </w:p>
     <w:p/>
     <w:p>
@@ -5491,7 +5483,7 @@
       <w:pPr>
         <w:pStyle w:val="Heading3"/>
       </w:pPr>
-      <w:bookmarkStart w:id="16" w:name="_Toc405909713"/>
+      <w:bookmarkStart w:id="15" w:name="_Toc405909713"/>
       <w:r>
         <w:t xml:space="preserve">Player finishes </w:t>
       </w:r>
@@ -5506,7 +5498,7 @@
       <w:r>
         <w:t xml:space="preserve"> (battlefield’s settings are confirmed)</w:t>
       </w:r>
-      <w:bookmarkEnd w:id="16"/>
+      <w:bookmarkEnd w:id="15"/>
     </w:p>
     <w:p/>
     <w:p>
@@ -5568,6 +5560,24 @@
       </w:r>
       <w:r>
         <w:t>) (player &lt;</w:t>
+      </w:r>
+      <w:proofErr w:type="spellStart"/>
+      <w:r>
+        <w:t>player_id</w:t>
+      </w:r>
+      <w:proofErr w:type="spellEnd"/>
+      <w:r>
+        <w:t>&gt;))</w:t>
+      </w:r>
+    </w:p>
+    <w:p>
+      <w:r>
+        <w:t>In case of ‘failed’:</w:t>
+      </w:r>
+    </w:p>
+    <w:p>
+      <w:r>
+        <w:t>((apply failed battle) (player &lt;</w:t>
       </w:r>
       <w:proofErr w:type="spellStart"/>
       <w:r>
@@ -5583,7 +5593,7 @@
       <w:pPr>
         <w:pStyle w:val="Heading3"/>
       </w:pPr>
-      <w:bookmarkStart w:id="17" w:name="_Toc405909714"/>
+      <w:bookmarkStart w:id="16" w:name="_Toc405909714"/>
       <w:r>
         <w:t xml:space="preserve">Player resets </w:t>
       </w:r>
@@ -5609,7 +5619,7 @@
       <w:r>
         <w:t>)</w:t>
       </w:r>
-      <w:bookmarkEnd w:id="17"/>
+      <w:bookmarkEnd w:id="16"/>
     </w:p>
     <w:p/>
     <w:p>
@@ -5691,7 +5701,7 @@
       <w:pPr>
         <w:pStyle w:val="Heading3"/>
       </w:pPr>
-      <w:bookmarkStart w:id="18" w:name="_Toc405909715"/>
+      <w:bookmarkStart w:id="17" w:name="_Toc405909715"/>
       <w:r>
         <w:t xml:space="preserve">Player </w:t>
       </w:r>
@@ -5709,7 +5719,7 @@
       <w:r>
         <w:t xml:space="preserve"> mode)</w:t>
       </w:r>
-      <w:bookmarkEnd w:id="18"/>
+      <w:bookmarkEnd w:id="17"/>
     </w:p>
     <w:p/>
     <w:p>
@@ -5825,11 +5835,11 @@
       <w:pPr>
         <w:pStyle w:val="Heading3"/>
       </w:pPr>
-      <w:bookmarkStart w:id="19" w:name="_Toc405909716"/>
+      <w:bookmarkStart w:id="18" w:name="_Toc405909716"/>
       <w:r>
         <w:t>Player recruits units for attack, attacking group (attack mode)</w:t>
       </w:r>
-      <w:bookmarkEnd w:id="19"/>
+      <w:bookmarkEnd w:id="18"/>
     </w:p>
     <w:p/>
     <w:p>
@@ -5965,11 +5975,11 @@
       <w:pPr>
         <w:pStyle w:val="Heading3"/>
       </w:pPr>
-      <w:bookmarkStart w:id="20" w:name="_Toc405909717"/>
+      <w:bookmarkStart w:id="19" w:name="_Toc405909717"/>
       <w:r>
         <w:t>Player dismisses recruited unit from attacking group (attack mode)</w:t>
       </w:r>
-      <w:bookmarkEnd w:id="20"/>
+      <w:bookmarkEnd w:id="19"/>
     </w:p>
     <w:p/>
     <w:p>
@@ -6066,11 +6076,11 @@
       <w:pPr>
         <w:pStyle w:val="Heading3"/>
       </w:pPr>
-      <w:bookmarkStart w:id="21" w:name="_Toc405909718"/>
+      <w:bookmarkStart w:id="20" w:name="_Toc405909718"/>
       <w:r>
         <w:t>Player resets attacking group (battlefield’s settings are reset, attack mode)</w:t>
       </w:r>
-      <w:bookmarkEnd w:id="21"/>
+      <w:bookmarkEnd w:id="20"/>
     </w:p>
     <w:p/>
     <w:p>
@@ -6116,6 +6126,7 @@
     </w:p>
     <w:p>
       <w:r>
+        <w:lastRenderedPageBreak/>
         <w:t>((reset ok attack) (player &lt;</w:t>
       </w:r>
       <w:proofErr w:type="spellStart"/>
@@ -6132,12 +6143,11 @@
       <w:pPr>
         <w:pStyle w:val="Heading3"/>
       </w:pPr>
-      <w:bookmarkStart w:id="22" w:name="_Toc405909719"/>
-      <w:r>
-        <w:lastRenderedPageBreak/>
+      <w:bookmarkStart w:id="21" w:name="_Toc405909719"/>
+      <w:r>
         <w:t>Player attacks another player</w:t>
       </w:r>
-      <w:bookmarkEnd w:id="22"/>
+      <w:bookmarkEnd w:id="21"/>
     </w:p>
     <w:p/>
     <w:p>
@@ -6215,6 +6225,40 @@
     </w:p>
     <w:p>
       <w:r>
+        <w:t>Response in case if attacker wasn’t built attacking group:</w:t>
+      </w:r>
+    </w:p>
+    <w:p>
+      <w:r>
+        <w:t xml:space="preserve">((attack failed </w:t>
+      </w:r>
+      <w:proofErr w:type="spellStart"/>
+      <w:r>
+        <w:t>noAttackingGroup</w:t>
+      </w:r>
+      <w:proofErr w:type="spellEnd"/>
+      <w:r>
+        <w:t>) (player &lt;</w:t>
+      </w:r>
+      <w:proofErr w:type="spellStart"/>
+      <w:r>
+        <w:t>player_attacker_id</w:t>
+      </w:r>
+      <w:proofErr w:type="spellEnd"/>
+      <w:r>
+        <w:t>&gt;) (player &lt;</w:t>
+      </w:r>
+      <w:proofErr w:type="spellStart"/>
+      <w:r>
+        <w:t>player_attacked_id</w:t>
+      </w:r>
+      <w:proofErr w:type="spellEnd"/>
+      <w:r>
+        <w:t>&gt;))</w:t>
+      </w:r>
+    </w:p>
+    <w:p>
+      <w:r>
         <w:t>Response in case of attacking himself</w:t>
       </w:r>
     </w:p>
@@ -6348,7 +6392,13 @@
       </w:r>
       <w:proofErr w:type="spellEnd"/>
       <w:r>
-        <w:t xml:space="preserve">’ is sent by attacker, just before command ‘attack’ (last command in </w:t>
+        <w:t xml:space="preserve">’ is sent by attacker, just </w:t>
+      </w:r>
+      <w:r>
+        <w:t>after</w:t>
+      </w:r>
+      <w:r>
+        <w:t xml:space="preserve"> command ‘attack’ (last command in </w:t>
       </w:r>
       <w:proofErr w:type="spellStart"/>
       <w:r>
@@ -6359,15 +6409,46 @@
         <w:t xml:space="preserve"> commands’ chain) is sent, and contains list of attacking units (called invasion group/attacking group) which were recruited before. I guess that ‘real’ world should get notification from ‘virtual’ world about ‘readiness’ of invasion group on opponent’s battlefield – so this process should be animated somehow.</w:t>
       </w:r>
     </w:p>
+    <w:p>
+      <w:r>
+        <w:t>Proposed response:</w:t>
+      </w:r>
+    </w:p>
+    <w:p>
+      <w:r>
+        <w:t>((</w:t>
+      </w:r>
+      <w:proofErr w:type="spellStart"/>
+      <w:r>
+        <w:t>setupattackers</w:t>
+      </w:r>
+      <w:proofErr w:type="spellEnd"/>
+      <w:r>
+        <w:t xml:space="preserve"> ok) </w:t>
+      </w:r>
+      <w:r>
+        <w:t>&lt;list of attacking units&gt;</w:t>
+      </w:r>
+      <w:r>
+        <w:t xml:space="preserve"> (player </w:t>
+      </w:r>
+      <w:r>
+        <w:t>&lt;attacked player id&gt;</w:t>
+      </w:r>
+      <w:r>
+        <w:t>))</w:t>
+      </w:r>
+    </w:p>
+    <w:p/>
     <w:p>
       <w:pPr>
         <w:pStyle w:val="Heading3"/>
       </w:pPr>
-      <w:bookmarkStart w:id="23" w:name="_Toc405909720"/>
+      <w:bookmarkStart w:id="22" w:name="_Toc405909720"/>
       <w:r>
         <w:t>Capitulation of attacking player</w:t>
       </w:r>
-      <w:bookmarkEnd w:id="23"/>
+      <w:bookmarkEnd w:id="22"/>
     </w:p>
     <w:p/>
     <w:p>
@@ -6418,6 +6499,7 @@
     </w:p>
     <w:p>
       <w:r>
+        <w:lastRenderedPageBreak/>
         <w:t>The command is sent to attacked player due to game scenario where attacker may capitulate only.</w:t>
       </w:r>
     </w:p>
@@ -6465,7 +6547,6 @@
     </w:p>
     <w:p>
       <w:r>
-        <w:lastRenderedPageBreak/>
         <w:tab/>
         <w:t>Units are released (killed) (will be specified later)</w:t>
       </w:r>
@@ -6532,7 +6613,7 @@
       <w:pPr>
         <w:pStyle w:val="Heading3"/>
       </w:pPr>
-      <w:bookmarkStart w:id="24" w:name="_Toc405909721"/>
+      <w:bookmarkStart w:id="23" w:name="_Toc405909721"/>
       <w:r>
         <w:t xml:space="preserve">Unit </w:t>
       </w:r>
@@ -6542,7 +6623,7 @@
       <w:r>
         <w:t>killed during the battle</w:t>
       </w:r>
-      <w:bookmarkEnd w:id="24"/>
+      <w:bookmarkEnd w:id="23"/>
     </w:p>
     <w:p/>
     <w:p>
@@ -6624,16 +6705,22 @@
       <w:pPr>
         <w:pStyle w:val="Heading3"/>
       </w:pPr>
-      <w:bookmarkStart w:id="25" w:name="_Toc405909722"/>
+      <w:bookmarkStart w:id="24" w:name="_Toc405909722"/>
       <w:r>
         <w:t>Unit management commands (on resource manager)</w:t>
       </w:r>
-      <w:bookmarkEnd w:id="25"/>
+      <w:bookmarkEnd w:id="24"/>
     </w:p>
     <w:p/>
     <w:p>
       <w:r>
-        <w:t>All operations on units’ pool are implicit and send by other ‘virtual’ components during a flow. For example unit hired, returned to pool, taken from pool or released at all (aka killed) – but in any case ‘real’ world must be notified in order to be synchronized with ‘virtual’ world.</w:t>
+        <w:t>All operations on u</w:t>
+      </w:r>
+      <w:r>
+        <w:t>nits’ pool are implicit and sent</w:t>
+      </w:r>
+      <w:r>
+        <w:t xml:space="preserve"> by other ‘virtual’ components during a flow. For example unit hired, returned to pool, taken from pool or released at all (aka killed) – but in any case ‘real’ world must be notified in order to be synchronized with ‘virtual’ world.</w:t>
       </w:r>
     </w:p>
     <w:p/>
@@ -6641,14 +6728,14 @@
       <w:pPr>
         <w:pStyle w:val="Heading3"/>
       </w:pPr>
-      <w:bookmarkStart w:id="26" w:name="_Toc405909723"/>
+      <w:bookmarkStart w:id="25" w:name="_Toc405909723"/>
       <w:r>
         <w:t>Hiring</w:t>
       </w:r>
       <w:r>
         <w:t xml:space="preserve"> agency sends command to resource manager about hired unit</w:t>
       </w:r>
-      <w:bookmarkEnd w:id="26"/>
+      <w:bookmarkEnd w:id="25"/>
     </w:p>
     <w:p/>
     <w:p>
@@ -6663,6 +6750,7 @@
     </w:p>
     <w:p>
       <w:r>
+        <w:lastRenderedPageBreak/>
         <w:t>((</w:t>
       </w:r>
       <w:proofErr w:type="spellStart"/>
@@ -6672,51 +6760,6 @@
       <w:proofErr w:type="spellEnd"/>
       <w:r>
         <w:t xml:space="preserve"> hired done) (player &lt;</w:t>
-      </w:r>
-      <w:proofErr w:type="spellStart"/>
-      <w:r>
-        <w:t>player_id</w:t>
-      </w:r>
-      <w:proofErr w:type="spellEnd"/>
-      <w:r>
-        <w:t>&gt;) (unit &lt;</w:t>
-      </w:r>
-      <w:proofErr w:type="spellStart"/>
-      <w:r>
-        <w:t>unit_id</w:t>
-      </w:r>
-      <w:proofErr w:type="spellEnd"/>
-      <w:r>
-        <w:t>&gt;))</w:t>
-      </w:r>
-    </w:p>
-    <w:p/>
-    <w:p>
-      <w:r>
-        <w:t>Unit taken from resource manager (aka recruited)</w:t>
-      </w:r>
-    </w:p>
-    <w:p>
-      <w:r>
-        <w:t>The response is sent back to ‘real’ world must be specified.</w:t>
-      </w:r>
-    </w:p>
-    <w:p>
-      <w:r>
-        <w:t>The proposed response is:</w:t>
-      </w:r>
-    </w:p>
-    <w:p>
-      <w:r>
-        <w:t>((</w:t>
-      </w:r>
-      <w:proofErr w:type="spellStart"/>
-      <w:r>
-        <w:t>resourcemanager</w:t>
-      </w:r>
-      <w:proofErr w:type="spellEnd"/>
-      <w:r>
-        <w:t xml:space="preserve"> took done) (player &lt;</w:t>
       </w:r>
       <w:proofErr w:type="spellStart"/>
       <w:r>
@@ -6740,20 +6783,9 @@
       <w:pPr>
         <w:pStyle w:val="Heading3"/>
       </w:pPr>
-      <w:bookmarkStart w:id="27" w:name="_Toc405909724"/>
-      <w:r>
-        <w:lastRenderedPageBreak/>
-        <w:t xml:space="preserve">Unit returned to resource manager (aka dismissed or returned from battle, </w:t>
-      </w:r>
-      <w:proofErr w:type="spellStart"/>
-      <w:r>
-        <w:t>etc</w:t>
-      </w:r>
-      <w:proofErr w:type="spellEnd"/>
-      <w:r>
-        <w:t>)</w:t>
-      </w:r>
-      <w:bookmarkEnd w:id="27"/>
+      <w:r>
+        <w:t>Unit taken from resource manager (aka recruited)</w:t>
+      </w:r>
     </w:p>
     <w:p/>
     <w:p>
@@ -6776,7 +6808,15 @@
       </w:r>
       <w:proofErr w:type="spellEnd"/>
       <w:r>
-        <w:t xml:space="preserve"> returned done) (player &lt;</w:t>
+        <w:t xml:space="preserve"> </w:t>
+      </w:r>
+      <w:proofErr w:type="spellStart"/>
+      <w:r>
+        <w:t>inAction</w:t>
+      </w:r>
+      <w:proofErr w:type="spellEnd"/>
+      <w:r>
+        <w:t xml:space="preserve"> done) (player &lt;</w:t>
       </w:r>
       <w:proofErr w:type="spellStart"/>
       <w:r>
@@ -6800,11 +6840,76 @@
       <w:pPr>
         <w:pStyle w:val="Heading3"/>
       </w:pPr>
-      <w:bookmarkStart w:id="28" w:name="_Toc405909725"/>
+      <w:bookmarkStart w:id="26" w:name="_Toc405909724"/>
+      <w:r>
+        <w:t xml:space="preserve">Unit returned to resource manager (aka dismissed or returned from battle, </w:t>
+      </w:r>
+      <w:proofErr w:type="spellStart"/>
+      <w:r>
+        <w:t>etc</w:t>
+      </w:r>
+      <w:proofErr w:type="spellEnd"/>
+      <w:r>
+        <w:t>)</w:t>
+      </w:r>
+      <w:bookmarkEnd w:id="26"/>
+    </w:p>
+    <w:p/>
+    <w:p>
+      <w:r>
+        <w:t>The response is sent back to ‘real’ world must be specified.</w:t>
+      </w:r>
+    </w:p>
+    <w:p>
+      <w:r>
+        <w:t>The proposed response is:</w:t>
+      </w:r>
+    </w:p>
+    <w:p>
+      <w:r>
+        <w:t>((</w:t>
+      </w:r>
+      <w:proofErr w:type="spellStart"/>
+      <w:r>
+        <w:t>resourcemanager</w:t>
+      </w:r>
+      <w:proofErr w:type="spellEnd"/>
+      <w:r>
+        <w:t xml:space="preserve"> </w:t>
+      </w:r>
+      <w:r>
+        <w:t>free</w:t>
+      </w:r>
+      <w:r>
+        <w:t xml:space="preserve"> done) (player &lt;</w:t>
+      </w:r>
+      <w:proofErr w:type="spellStart"/>
+      <w:r>
+        <w:t>player_id</w:t>
+      </w:r>
+      <w:proofErr w:type="spellEnd"/>
+      <w:r>
+        <w:t>&gt;) (unit &lt;</w:t>
+      </w:r>
+      <w:proofErr w:type="spellStart"/>
+      <w:r>
+        <w:t>unit_id</w:t>
+      </w:r>
+      <w:proofErr w:type="spellEnd"/>
+      <w:r>
+        <w:t>&gt;))</w:t>
+      </w:r>
+    </w:p>
+    <w:p/>
+    <w:p>
+      <w:pPr>
+        <w:pStyle w:val="Heading3"/>
+      </w:pPr>
+      <w:bookmarkStart w:id="27" w:name="_Toc405909725"/>
       <w:r>
         <w:t>Unit released from resource manager (aka killed)</w:t>
       </w:r>
-      <w:bookmarkEnd w:id="28"/>
+      <w:bookmarkEnd w:id="27"/>
     </w:p>
     <w:p/>
     <w:p>
@@ -6855,7 +6960,7 @@
       <w:pPr>
         <w:pStyle w:val="Heading2"/>
       </w:pPr>
-      <w:bookmarkStart w:id="29" w:name="_Toc405909726"/>
+      <w:bookmarkStart w:id="28" w:name="_Toc405909726"/>
       <w:r>
         <w:lastRenderedPageBreak/>
         <w:t>Economic and deal with sheriff</w:t>
@@ -6867,7 +6972,7 @@
       <w:r>
         <w:t>quartals</w:t>
       </w:r>
-      <w:bookmarkEnd w:id="29"/>
+      <w:bookmarkEnd w:id="28"/>
       <w:proofErr w:type="spellEnd"/>
     </w:p>
     <w:p/>
@@ -6904,7 +7009,7 @@
       <w:pPr>
         <w:pStyle w:val="Heading3"/>
       </w:pPr>
-      <w:bookmarkStart w:id="30" w:name="_Toc405909727"/>
+      <w:bookmarkStart w:id="29" w:name="_Toc405909727"/>
       <w:r>
         <w:t xml:space="preserve">Linking </w:t>
       </w:r>
@@ -6916,7 +7021,7 @@
       <w:r>
         <w:t xml:space="preserve"> to player’s economic gives ability to make deal with sheriff</w:t>
       </w:r>
-      <w:bookmarkEnd w:id="30"/>
+      <w:bookmarkEnd w:id="29"/>
     </w:p>
     <w:p/>
     <w:p>
@@ -7076,7 +7181,7 @@
       <w:pPr>
         <w:pStyle w:val="Heading3"/>
       </w:pPr>
-      <w:bookmarkStart w:id="31" w:name="_Toc405909728"/>
+      <w:bookmarkStart w:id="30" w:name="_Toc405909728"/>
       <w:r>
         <w:t xml:space="preserve">Unlinking from </w:t>
       </w:r>
@@ -7084,7 +7189,7 @@
       <w:r>
         <w:t>quartal</w:t>
       </w:r>
-      <w:bookmarkEnd w:id="31"/>
+      <w:bookmarkEnd w:id="30"/>
       <w:proofErr w:type="spellEnd"/>
     </w:p>
     <w:p/>
@@ -7245,7 +7350,7 @@
       <w:pPr>
         <w:pStyle w:val="Heading3"/>
       </w:pPr>
-      <w:bookmarkStart w:id="32" w:name="_Toc405909729"/>
+      <w:bookmarkStart w:id="31" w:name="_Toc405909729"/>
       <w:r>
         <w:t xml:space="preserve">Open </w:t>
       </w:r>
@@ -7257,7 +7362,7 @@
       <w:r>
         <w:t xml:space="preserve"> information</w:t>
       </w:r>
-      <w:bookmarkEnd w:id="32"/>
+      <w:bookmarkEnd w:id="31"/>
     </w:p>
     <w:p/>
     <w:p>
@@ -7373,6 +7478,7 @@
     </w:p>
     <w:p>
       <w:r>
+        <w:lastRenderedPageBreak/>
         <w:t>((</w:t>
       </w:r>
       <w:proofErr w:type="spellStart"/>
@@ -7392,6 +7498,25 @@
       </w:r>
       <w:proofErr w:type="spellEnd"/>
       <w:r>
+        <w:t xml:space="preserve"> (&lt;</w:t>
+      </w:r>
+      <w:proofErr w:type="spellStart"/>
+      <w:r>
+        <w:t>proposed_price</w:t>
+      </w:r>
+      <w:proofErr w:type="spellEnd"/>
+      <w:r>
+        <w:t>&gt;) (&lt;</w:t>
+      </w:r>
+      <w:proofErr w:type="spellStart"/>
+      <w:r>
+        <w:t>desired_price</w:t>
+      </w:r>
+      <w:proofErr w:type="spellEnd"/>
+      <w:r>
+        <w:t>&gt;)</w:t>
+      </w:r>
+      <w:r>
         <w:t>) (player &lt;</w:t>
       </w:r>
       <w:proofErr w:type="spellStart"/>
@@ -7421,7 +7546,6 @@
     </w:p>
     <w:p>
       <w:r>
-        <w:lastRenderedPageBreak/>
         <w:t xml:space="preserve">Player doesn’t have resources to pay </w:t>
       </w:r>
       <w:r>
@@ -7659,11 +7783,11 @@
       <w:pPr>
         <w:pStyle w:val="Heading3"/>
       </w:pPr>
-      <w:bookmarkStart w:id="33" w:name="_Toc405909730"/>
+      <w:bookmarkStart w:id="32" w:name="_Toc405909730"/>
       <w:r>
         <w:t>Player gives bribe to sheriff</w:t>
       </w:r>
-      <w:bookmarkEnd w:id="33"/>
+      <w:bookmarkEnd w:id="32"/>
     </w:p>
     <w:p/>
     <w:p>
@@ -7771,6 +7895,25 @@
         <w:t>tooSmall</w:t>
       </w:r>
       <w:proofErr w:type="spellEnd"/>
+      <w:r>
+        <w:t xml:space="preserve"> (&lt;</w:t>
+      </w:r>
+      <w:proofErr w:type="spellStart"/>
+      <w:r>
+        <w:t>proposed_bribe</w:t>
+      </w:r>
+      <w:proofErr w:type="spellEnd"/>
+      <w:r>
+        <w:t>&gt;) (&lt;</w:t>
+      </w:r>
+      <w:proofErr w:type="spellStart"/>
+      <w:r>
+        <w:t>desired_bribe</w:t>
+      </w:r>
+      <w:proofErr w:type="spellEnd"/>
+      <w:r>
+        <w:t>&gt;)</w:t>
+      </w:r>
       <w:r>
         <w:t>) (player &lt;</w:t>
       </w:r>
@@ -7854,11 +7997,11 @@
       <w:pPr>
         <w:pStyle w:val="Heading3"/>
       </w:pPr>
-      <w:bookmarkStart w:id="34" w:name="_Toc405909731"/>
+      <w:bookmarkStart w:id="33" w:name="_Toc405909731"/>
       <w:r>
         <w:t>Sheriff takes bribe and starts contribution process</w:t>
       </w:r>
-      <w:bookmarkEnd w:id="34"/>
+      <w:bookmarkEnd w:id="33"/>
     </w:p>
     <w:p/>
     <w:p>
@@ -7941,9 +8084,8 @@
       <w:pPr>
         <w:pStyle w:val="Heading3"/>
       </w:pPr>
-      <w:bookmarkStart w:id="35" w:name="_Toc405909732"/>
-      <w:r>
-        <w:lastRenderedPageBreak/>
+      <w:bookmarkStart w:id="34" w:name="_Toc405909732"/>
+      <w:r>
         <w:t>S</w:t>
       </w:r>
       <w:r>
@@ -7957,7 +8099,7 @@
       <w:r>
         <w:t xml:space="preserve"> (time expired)</w:t>
       </w:r>
-      <w:bookmarkEnd w:id="35"/>
+      <w:bookmarkEnd w:id="34"/>
     </w:p>
     <w:p/>
     <w:p>
@@ -8012,11 +8154,11 @@
       <w:pPr>
         <w:pStyle w:val="Heading3"/>
       </w:pPr>
-      <w:bookmarkStart w:id="36" w:name="_Toc405909733"/>
+      <w:bookmarkStart w:id="35" w:name="_Toc405909733"/>
       <w:r>
         <w:t>Sheriff finishes to pay contribution</w:t>
       </w:r>
-      <w:bookmarkEnd w:id="36"/>
+      <w:bookmarkEnd w:id="35"/>
     </w:p>
     <w:p/>
     <w:p>
@@ -8071,29 +8213,34 @@
       <w:pPr>
         <w:pStyle w:val="Heading2"/>
       </w:pPr>
-      <w:bookmarkStart w:id="37" w:name="_Toc405909734"/>
+      <w:bookmarkStart w:id="36" w:name="_Toc405909734"/>
       <w:r>
         <w:t>Player’s bank account commands</w:t>
       </w:r>
+      <w:bookmarkEnd w:id="36"/>
+    </w:p>
+    <w:p/>
+    <w:p>
+      <w:r>
+        <w:t xml:space="preserve">All player’s bank account commands are explicit commands which are being sent during various flows – when player hires unit, open </w:t>
+      </w:r>
+      <w:proofErr w:type="spellStart"/>
+      <w:r>
+        <w:t>quartal’s</w:t>
+      </w:r>
+      <w:proofErr w:type="spellEnd"/>
+      <w:r>
+        <w:t xml:space="preserve"> information or pays bribe and receives contribution from Sheriff</w:t>
+      </w:r>
+    </w:p>
+    <w:p>
+      <w:r>
+        <w:t>The r</w:t>
+      </w:r>
+      <w:bookmarkStart w:id="37" w:name="_GoBack"/>
       <w:bookmarkEnd w:id="37"/>
-    </w:p>
-    <w:p/>
-    <w:p>
-      <w:r>
-        <w:t xml:space="preserve">All player’s bank account commands are explicit commands which are being sent during various flows – when player hires unit, open </w:t>
-      </w:r>
-      <w:proofErr w:type="spellStart"/>
-      <w:r>
-        <w:t>quartal’s</w:t>
-      </w:r>
-      <w:proofErr w:type="spellEnd"/>
-      <w:r>
-        <w:t xml:space="preserve"> information or pays bribe and receives contribution from Sheriff</w:t>
-      </w:r>
-    </w:p>
-    <w:p>
-      <w:r>
-        <w:t>The response is sent back to ‘real’ world must be specified.</w:t>
+      <w:r>
+        <w:t>esponse is sent back to ‘real’ world must be specified.</w:t>
       </w:r>
     </w:p>
     <w:p>
@@ -8124,13 +8271,7 @@
     </w:p>
     <w:p>
       <w:r>
-        <w:t xml:space="preserve">((banking </w:t>
-      </w:r>
-      <w:r>
-        <w:t>recharge</w:t>
-      </w:r>
-      <w:r>
-        <w:t xml:space="preserve"> &lt;resource&gt;</w:t>
+        <w:t>((banking recharge &lt;resource&gt;</w:t>
       </w:r>
       <w:proofErr w:type="gramStart"/>
       <w:r>
@@ -8159,7 +8300,7 @@
       </w:r>
       <w:proofErr w:type="gramEnd"/>
       <w:r>
-        <w:t>&gt;: (cost &lt;</w:t>
+        <w:t>&gt;: (&lt;</w:t>
       </w:r>
       <w:proofErr w:type="spellStart"/>
       <w:r>
@@ -8175,7 +8316,13 @@
       </w:r>
       <w:proofErr w:type="spellEnd"/>
       <w:r>
-        <w:t>&gt;)</w:t>
+        <w:t>&gt;</w:t>
+      </w:r>
+      <w:r>
+        <w:t xml:space="preserve"> &lt;balance&gt;</w:t>
+      </w:r>
+      <w:r>
+        <w:t>)</w:t>
       </w:r>
     </w:p>
     <w:p>
@@ -12687,7 +12834,7 @@
 </file>
 
 <file path=customXml/itemProps1.xml><?xml version="1.0" encoding="utf-8"?>
-<ds:datastoreItem xmlns:ds="http://schemas.openxmlformats.org/officeDocument/2006/customXml" ds:itemID="{6512630F-84CF-4264-A5E9-878411613E5E}">
+<ds:datastoreItem xmlns:ds="http://schemas.openxmlformats.org/officeDocument/2006/customXml" ds:itemID="{D3CBDFC3-6CEE-4667-993B-02728A638BA2}">
   <ds:schemaRefs>
     <ds:schemaRef ds:uri="http://schemas.openxmlformats.org/officeDocument/2006/bibliography"/>
   </ds:schemaRefs>

</xml_diff>

<commit_message>
1. VWML preprocessor's grammar extended on fringe and project sections 2. msg development is continued 2.1. integration document updated 2.2. model updated
</commit_message>
<xml_diff>
--- a/example/msg/integration/doc/MSG-Integration-Draft.docx
+++ b/example/msg/integration/doc/MSG-Integration-Draft.docx
@@ -4103,7 +4103,15 @@
       </w:r>
       <w:proofErr w:type="gramEnd"/>
       <w:r>
-        <w:t xml:space="preserve"> 0 nil </w:t>
+        <w:t xml:space="preserve"> 0 </w:t>
+      </w:r>
+      <w:proofErr w:type="spellStart"/>
+      <w:r>
+        <w:t>playermanagment</w:t>
+      </w:r>
+      <w:proofErr w:type="spellEnd"/>
+      <w:r>
+        <w:t xml:space="preserve"> </w:t>
       </w:r>
       <w:proofErr w:type="spellStart"/>
       <w:r>
@@ -4121,7 +4129,15 @@
     </w:p>
     <w:p>
       <w:r>
-        <w:t xml:space="preserve">Adding new player with id 0 =&gt; (pm 0 nil </w:t>
+        <w:t xml:space="preserve">Adding new player with id 0 =&gt; (pm 0 </w:t>
+      </w:r>
+      <w:proofErr w:type="spellStart"/>
+      <w:r>
+        <w:t>playermanagment</w:t>
+      </w:r>
+      <w:proofErr w:type="spellEnd"/>
+      <w:r>
+        <w:t xml:space="preserve"> </w:t>
       </w:r>
       <w:proofErr w:type="spellStart"/>
       <w:r>
@@ -4145,18 +4161,34 @@
         <w:t>(</w:t>
       </w:r>
       <w:proofErr w:type="spellStart"/>
+      <w:proofErr w:type="gramStart"/>
+      <w:r>
+        <w:t>playermanagment</w:t>
+      </w:r>
+      <w:proofErr w:type="spellEnd"/>
+      <w:r>
+        <w:t xml:space="preserve">  </w:t>
+      </w:r>
+      <w:proofErr w:type="spellStart"/>
       <w:r>
         <w:t>playeradd</w:t>
       </w:r>
       <w:proofErr w:type="spellEnd"/>
-      <w:r>
-        <w:t xml:space="preserve"> added) (</w:t>
+      <w:proofErr w:type="gramEnd"/>
+      <w:r>
+        <w:t xml:space="preserve"> ok)</w:t>
+      </w:r>
+      <w:r>
+        <w:t xml:space="preserve"> (</w:t>
       </w:r>
       <w:r>
         <w:t>Player &lt;player id&gt;</w:t>
       </w:r>
       <w:r>
         <w:t>)</w:t>
+      </w:r>
+      <w:r>
+        <w:t xml:space="preserve"> ()</w:t>
       </w:r>
       <w:r>
         <w:t>) where &lt;player id&gt; is Id of player which is passed during ‘</w:t>
@@ -4196,7 +4228,15 @@
       </w:r>
       <w:proofErr w:type="gramEnd"/>
       <w:r>
-        <w:t xml:space="preserve"> 0 nil </w:t>
+        <w:t xml:space="preserve"> 0 </w:t>
+      </w:r>
+      <w:proofErr w:type="spellStart"/>
+      <w:r>
+        <w:t>playermanagment</w:t>
+      </w:r>
+      <w:proofErr w:type="spellEnd"/>
+      <w:r>
+        <w:t xml:space="preserve"> </w:t>
       </w:r>
       <w:proofErr w:type="spellStart"/>
       <w:r>
@@ -4220,7 +4260,15 @@
     </w:p>
     <w:p>
       <w:r>
-        <w:t xml:space="preserve">Removing player with id 0 and closing its session (pm 0 nil </w:t>
+        <w:t xml:space="preserve">Removing player with id 0 and closing its session (pm 0 </w:t>
+      </w:r>
+      <w:proofErr w:type="spellStart"/>
+      <w:r>
+        <w:t>playermanagment</w:t>
+      </w:r>
+      <w:proofErr w:type="spellEnd"/>
+      <w:r>
+        <w:t xml:space="preserve"> </w:t>
       </w:r>
       <w:proofErr w:type="spellStart"/>
       <w:r>
@@ -4233,10 +4281,23 @@
     </w:p>
     <w:p>
       <w:r>
-        <w:t>The response is sent back to ‘real’ world must be specified. The proposed format is (</w:t>
-      </w:r>
-      <w:r>
-        <w:t>(</w:t>
+        <w:t xml:space="preserve">The response is sent back to ‘real’ world must be specified. The proposed format is </w:t>
+      </w:r>
+    </w:p>
+    <w:p>
+      <w:r>
+        <w:t>(</w:t>
+      </w:r>
+      <w:r>
+        <w:t>(</w:t>
+      </w:r>
+      <w:proofErr w:type="spellStart"/>
+      <w:r>
+        <w:t>playermanagment</w:t>
+      </w:r>
+      <w:proofErr w:type="spellEnd"/>
+      <w:r>
+        <w:t xml:space="preserve"> </w:t>
       </w:r>
       <w:proofErr w:type="spellStart"/>
       <w:r>
@@ -4244,7 +4305,7 @@
       </w:r>
       <w:proofErr w:type="spellEnd"/>
       <w:r>
-        <w:t xml:space="preserve"> stopped</w:t>
+        <w:t xml:space="preserve"> ok</w:t>
       </w:r>
       <w:proofErr w:type="gramStart"/>
       <w:r>
@@ -4256,6 +4317,9 @@
       </w:r>
       <w:r>
         <w:t>)</w:t>
+      </w:r>
+      <w:r>
+        <w:t>()</w:t>
       </w:r>
       <w:r>
         <w:t>) where &lt;player id&gt; is Id of player which is passed during ‘</w:t>
@@ -4308,7 +4372,15 @@
       </w:r>
       <w:proofErr w:type="gramEnd"/>
       <w:r>
-        <w:t xml:space="preserve"> 0 nil </w:t>
+        <w:t xml:space="preserve"> 0 </w:t>
+      </w:r>
+      <w:proofErr w:type="spellStart"/>
+      <w:r>
+        <w:t>playermanagment</w:t>
+      </w:r>
+      <w:proofErr w:type="spellEnd"/>
+      <w:r>
+        <w:t xml:space="preserve"> </w:t>
       </w:r>
       <w:proofErr w:type="spellStart"/>
       <w:r>
@@ -4782,6 +4854,9 @@
       <w:r>
         <w:t>((</w:t>
       </w:r>
+      <w:r>
+        <w:t xml:space="preserve">hiring </w:t>
+      </w:r>
       <w:proofErr w:type="spellStart"/>
       <w:r>
         <w:t>starthiring</w:t>
@@ -4795,7 +4870,13 @@
         <w:t>i</w:t>
       </w:r>
       <w:r>
-        <w:t>n_progress</w:t>
+        <w:t>n</w:t>
+      </w:r>
+      <w:r>
+        <w:t>P</w:t>
+      </w:r>
+      <w:r>
+        <w:t>rogress</w:t>
       </w:r>
       <w:proofErr w:type="spellEnd"/>
       <w:r>
@@ -4851,6 +4932,9 @@
       <w:r>
         <w:t>(</w:t>
       </w:r>
+      <w:r>
+        <w:t xml:space="preserve">hiring </w:t>
+      </w:r>
       <w:proofErr w:type="spellStart"/>
       <w:r>
         <w:t>starth</w:t>
@@ -4862,9 +4946,18 @@
       <w:r>
         <w:t xml:space="preserve"> </w:t>
       </w:r>
-      <w:proofErr w:type="spellStart"/>
-      <w:r>
-        <w:t>no_resources</w:t>
+      <w:r>
+        <w:t xml:space="preserve">failed </w:t>
+      </w:r>
+      <w:proofErr w:type="spellStart"/>
+      <w:r>
+        <w:t>no</w:t>
+      </w:r>
+      <w:r>
+        <w:t>R</w:t>
+      </w:r>
+      <w:r>
+        <w:t>esources</w:t>
       </w:r>
       <w:proofErr w:type="spellEnd"/>
       <w:r>
@@ -4897,7 +4990,7 @@
         <w:t>(</w:t>
       </w:r>
       <w:r>
-        <w:t>(</w:t>
+        <w:t xml:space="preserve">(hiring </w:t>
       </w:r>
       <w:proofErr w:type="spellStart"/>
       <w:r>
@@ -5035,6 +5128,9 @@
       <w:r>
         <w:t>See ((</w:t>
       </w:r>
+      <w:r>
+        <w:t xml:space="preserve">hiring </w:t>
+      </w:r>
       <w:proofErr w:type="spellStart"/>
       <w:r>
         <w:t>starthiring</w:t>
@@ -5045,7 +5141,13 @@
       </w:r>
       <w:proofErr w:type="spellStart"/>
       <w:r>
-        <w:t>in_progress</w:t>
+        <w:t>in</w:t>
+      </w:r>
+      <w:r>
+        <w:t>P</w:t>
+      </w:r>
+      <w:r>
+        <w:t>rogress</w:t>
       </w:r>
       <w:proofErr w:type="spellEnd"/>
       <w:r>
@@ -5098,6 +5200,9 @@
       <w:r>
         <w:t>((</w:t>
       </w:r>
+      <w:r>
+        <w:t xml:space="preserve">hiring </w:t>
+      </w:r>
       <w:proofErr w:type="spellStart"/>
       <w:r>
         <w:t>cancelhiring</w:t>
@@ -5148,6 +5253,9 @@
       <w:r>
         <w:t>((</w:t>
       </w:r>
+      <w:r>
+        <w:t xml:space="preserve">hiring </w:t>
+      </w:r>
       <w:proofErr w:type="spellStart"/>
       <w:r>
         <w:t>cancelhiring</w:t>
@@ -5156,9 +5264,24 @@
       <w:r>
         <w:t xml:space="preserve"> </w:t>
       </w:r>
-      <w:proofErr w:type="spellStart"/>
-      <w:r>
-        <w:t>invalid_request_id</w:t>
+      <w:r>
+        <w:t xml:space="preserve">failed </w:t>
+      </w:r>
+      <w:proofErr w:type="spellStart"/>
+      <w:r>
+        <w:t>invalid</w:t>
+      </w:r>
+      <w:r>
+        <w:t>R</w:t>
+      </w:r>
+      <w:r>
+        <w:t>equest</w:t>
+      </w:r>
+      <w:r>
+        <w:t>I</w:t>
+      </w:r>
+      <w:r>
+        <w:t>d</w:t>
       </w:r>
       <w:proofErr w:type="spellEnd"/>
       <w:r>
@@ -5278,6 +5401,9 @@
       <w:r>
         <w:t>((</w:t>
       </w:r>
+      <w:r>
+        <w:t xml:space="preserve">battle </w:t>
+      </w:r>
       <w:proofErr w:type="spellStart"/>
       <w:r>
         <w:t>setmode</w:t>
@@ -5285,6 +5411,9 @@
       <w:proofErr w:type="spellEnd"/>
       <w:r>
         <w:t xml:space="preserve"> </w:t>
+      </w:r>
+      <w:r>
+        <w:t xml:space="preserve">ok </w:t>
       </w:r>
       <w:proofErr w:type="spellStart"/>
       <w:r>
@@ -5392,6 +5521,9 @@
       <w:r>
         <w:t>((</w:t>
       </w:r>
+      <w:r>
+        <w:t xml:space="preserve">battle </w:t>
+      </w:r>
       <w:proofErr w:type="spellStart"/>
       <w:r>
         <w:t>recruitunit</w:t>
@@ -5400,55 +5532,69 @@
       <w:r>
         <w:t xml:space="preserve"> </w:t>
       </w:r>
-      <w:proofErr w:type="spellStart"/>
-      <w:r>
-        <w:t>not_hired</w:t>
+      <w:r>
+        <w:t xml:space="preserve">failed </w:t>
+      </w:r>
+      <w:proofErr w:type="spellStart"/>
+      <w:r>
+        <w:t>not</w:t>
+      </w:r>
+      <w:r>
+        <w:t>H</w:t>
+      </w:r>
+      <w:r>
+        <w:t>ired</w:t>
+      </w:r>
+      <w:r>
+        <w:t>D</w:t>
+      </w:r>
+      <w:r>
+        <w:t>efence</w:t>
+      </w:r>
+      <w:proofErr w:type="spellEnd"/>
+      <w:r>
+        <w:t>) (player &lt;</w:t>
+      </w:r>
+      <w:proofErr w:type="spellStart"/>
+      <w:r>
+        <w:t>player_id</w:t>
+      </w:r>
+      <w:proofErr w:type="spellEnd"/>
+      <w:r>
+        <w:t>&gt;) (unit &lt;</w:t>
+      </w:r>
+      <w:proofErr w:type="spellStart"/>
+      <w:r>
+        <w:t>unit_id</w:t>
+      </w:r>
+      <w:proofErr w:type="spellEnd"/>
+      <w:r>
+        <w:t>&gt;))</w:t>
+      </w:r>
+    </w:p>
+    <w:p>
+      <w:r>
+        <w:t>In case of ‘positive’ response proposed format is:</w:t>
+      </w:r>
+    </w:p>
+    <w:p>
+      <w:r>
+        <w:lastRenderedPageBreak/>
+        <w:t>((</w:t>
+      </w:r>
+      <w:r>
+        <w:t xml:space="preserve">battle </w:t>
+      </w:r>
+      <w:proofErr w:type="spellStart"/>
+      <w:r>
+        <w:t>recruitunit</w:t>
       </w:r>
       <w:proofErr w:type="spellEnd"/>
       <w:r>
         <w:t xml:space="preserve"> </w:t>
       </w:r>
-      <w:proofErr w:type="spellStart"/>
-      <w:r>
-        <w:t>defence</w:t>
-      </w:r>
-      <w:proofErr w:type="spellEnd"/>
-      <w:r>
-        <w:t>) (player &lt;</w:t>
-      </w:r>
-      <w:proofErr w:type="spellStart"/>
-      <w:r>
-        <w:t>player_id</w:t>
-      </w:r>
-      <w:proofErr w:type="spellEnd"/>
-      <w:r>
-        <w:t>&gt;) (unit &lt;</w:t>
-      </w:r>
-      <w:proofErr w:type="spellStart"/>
-      <w:r>
-        <w:t>unit_id</w:t>
-      </w:r>
-      <w:proofErr w:type="spellEnd"/>
-      <w:r>
-        <w:t>&gt;))</w:t>
-      </w:r>
-    </w:p>
-    <w:p>
-      <w:r>
-        <w:t>In case of ‘positive’ response proposed format is:</w:t>
-      </w:r>
-    </w:p>
-    <w:p>
-      <w:r>
-        <w:t>((</w:t>
-      </w:r>
-      <w:proofErr w:type="spellStart"/>
-      <w:r>
-        <w:t>recruitunit</w:t>
-      </w:r>
-      <w:proofErr w:type="spellEnd"/>
-      <w:r>
-        <w:t xml:space="preserve"> recruited</w:t>
+      <w:r>
+        <w:t>ok</w:t>
       </w:r>
       <w:r>
         <w:t xml:space="preserve"> </w:t>
@@ -5553,10 +5699,19 @@
     </w:p>
     <w:p>
       <w:r>
-        <w:t>((apply ok</w:t>
-      </w:r>
-      <w:r>
-        <w:t xml:space="preserve"> battle</w:t>
+        <w:t>((</w:t>
+      </w:r>
+      <w:r>
+        <w:t xml:space="preserve">battle </w:t>
+      </w:r>
+      <w:r>
+        <w:t>apply ok</w:t>
+      </w:r>
+      <w:r>
+        <w:t xml:space="preserve"> </w:t>
+      </w:r>
+      <w:r>
+        <w:t>()</w:t>
       </w:r>
       <w:r>
         <w:t>) (player &lt;</w:t>
@@ -5577,7 +5732,19 @@
     </w:p>
     <w:p>
       <w:r>
-        <w:t>((apply failed battle) (player &lt;</w:t>
+        <w:t>((</w:t>
+      </w:r>
+      <w:r>
+        <w:t xml:space="preserve">battle </w:t>
+      </w:r>
+      <w:r>
+        <w:t xml:space="preserve">apply failed </w:t>
+      </w:r>
+      <w:r>
+        <w:t>()</w:t>
+      </w:r>
+      <w:r>
+        <w:t>) (player &lt;</w:t>
       </w:r>
       <w:proofErr w:type="spellStart"/>
       <w:r>
@@ -5679,10 +5846,19 @@
     </w:p>
     <w:p>
       <w:r>
-        <w:t>((reset ok</w:t>
-      </w:r>
-      <w:r>
-        <w:t xml:space="preserve"> battle</w:t>
+        <w:t>((</w:t>
+      </w:r>
+      <w:r>
+        <w:t xml:space="preserve">battle </w:t>
+      </w:r>
+      <w:r>
+        <w:t>reset ok</w:t>
+      </w:r>
+      <w:r>
+        <w:t xml:space="preserve"> </w:t>
+      </w:r>
+      <w:r>
+        <w:t>()</w:t>
       </w:r>
       <w:r>
         <w:t>) (player &lt;</w:t>
@@ -5786,13 +5962,19 @@
       <w:r>
         <w:t>((</w:t>
       </w:r>
+      <w:r>
+        <w:t xml:space="preserve">battle </w:t>
+      </w:r>
       <w:proofErr w:type="spellStart"/>
       <w:r>
         <w:t>dismissunit</w:t>
       </w:r>
       <w:proofErr w:type="spellEnd"/>
       <w:r>
-        <w:t xml:space="preserve"> dismissed</w:t>
+        <w:t xml:space="preserve"> </w:t>
+      </w:r>
+      <w:r>
+        <w:t>ok</w:t>
       </w:r>
       <w:r>
         <w:t xml:space="preserve"> </w:t>
@@ -5903,6 +6085,9 @@
       <w:r>
         <w:t>((</w:t>
       </w:r>
+      <w:r>
+        <w:t xml:space="preserve">attack </w:t>
+      </w:r>
       <w:proofErr w:type="spellStart"/>
       <w:r>
         <w:t>recruitunit</w:t>
@@ -5911,13 +6096,28 @@
       <w:r>
         <w:t xml:space="preserve"> </w:t>
       </w:r>
-      <w:proofErr w:type="spellStart"/>
-      <w:r>
-        <w:t>not_hired</w:t>
-      </w:r>
-      <w:proofErr w:type="spellEnd"/>
-      <w:r>
-        <w:t xml:space="preserve"> attack) (player &lt;</w:t>
+      <w:r>
+        <w:t xml:space="preserve">failed </w:t>
+      </w:r>
+      <w:proofErr w:type="spellStart"/>
+      <w:r>
+        <w:t>not</w:t>
+      </w:r>
+      <w:r>
+        <w:t>H</w:t>
+      </w:r>
+      <w:r>
+        <w:t>ired</w:t>
+      </w:r>
+      <w:r>
+        <w:t>A</w:t>
+      </w:r>
+      <w:r>
+        <w:t>ttack</w:t>
+      </w:r>
+      <w:proofErr w:type="spellEnd"/>
+      <w:r>
+        <w:t>) (player &lt;</w:t>
       </w:r>
       <w:proofErr w:type="spellStart"/>
       <w:r>
@@ -5945,13 +6145,28 @@
       <w:r>
         <w:t>((</w:t>
       </w:r>
+      <w:r>
+        <w:t xml:space="preserve">attack </w:t>
+      </w:r>
       <w:proofErr w:type="spellStart"/>
       <w:r>
         <w:t>recruitunit</w:t>
       </w:r>
       <w:proofErr w:type="spellEnd"/>
       <w:r>
-        <w:t xml:space="preserve"> recruited attack) (player &lt;</w:t>
+        <w:t xml:space="preserve"> </w:t>
+      </w:r>
+      <w:r>
+        <w:t>ok</w:t>
+      </w:r>
+      <w:r>
+        <w:t xml:space="preserve"> </w:t>
+      </w:r>
+      <w:r>
+        <w:t>()</w:t>
+      </w:r>
+      <w:r>
+        <w:t>) (player &lt;</w:t>
       </w:r>
       <w:proofErr w:type="spellStart"/>
       <w:r>
@@ -6046,13 +6261,28 @@
       <w:r>
         <w:t>((</w:t>
       </w:r>
+      <w:r>
+        <w:t xml:space="preserve">attack </w:t>
+      </w:r>
       <w:proofErr w:type="spellStart"/>
       <w:r>
         <w:t>dismissunit</w:t>
       </w:r>
       <w:proofErr w:type="spellEnd"/>
       <w:r>
-        <w:t xml:space="preserve"> dismissed attack) (player &lt;</w:t>
+        <w:t xml:space="preserve"> </w:t>
+      </w:r>
+      <w:r>
+        <w:t>ok</w:t>
+      </w:r>
+      <w:r>
+        <w:t xml:space="preserve"> </w:t>
+      </w:r>
+      <w:r>
+        <w:t>()</w:t>
+      </w:r>
+      <w:r>
+        <w:t>) (player &lt;</w:t>
       </w:r>
       <w:proofErr w:type="spellStart"/>
       <w:r>
@@ -6121,13 +6351,25 @@
     </w:p>
     <w:p>
       <w:r>
+        <w:lastRenderedPageBreak/>
         <w:t>The proposed response is:</w:t>
       </w:r>
     </w:p>
     <w:p>
       <w:r>
-        <w:lastRenderedPageBreak/>
-        <w:t>((reset ok attack) (player &lt;</w:t>
+        <w:t>((</w:t>
+      </w:r>
+      <w:r>
+        <w:t xml:space="preserve">attack </w:t>
+      </w:r>
+      <w:r>
+        <w:t xml:space="preserve">reset ok </w:t>
+      </w:r>
+      <w:r>
+        <w:t>()</w:t>
+      </w:r>
+      <w:r>
+        <w:t>) (player &lt;</w:t>
       </w:r>
       <w:proofErr w:type="spellStart"/>
       <w:r>
@@ -6230,7 +6472,18 @@
     </w:p>
     <w:p>
       <w:r>
-        <w:t xml:space="preserve">((attack failed </w:t>
+        <w:t xml:space="preserve">((attack </w:t>
+      </w:r>
+      <w:proofErr w:type="spellStart"/>
+      <w:r>
+        <w:t>prepareinvasion</w:t>
+      </w:r>
+      <w:proofErr w:type="spellEnd"/>
+      <w:r>
+        <w:t xml:space="preserve"> </w:t>
+      </w:r>
+      <w:r>
+        <w:t xml:space="preserve">failed </w:t>
       </w:r>
       <w:proofErr w:type="spellStart"/>
       <w:r>
@@ -6264,11 +6517,28 @@
     </w:p>
     <w:p>
       <w:r>
-        <w:t xml:space="preserve">((attack failed </w:t>
-      </w:r>
-      <w:proofErr w:type="spellStart"/>
-      <w:r>
-        <w:t>attack_himself</w:t>
+        <w:t xml:space="preserve">((attack </w:t>
+      </w:r>
+      <w:proofErr w:type="spellStart"/>
+      <w:r>
+        <w:t>prepareinvasion</w:t>
+      </w:r>
+      <w:proofErr w:type="spellEnd"/>
+      <w:r>
+        <w:t xml:space="preserve"> </w:t>
+      </w:r>
+      <w:r>
+        <w:t xml:space="preserve">failed </w:t>
+      </w:r>
+      <w:proofErr w:type="spellStart"/>
+      <w:r>
+        <w:t>attack</w:t>
+      </w:r>
+      <w:r>
+        <w:t>H</w:t>
+      </w:r>
+      <w:r>
+        <w:t>imself</w:t>
       </w:r>
       <w:proofErr w:type="spellEnd"/>
       <w:r>
@@ -6295,11 +6565,34 @@
     </w:p>
     <w:p>
       <w:r>
-        <w:t xml:space="preserve">((attack failed </w:t>
-      </w:r>
-      <w:proofErr w:type="spellStart"/>
-      <w:r>
-        <w:t>invalid_attacked_defence</w:t>
+        <w:t xml:space="preserve">((attack </w:t>
+      </w:r>
+      <w:proofErr w:type="spellStart"/>
+      <w:r>
+        <w:t>prepareinvasion</w:t>
+      </w:r>
+      <w:proofErr w:type="spellEnd"/>
+      <w:r>
+        <w:t xml:space="preserve"> </w:t>
+      </w:r>
+      <w:r>
+        <w:t xml:space="preserve">failed </w:t>
+      </w:r>
+      <w:proofErr w:type="spellStart"/>
+      <w:r>
+        <w:t>invalid</w:t>
+      </w:r>
+      <w:r>
+        <w:t>A</w:t>
+      </w:r>
+      <w:r>
+        <w:t>ttacked</w:t>
+      </w:r>
+      <w:r>
+        <w:t>D</w:t>
+      </w:r>
+      <w:r>
+        <w:t>efence</w:t>
       </w:r>
       <w:proofErr w:type="spellEnd"/>
       <w:r>
@@ -6329,7 +6622,18 @@
     </w:p>
     <w:p>
       <w:r>
-        <w:t>((attack started) (player &lt;</w:t>
+        <w:t xml:space="preserve">((attack </w:t>
+      </w:r>
+      <w:proofErr w:type="spellStart"/>
+      <w:r>
+        <w:t>prepareinvasion</w:t>
+      </w:r>
+      <w:proofErr w:type="spellEnd"/>
+      <w:r>
+        <w:t xml:space="preserve"> ok ()</w:t>
+      </w:r>
+      <w:r>
+        <w:t>) (player &lt;</w:t>
       </w:r>
       <w:proofErr w:type="spellStart"/>
       <w:r>
@@ -6417,6 +6721,9 @@
     <w:p>
       <w:r>
         <w:t>((</w:t>
+      </w:r>
+      <w:r>
+        <w:t xml:space="preserve">attack </w:t>
       </w:r>
       <w:proofErr w:type="spellStart"/>
       <w:r>
@@ -6479,7 +6786,11 @@
     </w:p>
     <w:p>
       <w:r>
-        <w:t>Pay attention on that this command is sent to attacked player (who owns battlefield). In this case all remained units are returned to players’ resource pools, but attacker lost battle. The process of rewards will be described in separated document. For now battle’s cost</w:t>
+        <w:t xml:space="preserve">Pay attention on that this command is sent to attacked player (who owns battlefield). In this case all remained units are returned to players’ resource pools, but attacker lost battle. The process of rewards will be described </w:t>
+      </w:r>
+      <w:r>
+        <w:lastRenderedPageBreak/>
+        <w:t>in separated document. For now battle’s cost</w:t>
       </w:r>
       <w:r>
         <w:t xml:space="preserve"> (resource)</w:t>
@@ -6499,7 +6810,6 @@
     </w:p>
     <w:p>
       <w:r>
-        <w:lastRenderedPageBreak/>
         <w:t>The command is sent to attacked player due to game scenario where attacker may capitulate only.</w:t>
       </w:r>
     </w:p>
@@ -6515,7 +6825,13 @@
     </w:p>
     <w:p>
       <w:r>
-        <w:t>((surrender ok) (player &lt;</w:t>
+        <w:t>((</w:t>
+      </w:r>
+      <w:r>
+        <w:t xml:space="preserve">battle </w:t>
+      </w:r>
+      <w:r>
+        <w:t>surrender ok) (player &lt;</w:t>
       </w:r>
       <w:proofErr w:type="spellStart"/>
       <w:r>
@@ -6581,7 +6897,19 @@
       </w:r>
       <w:r>
         <w:tab/>
-        <w:t>((attack finished) (player &lt;</w:t>
+        <w:t>((</w:t>
+      </w:r>
+      <w:r>
+        <w:t xml:space="preserve">battle </w:t>
+      </w:r>
+      <w:r>
+        <w:t xml:space="preserve">attack </w:t>
+      </w:r>
+      <w:r>
+        <w:t xml:space="preserve">ok </w:t>
+      </w:r>
+      <w:r>
+        <w:t>finished) (player &lt;</w:t>
       </w:r>
       <w:proofErr w:type="spellStart"/>
       <w:r>
@@ -6681,7 +7009,19 @@
     <w:p>
       <w:r>
         <w:tab/>
-        <w:t>((attack finished) (player &lt;</w:t>
+        <w:t>((</w:t>
+      </w:r>
+      <w:r>
+        <w:t xml:space="preserve">battle </w:t>
+      </w:r>
+      <w:r>
+        <w:t xml:space="preserve">attack </w:t>
+      </w:r>
+      <w:r>
+        <w:t>ok finished</w:t>
+      </w:r>
+      <w:r>
+        <w:t>) (player &lt;</w:t>
       </w:r>
       <w:proofErr w:type="spellStart"/>
       <w:r>
@@ -6740,6 +7080,7 @@
     <w:p/>
     <w:p>
       <w:r>
+        <w:lastRenderedPageBreak/>
         <w:t>The response is sent back to ‘real’ world must be specified.</w:t>
       </w:r>
     </w:p>
@@ -6750,7 +7091,6 @@
     </w:p>
     <w:p>
       <w:r>
-        <w:lastRenderedPageBreak/>
         <w:t>((</w:t>
       </w:r>
       <w:proofErr w:type="spellStart"/>
@@ -6759,7 +7099,15 @@
       </w:r>
       <w:proofErr w:type="spellEnd"/>
       <w:r>
-        <w:t xml:space="preserve"> hired done) (player &lt;</w:t>
+        <w:t xml:space="preserve"> </w:t>
+      </w:r>
+      <w:proofErr w:type="spellStart"/>
+      <w:r>
+        <w:t>hireunit</w:t>
+      </w:r>
+      <w:proofErr w:type="spellEnd"/>
+      <w:r>
+        <w:t xml:space="preserve"> done) (player &lt;</w:t>
       </w:r>
       <w:proofErr w:type="spellStart"/>
       <w:r>
@@ -6812,11 +7160,19 @@
       </w:r>
       <w:proofErr w:type="spellStart"/>
       <w:r>
+        <w:t>recruitunit</w:t>
+      </w:r>
+      <w:proofErr w:type="spellEnd"/>
+      <w:r>
+        <w:t xml:space="preserve"> done </w:t>
+      </w:r>
+      <w:proofErr w:type="spellStart"/>
+      <w:r>
         <w:t>inAction</w:t>
       </w:r>
       <w:proofErr w:type="spellEnd"/>
       <w:r>
-        <w:t xml:space="preserve"> done) (player &lt;</w:t>
+        <w:t>) (player &lt;</w:t>
       </w:r>
       <w:proofErr w:type="spellStart"/>
       <w:r>
@@ -6877,11 +7233,24 @@
       <w:r>
         <w:t xml:space="preserve"> </w:t>
       </w:r>
-      <w:r>
-        <w:t>free</w:t>
-      </w:r>
-      <w:r>
-        <w:t xml:space="preserve"> done) (player &lt;</w:t>
+      <w:proofErr w:type="spellStart"/>
+      <w:proofErr w:type="gramStart"/>
+      <w:r>
+        <w:t>returnunit</w:t>
+      </w:r>
+      <w:proofErr w:type="spellEnd"/>
+      <w:r>
+        <w:t xml:space="preserve"> </w:t>
+      </w:r>
+      <w:r>
+        <w:t xml:space="preserve"> done</w:t>
+      </w:r>
+      <w:proofErr w:type="gramEnd"/>
+      <w:r>
+        <w:t xml:space="preserve"> free</w:t>
+      </w:r>
+      <w:r>
+        <w:t>) (player &lt;</w:t>
       </w:r>
       <w:proofErr w:type="spellStart"/>
       <w:r>
@@ -6932,7 +7301,24 @@
       </w:r>
       <w:proofErr w:type="spellEnd"/>
       <w:r>
-        <w:t xml:space="preserve"> released done) (player &lt;</w:t>
+        <w:t xml:space="preserve"> </w:t>
+      </w:r>
+      <w:proofErr w:type="spellStart"/>
+      <w:r>
+        <w:t>releaseunit</w:t>
+      </w:r>
+      <w:proofErr w:type="spellEnd"/>
+      <w:r>
+        <w:t xml:space="preserve"> </w:t>
+      </w:r>
+      <w:r>
+        <w:t>done</w:t>
+      </w:r>
+      <w:r>
+        <w:t xml:space="preserve"> released</w:t>
+      </w:r>
+      <w:r>
+        <w:t>) (player &lt;</w:t>
       </w:r>
       <w:proofErr w:type="spellStart"/>
       <w:r>
@@ -7143,6 +7529,9 @@
       <w:r>
         <w:t>((</w:t>
       </w:r>
+      <w:r>
+        <w:t xml:space="preserve">deal </w:t>
+      </w:r>
       <w:proofErr w:type="spellStart"/>
       <w:r>
         <w:t>linkquartal</w:t>
@@ -7312,6 +7701,9 @@
       <w:r>
         <w:t>((</w:t>
       </w:r>
+      <w:r>
+        <w:t xml:space="preserve">deal </w:t>
+      </w:r>
       <w:proofErr w:type="spellStart"/>
       <w:r>
         <w:t>unlinkquartal</w:t>
@@ -7481,13 +7873,19 @@
         <w:lastRenderedPageBreak/>
         <w:t>((</w:t>
       </w:r>
+      <w:r>
+        <w:t xml:space="preserve">deal </w:t>
+      </w:r>
       <w:proofErr w:type="spellStart"/>
       <w:r>
         <w:t>setintention</w:t>
       </w:r>
       <w:proofErr w:type="spellEnd"/>
       <w:r>
-        <w:t xml:space="preserve"> open </w:t>
+        <w:t xml:space="preserve"> </w:t>
+      </w:r>
+      <w:r>
+        <w:t>failed ((</w:t>
       </w:r>
       <w:proofErr w:type="spellStart"/>
       <w:r>
@@ -7498,7 +7896,13 @@
       </w:r>
       <w:proofErr w:type="spellEnd"/>
       <w:r>
-        <w:t xml:space="preserve"> (&lt;</w:t>
+        <w:t xml:space="preserve"> </w:t>
+      </w:r>
+      <w:r>
+        <w:t xml:space="preserve">open) </w:t>
+      </w:r>
+      <w:r>
+        <w:t>(&lt;</w:t>
       </w:r>
       <w:proofErr w:type="spellStart"/>
       <w:r>
@@ -7517,6 +7921,9 @@
         <w:t>&gt;)</w:t>
       </w:r>
       <w:r>
+        <w:t>)</w:t>
+      </w:r>
+      <w:r>
         <w:t>) (player &lt;</w:t>
       </w:r>
       <w:proofErr w:type="spellStart"/>
@@ -7564,13 +7971,22 @@
       <w:r>
         <w:t>((</w:t>
       </w:r>
+      <w:r>
+        <w:t xml:space="preserve">deal </w:t>
+      </w:r>
       <w:proofErr w:type="spellStart"/>
       <w:r>
         <w:t>setintention</w:t>
       </w:r>
       <w:proofErr w:type="spellEnd"/>
       <w:r>
-        <w:t xml:space="preserve"> open </w:t>
+        <w:t xml:space="preserve"> </w:t>
+      </w:r>
+      <w:r>
+        <w:t>failed (</w:t>
+      </w:r>
+      <w:r>
+        <w:t xml:space="preserve">open </w:t>
       </w:r>
       <w:proofErr w:type="spellStart"/>
       <w:r>
@@ -7590,6 +8006,9 @@
       </w:r>
       <w:proofErr w:type="spellEnd"/>
       <w:r>
+        <w:t>)</w:t>
+      </w:r>
+      <w:r>
         <w:t>) (player &lt;</w:t>
       </w:r>
       <w:proofErr w:type="spellStart"/>
@@ -7631,20 +8050,27 @@
       <w:r>
         <w:t>((</w:t>
       </w:r>
+      <w:r>
+        <w:t xml:space="preserve">deal </w:t>
+      </w:r>
       <w:proofErr w:type="spellStart"/>
       <w:r>
         <w:t>setintention</w:t>
       </w:r>
       <w:proofErr w:type="spellEnd"/>
       <w:r>
-        <w:t xml:space="preserve"> open done </w:t>
-      </w:r>
-      <w:proofErr w:type="gramStart"/>
-      <w:r>
-        <w:t>( &lt;</w:t>
-      </w:r>
-      <w:proofErr w:type="spellStart"/>
-      <w:proofErr w:type="gramEnd"/>
+        <w:t xml:space="preserve"> </w:t>
+      </w:r>
+      <w:r>
+        <w:t xml:space="preserve">done </w:t>
+      </w:r>
+      <w:r>
+        <w:t xml:space="preserve">(open </w:t>
+      </w:r>
+      <w:r>
+        <w:t>(&lt;</w:t>
+      </w:r>
+      <w:proofErr w:type="spellStart"/>
       <w:r>
         <w:t>quartal_info</w:t>
       </w:r>
@@ -7658,7 +8084,13 @@
       </w:r>
       <w:proofErr w:type="spellEnd"/>
       <w:r>
-        <w:t>&gt;)) (player &lt;</w:t>
+        <w:t>&gt;)</w:t>
+      </w:r>
+      <w:r>
+        <w:t>)</w:t>
+      </w:r>
+      <w:r>
+        <w:t>) (player &lt;</w:t>
       </w:r>
       <w:proofErr w:type="spellStart"/>
       <w:r>
@@ -7882,13 +8314,22 @@
       <w:r>
         <w:t>((</w:t>
       </w:r>
+      <w:r>
+        <w:t xml:space="preserve">deal </w:t>
+      </w:r>
       <w:proofErr w:type="spellStart"/>
       <w:r>
         <w:t>setintention</w:t>
       </w:r>
       <w:proofErr w:type="spellEnd"/>
       <w:r>
-        <w:t xml:space="preserve"> pay </w:t>
+        <w:t xml:space="preserve"> </w:t>
+      </w:r>
+      <w:r>
+        <w:t>failed ((</w:t>
+      </w:r>
+      <w:r>
+        <w:t xml:space="preserve">pay </w:t>
       </w:r>
       <w:proofErr w:type="spellStart"/>
       <w:r>
@@ -7896,6 +8337,9 @@
       </w:r>
       <w:proofErr w:type="spellEnd"/>
       <w:r>
+        <w:t>)</w:t>
+      </w:r>
+      <w:r>
         <w:t xml:space="preserve"> (&lt;</w:t>
       </w:r>
       <w:proofErr w:type="spellStart"/>
@@ -7915,6 +8359,9 @@
         <w:t>&gt;)</w:t>
       </w:r>
       <w:r>
+        <w:t>)</w:t>
+      </w:r>
+      <w:r>
         <w:t>) (player &lt;</w:t>
       </w:r>
       <w:proofErr w:type="spellStart"/>
@@ -7951,19 +8398,28 @@
       <w:r>
         <w:t>((</w:t>
       </w:r>
+      <w:r>
+        <w:t xml:space="preserve">deal </w:t>
+      </w:r>
       <w:proofErr w:type="spellStart"/>
       <w:r>
         <w:t>setintention</w:t>
       </w:r>
       <w:proofErr w:type="spellEnd"/>
       <w:r>
-        <w:t xml:space="preserve"> pay </w:t>
+        <w:t xml:space="preserve"> </w:t>
+      </w:r>
+      <w:r>
+        <w:t>failed (</w:t>
       </w:r>
       <w:proofErr w:type="spellStart"/>
       <w:r>
         <w:t>notEnoughResources</w:t>
       </w:r>
       <w:proofErr w:type="spellEnd"/>
+      <w:r>
+        <w:t xml:space="preserve"> pay)</w:t>
+      </w:r>
       <w:r>
         <w:t>) (player &lt;</w:t>
       </w:r>
@@ -8008,20 +8464,28 @@
       <w:r>
         <w:t>((</w:t>
       </w:r>
+      <w:r>
+        <w:t xml:space="preserve">deal </w:t>
+      </w:r>
       <w:proofErr w:type="spellStart"/>
       <w:r>
         <w:t>setintention</w:t>
       </w:r>
       <w:proofErr w:type="spellEnd"/>
       <w:r>
-        <w:t xml:space="preserve"> pay </w:t>
-      </w:r>
-      <w:r>
-        <w:t>started</w:t>
-      </w:r>
-      <w:r>
         <w:t xml:space="preserve"> </w:t>
       </w:r>
+      <w:proofErr w:type="spellStart"/>
+      <w:r>
+        <w:t>inProgress</w:t>
+      </w:r>
+      <w:proofErr w:type="spellEnd"/>
+      <w:r>
+        <w:t xml:space="preserve"> </w:t>
+      </w:r>
+      <w:r>
+        <w:t xml:space="preserve">(pay </w:t>
+      </w:r>
       <w:proofErr w:type="gramStart"/>
       <w:r>
         <w:t>( &lt;</w:t>
@@ -8033,7 +8497,13 @@
       </w:r>
       <w:proofErr w:type="spellEnd"/>
       <w:r>
-        <w:t>&gt;)) (player &lt;</w:t>
+        <w:t>&gt;)</w:t>
+      </w:r>
+      <w:r>
+        <w:t>)</w:t>
+      </w:r>
+      <w:r>
+        <w:t>) (player &lt;</w:t>
       </w:r>
       <w:proofErr w:type="spellStart"/>
       <w:r>
@@ -8116,13 +8586,28 @@
       <w:r>
         <w:t>((</w:t>
       </w:r>
+      <w:r>
+        <w:t xml:space="preserve">deal </w:t>
+      </w:r>
       <w:proofErr w:type="spellStart"/>
       <w:r>
         <w:t>setintention</w:t>
       </w:r>
       <w:proofErr w:type="spellEnd"/>
       <w:r>
-        <w:t xml:space="preserve"> open closed) (player &lt;</w:t>
+        <w:t xml:space="preserve"> </w:t>
+      </w:r>
+      <w:r>
+        <w:t>done (</w:t>
+      </w:r>
+      <w:r>
+        <w:t>closed</w:t>
+      </w:r>
+      <w:r>
+        <w:t xml:space="preserve"> open)</w:t>
+      </w:r>
+      <w:r>
+        <w:t>) (player &lt;</w:t>
       </w:r>
       <w:proofErr w:type="spellStart"/>
       <w:r>
@@ -8175,13 +8660,28 @@
       <w:r>
         <w:t>((</w:t>
       </w:r>
+      <w:r>
+        <w:t xml:space="preserve">deal </w:t>
+      </w:r>
       <w:proofErr w:type="spellStart"/>
       <w:r>
         <w:t>setintention</w:t>
       </w:r>
       <w:proofErr w:type="spellEnd"/>
       <w:r>
-        <w:t xml:space="preserve"> pay finished) (player &lt;</w:t>
+        <w:t xml:space="preserve"> </w:t>
+      </w:r>
+      <w:r>
+        <w:t>done (</w:t>
+      </w:r>
+      <w:r>
+        <w:t>finished</w:t>
+      </w:r>
+      <w:r>
+        <w:t xml:space="preserve"> pay)</w:t>
+      </w:r>
+      <w:r>
+        <w:t>) (player &lt;</w:t>
       </w:r>
       <w:proofErr w:type="spellStart"/>
       <w:r>
@@ -8221,26 +8721,23 @@
     </w:p>
     <w:p/>
     <w:p>
-      <w:r>
-        <w:t xml:space="preserve">All player’s bank account commands are explicit commands which are being sent during various flows – when player hires unit, open </w:t>
-      </w:r>
-      <w:proofErr w:type="spellStart"/>
-      <w:r>
-        <w:t>quartal’s</w:t>
-      </w:r>
-      <w:proofErr w:type="spellEnd"/>
-      <w:r>
-        <w:t xml:space="preserve"> information or pays bribe and receives contribution from Sheriff</w:t>
-      </w:r>
-    </w:p>
-    <w:p>
-      <w:r>
-        <w:t>The r</w:t>
-      </w:r>
       <w:bookmarkStart w:id="37" w:name="_GoBack"/>
       <w:bookmarkEnd w:id="37"/>
       <w:r>
-        <w:t>esponse is sent back to ‘real’ world must be specified.</w:t>
+        <w:t xml:space="preserve">All player’s bank account commands are explicit commands which are being sent during various flows – when player hires unit, open </w:t>
+      </w:r>
+      <w:proofErr w:type="spellStart"/>
+      <w:r>
+        <w:t>quartal’s</w:t>
+      </w:r>
+      <w:proofErr w:type="spellEnd"/>
+      <w:r>
+        <w:t xml:space="preserve"> information or pays bribe and receives contribution from Sheriff</w:t>
+      </w:r>
+    </w:p>
+    <w:p>
+      <w:r>
+        <w:t>The response is sent back to ‘real’ world must be specified.</w:t>
       </w:r>
     </w:p>
     <w:p>
@@ -8250,7 +8747,16 @@
     </w:p>
     <w:p>
       <w:r>
-        <w:t>((banking withdraw &lt;resource&gt;</w:t>
+        <w:t xml:space="preserve">((banking withdraw </w:t>
+      </w:r>
+      <w:r>
+        <w:t>done (</w:t>
+      </w:r>
+      <w:r>
+        <w:t>&lt;resource&gt;</w:t>
+      </w:r>
+      <w:r>
+        <w:t>)</w:t>
       </w:r>
       <w:proofErr w:type="gramStart"/>
       <w:r>
@@ -8271,7 +8777,16 @@
     </w:p>
     <w:p>
       <w:r>
-        <w:t>((banking recharge &lt;resource&gt;</w:t>
+        <w:t xml:space="preserve">((banking recharge </w:t>
+      </w:r>
+      <w:r>
+        <w:t>done (</w:t>
+      </w:r>
+      <w:r>
+        <w:t>&lt;resource&gt;</w:t>
+      </w:r>
+      <w:r>
+        <w:t>)</w:t>
       </w:r>
       <w:proofErr w:type="gramStart"/>
       <w:r>
@@ -12834,7 +13349,7 @@
 </file>
 
 <file path=customXml/itemProps1.xml><?xml version="1.0" encoding="utf-8"?>
-<ds:datastoreItem xmlns:ds="http://schemas.openxmlformats.org/officeDocument/2006/customXml" ds:itemID="{D3CBDFC3-6CEE-4667-993B-02728A638BA2}">
+<ds:datastoreItem xmlns:ds="http://schemas.openxmlformats.org/officeDocument/2006/customXml" ds:itemID="{7D3254E7-29A0-4688-8DF0-43ABD3DE7A72}">
   <ds:schemaRefs>
     <ds:schemaRef ds:uri="http://schemas.openxmlformats.org/officeDocument/2006/bibliography"/>
   </ds:schemaRefs>

</xml_diff>

<commit_message>
1. removed vwmlbuilder as singleton 2. added compilation sink which allows to publish events during scanning vwml code (for IDE) 3. changes in MSG by request
</commit_message>
<xml_diff>
--- a/example/msg/integration/doc/MSG-Integration-Draft.docx
+++ b/example/msg/integration/doc/MSG-Integration-Draft.docx
@@ -2758,20 +2758,16 @@
                 <w:noProof/>
                 <w:webHidden/>
               </w:rPr>
-            </w:r>
-            <w:r>
-              <w:rPr>
-                <w:noProof/>
-                <w:webHidden/>
-              </w:rPr>
               <w:fldChar w:fldCharType="separate"/>
             </w:r>
             <w:r>
               <w:rPr>
-                <w:noProof/>
-                <w:webHidden/>
-              </w:rPr>
-              <w:t>17</w:t>
+                <w:b/>
+                <w:bCs/>
+                <w:noProof/>
+                <w:webHidden/>
+              </w:rPr>
+              <w:t>Error! Bookmark not defined.</w:t>
             </w:r>
             <w:r>
               <w:rPr>
@@ -8721,10 +8717,128 @@
     </w:p>
     <w:p/>
     <w:p>
+      <w:r>
+        <w:t xml:space="preserve">All player’s bank account commands are explicit commands which are being sent during various flows – when player hires unit, open </w:t>
+      </w:r>
+      <w:proofErr w:type="spellStart"/>
+      <w:r>
+        <w:t>quartal’s</w:t>
+      </w:r>
+      <w:proofErr w:type="spellEnd"/>
+      <w:r>
+        <w:t xml:space="preserve"> information or pays bribe and receives contribution from Sheriff</w:t>
+      </w:r>
+    </w:p>
+    <w:p>
+      <w:r>
+        <w:t>The response is sent back to ‘real’ world must be specified.</w:t>
+      </w:r>
+    </w:p>
+    <w:p>
+      <w:r>
+        <w:t>The proposed response are:</w:t>
+      </w:r>
+    </w:p>
+    <w:p>
+      <w:r>
+        <w:t xml:space="preserve">((banking withdraw </w:t>
+      </w:r>
+      <w:r>
+        <w:t>done</w:t>
+      </w:r>
+      <w:proofErr w:type="gramStart"/>
+      <w:r>
+        <w:t>)(</w:t>
+      </w:r>
+      <w:proofErr w:type="gramEnd"/>
+      <w:r>
+        <w:t>player &lt;</w:t>
+      </w:r>
+      <w:proofErr w:type="spellStart"/>
+      <w:r>
+        <w:t>player_id</w:t>
+      </w:r>
+      <w:proofErr w:type="spellEnd"/>
+      <w:r>
+        <w:t>&gt;)</w:t>
+      </w:r>
+      <w:r>
+        <w:t>(&lt;resource&gt;)</w:t>
+      </w:r>
+      <w:r>
+        <w:t>)</w:t>
+      </w:r>
+    </w:p>
+    <w:p>
+      <w:r>
+        <w:t xml:space="preserve">((banking recharge </w:t>
+      </w:r>
+      <w:r>
+        <w:t>done</w:t>
+      </w:r>
       <w:bookmarkStart w:id="37" w:name="_GoBack"/>
       <w:bookmarkEnd w:id="37"/>
-      <w:r>
-        <w:t xml:space="preserve">All player’s bank account commands are explicit commands which are being sent during various flows – when player hires unit, open </w:t>
+      <w:proofErr w:type="gramStart"/>
+      <w:r>
+        <w:t>)(</w:t>
+      </w:r>
+      <w:proofErr w:type="gramEnd"/>
+      <w:r>
+        <w:t>player &lt;</w:t>
+      </w:r>
+      <w:proofErr w:type="spellStart"/>
+      <w:r>
+        <w:t>player_id</w:t>
+      </w:r>
+      <w:proofErr w:type="spellEnd"/>
+      <w:r>
+        <w:t>&gt;)</w:t>
+      </w:r>
+      <w:r>
+        <w:t>(&lt;resource&gt;)</w:t>
+      </w:r>
+      <w:r>
+        <w:t>)</w:t>
+      </w:r>
+    </w:p>
+    <w:p>
+      <w:r>
+        <w:t>&lt;</w:t>
+      </w:r>
+      <w:proofErr w:type="gramStart"/>
+      <w:r>
+        <w:t>resource</w:t>
+      </w:r>
+      <w:proofErr w:type="gramEnd"/>
+      <w:r>
+        <w:t>&gt;: (&lt;</w:t>
+      </w:r>
+      <w:proofErr w:type="spellStart"/>
+      <w:r>
+        <w:t>resource_type</w:t>
+      </w:r>
+      <w:proofErr w:type="spellEnd"/>
+      <w:r>
+        <w:t>&gt; &lt;</w:t>
+      </w:r>
+      <w:proofErr w:type="spellStart"/>
+      <w:r>
+        <w:t>resource_quantity</w:t>
+      </w:r>
+      <w:proofErr w:type="spellEnd"/>
+      <w:r>
+        <w:t>&gt;</w:t>
+      </w:r>
+      <w:r>
+        <w:t xml:space="preserve"> &lt;balance&gt;</w:t>
+      </w:r>
+      <w:r>
+        <w:t>)</w:t>
+      </w:r>
+    </w:p>
+    <w:p>
+      <w:r>
+        <w:t xml:space="preserve">Pay attention that &lt;resource&gt; is configurable and is part of </w:t>
       </w:r>
       <w:proofErr w:type="spellStart"/>
       <w:r>
@@ -8732,124 +8846,6 @@
       </w:r>
       <w:proofErr w:type="spellEnd"/>
       <w:r>
-        <w:t xml:space="preserve"> information or pays bribe and receives contribution from Sheriff</w:t>
-      </w:r>
-    </w:p>
-    <w:p>
-      <w:r>
-        <w:t>The response is sent back to ‘real’ world must be specified.</w:t>
-      </w:r>
-    </w:p>
-    <w:p>
-      <w:r>
-        <w:t>The proposed response are:</w:t>
-      </w:r>
-    </w:p>
-    <w:p>
-      <w:r>
-        <w:t xml:space="preserve">((banking withdraw </w:t>
-      </w:r>
-      <w:r>
-        <w:t>done (</w:t>
-      </w:r>
-      <w:r>
-        <w:t>&lt;resource&gt;</w:t>
-      </w:r>
-      <w:r>
-        <w:t>)</w:t>
-      </w:r>
-      <w:proofErr w:type="gramStart"/>
-      <w:r>
-        <w:t>)(</w:t>
-      </w:r>
-      <w:proofErr w:type="gramEnd"/>
-      <w:r>
-        <w:t>player &lt;</w:t>
-      </w:r>
-      <w:proofErr w:type="spellStart"/>
-      <w:r>
-        <w:t>player_id</w:t>
-      </w:r>
-      <w:proofErr w:type="spellEnd"/>
-      <w:r>
-        <w:t>&gt;))</w:t>
-      </w:r>
-    </w:p>
-    <w:p>
-      <w:r>
-        <w:t xml:space="preserve">((banking recharge </w:t>
-      </w:r>
-      <w:r>
-        <w:t>done (</w:t>
-      </w:r>
-      <w:r>
-        <w:t>&lt;resource&gt;</w:t>
-      </w:r>
-      <w:r>
-        <w:t>)</w:t>
-      </w:r>
-      <w:proofErr w:type="gramStart"/>
-      <w:r>
-        <w:t>)(</w:t>
-      </w:r>
-      <w:proofErr w:type="gramEnd"/>
-      <w:r>
-        <w:t>player &lt;</w:t>
-      </w:r>
-      <w:proofErr w:type="spellStart"/>
-      <w:r>
-        <w:t>player_id</w:t>
-      </w:r>
-      <w:proofErr w:type="spellEnd"/>
-      <w:r>
-        <w:t>&gt;))</w:t>
-      </w:r>
-    </w:p>
-    <w:p>
-      <w:r>
-        <w:t>&lt;</w:t>
-      </w:r>
-      <w:proofErr w:type="gramStart"/>
-      <w:r>
-        <w:t>resource</w:t>
-      </w:r>
-      <w:proofErr w:type="gramEnd"/>
-      <w:r>
-        <w:t>&gt;: (&lt;</w:t>
-      </w:r>
-      <w:proofErr w:type="spellStart"/>
-      <w:r>
-        <w:t>resource_type</w:t>
-      </w:r>
-      <w:proofErr w:type="spellEnd"/>
-      <w:r>
-        <w:t>&gt; &lt;</w:t>
-      </w:r>
-      <w:proofErr w:type="spellStart"/>
-      <w:r>
-        <w:t>resource_quantity</w:t>
-      </w:r>
-      <w:proofErr w:type="spellEnd"/>
-      <w:r>
-        <w:t>&gt;</w:t>
-      </w:r>
-      <w:r>
-        <w:t xml:space="preserve"> &lt;balance&gt;</w:t>
-      </w:r>
-      <w:r>
-        <w:t>)</w:t>
-      </w:r>
-    </w:p>
-    <w:p>
-      <w:r>
-        <w:t xml:space="preserve">Pay attention that &lt;resource&gt; is configurable and is part of </w:t>
-      </w:r>
-      <w:proofErr w:type="spellStart"/>
-      <w:r>
-        <w:t>quartal’s</w:t>
-      </w:r>
-      <w:proofErr w:type="spellEnd"/>
-      <w:r>
         <w:t xml:space="preserve"> configuration</w:t>
       </w:r>
     </w:p>
@@ -8858,3631 +8854,6 @@
         <w:br w:type="page"/>
       </w:r>
     </w:p>
-    <w:p>
-      <w:pPr>
-        <w:pStyle w:val="Heading1"/>
-      </w:pPr>
-      <w:bookmarkStart w:id="38" w:name="_Toc405909735"/>
-      <w:r>
-        <w:lastRenderedPageBreak/>
-        <w:t>Examples</w:t>
-      </w:r>
-      <w:bookmarkEnd w:id="38"/>
-    </w:p>
-    <w:p/>
-    <w:p>
-      <w:r>
-        <w:t>Below you can find list of tests which should be run during MSG’s model debugging phase</w:t>
-      </w:r>
-    </w:p>
-    <w:p>
-      <w:r>
-        <w:t>/*</w:t>
-      </w:r>
-    </w:p>
-    <w:p>
-      <w:r>
-        <w:t xml:space="preserve">  ===== ADD AND STOP PLAYER ======</w:t>
-      </w:r>
-    </w:p>
-    <w:p>
-      <w:r>
-        <w:tab/>
-      </w:r>
-      <w:r>
-        <w:tab/>
-      </w:r>
-      <w:r>
-        <w:tab/>
-      </w:r>
-      <w:r>
-        <w:tab/>
-        <w:t>(</w:t>
-      </w:r>
-      <w:proofErr w:type="gramStart"/>
-      <w:r>
-        <w:t>pm</w:t>
-      </w:r>
-      <w:proofErr w:type="gramEnd"/>
-      <w:r>
-        <w:t xml:space="preserve"> 0 nil </w:t>
-      </w:r>
-      <w:proofErr w:type="spellStart"/>
-      <w:r>
-        <w:t>playeradd</w:t>
-      </w:r>
-      <w:proofErr w:type="spellEnd"/>
-      <w:r>
-        <w:t xml:space="preserve"> 0 nil)</w:t>
-      </w:r>
-    </w:p>
-    <w:p>
-      <w:r>
-        <w:tab/>
-      </w:r>
-      <w:r>
-        <w:tab/>
-      </w:r>
-      <w:r>
-        <w:tab/>
-      </w:r>
-      <w:r>
-        <w:tab/>
-        <w:t>(</w:t>
-      </w:r>
-      <w:proofErr w:type="gramStart"/>
-      <w:r>
-        <w:t>manager</w:t>
-      </w:r>
-      <w:proofErr w:type="gramEnd"/>
-      <w:r>
-        <w:t xml:space="preserve"> 0 nil delay 0 (1500))</w:t>
-      </w:r>
-    </w:p>
-    <w:p>
-      <w:r>
-        <w:tab/>
-      </w:r>
-      <w:r>
-        <w:tab/>
-      </w:r>
-      <w:r>
-        <w:tab/>
-      </w:r>
-      <w:r>
-        <w:tab/>
-        <w:t>(</w:t>
-      </w:r>
-      <w:proofErr w:type="gramStart"/>
-      <w:r>
-        <w:t>pm</w:t>
-      </w:r>
-      <w:proofErr w:type="gramEnd"/>
-      <w:r>
-        <w:t xml:space="preserve"> 0 nil </w:t>
-      </w:r>
-      <w:proofErr w:type="spellStart"/>
-      <w:r>
-        <w:t>playerstop</w:t>
-      </w:r>
-      <w:proofErr w:type="spellEnd"/>
-      <w:r>
-        <w:t xml:space="preserve"> 0 ())</w:t>
-      </w:r>
-    </w:p>
-    <w:p/>
-    <w:p>
-      <w:r>
-        <w:t>*/</w:t>
-      </w:r>
-    </w:p>
-    <w:p/>
-    <w:p>
-      <w:r>
-        <w:t>/*</w:t>
-      </w:r>
-    </w:p>
-    <w:p>
-      <w:r>
-        <w:t xml:space="preserve">  ===== ADD, STOP AND ADD AGAIN PLAYER AND STOP IT ======</w:t>
-      </w:r>
-    </w:p>
-    <w:p>
-      <w:r>
-        <w:tab/>
-      </w:r>
-      <w:r>
-        <w:tab/>
-      </w:r>
-      <w:r>
-        <w:tab/>
-      </w:r>
-      <w:r>
-        <w:tab/>
-        <w:t>(</w:t>
-      </w:r>
-      <w:proofErr w:type="gramStart"/>
-      <w:r>
-        <w:t>pm</w:t>
-      </w:r>
-      <w:proofErr w:type="gramEnd"/>
-      <w:r>
-        <w:t xml:space="preserve"> 0 nil </w:t>
-      </w:r>
-      <w:proofErr w:type="spellStart"/>
-      <w:r>
-        <w:t>playeradd</w:t>
-      </w:r>
-      <w:proofErr w:type="spellEnd"/>
-      <w:r>
-        <w:t xml:space="preserve"> 0 nil)</w:t>
-      </w:r>
-    </w:p>
-    <w:p>
-      <w:r>
-        <w:tab/>
-      </w:r>
-      <w:r>
-        <w:tab/>
-      </w:r>
-      <w:r>
-        <w:tab/>
-      </w:r>
-      <w:r>
-        <w:tab/>
-        <w:t>(</w:t>
-      </w:r>
-      <w:proofErr w:type="gramStart"/>
-      <w:r>
-        <w:t>manager</w:t>
-      </w:r>
-      <w:proofErr w:type="gramEnd"/>
-      <w:r>
-        <w:t xml:space="preserve"> 0 nil delay 0 (1500))</w:t>
-      </w:r>
-    </w:p>
-    <w:p>
-      <w:r>
-        <w:tab/>
-      </w:r>
-      <w:r>
-        <w:tab/>
-      </w:r>
-      <w:r>
-        <w:tab/>
-      </w:r>
-      <w:r>
-        <w:tab/>
-        <w:t>(</w:t>
-      </w:r>
-      <w:proofErr w:type="gramStart"/>
-      <w:r>
-        <w:t>pm</w:t>
-      </w:r>
-      <w:proofErr w:type="gramEnd"/>
-      <w:r>
-        <w:t xml:space="preserve"> 0 nil </w:t>
-      </w:r>
-      <w:proofErr w:type="spellStart"/>
-      <w:r>
-        <w:t>playerstop</w:t>
-      </w:r>
-      <w:proofErr w:type="spellEnd"/>
-      <w:r>
-        <w:t xml:space="preserve"> 0 ())</w:t>
-      </w:r>
-    </w:p>
-    <w:p>
-      <w:r>
-        <w:tab/>
-      </w:r>
-      <w:r>
-        <w:tab/>
-      </w:r>
-      <w:r>
-        <w:tab/>
-      </w:r>
-      <w:r>
-        <w:tab/>
-        <w:t>(</w:t>
-      </w:r>
-      <w:proofErr w:type="gramStart"/>
-      <w:r>
-        <w:t>manager</w:t>
-      </w:r>
-      <w:proofErr w:type="gramEnd"/>
-      <w:r>
-        <w:t xml:space="preserve"> 0 nil delay 0 (1500))</w:t>
-      </w:r>
-    </w:p>
-    <w:p>
-      <w:r>
-        <w:tab/>
-      </w:r>
-      <w:r>
-        <w:tab/>
-      </w:r>
-      <w:r>
-        <w:tab/>
-      </w:r>
-      <w:r>
-        <w:tab/>
-        <w:t>(</w:t>
-      </w:r>
-      <w:proofErr w:type="gramStart"/>
-      <w:r>
-        <w:t>pm</w:t>
-      </w:r>
-      <w:proofErr w:type="gramEnd"/>
-      <w:r>
-        <w:t xml:space="preserve"> 0 nil </w:t>
-      </w:r>
-      <w:proofErr w:type="spellStart"/>
-      <w:r>
-        <w:t>playeradd</w:t>
-      </w:r>
-      <w:proofErr w:type="spellEnd"/>
-      <w:r>
-        <w:t xml:space="preserve"> 0 nil)</w:t>
-      </w:r>
-    </w:p>
-    <w:p>
-      <w:r>
-        <w:tab/>
-      </w:r>
-      <w:r>
-        <w:tab/>
-      </w:r>
-      <w:r>
-        <w:tab/>
-      </w:r>
-      <w:r>
-        <w:tab/>
-        <w:t>(</w:t>
-      </w:r>
-      <w:proofErr w:type="gramStart"/>
-      <w:r>
-        <w:t>manager</w:t>
-      </w:r>
-      <w:proofErr w:type="gramEnd"/>
-      <w:r>
-        <w:t xml:space="preserve"> 0 nil delay 0 (3500))</w:t>
-      </w:r>
-    </w:p>
-    <w:p>
-      <w:r>
-        <w:tab/>
-      </w:r>
-      <w:r>
-        <w:tab/>
-      </w:r>
-      <w:r>
-        <w:tab/>
-      </w:r>
-      <w:r>
-        <w:tab/>
-        <w:t>(</w:t>
-      </w:r>
-      <w:proofErr w:type="gramStart"/>
-      <w:r>
-        <w:t>pm</w:t>
-      </w:r>
-      <w:proofErr w:type="gramEnd"/>
-      <w:r>
-        <w:t xml:space="preserve"> 0 nil </w:t>
-      </w:r>
-      <w:proofErr w:type="spellStart"/>
-      <w:r>
-        <w:t>playerstop</w:t>
-      </w:r>
-      <w:proofErr w:type="spellEnd"/>
-      <w:r>
-        <w:t xml:space="preserve"> 0 ())</w:t>
-      </w:r>
-    </w:p>
-    <w:p>
-      <w:r>
-        <w:t>*/</w:t>
-      </w:r>
-    </w:p>
-    <w:p/>
-    <w:p>
-      <w:r>
-        <w:t>/*</w:t>
-      </w:r>
-    </w:p>
-    <w:p>
-      <w:r>
-        <w:t xml:space="preserve">  ===== ADD PLAYER AND STOP THE WHOLE WORLD ======</w:t>
-      </w:r>
-    </w:p>
-    <w:p>
-      <w:r>
-        <w:tab/>
-      </w:r>
-      <w:r>
-        <w:tab/>
-      </w:r>
-      <w:r>
-        <w:tab/>
-      </w:r>
-      <w:r>
-        <w:tab/>
-        <w:t>(</w:t>
-      </w:r>
-      <w:proofErr w:type="gramStart"/>
-      <w:r>
-        <w:t>pm</w:t>
-      </w:r>
-      <w:proofErr w:type="gramEnd"/>
-      <w:r>
-        <w:t xml:space="preserve"> 0 nil </w:t>
-      </w:r>
-      <w:proofErr w:type="spellStart"/>
-      <w:r>
-        <w:t>playeradd</w:t>
-      </w:r>
-      <w:proofErr w:type="spellEnd"/>
-      <w:r>
-        <w:t xml:space="preserve"> 0 nil)</w:t>
-      </w:r>
-    </w:p>
-    <w:p>
-      <w:r>
-        <w:tab/>
-      </w:r>
-      <w:r>
-        <w:tab/>
-      </w:r>
-      <w:r>
-        <w:tab/>
-      </w:r>
-      <w:r>
-        <w:tab/>
-        <w:t>(</w:t>
-      </w:r>
-      <w:proofErr w:type="gramStart"/>
-      <w:r>
-        <w:t>manager</w:t>
-      </w:r>
-      <w:proofErr w:type="gramEnd"/>
-      <w:r>
-        <w:t xml:space="preserve"> 0 nil delay 0 (1500))</w:t>
-      </w:r>
-    </w:p>
-    <w:p>
-      <w:r>
-        <w:tab/>
-      </w:r>
-      <w:r>
-        <w:tab/>
-      </w:r>
-      <w:r>
-        <w:tab/>
-      </w:r>
-      <w:r>
-        <w:tab/>
-        <w:t>(</w:t>
-      </w:r>
-      <w:proofErr w:type="gramStart"/>
-      <w:r>
-        <w:t>pm</w:t>
-      </w:r>
-      <w:proofErr w:type="gramEnd"/>
-      <w:r>
-        <w:t xml:space="preserve"> 0 nil </w:t>
-      </w:r>
-      <w:proofErr w:type="spellStart"/>
-      <w:r>
-        <w:t>playerstop</w:t>
-      </w:r>
-      <w:proofErr w:type="spellEnd"/>
-      <w:r>
-        <w:t xml:space="preserve"> 0 ())</w:t>
-      </w:r>
-    </w:p>
-    <w:p>
-      <w:r>
-        <w:tab/>
-      </w:r>
-      <w:r>
-        <w:tab/>
-      </w:r>
-      <w:r>
-        <w:tab/>
-      </w:r>
-      <w:r>
-        <w:tab/>
-        <w:t>(</w:t>
-      </w:r>
-      <w:proofErr w:type="spellStart"/>
-      <w:proofErr w:type="gramStart"/>
-      <w:r>
-        <w:t>gbanker</w:t>
-      </w:r>
-      <w:proofErr w:type="spellEnd"/>
-      <w:proofErr w:type="gramEnd"/>
-      <w:r>
-        <w:t xml:space="preserve"> 0 any exit none ())</w:t>
-      </w:r>
-    </w:p>
-    <w:p>
-      <w:r>
-        <w:tab/>
-      </w:r>
-      <w:r>
-        <w:tab/>
-      </w:r>
-      <w:r>
-        <w:tab/>
-      </w:r>
-      <w:r>
-        <w:tab/>
-        <w:t>(</w:t>
-      </w:r>
-      <w:proofErr w:type="gramStart"/>
-      <w:r>
-        <w:t>manager</w:t>
-      </w:r>
-      <w:proofErr w:type="gramEnd"/>
-      <w:r>
-        <w:t xml:space="preserve"> 0 nil delay 0 (1500))</w:t>
-      </w:r>
-    </w:p>
-    <w:p>
-      <w:r>
-        <w:tab/>
-      </w:r>
-      <w:r>
-        <w:tab/>
-      </w:r>
-      <w:r>
-        <w:tab/>
-      </w:r>
-      <w:r>
-        <w:tab/>
-        <w:t>(</w:t>
-      </w:r>
-      <w:proofErr w:type="gramStart"/>
-      <w:r>
-        <w:t>manager</w:t>
-      </w:r>
-      <w:proofErr w:type="gramEnd"/>
-      <w:r>
-        <w:t xml:space="preserve"> 0 nil exit 0 ())</w:t>
-      </w:r>
-    </w:p>
-    <w:p>
-      <w:r>
-        <w:t>*/</w:t>
-      </w:r>
-    </w:p>
-    <w:p/>
-    <w:p>
-      <w:r>
-        <w:t>/*</w:t>
-      </w:r>
-    </w:p>
-    <w:p>
-      <w:r>
-        <w:t xml:space="preserve">  ===== TRANSFER RESOURCES BETWEEN PLAYERS ======</w:t>
-      </w:r>
-    </w:p>
-    <w:p>
-      <w:r>
-        <w:tab/>
-      </w:r>
-      <w:r>
-        <w:tab/>
-      </w:r>
-      <w:r>
-        <w:tab/>
-      </w:r>
-      <w:r>
-        <w:tab/>
-        <w:t>(</w:t>
-      </w:r>
-      <w:proofErr w:type="gramStart"/>
-      <w:r>
-        <w:t>pm</w:t>
-      </w:r>
-      <w:proofErr w:type="gramEnd"/>
-      <w:r>
-        <w:t xml:space="preserve"> 0 nil </w:t>
-      </w:r>
-      <w:proofErr w:type="spellStart"/>
-      <w:r>
-        <w:t>playeradd</w:t>
-      </w:r>
-      <w:proofErr w:type="spellEnd"/>
-      <w:r>
-        <w:t xml:space="preserve"> 0 nil)</w:t>
-      </w:r>
-    </w:p>
-    <w:p>
-      <w:r>
-        <w:tab/>
-      </w:r>
-      <w:r>
-        <w:tab/>
-      </w:r>
-      <w:r>
-        <w:tab/>
-      </w:r>
-      <w:r>
-        <w:tab/>
-        <w:t>(</w:t>
-      </w:r>
-      <w:proofErr w:type="gramStart"/>
-      <w:r>
-        <w:t>pm</w:t>
-      </w:r>
-      <w:proofErr w:type="gramEnd"/>
-      <w:r>
-        <w:t xml:space="preserve"> 0 nil </w:t>
-      </w:r>
-      <w:proofErr w:type="spellStart"/>
-      <w:r>
-        <w:t>playeradd</w:t>
-      </w:r>
-      <w:proofErr w:type="spellEnd"/>
-      <w:r>
-        <w:t xml:space="preserve"> 1 nil)</w:t>
-      </w:r>
-    </w:p>
-    <w:p>
-      <w:r>
-        <w:tab/>
-      </w:r>
-      <w:r>
-        <w:tab/>
-      </w:r>
-      <w:r>
-        <w:tab/>
-      </w:r>
-      <w:r>
-        <w:tab/>
-        <w:t>(</w:t>
-      </w:r>
-      <w:proofErr w:type="spellStart"/>
-      <w:proofErr w:type="gramStart"/>
-      <w:r>
-        <w:t>gbanker</w:t>
-      </w:r>
-      <w:proofErr w:type="spellEnd"/>
-      <w:proofErr w:type="gramEnd"/>
-      <w:r>
-        <w:t xml:space="preserve"> 0 transfer </w:t>
-      </w:r>
-      <w:proofErr w:type="spellStart"/>
-      <w:r>
-        <w:t>starttransfer</w:t>
-      </w:r>
-      <w:proofErr w:type="spellEnd"/>
-      <w:r>
-        <w:t xml:space="preserve"> none (0 1 (cost vodka 200)))</w:t>
-      </w:r>
-    </w:p>
-    <w:p>
-      <w:r>
-        <w:t>*/</w:t>
-      </w:r>
-    </w:p>
-    <w:p/>
-    <w:p>
-      <w:r>
-        <w:t>/*</w:t>
-      </w:r>
-    </w:p>
-    <w:p>
-      <w:r>
-        <w:t xml:space="preserve">  ===== DEFENCE BUILDING and RECRUTING UNITS ======</w:t>
-      </w:r>
-    </w:p>
-    <w:p>
-      <w:r>
-        <w:tab/>
-      </w:r>
-      <w:r>
-        <w:tab/>
-      </w:r>
-      <w:r>
-        <w:tab/>
-      </w:r>
-      <w:r>
-        <w:tab/>
-        <w:t>(</w:t>
-      </w:r>
-      <w:proofErr w:type="gramStart"/>
-      <w:r>
-        <w:t>pm</w:t>
-      </w:r>
-      <w:proofErr w:type="gramEnd"/>
-      <w:r>
-        <w:t xml:space="preserve"> 0 nil </w:t>
-      </w:r>
-      <w:proofErr w:type="spellStart"/>
-      <w:r>
-        <w:t>playeradd</w:t>
-      </w:r>
-      <w:proofErr w:type="spellEnd"/>
-      <w:r>
-        <w:t xml:space="preserve"> 0 nil)</w:t>
-      </w:r>
-    </w:p>
-    <w:p>
-      <w:r>
-        <w:tab/>
-      </w:r>
-      <w:r>
-        <w:tab/>
-      </w:r>
-      <w:r>
-        <w:tab/>
-      </w:r>
-      <w:r>
-        <w:tab/>
-        <w:t>(</w:t>
-      </w:r>
-      <w:proofErr w:type="gramStart"/>
-      <w:r>
-        <w:t>manager</w:t>
-      </w:r>
-      <w:proofErr w:type="gramEnd"/>
-      <w:r>
-        <w:t xml:space="preserve"> 0 nil delay 0 (500))</w:t>
-      </w:r>
-    </w:p>
-    <w:p>
-      <w:r>
-        <w:tab/>
-      </w:r>
-      <w:r>
-        <w:tab/>
-      </w:r>
-      <w:r>
-        <w:tab/>
-      </w:r>
-      <w:r>
-        <w:tab/>
-        <w:t>(</w:t>
-      </w:r>
-      <w:proofErr w:type="gramStart"/>
-      <w:r>
-        <w:t>player</w:t>
-      </w:r>
-      <w:proofErr w:type="gramEnd"/>
-      <w:r>
-        <w:t xml:space="preserve"> 0 hiring </w:t>
-      </w:r>
-      <w:proofErr w:type="spellStart"/>
-      <w:r>
-        <w:t>starthiring</w:t>
-      </w:r>
-      <w:proofErr w:type="spellEnd"/>
-      <w:r>
-        <w:t xml:space="preserve"> 0 (((cost vodka 200) (</w:t>
-      </w:r>
-      <w:proofErr w:type="spellStart"/>
-      <w:r>
-        <w:t>hiringtime</w:t>
-      </w:r>
-      <w:proofErr w:type="spellEnd"/>
-      <w:r>
-        <w:t xml:space="preserve"> 7000) (id (0 2))) ((kind skeleton) (attack (yes </w:t>
-      </w:r>
-      <w:proofErr w:type="spellStart"/>
-      <w:r>
-        <w:t>yes</w:t>
-      </w:r>
-      <w:proofErr w:type="spellEnd"/>
-      <w:r>
-        <w:t xml:space="preserve"> yes)) (</w:t>
-      </w:r>
-      <w:proofErr w:type="spellStart"/>
-      <w:r>
-        <w:t>defence</w:t>
-      </w:r>
-      <w:proofErr w:type="spellEnd"/>
-      <w:r>
-        <w:t xml:space="preserve"> (no </w:t>
-      </w:r>
-      <w:proofErr w:type="spellStart"/>
-      <w:r>
-        <w:t>no</w:t>
-      </w:r>
-      <w:proofErr w:type="spellEnd"/>
-      <w:r>
-        <w:t xml:space="preserve"> yes)))))</w:t>
-      </w:r>
-    </w:p>
-    <w:p>
-      <w:r>
-        <w:tab/>
-      </w:r>
-      <w:r>
-        <w:tab/>
-      </w:r>
-      <w:r>
-        <w:tab/>
-      </w:r>
-      <w:r>
-        <w:tab/>
-        <w:t>(</w:t>
-      </w:r>
-      <w:proofErr w:type="gramStart"/>
-      <w:r>
-        <w:t>player</w:t>
-      </w:r>
-      <w:proofErr w:type="gramEnd"/>
-      <w:r>
-        <w:t xml:space="preserve"> 0 battle </w:t>
-      </w:r>
-      <w:proofErr w:type="spellStart"/>
-      <w:r>
-        <w:t>setmode</w:t>
-      </w:r>
-      <w:proofErr w:type="spellEnd"/>
-      <w:r>
-        <w:t xml:space="preserve"> </w:t>
-      </w:r>
-      <w:proofErr w:type="spellStart"/>
-      <w:r>
-        <w:t>builddefence</w:t>
-      </w:r>
-      <w:proofErr w:type="spellEnd"/>
-      <w:r>
-        <w:t xml:space="preserve"> ())</w:t>
-      </w:r>
-    </w:p>
-    <w:p>
-      <w:r>
-        <w:tab/>
-      </w:r>
-      <w:r>
-        <w:tab/>
-      </w:r>
-      <w:r>
-        <w:tab/>
-      </w:r>
-      <w:r>
-        <w:tab/>
-        <w:t>(</w:t>
-      </w:r>
-      <w:proofErr w:type="gramStart"/>
-      <w:r>
-        <w:t>player</w:t>
-      </w:r>
-      <w:proofErr w:type="gramEnd"/>
-      <w:r>
-        <w:t xml:space="preserve"> 0 battle </w:t>
-      </w:r>
-      <w:proofErr w:type="spellStart"/>
-      <w:r>
-        <w:t>recruitunit</w:t>
-      </w:r>
-      <w:proofErr w:type="spellEnd"/>
-      <w:r>
-        <w:t xml:space="preserve"> (0 2) ())</w:t>
-      </w:r>
-    </w:p>
-    <w:p>
-      <w:r>
-        <w:tab/>
-      </w:r>
-      <w:r>
-        <w:tab/>
-      </w:r>
-      <w:r>
-        <w:tab/>
-      </w:r>
-      <w:r>
-        <w:tab/>
-        <w:t>(</w:t>
-      </w:r>
-      <w:proofErr w:type="gramStart"/>
-      <w:r>
-        <w:t>player</w:t>
-      </w:r>
-      <w:proofErr w:type="gramEnd"/>
-      <w:r>
-        <w:t xml:space="preserve"> 0 battle </w:t>
-      </w:r>
-      <w:proofErr w:type="spellStart"/>
-      <w:r>
-        <w:t>dismissunit</w:t>
-      </w:r>
-      <w:proofErr w:type="spellEnd"/>
-      <w:r>
-        <w:t xml:space="preserve"> (0 2) ())</w:t>
-      </w:r>
-    </w:p>
-    <w:p>
-      <w:r>
-        <w:t>*/</w:t>
-      </w:r>
-    </w:p>
-    <w:p/>
-    <w:p>
-      <w:r>
-        <w:t>/*</w:t>
-      </w:r>
-    </w:p>
-    <w:p>
-      <w:r>
-        <w:t xml:space="preserve">  ===== DEFENCE BUILDING, RECRUTING UNITS AND STOP THE PLAYER'S WORLD ======</w:t>
-      </w:r>
-    </w:p>
-    <w:p>
-      <w:r>
-        <w:tab/>
-      </w:r>
-      <w:r>
-        <w:tab/>
-      </w:r>
-      <w:r>
-        <w:tab/>
-      </w:r>
-      <w:r>
-        <w:tab/>
-        <w:t>(</w:t>
-      </w:r>
-      <w:proofErr w:type="gramStart"/>
-      <w:r>
-        <w:t>pm</w:t>
-      </w:r>
-      <w:proofErr w:type="gramEnd"/>
-      <w:r>
-        <w:t xml:space="preserve"> 0 nil </w:t>
-      </w:r>
-      <w:proofErr w:type="spellStart"/>
-      <w:r>
-        <w:t>playeradd</w:t>
-      </w:r>
-      <w:proofErr w:type="spellEnd"/>
-      <w:r>
-        <w:t xml:space="preserve"> 0 nil)</w:t>
-      </w:r>
-    </w:p>
-    <w:p>
-      <w:r>
-        <w:tab/>
-      </w:r>
-      <w:r>
-        <w:tab/>
-      </w:r>
-      <w:r>
-        <w:tab/>
-      </w:r>
-      <w:r>
-        <w:tab/>
-        <w:t>(</w:t>
-      </w:r>
-      <w:proofErr w:type="gramStart"/>
-      <w:r>
-        <w:t>manager</w:t>
-      </w:r>
-      <w:proofErr w:type="gramEnd"/>
-      <w:r>
-        <w:t xml:space="preserve"> 0 nil delay 0 (500))</w:t>
-      </w:r>
-    </w:p>
-    <w:p>
-      <w:r>
-        <w:tab/>
-      </w:r>
-      <w:r>
-        <w:tab/>
-      </w:r>
-      <w:r>
-        <w:tab/>
-      </w:r>
-      <w:r>
-        <w:tab/>
-        <w:t>(</w:t>
-      </w:r>
-      <w:proofErr w:type="gramStart"/>
-      <w:r>
-        <w:t>player</w:t>
-      </w:r>
-      <w:proofErr w:type="gramEnd"/>
-      <w:r>
-        <w:t xml:space="preserve"> 0 battle </w:t>
-      </w:r>
-      <w:proofErr w:type="spellStart"/>
-      <w:r>
-        <w:t>setmode</w:t>
-      </w:r>
-      <w:proofErr w:type="spellEnd"/>
-      <w:r>
-        <w:t xml:space="preserve"> </w:t>
-      </w:r>
-      <w:proofErr w:type="spellStart"/>
-      <w:r>
-        <w:t>builddefence</w:t>
-      </w:r>
-      <w:proofErr w:type="spellEnd"/>
-      <w:r>
-        <w:t xml:space="preserve"> ())</w:t>
-      </w:r>
-    </w:p>
-    <w:p>
-      <w:r>
-        <w:tab/>
-      </w:r>
-      <w:r>
-        <w:tab/>
-      </w:r>
-      <w:r>
-        <w:tab/>
-      </w:r>
-      <w:r>
-        <w:tab/>
-        <w:t>(</w:t>
-      </w:r>
-      <w:proofErr w:type="gramStart"/>
-      <w:r>
-        <w:t>player</w:t>
-      </w:r>
-      <w:proofErr w:type="gramEnd"/>
-      <w:r>
-        <w:t xml:space="preserve"> 0 hiring </w:t>
-      </w:r>
-      <w:proofErr w:type="spellStart"/>
-      <w:r>
-        <w:t>starthiring</w:t>
-      </w:r>
-      <w:proofErr w:type="spellEnd"/>
-      <w:r>
-        <w:t xml:space="preserve"> 0 (((cost vodka 200) (</w:t>
-      </w:r>
-      <w:proofErr w:type="spellStart"/>
-      <w:r>
-        <w:t>hiringtime</w:t>
-      </w:r>
-      <w:proofErr w:type="spellEnd"/>
-      <w:r>
-        <w:t xml:space="preserve"> 7000) (id (0 2))) ((kind skeleton) (attack (yes </w:t>
-      </w:r>
-      <w:proofErr w:type="spellStart"/>
-      <w:r>
-        <w:t>yes</w:t>
-      </w:r>
-      <w:proofErr w:type="spellEnd"/>
-      <w:r>
-        <w:t xml:space="preserve"> yes)) (</w:t>
-      </w:r>
-      <w:proofErr w:type="spellStart"/>
-      <w:r>
-        <w:t>defence</w:t>
-      </w:r>
-      <w:proofErr w:type="spellEnd"/>
-      <w:r>
-        <w:t xml:space="preserve"> (no </w:t>
-      </w:r>
-      <w:proofErr w:type="spellStart"/>
-      <w:r>
-        <w:t>no</w:t>
-      </w:r>
-      <w:proofErr w:type="spellEnd"/>
-      <w:r>
-        <w:t xml:space="preserve"> yes)))))</w:t>
-      </w:r>
-    </w:p>
-    <w:p>
-      <w:r>
-        <w:tab/>
-      </w:r>
-      <w:r>
-        <w:tab/>
-      </w:r>
-      <w:r>
-        <w:tab/>
-      </w:r>
-      <w:r>
-        <w:tab/>
-        <w:t>(</w:t>
-      </w:r>
-      <w:proofErr w:type="gramStart"/>
-      <w:r>
-        <w:t>manager</w:t>
-      </w:r>
-      <w:proofErr w:type="gramEnd"/>
-      <w:r>
-        <w:t xml:space="preserve"> 0 nil delay 0 (7500))</w:t>
-      </w:r>
-    </w:p>
-    <w:p>
-      <w:r>
-        <w:tab/>
-      </w:r>
-      <w:r>
-        <w:tab/>
-      </w:r>
-      <w:r>
-        <w:tab/>
-      </w:r>
-      <w:r>
-        <w:tab/>
-        <w:t>(</w:t>
-      </w:r>
-      <w:proofErr w:type="gramStart"/>
-      <w:r>
-        <w:t>player</w:t>
-      </w:r>
-      <w:proofErr w:type="gramEnd"/>
-      <w:r>
-        <w:t xml:space="preserve"> 0 battle </w:t>
-      </w:r>
-      <w:proofErr w:type="spellStart"/>
-      <w:r>
-        <w:t>recruitunit</w:t>
-      </w:r>
-      <w:proofErr w:type="spellEnd"/>
-      <w:r>
-        <w:t xml:space="preserve"> (0 2) ())</w:t>
-      </w:r>
-    </w:p>
-    <w:p>
-      <w:r>
-        <w:tab/>
-      </w:r>
-      <w:r>
-        <w:tab/>
-      </w:r>
-      <w:r>
-        <w:tab/>
-      </w:r>
-      <w:r>
-        <w:tab/>
-        <w:t>(</w:t>
-      </w:r>
-      <w:proofErr w:type="gramStart"/>
-      <w:r>
-        <w:t>manager</w:t>
-      </w:r>
-      <w:proofErr w:type="gramEnd"/>
-      <w:r>
-        <w:t xml:space="preserve"> 0 nil delay 0 (2500))</w:t>
-      </w:r>
-    </w:p>
-    <w:p>
-      <w:r>
-        <w:tab/>
-      </w:r>
-      <w:r>
-        <w:tab/>
-      </w:r>
-      <w:r>
-        <w:tab/>
-      </w:r>
-      <w:r>
-        <w:tab/>
-        <w:t>(</w:t>
-      </w:r>
-      <w:proofErr w:type="gramStart"/>
-      <w:r>
-        <w:t>pm</w:t>
-      </w:r>
-      <w:proofErr w:type="gramEnd"/>
-      <w:r>
-        <w:t xml:space="preserve"> 0 nil </w:t>
-      </w:r>
-      <w:proofErr w:type="spellStart"/>
-      <w:r>
-        <w:t>playerstop</w:t>
-      </w:r>
-      <w:proofErr w:type="spellEnd"/>
-      <w:r>
-        <w:t xml:space="preserve"> 0 ())</w:t>
-      </w:r>
-    </w:p>
-    <w:p>
-      <w:r>
-        <w:tab/>
-      </w:r>
-      <w:r>
-        <w:tab/>
-      </w:r>
-      <w:r>
-        <w:tab/>
-      </w:r>
-      <w:r>
-        <w:tab/>
-        <w:t>(</w:t>
-      </w:r>
-      <w:proofErr w:type="spellStart"/>
-      <w:proofErr w:type="gramStart"/>
-      <w:r>
-        <w:t>gbanker</w:t>
-      </w:r>
-      <w:proofErr w:type="spellEnd"/>
-      <w:proofErr w:type="gramEnd"/>
-      <w:r>
-        <w:t xml:space="preserve"> 0 any exit none ())</w:t>
-      </w:r>
-    </w:p>
-    <w:p>
-      <w:r>
-        <w:tab/>
-      </w:r>
-      <w:r>
-        <w:tab/>
-      </w:r>
-      <w:r>
-        <w:tab/>
-      </w:r>
-      <w:r>
-        <w:tab/>
-        <w:t>(</w:t>
-      </w:r>
-      <w:proofErr w:type="gramStart"/>
-      <w:r>
-        <w:t>manager</w:t>
-      </w:r>
-      <w:proofErr w:type="gramEnd"/>
-      <w:r>
-        <w:t xml:space="preserve"> 0 nil delay 0 (1500))</w:t>
-      </w:r>
-    </w:p>
-    <w:p>
-      <w:r>
-        <w:lastRenderedPageBreak/>
-        <w:tab/>
-      </w:r>
-      <w:r>
-        <w:tab/>
-      </w:r>
-      <w:r>
-        <w:tab/>
-      </w:r>
-      <w:r>
-        <w:tab/>
-        <w:t>(</w:t>
-      </w:r>
-      <w:proofErr w:type="gramStart"/>
-      <w:r>
-        <w:t>manager</w:t>
-      </w:r>
-      <w:proofErr w:type="gramEnd"/>
-      <w:r>
-        <w:t xml:space="preserve"> 0 nil exit 0 ())</w:t>
-      </w:r>
-    </w:p>
-    <w:p>
-      <w:r>
-        <w:t>*/</w:t>
-      </w:r>
-    </w:p>
-    <w:p/>
-    <w:p>
-      <w:r>
-        <w:t>/*</w:t>
-      </w:r>
-    </w:p>
-    <w:p>
-      <w:r>
-        <w:t xml:space="preserve">  ===== MULTIPLE PLAYERS + DEFENCE BUILDING, RECRUTING UNITS AND STOP THE PLAYER'S WORLD ======</w:t>
-      </w:r>
-    </w:p>
-    <w:p>
-      <w:r>
-        <w:tab/>
-      </w:r>
-      <w:r>
-        <w:tab/>
-      </w:r>
-      <w:r>
-        <w:tab/>
-      </w:r>
-      <w:r>
-        <w:tab/>
-        <w:t>(</w:t>
-      </w:r>
-      <w:proofErr w:type="gramStart"/>
-      <w:r>
-        <w:t>pm</w:t>
-      </w:r>
-      <w:proofErr w:type="gramEnd"/>
-      <w:r>
-        <w:t xml:space="preserve"> 0 nil </w:t>
-      </w:r>
-      <w:proofErr w:type="spellStart"/>
-      <w:r>
-        <w:t>playeradd</w:t>
-      </w:r>
-      <w:proofErr w:type="spellEnd"/>
-      <w:r>
-        <w:t xml:space="preserve"> 0 nil)</w:t>
-      </w:r>
-    </w:p>
-    <w:p>
-      <w:r>
-        <w:tab/>
-      </w:r>
-      <w:r>
-        <w:tab/>
-      </w:r>
-      <w:r>
-        <w:tab/>
-      </w:r>
-      <w:r>
-        <w:tab/>
-        <w:t>(</w:t>
-      </w:r>
-      <w:proofErr w:type="gramStart"/>
-      <w:r>
-        <w:t>pm</w:t>
-      </w:r>
-      <w:proofErr w:type="gramEnd"/>
-      <w:r>
-        <w:t xml:space="preserve"> 0 nil </w:t>
-      </w:r>
-      <w:proofErr w:type="spellStart"/>
-      <w:r>
-        <w:t>playeradd</w:t>
-      </w:r>
-      <w:proofErr w:type="spellEnd"/>
-      <w:r>
-        <w:t xml:space="preserve"> 1 nil)</w:t>
-      </w:r>
-    </w:p>
-    <w:p>
-      <w:r>
-        <w:tab/>
-      </w:r>
-      <w:r>
-        <w:tab/>
-      </w:r>
-      <w:r>
-        <w:tab/>
-      </w:r>
-      <w:r>
-        <w:tab/>
-        <w:t>(</w:t>
-      </w:r>
-      <w:proofErr w:type="gramStart"/>
-      <w:r>
-        <w:t>manager</w:t>
-      </w:r>
-      <w:proofErr w:type="gramEnd"/>
-      <w:r>
-        <w:t xml:space="preserve"> 0 nil delay 0 (1500))</w:t>
-      </w:r>
-    </w:p>
-    <w:p>
-      <w:r>
-        <w:tab/>
-      </w:r>
-      <w:r>
-        <w:tab/>
-      </w:r>
-      <w:r>
-        <w:tab/>
-      </w:r>
-      <w:r>
-        <w:tab/>
-        <w:t>(</w:t>
-      </w:r>
-      <w:proofErr w:type="gramStart"/>
-      <w:r>
-        <w:t>player</w:t>
-      </w:r>
-      <w:proofErr w:type="gramEnd"/>
-      <w:r>
-        <w:t xml:space="preserve"> 0 battle </w:t>
-      </w:r>
-      <w:proofErr w:type="spellStart"/>
-      <w:r>
-        <w:t>setmode</w:t>
-      </w:r>
-      <w:proofErr w:type="spellEnd"/>
-      <w:r>
-        <w:t xml:space="preserve"> </w:t>
-      </w:r>
-      <w:proofErr w:type="spellStart"/>
-      <w:r>
-        <w:t>builddefence</w:t>
-      </w:r>
-      <w:proofErr w:type="spellEnd"/>
-      <w:r>
-        <w:t xml:space="preserve"> ())</w:t>
-      </w:r>
-    </w:p>
-    <w:p>
-      <w:r>
-        <w:tab/>
-      </w:r>
-      <w:r>
-        <w:tab/>
-      </w:r>
-      <w:r>
-        <w:tab/>
-      </w:r>
-      <w:r>
-        <w:tab/>
-        <w:t>(</w:t>
-      </w:r>
-      <w:proofErr w:type="gramStart"/>
-      <w:r>
-        <w:t>player</w:t>
-      </w:r>
-      <w:proofErr w:type="gramEnd"/>
-      <w:r>
-        <w:t xml:space="preserve"> 1 battle </w:t>
-      </w:r>
-      <w:proofErr w:type="spellStart"/>
-      <w:r>
-        <w:t>setmode</w:t>
-      </w:r>
-      <w:proofErr w:type="spellEnd"/>
-      <w:r>
-        <w:t xml:space="preserve"> </w:t>
-      </w:r>
-      <w:proofErr w:type="spellStart"/>
-      <w:r>
-        <w:t>builddefence</w:t>
-      </w:r>
-      <w:proofErr w:type="spellEnd"/>
-      <w:r>
-        <w:t xml:space="preserve"> ())</w:t>
-      </w:r>
-    </w:p>
-    <w:p>
-      <w:r>
-        <w:tab/>
-      </w:r>
-      <w:r>
-        <w:tab/>
-      </w:r>
-      <w:r>
-        <w:tab/>
-      </w:r>
-      <w:r>
-        <w:tab/>
-        <w:t>(</w:t>
-      </w:r>
-      <w:proofErr w:type="gramStart"/>
-      <w:r>
-        <w:t>player</w:t>
-      </w:r>
-      <w:proofErr w:type="gramEnd"/>
-      <w:r>
-        <w:t xml:space="preserve"> 0 hiring </w:t>
-      </w:r>
-      <w:proofErr w:type="spellStart"/>
-      <w:r>
-        <w:t>starthiring</w:t>
-      </w:r>
-      <w:proofErr w:type="spellEnd"/>
-      <w:r>
-        <w:t xml:space="preserve"> 0 (((cost vodka 200) (</w:t>
-      </w:r>
-      <w:proofErr w:type="spellStart"/>
-      <w:r>
-        <w:t>hiringtime</w:t>
-      </w:r>
-      <w:proofErr w:type="spellEnd"/>
-      <w:r>
-        <w:t xml:space="preserve"> 7000) (id (0 2))) ((kind skeleton) (attack (yes </w:t>
-      </w:r>
-      <w:proofErr w:type="spellStart"/>
-      <w:r>
-        <w:t>yes</w:t>
-      </w:r>
-      <w:proofErr w:type="spellEnd"/>
-      <w:r>
-        <w:t xml:space="preserve"> yes)) (</w:t>
-      </w:r>
-      <w:proofErr w:type="spellStart"/>
-      <w:r>
-        <w:t>defence</w:t>
-      </w:r>
-      <w:proofErr w:type="spellEnd"/>
-      <w:r>
-        <w:t xml:space="preserve"> (no </w:t>
-      </w:r>
-      <w:proofErr w:type="spellStart"/>
-      <w:r>
-        <w:t>no</w:t>
-      </w:r>
-      <w:proofErr w:type="spellEnd"/>
-      <w:r>
-        <w:t xml:space="preserve"> yes)))))</w:t>
-      </w:r>
-    </w:p>
-    <w:p>
-      <w:r>
-        <w:tab/>
-      </w:r>
-      <w:r>
-        <w:tab/>
-      </w:r>
-      <w:r>
-        <w:tab/>
-      </w:r>
-      <w:r>
-        <w:tab/>
-        <w:t>(</w:t>
-      </w:r>
-      <w:proofErr w:type="gramStart"/>
-      <w:r>
-        <w:t>player</w:t>
-      </w:r>
-      <w:proofErr w:type="gramEnd"/>
-      <w:r>
-        <w:t xml:space="preserve"> 1 hiring </w:t>
-      </w:r>
-      <w:proofErr w:type="spellStart"/>
-      <w:r>
-        <w:t>starthiring</w:t>
-      </w:r>
-      <w:proofErr w:type="spellEnd"/>
-      <w:r>
-        <w:t xml:space="preserve"> 0 (((cost vodka 200) (</w:t>
-      </w:r>
-      <w:proofErr w:type="spellStart"/>
-      <w:r>
-        <w:t>hiringtime</w:t>
-      </w:r>
-      <w:proofErr w:type="spellEnd"/>
-      <w:r>
-        <w:t xml:space="preserve"> 3000) (id (1 2))) ((kind skeleton) (attack (yes </w:t>
-      </w:r>
-      <w:proofErr w:type="spellStart"/>
-      <w:r>
-        <w:t>yes</w:t>
-      </w:r>
-      <w:proofErr w:type="spellEnd"/>
-      <w:r>
-        <w:t xml:space="preserve"> yes)) (</w:t>
-      </w:r>
-      <w:proofErr w:type="spellStart"/>
-      <w:r>
-        <w:t>defence</w:t>
-      </w:r>
-      <w:proofErr w:type="spellEnd"/>
-      <w:r>
-        <w:t xml:space="preserve"> (no </w:t>
-      </w:r>
-      <w:proofErr w:type="spellStart"/>
-      <w:r>
-        <w:t>no</w:t>
-      </w:r>
-      <w:proofErr w:type="spellEnd"/>
-      <w:r>
-        <w:t xml:space="preserve"> yes)))))</w:t>
-      </w:r>
-    </w:p>
-    <w:p>
-      <w:r>
-        <w:tab/>
-      </w:r>
-      <w:r>
-        <w:tab/>
-      </w:r>
-      <w:r>
-        <w:tab/>
-      </w:r>
-      <w:r>
-        <w:tab/>
-        <w:t>(</w:t>
-      </w:r>
-      <w:proofErr w:type="gramStart"/>
-      <w:r>
-        <w:t>manager</w:t>
-      </w:r>
-      <w:proofErr w:type="gramEnd"/>
-      <w:r>
-        <w:t xml:space="preserve"> 0 nil delay 0 (7500))</w:t>
-      </w:r>
-    </w:p>
-    <w:p>
-      <w:r>
-        <w:tab/>
-      </w:r>
-      <w:r>
-        <w:tab/>
-      </w:r>
-      <w:r>
-        <w:tab/>
-      </w:r>
-      <w:r>
-        <w:tab/>
-        <w:t>(</w:t>
-      </w:r>
-      <w:proofErr w:type="gramStart"/>
-      <w:r>
-        <w:t>player</w:t>
-      </w:r>
-      <w:proofErr w:type="gramEnd"/>
-      <w:r>
-        <w:t xml:space="preserve"> 0 battle </w:t>
-      </w:r>
-      <w:proofErr w:type="spellStart"/>
-      <w:r>
-        <w:t>recruitunit</w:t>
-      </w:r>
-      <w:proofErr w:type="spellEnd"/>
-      <w:r>
-        <w:t xml:space="preserve"> (0 2) ())</w:t>
-      </w:r>
-    </w:p>
-    <w:p>
-      <w:r>
-        <w:tab/>
-      </w:r>
-      <w:r>
-        <w:tab/>
-      </w:r>
-      <w:r>
-        <w:tab/>
-      </w:r>
-      <w:r>
-        <w:tab/>
-        <w:t>(</w:t>
-      </w:r>
-      <w:proofErr w:type="gramStart"/>
-      <w:r>
-        <w:t>player</w:t>
-      </w:r>
-      <w:proofErr w:type="gramEnd"/>
-      <w:r>
-        <w:t xml:space="preserve"> 1 battle </w:t>
-      </w:r>
-      <w:proofErr w:type="spellStart"/>
-      <w:r>
-        <w:t>recruitunit</w:t>
-      </w:r>
-      <w:proofErr w:type="spellEnd"/>
-      <w:r>
-        <w:t xml:space="preserve"> (1 2) ())</w:t>
-      </w:r>
-    </w:p>
-    <w:p>
-      <w:r>
-        <w:tab/>
-      </w:r>
-      <w:r>
-        <w:tab/>
-      </w:r>
-      <w:r>
-        <w:tab/>
-      </w:r>
-      <w:r>
-        <w:tab/>
-        <w:t>(</w:t>
-      </w:r>
-      <w:proofErr w:type="gramStart"/>
-      <w:r>
-        <w:t>manager</w:t>
-      </w:r>
-      <w:proofErr w:type="gramEnd"/>
-      <w:r>
-        <w:t xml:space="preserve"> 0 nil delay 0 (2500))</w:t>
-      </w:r>
-    </w:p>
-    <w:p>
-      <w:r>
-        <w:tab/>
-      </w:r>
-      <w:r>
-        <w:tab/>
-      </w:r>
-      <w:r>
-        <w:tab/>
-      </w:r>
-      <w:r>
-        <w:tab/>
-        <w:t>(</w:t>
-      </w:r>
-      <w:proofErr w:type="gramStart"/>
-      <w:r>
-        <w:t>pm</w:t>
-      </w:r>
-      <w:proofErr w:type="gramEnd"/>
-      <w:r>
-        <w:t xml:space="preserve"> 0 nil </w:t>
-      </w:r>
-      <w:proofErr w:type="spellStart"/>
-      <w:r>
-        <w:t>playerstop</w:t>
-      </w:r>
-      <w:proofErr w:type="spellEnd"/>
-      <w:r>
-        <w:t xml:space="preserve"> 1 ())</w:t>
-      </w:r>
-    </w:p>
-    <w:p>
-      <w:r>
-        <w:tab/>
-      </w:r>
-      <w:r>
-        <w:tab/>
-      </w:r>
-      <w:r>
-        <w:tab/>
-      </w:r>
-      <w:r>
-        <w:tab/>
-        <w:t>(</w:t>
-      </w:r>
-      <w:proofErr w:type="gramStart"/>
-      <w:r>
-        <w:t>pm</w:t>
-      </w:r>
-      <w:proofErr w:type="gramEnd"/>
-      <w:r>
-        <w:t xml:space="preserve"> 0 nil </w:t>
-      </w:r>
-      <w:proofErr w:type="spellStart"/>
-      <w:r>
-        <w:t>playerstop</w:t>
-      </w:r>
-      <w:proofErr w:type="spellEnd"/>
-      <w:r>
-        <w:t xml:space="preserve"> 0 ())</w:t>
-      </w:r>
-    </w:p>
-    <w:p>
-      <w:r>
-        <w:tab/>
-      </w:r>
-      <w:r>
-        <w:tab/>
-      </w:r>
-      <w:r>
-        <w:tab/>
-      </w:r>
-      <w:r>
-        <w:tab/>
-        <w:t>(</w:t>
-      </w:r>
-      <w:proofErr w:type="spellStart"/>
-      <w:proofErr w:type="gramStart"/>
-      <w:r>
-        <w:t>gbanker</w:t>
-      </w:r>
-      <w:proofErr w:type="spellEnd"/>
-      <w:proofErr w:type="gramEnd"/>
-      <w:r>
-        <w:t xml:space="preserve"> 0 any exit none ())</w:t>
-      </w:r>
-    </w:p>
-    <w:p>
-      <w:r>
-        <w:tab/>
-      </w:r>
-      <w:r>
-        <w:tab/>
-      </w:r>
-      <w:r>
-        <w:tab/>
-      </w:r>
-      <w:r>
-        <w:tab/>
-        <w:t>(</w:t>
-      </w:r>
-      <w:proofErr w:type="gramStart"/>
-      <w:r>
-        <w:t>manager</w:t>
-      </w:r>
-      <w:proofErr w:type="gramEnd"/>
-      <w:r>
-        <w:t xml:space="preserve"> 0 nil delay 0 (1500))</w:t>
-      </w:r>
-    </w:p>
-    <w:p>
-      <w:r>
-        <w:tab/>
-      </w:r>
-      <w:r>
-        <w:tab/>
-      </w:r>
-      <w:r>
-        <w:tab/>
-      </w:r>
-      <w:r>
-        <w:tab/>
-        <w:t>(</w:t>
-      </w:r>
-      <w:proofErr w:type="gramStart"/>
-      <w:r>
-        <w:t>manager</w:t>
-      </w:r>
-      <w:proofErr w:type="gramEnd"/>
-      <w:r>
-        <w:t xml:space="preserve"> 0 nil exit 0 ())</w:t>
-      </w:r>
-    </w:p>
-    <w:p>
-      <w:r>
-        <w:t>*/</w:t>
-      </w:r>
-    </w:p>
-    <w:p/>
-    <w:p/>
-    <w:p>
-      <w:r>
-        <w:t>/*</w:t>
-      </w:r>
-    </w:p>
-    <w:p>
-      <w:r>
-        <w:t xml:space="preserve">  ===== DEFENCE BUILDING and RECRUTING MULTIPLE UNITS and RESET BATTLEFIELD TO INITIAL STATE ======</w:t>
-      </w:r>
-    </w:p>
-    <w:p>
-      <w:r>
-        <w:tab/>
-      </w:r>
-      <w:r>
-        <w:tab/>
-      </w:r>
-      <w:r>
-        <w:tab/>
-      </w:r>
-      <w:r>
-        <w:tab/>
-        <w:t>(</w:t>
-      </w:r>
-      <w:proofErr w:type="gramStart"/>
-      <w:r>
-        <w:t>pm</w:t>
-      </w:r>
-      <w:proofErr w:type="gramEnd"/>
-      <w:r>
-        <w:t xml:space="preserve"> 0 nil </w:t>
-      </w:r>
-      <w:proofErr w:type="spellStart"/>
-      <w:r>
-        <w:t>playeradd</w:t>
-      </w:r>
-      <w:proofErr w:type="spellEnd"/>
-      <w:r>
-        <w:t xml:space="preserve"> 0 nil)</w:t>
-      </w:r>
-    </w:p>
-    <w:p>
-      <w:r>
-        <w:tab/>
-      </w:r>
-      <w:r>
-        <w:tab/>
-      </w:r>
-      <w:r>
-        <w:tab/>
-      </w:r>
-      <w:r>
-        <w:tab/>
-        <w:t>(</w:t>
-      </w:r>
-      <w:proofErr w:type="gramStart"/>
-      <w:r>
-        <w:t>manager</w:t>
-      </w:r>
-      <w:proofErr w:type="gramEnd"/>
-      <w:r>
-        <w:t xml:space="preserve"> 0 nil delay 0 (500))</w:t>
-      </w:r>
-    </w:p>
-    <w:p>
-      <w:r>
-        <w:tab/>
-      </w:r>
-      <w:r>
-        <w:tab/>
-      </w:r>
-      <w:r>
-        <w:tab/>
-      </w:r>
-      <w:r>
-        <w:tab/>
-        <w:t>(</w:t>
-      </w:r>
-      <w:proofErr w:type="gramStart"/>
-      <w:r>
-        <w:t>player</w:t>
-      </w:r>
-      <w:proofErr w:type="gramEnd"/>
-      <w:r>
-        <w:t xml:space="preserve"> 0 hiring </w:t>
-      </w:r>
-      <w:proofErr w:type="spellStart"/>
-      <w:r>
-        <w:t>starthiring</w:t>
-      </w:r>
-      <w:proofErr w:type="spellEnd"/>
-      <w:r>
-        <w:t xml:space="preserve"> 0 (((cost vodka 200) (</w:t>
-      </w:r>
-      <w:proofErr w:type="spellStart"/>
-      <w:r>
-        <w:t>hiringtime</w:t>
-      </w:r>
-      <w:proofErr w:type="spellEnd"/>
-      <w:r>
-        <w:t xml:space="preserve"> 7000) (id (0 2))) ((kind skeleton) (attack (yes </w:t>
-      </w:r>
-      <w:proofErr w:type="spellStart"/>
-      <w:r>
-        <w:t>yes</w:t>
-      </w:r>
-      <w:proofErr w:type="spellEnd"/>
-      <w:r>
-        <w:t xml:space="preserve"> yes)) (</w:t>
-      </w:r>
-      <w:proofErr w:type="spellStart"/>
-      <w:r>
-        <w:t>defence</w:t>
-      </w:r>
-      <w:proofErr w:type="spellEnd"/>
-      <w:r>
-        <w:t xml:space="preserve"> (no </w:t>
-      </w:r>
-      <w:proofErr w:type="spellStart"/>
-      <w:r>
-        <w:t>no</w:t>
-      </w:r>
-      <w:proofErr w:type="spellEnd"/>
-      <w:r>
-        <w:t xml:space="preserve"> yes)))))</w:t>
-      </w:r>
-    </w:p>
-    <w:p>
-      <w:r>
-        <w:lastRenderedPageBreak/>
-        <w:tab/>
-      </w:r>
-      <w:r>
-        <w:tab/>
-      </w:r>
-      <w:r>
-        <w:tab/>
-      </w:r>
-      <w:r>
-        <w:tab/>
-        <w:t>(</w:t>
-      </w:r>
-      <w:proofErr w:type="gramStart"/>
-      <w:r>
-        <w:t>player</w:t>
-      </w:r>
-      <w:proofErr w:type="gramEnd"/>
-      <w:r>
-        <w:t xml:space="preserve"> 0 hiring </w:t>
-      </w:r>
-      <w:proofErr w:type="spellStart"/>
-      <w:r>
-        <w:t>starthiring</w:t>
-      </w:r>
-      <w:proofErr w:type="spellEnd"/>
-      <w:r>
-        <w:t xml:space="preserve"> 0 (((cost vodka 300) (</w:t>
-      </w:r>
-      <w:proofErr w:type="spellStart"/>
-      <w:r>
-        <w:t>hiringtime</w:t>
-      </w:r>
-      <w:proofErr w:type="spellEnd"/>
-      <w:r>
-        <w:t xml:space="preserve"> 3000) (id (0 3))) ((kind </w:t>
-      </w:r>
-      <w:proofErr w:type="spellStart"/>
-      <w:r>
-        <w:t>zombac</w:t>
-      </w:r>
-      <w:proofErr w:type="spellEnd"/>
-      <w:r>
-        <w:t xml:space="preserve">) (attack (yes </w:t>
-      </w:r>
-      <w:proofErr w:type="spellStart"/>
-      <w:r>
-        <w:t>yes</w:t>
-      </w:r>
-      <w:proofErr w:type="spellEnd"/>
-      <w:r>
-        <w:t xml:space="preserve"> yes)) (</w:t>
-      </w:r>
-      <w:proofErr w:type="spellStart"/>
-      <w:r>
-        <w:t>defence</w:t>
-      </w:r>
-      <w:proofErr w:type="spellEnd"/>
-      <w:r>
-        <w:t xml:space="preserve"> (no </w:t>
-      </w:r>
-      <w:proofErr w:type="spellStart"/>
-      <w:r>
-        <w:t>no</w:t>
-      </w:r>
-      <w:proofErr w:type="spellEnd"/>
-      <w:r>
-        <w:t xml:space="preserve"> yes)))))</w:t>
-      </w:r>
-    </w:p>
-    <w:p>
-      <w:r>
-        <w:tab/>
-      </w:r>
-      <w:r>
-        <w:tab/>
-      </w:r>
-      <w:r>
-        <w:tab/>
-      </w:r>
-      <w:r>
-        <w:tab/>
-        <w:t>(</w:t>
-      </w:r>
-      <w:proofErr w:type="gramStart"/>
-      <w:r>
-        <w:t>manager</w:t>
-      </w:r>
-      <w:proofErr w:type="gramEnd"/>
-      <w:r>
-        <w:t xml:space="preserve"> 0 nil delay 0 (500))</w:t>
-      </w:r>
-    </w:p>
-    <w:p>
-      <w:r>
-        <w:tab/>
-      </w:r>
-      <w:r>
-        <w:tab/>
-      </w:r>
-      <w:r>
-        <w:tab/>
-      </w:r>
-      <w:r>
-        <w:tab/>
-        <w:t>(</w:t>
-      </w:r>
-      <w:proofErr w:type="gramStart"/>
-      <w:r>
-        <w:t>player</w:t>
-      </w:r>
-      <w:proofErr w:type="gramEnd"/>
-      <w:r>
-        <w:t xml:space="preserve"> 0 battle </w:t>
-      </w:r>
-      <w:proofErr w:type="spellStart"/>
-      <w:r>
-        <w:t>setmode</w:t>
-      </w:r>
-      <w:proofErr w:type="spellEnd"/>
-      <w:r>
-        <w:t xml:space="preserve"> </w:t>
-      </w:r>
-      <w:proofErr w:type="spellStart"/>
-      <w:r>
-        <w:t>builddefence</w:t>
-      </w:r>
-      <w:proofErr w:type="spellEnd"/>
-      <w:r>
-        <w:t xml:space="preserve"> ())</w:t>
-      </w:r>
-    </w:p>
-    <w:p>
-      <w:r>
-        <w:tab/>
-      </w:r>
-      <w:r>
-        <w:tab/>
-      </w:r>
-      <w:r>
-        <w:tab/>
-      </w:r>
-      <w:r>
-        <w:tab/>
-        <w:t>(</w:t>
-      </w:r>
-      <w:proofErr w:type="gramStart"/>
-      <w:r>
-        <w:t>player</w:t>
-      </w:r>
-      <w:proofErr w:type="gramEnd"/>
-      <w:r>
-        <w:t xml:space="preserve"> 0 battle </w:t>
-      </w:r>
-      <w:proofErr w:type="spellStart"/>
-      <w:r>
-        <w:t>recruitunit</w:t>
-      </w:r>
-      <w:proofErr w:type="spellEnd"/>
-      <w:r>
-        <w:t xml:space="preserve"> (0 2) ())</w:t>
-      </w:r>
-    </w:p>
-    <w:p>
-      <w:r>
-        <w:tab/>
-      </w:r>
-      <w:r>
-        <w:tab/>
-      </w:r>
-      <w:r>
-        <w:tab/>
-      </w:r>
-      <w:r>
-        <w:tab/>
-        <w:t>(</w:t>
-      </w:r>
-      <w:proofErr w:type="gramStart"/>
-      <w:r>
-        <w:t>player</w:t>
-      </w:r>
-      <w:proofErr w:type="gramEnd"/>
-      <w:r>
-        <w:t xml:space="preserve"> 0 battle </w:t>
-      </w:r>
-      <w:proofErr w:type="spellStart"/>
-      <w:r>
-        <w:t>recruitunit</w:t>
-      </w:r>
-      <w:proofErr w:type="spellEnd"/>
-      <w:r>
-        <w:t xml:space="preserve"> (0 3) ())</w:t>
-      </w:r>
-    </w:p>
-    <w:p>
-      <w:r>
-        <w:tab/>
-      </w:r>
-      <w:r>
-        <w:tab/>
-      </w:r>
-      <w:r>
-        <w:tab/>
-      </w:r>
-      <w:r>
-        <w:tab/>
-        <w:t>(</w:t>
-      </w:r>
-      <w:proofErr w:type="gramStart"/>
-      <w:r>
-        <w:t>player</w:t>
-      </w:r>
-      <w:proofErr w:type="gramEnd"/>
-      <w:r>
-        <w:t xml:space="preserve"> 0 battle </w:t>
-      </w:r>
-      <w:proofErr w:type="spellStart"/>
-      <w:r>
-        <w:t>battlecost</w:t>
-      </w:r>
-      <w:proofErr w:type="spellEnd"/>
-      <w:r>
-        <w:t xml:space="preserve"> 0 ((cost vodka 150)))</w:t>
-      </w:r>
-    </w:p>
-    <w:p>
-      <w:r>
-        <w:tab/>
-      </w:r>
-      <w:r>
-        <w:tab/>
-      </w:r>
-      <w:r>
-        <w:tab/>
-      </w:r>
-      <w:r>
-        <w:tab/>
-        <w:t>(</w:t>
-      </w:r>
-      <w:proofErr w:type="gramStart"/>
-      <w:r>
-        <w:t>player</w:t>
-      </w:r>
-      <w:proofErr w:type="gramEnd"/>
-      <w:r>
-        <w:t xml:space="preserve"> 0 battle reset 0 ())</w:t>
-      </w:r>
-    </w:p>
-    <w:p>
-      <w:r>
-        <w:t>*/</w:t>
-      </w:r>
-    </w:p>
-    <w:p/>
-    <w:p/>
-    <w:p>
-      <w:r>
-        <w:t>/*</w:t>
-      </w:r>
-    </w:p>
-    <w:p>
-      <w:r>
-        <w:t xml:space="preserve">  ===== BUILDING ATTACKING GROUP and RESET IT TO INITIAL STATE ======</w:t>
-      </w:r>
-    </w:p>
-    <w:p>
-      <w:r>
-        <w:tab/>
-      </w:r>
-      <w:r>
-        <w:tab/>
-      </w:r>
-      <w:r>
-        <w:tab/>
-      </w:r>
-      <w:r>
-        <w:tab/>
-        <w:t>(</w:t>
-      </w:r>
-      <w:proofErr w:type="gramStart"/>
-      <w:r>
-        <w:t>pm</w:t>
-      </w:r>
-      <w:proofErr w:type="gramEnd"/>
-      <w:r>
-        <w:t xml:space="preserve"> 0 nil </w:t>
-      </w:r>
-      <w:proofErr w:type="spellStart"/>
-      <w:r>
-        <w:t>playeradd</w:t>
-      </w:r>
-      <w:proofErr w:type="spellEnd"/>
-      <w:r>
-        <w:t xml:space="preserve"> 0 nil)</w:t>
-      </w:r>
-    </w:p>
-    <w:p>
-      <w:r>
-        <w:tab/>
-      </w:r>
-      <w:r>
-        <w:tab/>
-      </w:r>
-      <w:r>
-        <w:tab/>
-      </w:r>
-      <w:r>
-        <w:tab/>
-        <w:t>(</w:t>
-      </w:r>
-      <w:proofErr w:type="gramStart"/>
-      <w:r>
-        <w:t>manager</w:t>
-      </w:r>
-      <w:proofErr w:type="gramEnd"/>
-      <w:r>
-        <w:t xml:space="preserve"> 0 nil delay 0 (500))</w:t>
-      </w:r>
-    </w:p>
-    <w:p>
-      <w:r>
-        <w:tab/>
-      </w:r>
-      <w:r>
-        <w:tab/>
-      </w:r>
-      <w:r>
-        <w:tab/>
-      </w:r>
-      <w:r>
-        <w:tab/>
-        <w:t>(</w:t>
-      </w:r>
-      <w:proofErr w:type="gramStart"/>
-      <w:r>
-        <w:t>player</w:t>
-      </w:r>
-      <w:proofErr w:type="gramEnd"/>
-      <w:r>
-        <w:t xml:space="preserve"> 0 hiring </w:t>
-      </w:r>
-      <w:proofErr w:type="spellStart"/>
-      <w:r>
-        <w:t>starthiring</w:t>
-      </w:r>
-      <w:proofErr w:type="spellEnd"/>
-      <w:r>
-        <w:t xml:space="preserve"> 0 (((cost vodka 200) (</w:t>
-      </w:r>
-      <w:proofErr w:type="spellStart"/>
-      <w:r>
-        <w:t>hiringtime</w:t>
-      </w:r>
-      <w:proofErr w:type="spellEnd"/>
-      <w:r>
-        <w:t xml:space="preserve"> 7000) (id (0 2))) ((kind skeleton) (attack (yes </w:t>
-      </w:r>
-      <w:proofErr w:type="spellStart"/>
-      <w:r>
-        <w:t>yes</w:t>
-      </w:r>
-      <w:proofErr w:type="spellEnd"/>
-      <w:r>
-        <w:t xml:space="preserve"> yes)) (</w:t>
-      </w:r>
-      <w:proofErr w:type="spellStart"/>
-      <w:r>
-        <w:t>defence</w:t>
-      </w:r>
-      <w:proofErr w:type="spellEnd"/>
-      <w:r>
-        <w:t xml:space="preserve"> (no </w:t>
-      </w:r>
-      <w:proofErr w:type="spellStart"/>
-      <w:r>
-        <w:t>no</w:t>
-      </w:r>
-      <w:proofErr w:type="spellEnd"/>
-      <w:r>
-        <w:t xml:space="preserve"> yes)))))</w:t>
-      </w:r>
-    </w:p>
-    <w:p>
-      <w:r>
-        <w:tab/>
-      </w:r>
-      <w:r>
-        <w:tab/>
-      </w:r>
-      <w:r>
-        <w:tab/>
-      </w:r>
-      <w:r>
-        <w:tab/>
-        <w:t>(</w:t>
-      </w:r>
-      <w:proofErr w:type="gramStart"/>
-      <w:r>
-        <w:t>player</w:t>
-      </w:r>
-      <w:proofErr w:type="gramEnd"/>
-      <w:r>
-        <w:t xml:space="preserve"> 0 hiring </w:t>
-      </w:r>
-      <w:proofErr w:type="spellStart"/>
-      <w:r>
-        <w:t>starthiring</w:t>
-      </w:r>
-      <w:proofErr w:type="spellEnd"/>
-      <w:r>
-        <w:t xml:space="preserve"> 0 (((cost vodka 300) (</w:t>
-      </w:r>
-      <w:proofErr w:type="spellStart"/>
-      <w:r>
-        <w:t>hiringtime</w:t>
-      </w:r>
-      <w:proofErr w:type="spellEnd"/>
-      <w:r>
-        <w:t xml:space="preserve"> 3000) (id (0 3))) ((kind </w:t>
-      </w:r>
-      <w:proofErr w:type="spellStart"/>
-      <w:r>
-        <w:t>zombac</w:t>
-      </w:r>
-      <w:proofErr w:type="spellEnd"/>
-      <w:r>
-        <w:t xml:space="preserve">) (attack (yes </w:t>
-      </w:r>
-      <w:proofErr w:type="spellStart"/>
-      <w:r>
-        <w:t>yes</w:t>
-      </w:r>
-      <w:proofErr w:type="spellEnd"/>
-      <w:r>
-        <w:t xml:space="preserve"> yes)) (</w:t>
-      </w:r>
-      <w:proofErr w:type="spellStart"/>
-      <w:r>
-        <w:t>defence</w:t>
-      </w:r>
-      <w:proofErr w:type="spellEnd"/>
-      <w:r>
-        <w:t xml:space="preserve"> (no </w:t>
-      </w:r>
-      <w:proofErr w:type="spellStart"/>
-      <w:r>
-        <w:t>no</w:t>
-      </w:r>
-      <w:proofErr w:type="spellEnd"/>
-      <w:r>
-        <w:t xml:space="preserve"> yes)))))</w:t>
-      </w:r>
-    </w:p>
-    <w:p>
-      <w:r>
-        <w:tab/>
-      </w:r>
-      <w:r>
-        <w:tab/>
-      </w:r>
-      <w:r>
-        <w:tab/>
-      </w:r>
-      <w:r>
-        <w:tab/>
-        <w:t>(</w:t>
-      </w:r>
-      <w:proofErr w:type="gramStart"/>
-      <w:r>
-        <w:t>manager</w:t>
-      </w:r>
-      <w:proofErr w:type="gramEnd"/>
-      <w:r>
-        <w:t xml:space="preserve"> 0 nil delay 0 (500))</w:t>
-      </w:r>
-    </w:p>
-    <w:p>
-      <w:r>
-        <w:tab/>
-      </w:r>
-      <w:r>
-        <w:tab/>
-      </w:r>
-      <w:r>
-        <w:tab/>
-      </w:r>
-      <w:r>
-        <w:tab/>
-        <w:t>(</w:t>
-      </w:r>
-      <w:proofErr w:type="gramStart"/>
-      <w:r>
-        <w:t>player</w:t>
-      </w:r>
-      <w:proofErr w:type="gramEnd"/>
-      <w:r>
-        <w:t xml:space="preserve"> 0 attack </w:t>
-      </w:r>
-      <w:proofErr w:type="spellStart"/>
-      <w:r>
-        <w:t>recruitunit</w:t>
-      </w:r>
-      <w:proofErr w:type="spellEnd"/>
-      <w:r>
-        <w:t xml:space="preserve"> (0 2) ())</w:t>
-      </w:r>
-    </w:p>
-    <w:p>
-      <w:r>
-        <w:tab/>
-      </w:r>
-      <w:r>
-        <w:tab/>
-      </w:r>
-      <w:r>
-        <w:tab/>
-      </w:r>
-      <w:r>
-        <w:tab/>
-        <w:t>(</w:t>
-      </w:r>
-      <w:proofErr w:type="gramStart"/>
-      <w:r>
-        <w:t>player</w:t>
-      </w:r>
-      <w:proofErr w:type="gramEnd"/>
-      <w:r>
-        <w:t xml:space="preserve"> 0 attack </w:t>
-      </w:r>
-      <w:proofErr w:type="spellStart"/>
-      <w:r>
-        <w:t>recruitunit</w:t>
-      </w:r>
-      <w:proofErr w:type="spellEnd"/>
-      <w:r>
-        <w:t xml:space="preserve"> (0 3) ())</w:t>
-      </w:r>
-    </w:p>
-    <w:p>
-      <w:r>
-        <w:t xml:space="preserve">                                (</w:t>
-      </w:r>
-      <w:proofErr w:type="gramStart"/>
-      <w:r>
-        <w:t>player</w:t>
-      </w:r>
-      <w:proofErr w:type="gramEnd"/>
-      <w:r>
-        <w:t xml:space="preserve"> 0 attack reset 0 ())</w:t>
-      </w:r>
-    </w:p>
-    <w:p>
-      <w:r>
-        <w:t>*/</w:t>
-      </w:r>
-    </w:p>
-    <w:p/>
-    <w:p>
-      <w:r>
-        <w:t>/*</w:t>
-      </w:r>
-    </w:p>
-    <w:p>
-      <w:r>
-        <w:t xml:space="preserve">  ===== BUILDING ATTACKING GROUP and CREATING ADDITIONAL USER and TRYING TO ATTACK ======</w:t>
-      </w:r>
-    </w:p>
-    <w:p>
-      <w:r>
-        <w:tab/>
-      </w:r>
-      <w:r>
-        <w:tab/>
-      </w:r>
-      <w:r>
-        <w:tab/>
-      </w:r>
-      <w:r>
-        <w:tab/>
-        <w:t>(</w:t>
-      </w:r>
-      <w:proofErr w:type="gramStart"/>
-      <w:r>
-        <w:t>pm</w:t>
-      </w:r>
-      <w:proofErr w:type="gramEnd"/>
-      <w:r>
-        <w:t xml:space="preserve"> 0 nil </w:t>
-      </w:r>
-      <w:proofErr w:type="spellStart"/>
-      <w:r>
-        <w:t>playeradd</w:t>
-      </w:r>
-      <w:proofErr w:type="spellEnd"/>
-      <w:r>
-        <w:t xml:space="preserve"> 0 nil)</w:t>
-      </w:r>
-    </w:p>
-    <w:p>
-      <w:r>
-        <w:tab/>
-      </w:r>
-      <w:r>
-        <w:tab/>
-      </w:r>
-      <w:r>
-        <w:tab/>
-      </w:r>
-      <w:r>
-        <w:tab/>
-        <w:t>(</w:t>
-      </w:r>
-      <w:proofErr w:type="gramStart"/>
-      <w:r>
-        <w:t>manager</w:t>
-      </w:r>
-      <w:proofErr w:type="gramEnd"/>
-      <w:r>
-        <w:t xml:space="preserve"> 0 nil delay 0 (500))</w:t>
-      </w:r>
-    </w:p>
-    <w:p>
-      <w:r>
-        <w:tab/>
-      </w:r>
-      <w:r>
-        <w:tab/>
-      </w:r>
-      <w:r>
-        <w:tab/>
-      </w:r>
-      <w:r>
-        <w:tab/>
-        <w:t>(</w:t>
-      </w:r>
-      <w:proofErr w:type="gramStart"/>
-      <w:r>
-        <w:t>player</w:t>
-      </w:r>
-      <w:proofErr w:type="gramEnd"/>
-      <w:r>
-        <w:t xml:space="preserve"> 0 hiring </w:t>
-      </w:r>
-      <w:proofErr w:type="spellStart"/>
-      <w:r>
-        <w:t>starthiring</w:t>
-      </w:r>
-      <w:proofErr w:type="spellEnd"/>
-      <w:r>
-        <w:t xml:space="preserve"> 0 (((cost vodka 200) (</w:t>
-      </w:r>
-      <w:proofErr w:type="spellStart"/>
-      <w:r>
-        <w:t>hiringtime</w:t>
-      </w:r>
-      <w:proofErr w:type="spellEnd"/>
-      <w:r>
-        <w:t xml:space="preserve"> 7000) (id (0 2))) ((kind skeleton) (attack (yes </w:t>
-      </w:r>
-      <w:proofErr w:type="spellStart"/>
-      <w:r>
-        <w:t>yes</w:t>
-      </w:r>
-      <w:proofErr w:type="spellEnd"/>
-      <w:r>
-        <w:t xml:space="preserve"> yes)) (</w:t>
-      </w:r>
-      <w:proofErr w:type="spellStart"/>
-      <w:r>
-        <w:t>defence</w:t>
-      </w:r>
-      <w:proofErr w:type="spellEnd"/>
-      <w:r>
-        <w:t xml:space="preserve"> (no </w:t>
-      </w:r>
-      <w:proofErr w:type="spellStart"/>
-      <w:r>
-        <w:t>no</w:t>
-      </w:r>
-      <w:proofErr w:type="spellEnd"/>
-      <w:r>
-        <w:t xml:space="preserve"> yes)))))</w:t>
-      </w:r>
-    </w:p>
-    <w:p>
-      <w:r>
-        <w:tab/>
-      </w:r>
-      <w:r>
-        <w:tab/>
-      </w:r>
-      <w:r>
-        <w:tab/>
-      </w:r>
-      <w:r>
-        <w:tab/>
-        <w:t>(</w:t>
-      </w:r>
-      <w:proofErr w:type="gramStart"/>
-      <w:r>
-        <w:t>player</w:t>
-      </w:r>
-      <w:proofErr w:type="gramEnd"/>
-      <w:r>
-        <w:t xml:space="preserve"> 0 hiring </w:t>
-      </w:r>
-      <w:proofErr w:type="spellStart"/>
-      <w:r>
-        <w:t>starthiring</w:t>
-      </w:r>
-      <w:proofErr w:type="spellEnd"/>
-      <w:r>
-        <w:t xml:space="preserve"> 0 (((cost vodka 300) (</w:t>
-      </w:r>
-      <w:proofErr w:type="spellStart"/>
-      <w:r>
-        <w:t>hiringtime</w:t>
-      </w:r>
-      <w:proofErr w:type="spellEnd"/>
-      <w:r>
-        <w:t xml:space="preserve"> 3000) (id (0 3))) ((kind </w:t>
-      </w:r>
-      <w:proofErr w:type="spellStart"/>
-      <w:r>
-        <w:t>zombac</w:t>
-      </w:r>
-      <w:proofErr w:type="spellEnd"/>
-      <w:r>
-        <w:t xml:space="preserve">) (attack (yes </w:t>
-      </w:r>
-      <w:proofErr w:type="spellStart"/>
-      <w:r>
-        <w:t>yes</w:t>
-      </w:r>
-      <w:proofErr w:type="spellEnd"/>
-      <w:r>
-        <w:t xml:space="preserve"> yes)) (</w:t>
-      </w:r>
-      <w:proofErr w:type="spellStart"/>
-      <w:r>
-        <w:t>defence</w:t>
-      </w:r>
-      <w:proofErr w:type="spellEnd"/>
-      <w:r>
-        <w:t xml:space="preserve"> (no </w:t>
-      </w:r>
-      <w:proofErr w:type="spellStart"/>
-      <w:r>
-        <w:t>no</w:t>
-      </w:r>
-      <w:proofErr w:type="spellEnd"/>
-      <w:r>
-        <w:t xml:space="preserve"> yes)))))</w:t>
-      </w:r>
-    </w:p>
-    <w:p>
-      <w:r>
-        <w:lastRenderedPageBreak/>
-        <w:tab/>
-      </w:r>
-      <w:r>
-        <w:tab/>
-      </w:r>
-      <w:r>
-        <w:tab/>
-      </w:r>
-      <w:r>
-        <w:tab/>
-        <w:t>(</w:t>
-      </w:r>
-      <w:proofErr w:type="gramStart"/>
-      <w:r>
-        <w:t>manager</w:t>
-      </w:r>
-      <w:proofErr w:type="gramEnd"/>
-      <w:r>
-        <w:t xml:space="preserve"> 0 nil delay 0 (7500))</w:t>
-      </w:r>
-    </w:p>
-    <w:p>
-      <w:r>
-        <w:tab/>
-      </w:r>
-      <w:r>
-        <w:tab/>
-      </w:r>
-      <w:r>
-        <w:tab/>
-      </w:r>
-      <w:r>
-        <w:tab/>
-        <w:t>(</w:t>
-      </w:r>
-      <w:proofErr w:type="gramStart"/>
-      <w:r>
-        <w:t>player</w:t>
-      </w:r>
-      <w:proofErr w:type="gramEnd"/>
-      <w:r>
-        <w:t xml:space="preserve"> 0 attack </w:t>
-      </w:r>
-      <w:proofErr w:type="spellStart"/>
-      <w:r>
-        <w:t>recruitunit</w:t>
-      </w:r>
-      <w:proofErr w:type="spellEnd"/>
-      <w:r>
-        <w:t xml:space="preserve"> (0 2) ())</w:t>
-      </w:r>
-    </w:p>
-    <w:p>
-      <w:r>
-        <w:tab/>
-      </w:r>
-      <w:r>
-        <w:tab/>
-      </w:r>
-      <w:r>
-        <w:tab/>
-      </w:r>
-      <w:r>
-        <w:tab/>
-        <w:t>(</w:t>
-      </w:r>
-      <w:proofErr w:type="gramStart"/>
-      <w:r>
-        <w:t>player</w:t>
-      </w:r>
-      <w:proofErr w:type="gramEnd"/>
-      <w:r>
-        <w:t xml:space="preserve"> 0 attack </w:t>
-      </w:r>
-      <w:proofErr w:type="spellStart"/>
-      <w:r>
-        <w:t>recruitunit</w:t>
-      </w:r>
-      <w:proofErr w:type="spellEnd"/>
-      <w:r>
-        <w:t xml:space="preserve"> (0 3) ())</w:t>
-      </w:r>
-    </w:p>
-    <w:p>
-      <w:r>
-        <w:tab/>
-      </w:r>
-      <w:r>
-        <w:tab/>
-      </w:r>
-      <w:r>
-        <w:tab/>
-      </w:r>
-      <w:r>
-        <w:tab/>
-        <w:t>(</w:t>
-      </w:r>
-      <w:proofErr w:type="gramStart"/>
-      <w:r>
-        <w:t>manager</w:t>
-      </w:r>
-      <w:proofErr w:type="gramEnd"/>
-      <w:r>
-        <w:t xml:space="preserve"> 0 nil </w:t>
-      </w:r>
-      <w:proofErr w:type="spellStart"/>
-      <w:r>
-        <w:t>playeradd</w:t>
-      </w:r>
-      <w:proofErr w:type="spellEnd"/>
-      <w:r>
-        <w:t xml:space="preserve"> 1 nil)</w:t>
-      </w:r>
-    </w:p>
-    <w:p>
-      <w:r>
-        <w:tab/>
-      </w:r>
-      <w:r>
-        <w:tab/>
-      </w:r>
-      <w:r>
-        <w:tab/>
-      </w:r>
-      <w:r>
-        <w:tab/>
-        <w:t>(</w:t>
-      </w:r>
-      <w:proofErr w:type="gramStart"/>
-      <w:r>
-        <w:t>manager</w:t>
-      </w:r>
-      <w:proofErr w:type="gramEnd"/>
-      <w:r>
-        <w:t xml:space="preserve"> 0 nil delay 0 (500))</w:t>
-      </w:r>
-    </w:p>
-    <w:p>
-      <w:r>
-        <w:tab/>
-      </w:r>
-      <w:r>
-        <w:tab/>
-      </w:r>
-      <w:r>
-        <w:tab/>
-      </w:r>
-      <w:r>
-        <w:tab/>
-        <w:t>(</w:t>
-      </w:r>
-      <w:proofErr w:type="gramStart"/>
-      <w:r>
-        <w:t>player</w:t>
-      </w:r>
-      <w:proofErr w:type="gramEnd"/>
-      <w:r>
-        <w:t xml:space="preserve"> 0 attack </w:t>
-      </w:r>
-      <w:proofErr w:type="spellStart"/>
-      <w:r>
-        <w:t>prepareinvasion</w:t>
-      </w:r>
-      <w:proofErr w:type="spellEnd"/>
-      <w:r>
-        <w:t xml:space="preserve"> 0 (1))</w:t>
-      </w:r>
-    </w:p>
-    <w:p>
-      <w:r>
-        <w:t>*/</w:t>
-      </w:r>
-    </w:p>
-    <w:p/>
-    <w:p>
-      <w:r>
-        <w:t>/*</w:t>
-      </w:r>
-    </w:p>
-    <w:p>
-      <w:r>
-        <w:t xml:space="preserve">  ===== BUILDING ATTACKING GROUP and CREATING ADDITIONAL USER and ATTACK ======</w:t>
-      </w:r>
-    </w:p>
-    <w:p>
-      <w:r>
-        <w:tab/>
-      </w:r>
-      <w:r>
-        <w:tab/>
-      </w:r>
-      <w:r>
-        <w:tab/>
-      </w:r>
-      <w:r>
-        <w:tab/>
-        <w:t>(</w:t>
-      </w:r>
-      <w:proofErr w:type="gramStart"/>
-      <w:r>
-        <w:t>pm</w:t>
-      </w:r>
-      <w:proofErr w:type="gramEnd"/>
-      <w:r>
-        <w:t xml:space="preserve"> 0 nil </w:t>
-      </w:r>
-      <w:proofErr w:type="spellStart"/>
-      <w:r>
-        <w:t>playeradd</w:t>
-      </w:r>
-      <w:proofErr w:type="spellEnd"/>
-      <w:r>
-        <w:t xml:space="preserve"> 0 nil)</w:t>
-      </w:r>
-    </w:p>
-    <w:p>
-      <w:r>
-        <w:tab/>
-      </w:r>
-      <w:r>
-        <w:tab/>
-      </w:r>
-      <w:r>
-        <w:tab/>
-      </w:r>
-      <w:r>
-        <w:tab/>
-        <w:t>(</w:t>
-      </w:r>
-      <w:proofErr w:type="gramStart"/>
-      <w:r>
-        <w:t>pm</w:t>
-      </w:r>
-      <w:proofErr w:type="gramEnd"/>
-      <w:r>
-        <w:t xml:space="preserve"> 0 nil </w:t>
-      </w:r>
-      <w:proofErr w:type="spellStart"/>
-      <w:r>
-        <w:t>playeradd</w:t>
-      </w:r>
-      <w:proofErr w:type="spellEnd"/>
-      <w:r>
-        <w:t xml:space="preserve"> 1 nil)</w:t>
-      </w:r>
-    </w:p>
-    <w:p>
-      <w:r>
-        <w:tab/>
-      </w:r>
-      <w:r>
-        <w:tab/>
-      </w:r>
-      <w:r>
-        <w:tab/>
-      </w:r>
-      <w:r>
-        <w:tab/>
-        <w:t>(</w:t>
-      </w:r>
-      <w:proofErr w:type="gramStart"/>
-      <w:r>
-        <w:t>manager</w:t>
-      </w:r>
-      <w:proofErr w:type="gramEnd"/>
-      <w:r>
-        <w:t xml:space="preserve"> 0 nil delay 0 (500))</w:t>
-      </w:r>
-    </w:p>
-    <w:p>
-      <w:r>
-        <w:tab/>
-      </w:r>
-      <w:r>
-        <w:tab/>
-      </w:r>
-      <w:r>
-        <w:tab/>
-      </w:r>
-      <w:r>
-        <w:tab/>
-        <w:t>(</w:t>
-      </w:r>
-      <w:proofErr w:type="gramStart"/>
-      <w:r>
-        <w:t>player</w:t>
-      </w:r>
-      <w:proofErr w:type="gramEnd"/>
-      <w:r>
-        <w:t xml:space="preserve"> 0 hiring </w:t>
-      </w:r>
-      <w:proofErr w:type="spellStart"/>
-      <w:r>
-        <w:t>starthiring</w:t>
-      </w:r>
-      <w:proofErr w:type="spellEnd"/>
-      <w:r>
-        <w:t xml:space="preserve"> 0 (((cost vodka 200) (</w:t>
-      </w:r>
-      <w:proofErr w:type="spellStart"/>
-      <w:r>
-        <w:t>hiringtime</w:t>
-      </w:r>
-      <w:proofErr w:type="spellEnd"/>
-      <w:r>
-        <w:t xml:space="preserve"> 7000) (id (0 2))) ((kind skeleton) (attack (yes </w:t>
-      </w:r>
-      <w:proofErr w:type="spellStart"/>
-      <w:r>
-        <w:t>yes</w:t>
-      </w:r>
-      <w:proofErr w:type="spellEnd"/>
-      <w:r>
-        <w:t xml:space="preserve"> yes)) (</w:t>
-      </w:r>
-      <w:proofErr w:type="spellStart"/>
-      <w:r>
-        <w:t>defence</w:t>
-      </w:r>
-      <w:proofErr w:type="spellEnd"/>
-      <w:r>
-        <w:t xml:space="preserve"> (no </w:t>
-      </w:r>
-      <w:proofErr w:type="spellStart"/>
-      <w:r>
-        <w:t>no</w:t>
-      </w:r>
-      <w:proofErr w:type="spellEnd"/>
-      <w:r>
-        <w:t xml:space="preserve"> yes)))))</w:t>
-      </w:r>
-    </w:p>
-    <w:p>
-      <w:r>
-        <w:tab/>
-      </w:r>
-      <w:r>
-        <w:tab/>
-      </w:r>
-      <w:r>
-        <w:tab/>
-      </w:r>
-      <w:r>
-        <w:tab/>
-        <w:t>(</w:t>
-      </w:r>
-      <w:proofErr w:type="gramStart"/>
-      <w:r>
-        <w:t>player</w:t>
-      </w:r>
-      <w:proofErr w:type="gramEnd"/>
-      <w:r>
-        <w:t xml:space="preserve"> 1 hiring </w:t>
-      </w:r>
-      <w:proofErr w:type="spellStart"/>
-      <w:r>
-        <w:t>starthiring</w:t>
-      </w:r>
-      <w:proofErr w:type="spellEnd"/>
-      <w:r>
-        <w:t xml:space="preserve"> 0 (((cost vodka 200) (</w:t>
-      </w:r>
-      <w:proofErr w:type="spellStart"/>
-      <w:r>
-        <w:t>hiringtime</w:t>
-      </w:r>
-      <w:proofErr w:type="spellEnd"/>
-      <w:r>
-        <w:t xml:space="preserve"> 3000) (id (1 2))) ((kind </w:t>
-      </w:r>
-      <w:proofErr w:type="spellStart"/>
-      <w:r>
-        <w:t>zombac</w:t>
-      </w:r>
-      <w:proofErr w:type="spellEnd"/>
-      <w:r>
-        <w:t xml:space="preserve">) (attack (yes </w:t>
-      </w:r>
-      <w:proofErr w:type="spellStart"/>
-      <w:r>
-        <w:t>yes</w:t>
-      </w:r>
-      <w:proofErr w:type="spellEnd"/>
-      <w:r>
-        <w:t xml:space="preserve"> yes)) (</w:t>
-      </w:r>
-      <w:proofErr w:type="spellStart"/>
-      <w:r>
-        <w:t>defence</w:t>
-      </w:r>
-      <w:proofErr w:type="spellEnd"/>
-      <w:r>
-        <w:t xml:space="preserve"> (no </w:t>
-      </w:r>
-      <w:proofErr w:type="spellStart"/>
-      <w:r>
-        <w:t>no</w:t>
-      </w:r>
-      <w:proofErr w:type="spellEnd"/>
-      <w:r>
-        <w:t xml:space="preserve"> yes)))))</w:t>
-      </w:r>
-    </w:p>
-    <w:p>
-      <w:r>
-        <w:tab/>
-      </w:r>
-      <w:r>
-        <w:tab/>
-      </w:r>
-      <w:r>
-        <w:tab/>
-      </w:r>
-      <w:r>
-        <w:tab/>
-        <w:t>(</w:t>
-      </w:r>
-      <w:proofErr w:type="gramStart"/>
-      <w:r>
-        <w:t>manager</w:t>
-      </w:r>
-      <w:proofErr w:type="gramEnd"/>
-      <w:r>
-        <w:t xml:space="preserve"> 0 nil delay 0 (7500))</w:t>
-      </w:r>
-    </w:p>
-    <w:p>
-      <w:r>
-        <w:tab/>
-      </w:r>
-      <w:r>
-        <w:tab/>
-      </w:r>
-      <w:r>
-        <w:tab/>
-      </w:r>
-      <w:r>
-        <w:tab/>
-        <w:t>(</w:t>
-      </w:r>
-      <w:proofErr w:type="gramStart"/>
-      <w:r>
-        <w:t>player</w:t>
-      </w:r>
-      <w:proofErr w:type="gramEnd"/>
-      <w:r>
-        <w:t xml:space="preserve"> 0 battle </w:t>
-      </w:r>
-      <w:proofErr w:type="spellStart"/>
-      <w:r>
-        <w:t>setmode</w:t>
-      </w:r>
-      <w:proofErr w:type="spellEnd"/>
-      <w:r>
-        <w:t xml:space="preserve"> </w:t>
-      </w:r>
-      <w:proofErr w:type="spellStart"/>
-      <w:r>
-        <w:t>builddefence</w:t>
-      </w:r>
-      <w:proofErr w:type="spellEnd"/>
-      <w:r>
-        <w:t xml:space="preserve"> ())</w:t>
-      </w:r>
-    </w:p>
-    <w:p>
-      <w:r>
-        <w:tab/>
-      </w:r>
-      <w:r>
-        <w:tab/>
-      </w:r>
-      <w:r>
-        <w:tab/>
-      </w:r>
-      <w:r>
-        <w:tab/>
-        <w:t>(</w:t>
-      </w:r>
-      <w:proofErr w:type="gramStart"/>
-      <w:r>
-        <w:t>player</w:t>
-      </w:r>
-      <w:proofErr w:type="gramEnd"/>
-      <w:r>
-        <w:t xml:space="preserve"> 0 battle </w:t>
-      </w:r>
-      <w:proofErr w:type="spellStart"/>
-      <w:r>
-        <w:t>battlecost</w:t>
-      </w:r>
-      <w:proofErr w:type="spellEnd"/>
-      <w:r>
-        <w:t xml:space="preserve"> 0 ((cost vodka 100)))</w:t>
-      </w:r>
-    </w:p>
-    <w:p>
-      <w:r>
-        <w:tab/>
-      </w:r>
-      <w:r>
-        <w:tab/>
-      </w:r>
-      <w:r>
-        <w:tab/>
-      </w:r>
-      <w:r>
-        <w:tab/>
-        <w:t>(</w:t>
-      </w:r>
-      <w:proofErr w:type="gramStart"/>
-      <w:r>
-        <w:t>player</w:t>
-      </w:r>
-      <w:proofErr w:type="gramEnd"/>
-      <w:r>
-        <w:t xml:space="preserve"> 0 battle </w:t>
-      </w:r>
-      <w:proofErr w:type="spellStart"/>
-      <w:r>
-        <w:t>recruitunit</w:t>
-      </w:r>
-      <w:proofErr w:type="spellEnd"/>
-      <w:r>
-        <w:t xml:space="preserve"> (0 2) ())</w:t>
-      </w:r>
-    </w:p>
-    <w:p>
-      <w:r>
-        <w:tab/>
-      </w:r>
-      <w:r>
-        <w:tab/>
-      </w:r>
-      <w:r>
-        <w:tab/>
-      </w:r>
-      <w:r>
-        <w:tab/>
-        <w:t>(</w:t>
-      </w:r>
-      <w:proofErr w:type="gramStart"/>
-      <w:r>
-        <w:t>manager</w:t>
-      </w:r>
-      <w:proofErr w:type="gramEnd"/>
-      <w:r>
-        <w:t xml:space="preserve"> 0 nil delay 0 (500))</w:t>
-      </w:r>
-    </w:p>
-    <w:p>
-      <w:r>
-        <w:tab/>
-      </w:r>
-      <w:r>
-        <w:tab/>
-      </w:r>
-      <w:r>
-        <w:tab/>
-      </w:r>
-      <w:r>
-        <w:tab/>
-        <w:t>(</w:t>
-      </w:r>
-      <w:proofErr w:type="gramStart"/>
-      <w:r>
-        <w:t>player</w:t>
-      </w:r>
-      <w:proofErr w:type="gramEnd"/>
-      <w:r>
-        <w:t xml:space="preserve"> 0 battle apply 0 ())</w:t>
-      </w:r>
-    </w:p>
-    <w:p>
-      <w:r>
-        <w:tab/>
-      </w:r>
-      <w:r>
-        <w:tab/>
-      </w:r>
-      <w:r>
-        <w:tab/>
-      </w:r>
-      <w:r>
-        <w:tab/>
-        <w:t>(</w:t>
-      </w:r>
-      <w:proofErr w:type="gramStart"/>
-      <w:r>
-        <w:t>player</w:t>
-      </w:r>
-      <w:proofErr w:type="gramEnd"/>
-      <w:r>
-        <w:t xml:space="preserve"> 1 attack </w:t>
-      </w:r>
-      <w:proofErr w:type="spellStart"/>
-      <w:r>
-        <w:t>recruitunit</w:t>
-      </w:r>
-      <w:proofErr w:type="spellEnd"/>
-      <w:r>
-        <w:t xml:space="preserve"> (1 2) ())</w:t>
-      </w:r>
-    </w:p>
-    <w:p>
-      <w:r>
-        <w:tab/>
-      </w:r>
-      <w:r>
-        <w:tab/>
-      </w:r>
-      <w:r>
-        <w:tab/>
-      </w:r>
-      <w:r>
-        <w:tab/>
-        <w:t>(</w:t>
-      </w:r>
-      <w:proofErr w:type="gramStart"/>
-      <w:r>
-        <w:t>manager</w:t>
-      </w:r>
-      <w:proofErr w:type="gramEnd"/>
-      <w:r>
-        <w:t xml:space="preserve"> 0 nil delay 0 (500))</w:t>
-      </w:r>
-    </w:p>
-    <w:p>
-      <w:r>
-        <w:tab/>
-      </w:r>
-      <w:r>
-        <w:tab/>
-      </w:r>
-      <w:r>
-        <w:tab/>
-      </w:r>
-      <w:r>
-        <w:tab/>
-        <w:t>(</w:t>
-      </w:r>
-      <w:proofErr w:type="gramStart"/>
-      <w:r>
-        <w:t>player</w:t>
-      </w:r>
-      <w:proofErr w:type="gramEnd"/>
-      <w:r>
-        <w:t xml:space="preserve"> 1 attack </w:t>
-      </w:r>
-      <w:proofErr w:type="spellStart"/>
-      <w:r>
-        <w:t>prepareinvasion</w:t>
-      </w:r>
-      <w:proofErr w:type="spellEnd"/>
-      <w:r>
-        <w:t xml:space="preserve"> 0 (0))</w:t>
-      </w:r>
-    </w:p>
-    <w:p>
-      <w:r>
-        <w:tab/>
-      </w:r>
-      <w:r>
-        <w:tab/>
-      </w:r>
-      <w:r>
-        <w:tab/>
-      </w:r>
-      <w:r>
-        <w:tab/>
-        <w:t>(</w:t>
-      </w:r>
-      <w:proofErr w:type="gramStart"/>
-      <w:r>
-        <w:t>manager</w:t>
-      </w:r>
-      <w:proofErr w:type="gramEnd"/>
-      <w:r>
-        <w:t xml:space="preserve"> 0 nil delay 0 (5000))</w:t>
-      </w:r>
-    </w:p>
-    <w:p>
-      <w:r>
-        <w:tab/>
-      </w:r>
-      <w:r>
-        <w:tab/>
-      </w:r>
-      <w:r>
-        <w:tab/>
-      </w:r>
-      <w:r>
-        <w:tab/>
-        <w:t>(</w:t>
-      </w:r>
-      <w:proofErr w:type="gramStart"/>
-      <w:r>
-        <w:t>player</w:t>
-      </w:r>
-      <w:proofErr w:type="gramEnd"/>
-      <w:r>
-        <w:t xml:space="preserve"> 0 battle </w:t>
-      </w:r>
-      <w:proofErr w:type="spellStart"/>
-      <w:r>
-        <w:t>unitkilled</w:t>
-      </w:r>
-      <w:proofErr w:type="spellEnd"/>
-      <w:r>
-        <w:t xml:space="preserve"> (1 2) ())</w:t>
-      </w:r>
-    </w:p>
-    <w:p>
-      <w:r>
-        <w:t>*/</w:t>
-      </w:r>
-    </w:p>
-    <w:p/>
-    <w:p>
-      <w:r>
-        <w:tab/>
-      </w:r>
-      <w:r>
-        <w:tab/>
-      </w:r>
-      <w:r>
-        <w:tab/>
-      </w:r>
-      <w:r>
-        <w:tab/>
-      </w:r>
-    </w:p>
-    <w:p>
-      <w:r>
-        <w:t>/*</w:t>
-      </w:r>
-    </w:p>
-    <w:p>
-      <w:r>
-        <w:lastRenderedPageBreak/>
-        <w:t xml:space="preserve">  ===== HIRING and CANCELING ======</w:t>
-      </w:r>
-    </w:p>
-    <w:p>
-      <w:r>
-        <w:tab/>
-      </w:r>
-      <w:r>
-        <w:tab/>
-      </w:r>
-      <w:r>
-        <w:tab/>
-      </w:r>
-      <w:r>
-        <w:tab/>
-        <w:t>(</w:t>
-      </w:r>
-      <w:proofErr w:type="gramStart"/>
-      <w:r>
-        <w:t>pm</w:t>
-      </w:r>
-      <w:proofErr w:type="gramEnd"/>
-      <w:r>
-        <w:t xml:space="preserve"> 0 nil </w:t>
-      </w:r>
-      <w:proofErr w:type="spellStart"/>
-      <w:r>
-        <w:t>playeradd</w:t>
-      </w:r>
-      <w:proofErr w:type="spellEnd"/>
-      <w:r>
-        <w:t xml:space="preserve"> 0 nil)</w:t>
-      </w:r>
-    </w:p>
-    <w:p>
-      <w:r>
-        <w:tab/>
-      </w:r>
-      <w:r>
-        <w:tab/>
-      </w:r>
-      <w:r>
-        <w:tab/>
-      </w:r>
-      <w:r>
-        <w:tab/>
-        <w:t>(</w:t>
-      </w:r>
-      <w:proofErr w:type="gramStart"/>
-      <w:r>
-        <w:t>manager</w:t>
-      </w:r>
-      <w:proofErr w:type="gramEnd"/>
-      <w:r>
-        <w:t xml:space="preserve"> 0 nil delay 0 (500))</w:t>
-      </w:r>
-    </w:p>
-    <w:p>
-      <w:r>
-        <w:tab/>
-      </w:r>
-      <w:r>
-        <w:tab/>
-      </w:r>
-      <w:r>
-        <w:tab/>
-      </w:r>
-      <w:r>
-        <w:tab/>
-        <w:t>(</w:t>
-      </w:r>
-      <w:proofErr w:type="gramStart"/>
-      <w:r>
-        <w:t>player</w:t>
-      </w:r>
-      <w:proofErr w:type="gramEnd"/>
-      <w:r>
-        <w:t xml:space="preserve"> 0 hiring </w:t>
-      </w:r>
-      <w:proofErr w:type="spellStart"/>
-      <w:r>
-        <w:t>starthiring</w:t>
-      </w:r>
-      <w:proofErr w:type="spellEnd"/>
-      <w:r>
-        <w:t xml:space="preserve"> 0 (((cost vodka 200) (</w:t>
-      </w:r>
-      <w:proofErr w:type="spellStart"/>
-      <w:r>
-        <w:t>hiringtime</w:t>
-      </w:r>
-      <w:proofErr w:type="spellEnd"/>
-      <w:r>
-        <w:t xml:space="preserve"> 7000) (id (0 2))) ((kind skeleton) (attack (yes </w:t>
-      </w:r>
-      <w:proofErr w:type="spellStart"/>
-      <w:r>
-        <w:t>yes</w:t>
-      </w:r>
-      <w:proofErr w:type="spellEnd"/>
-      <w:r>
-        <w:t xml:space="preserve"> yes)) (</w:t>
-      </w:r>
-      <w:proofErr w:type="spellStart"/>
-      <w:r>
-        <w:t>defence</w:t>
-      </w:r>
-      <w:proofErr w:type="spellEnd"/>
-      <w:r>
-        <w:t xml:space="preserve"> (no </w:t>
-      </w:r>
-      <w:proofErr w:type="spellStart"/>
-      <w:r>
-        <w:t>no</w:t>
-      </w:r>
-      <w:proofErr w:type="spellEnd"/>
-      <w:r>
-        <w:t xml:space="preserve"> yes)))))</w:t>
-      </w:r>
-    </w:p>
-    <w:p>
-      <w:r>
-        <w:tab/>
-      </w:r>
-      <w:r>
-        <w:tab/>
-      </w:r>
-      <w:r>
-        <w:tab/>
-      </w:r>
-      <w:r>
-        <w:tab/>
-        <w:t>(</w:t>
-      </w:r>
-      <w:proofErr w:type="gramStart"/>
-      <w:r>
-        <w:t>player</w:t>
-      </w:r>
-      <w:proofErr w:type="gramEnd"/>
-      <w:r>
-        <w:t xml:space="preserve"> 0 hiring </w:t>
-      </w:r>
-      <w:proofErr w:type="spellStart"/>
-      <w:r>
-        <w:t>cancelhiring</w:t>
-      </w:r>
-      <w:proofErr w:type="spellEnd"/>
-      <w:r>
-        <w:t xml:space="preserve"> (0 1) ())</w:t>
-      </w:r>
-    </w:p>
-    <w:p/>
-    <w:p>
-      <w:r>
-        <w:t>*/</w:t>
-      </w:r>
-    </w:p>
-    <w:p/>
-    <w:p>
-      <w:r>
-        <w:t>/*</w:t>
-      </w:r>
-    </w:p>
-    <w:p>
-      <w:r>
-        <w:t xml:space="preserve">  ===== ADDING and REMOVING PLAYER ======</w:t>
-      </w:r>
-    </w:p>
-    <w:p/>
-    <w:p>
-      <w:r>
-        <w:tab/>
-      </w:r>
-      <w:r>
-        <w:tab/>
-      </w:r>
-      <w:r>
-        <w:tab/>
-      </w:r>
-      <w:r>
-        <w:tab/>
-        <w:t>(</w:t>
-      </w:r>
-      <w:proofErr w:type="gramStart"/>
-      <w:r>
-        <w:t>pm</w:t>
-      </w:r>
-      <w:proofErr w:type="gramEnd"/>
-      <w:r>
-        <w:t xml:space="preserve"> 0 nil </w:t>
-      </w:r>
-      <w:proofErr w:type="spellStart"/>
-      <w:r>
-        <w:t>playeradd</w:t>
-      </w:r>
-      <w:proofErr w:type="spellEnd"/>
-      <w:r>
-        <w:t xml:space="preserve"> 0 nil)</w:t>
-      </w:r>
-    </w:p>
-    <w:p>
-      <w:r>
-        <w:tab/>
-      </w:r>
-      <w:r>
-        <w:tab/>
-      </w:r>
-      <w:r>
-        <w:tab/>
-      </w:r>
-      <w:r>
-        <w:tab/>
-        <w:t>(</w:t>
-      </w:r>
-      <w:proofErr w:type="gramStart"/>
-      <w:r>
-        <w:t>manager</w:t>
-      </w:r>
-      <w:proofErr w:type="gramEnd"/>
-      <w:r>
-        <w:t xml:space="preserve"> 0 nil delay 0 (500)) </w:t>
-      </w:r>
-    </w:p>
-    <w:p>
-      <w:r>
-        <w:tab/>
-      </w:r>
-      <w:r>
-        <w:tab/>
-      </w:r>
-      <w:r>
-        <w:tab/>
-      </w:r>
-      <w:r>
-        <w:tab/>
-        <w:t>(</w:t>
-      </w:r>
-      <w:proofErr w:type="gramStart"/>
-      <w:r>
-        <w:t>player</w:t>
-      </w:r>
-      <w:proofErr w:type="gramEnd"/>
-      <w:r>
-        <w:t xml:space="preserve"> 0 nil exit 0 ())</w:t>
-      </w:r>
-    </w:p>
-    <w:p/>
-    <w:p>
-      <w:r>
-        <w:t>*/</w:t>
-      </w:r>
-    </w:p>
-    <w:p/>
-    <w:p/>
     <w:p/>
     <w:sectPr>
       <w:pgSz w:w="12240" w:h="15840"/>
@@ -13349,7 +9720,7 @@
 </file>
 
 <file path=customXml/itemProps1.xml><?xml version="1.0" encoding="utf-8"?>
-<ds:datastoreItem xmlns:ds="http://schemas.openxmlformats.org/officeDocument/2006/customXml" ds:itemID="{7D3254E7-29A0-4688-8DF0-43ABD3DE7A72}">
+<ds:datastoreItem xmlns:ds="http://schemas.openxmlformats.org/officeDocument/2006/customXml" ds:itemID="{D159A509-D394-4AF1-A34E-FDF854F96FCF}">
   <ds:schemaRefs>
     <ds:schemaRef ds:uri="http://schemas.openxmlformats.org/officeDocument/2006/bibliography"/>
   </ds:schemaRefs>

</xml_diff>

<commit_message>
msg's integration process is being continued
</commit_message>
<xml_diff>
--- a/example/msg/integration/doc/MSG-Integration-Draft.docx
+++ b/example/msg/integration/doc/MSG-Integration-Draft.docx
@@ -171,7 +171,7 @@
           <w:r>
             <w:fldChar w:fldCharType="separate"/>
           </w:r>
-          <w:hyperlink w:anchor="_Toc405909698" w:history="1">
+          <w:hyperlink w:anchor="_Toc408319695" w:history="1">
             <w:r>
               <w:rPr>
                 <w:rStyle w:val="Hyperlink"/>
@@ -198,7 +198,7 @@
                 <w:noProof/>
                 <w:webHidden/>
               </w:rPr>
-              <w:instrText xml:space="preserve"> PAGEREF _Toc405909698 \h </w:instrText>
+              <w:instrText xml:space="preserve"> PAGEREF _Toc408319695 \h </w:instrText>
             </w:r>
             <w:r>
               <w:rPr>
@@ -240,7 +240,7 @@
               <w:noProof/>
             </w:rPr>
           </w:pPr>
-          <w:hyperlink w:anchor="_Toc405909699" w:history="1">
+          <w:hyperlink w:anchor="_Toc408319696" w:history="1">
             <w:r>
               <w:rPr>
                 <w:rStyle w:val="Hyperlink"/>
@@ -267,7 +267,7 @@
                 <w:noProof/>
                 <w:webHidden/>
               </w:rPr>
-              <w:instrText xml:space="preserve"> PAGEREF _Toc405909699 \h </w:instrText>
+              <w:instrText xml:space="preserve"> PAGEREF _Toc408319696 \h </w:instrText>
             </w:r>
             <w:r>
               <w:rPr>
@@ -309,7 +309,7 @@
               <w:noProof/>
             </w:rPr>
           </w:pPr>
-          <w:hyperlink w:anchor="_Toc405909700" w:history="1">
+          <w:hyperlink w:anchor="_Toc408319697" w:history="1">
             <w:r>
               <w:rPr>
                 <w:rStyle w:val="Hyperlink"/>
@@ -336,7 +336,7 @@
                 <w:noProof/>
                 <w:webHidden/>
               </w:rPr>
-              <w:instrText xml:space="preserve"> PAGEREF _Toc405909700 \h </w:instrText>
+              <w:instrText xml:space="preserve"> PAGEREF _Toc408319697 \h </w:instrText>
             </w:r>
             <w:r>
               <w:rPr>
@@ -378,7 +378,7 @@
               <w:noProof/>
             </w:rPr>
           </w:pPr>
-          <w:hyperlink w:anchor="_Toc405909701" w:history="1">
+          <w:hyperlink w:anchor="_Toc408319698" w:history="1">
             <w:r>
               <w:rPr>
                 <w:rStyle w:val="Hyperlink"/>
@@ -405,7 +405,7 @@
                 <w:noProof/>
                 <w:webHidden/>
               </w:rPr>
-              <w:instrText xml:space="preserve"> PAGEREF _Toc405909701 \h </w:instrText>
+              <w:instrText xml:space="preserve"> PAGEREF _Toc408319698 \h </w:instrText>
             </w:r>
             <w:r>
               <w:rPr>
@@ -447,7 +447,7 @@
               <w:noProof/>
             </w:rPr>
           </w:pPr>
-          <w:hyperlink w:anchor="_Toc405909702" w:history="1">
+          <w:hyperlink w:anchor="_Toc408319699" w:history="1">
             <w:r>
               <w:rPr>
                 <w:rStyle w:val="Hyperlink"/>
@@ -474,7 +474,7 @@
                 <w:noProof/>
                 <w:webHidden/>
               </w:rPr>
-              <w:instrText xml:space="preserve"> PAGEREF _Toc405909702 \h </w:instrText>
+              <w:instrText xml:space="preserve"> PAGEREF _Toc408319699 \h </w:instrText>
             </w:r>
             <w:r>
               <w:rPr>
@@ -516,7 +516,7 @@
               <w:noProof/>
             </w:rPr>
           </w:pPr>
-          <w:hyperlink w:anchor="_Toc405909703" w:history="1">
+          <w:hyperlink w:anchor="_Toc408319700" w:history="1">
             <w:r>
               <w:rPr>
                 <w:rStyle w:val="Hyperlink"/>
@@ -543,7 +543,7 @@
                 <w:noProof/>
                 <w:webHidden/>
               </w:rPr>
-              <w:instrText xml:space="preserve"> PAGEREF _Toc405909703 \h </w:instrText>
+              <w:instrText xml:space="preserve"> PAGEREF _Toc408319700 \h </w:instrText>
             </w:r>
             <w:r>
               <w:rPr>
@@ -585,7 +585,7 @@
               <w:noProof/>
             </w:rPr>
           </w:pPr>
-          <w:hyperlink w:anchor="_Toc405909704" w:history="1">
+          <w:hyperlink w:anchor="_Toc408319701" w:history="1">
             <w:r>
               <w:rPr>
                 <w:rStyle w:val="Hyperlink"/>
@@ -612,7 +612,7 @@
                 <w:noProof/>
                 <w:webHidden/>
               </w:rPr>
-              <w:instrText xml:space="preserve"> PAGEREF _Toc405909704 \h </w:instrText>
+              <w:instrText xml:space="preserve"> PAGEREF _Toc408319701 \h </w:instrText>
             </w:r>
             <w:r>
               <w:rPr>
@@ -654,7 +654,7 @@
               <w:noProof/>
             </w:rPr>
           </w:pPr>
-          <w:hyperlink w:anchor="_Toc405909705" w:history="1">
+          <w:hyperlink w:anchor="_Toc408319702" w:history="1">
             <w:r>
               <w:rPr>
                 <w:rStyle w:val="Hyperlink"/>
@@ -681,7 +681,7 @@
                 <w:noProof/>
                 <w:webHidden/>
               </w:rPr>
-              <w:instrText xml:space="preserve"> PAGEREF _Toc405909705 \h </w:instrText>
+              <w:instrText xml:space="preserve"> PAGEREF _Toc408319702 \h </w:instrText>
             </w:r>
             <w:r>
               <w:rPr>
@@ -723,7 +723,7 @@
               <w:noProof/>
             </w:rPr>
           </w:pPr>
-          <w:hyperlink w:anchor="_Toc405909706" w:history="1">
+          <w:hyperlink w:anchor="_Toc408319703" w:history="1">
             <w:r>
               <w:rPr>
                 <w:rStyle w:val="Hyperlink"/>
@@ -750,7 +750,7 @@
                 <w:noProof/>
                 <w:webHidden/>
               </w:rPr>
-              <w:instrText xml:space="preserve"> PAGEREF _Toc405909706 \h </w:instrText>
+              <w:instrText xml:space="preserve"> PAGEREF _Toc408319703 \h </w:instrText>
             </w:r>
             <w:r>
               <w:rPr>
@@ -792,7 +792,7 @@
               <w:noProof/>
             </w:rPr>
           </w:pPr>
-          <w:hyperlink w:anchor="_Toc405909707" w:history="1">
+          <w:hyperlink w:anchor="_Toc408319704" w:history="1">
             <w:r>
               <w:rPr>
                 <w:rStyle w:val="Hyperlink"/>
@@ -819,7 +819,7 @@
                 <w:noProof/>
                 <w:webHidden/>
               </w:rPr>
-              <w:instrText xml:space="preserve"> PAGEREF _Toc405909707 \h </w:instrText>
+              <w:instrText xml:space="preserve"> PAGEREF _Toc408319704 \h </w:instrText>
             </w:r>
             <w:r>
               <w:rPr>
@@ -861,7 +861,7 @@
               <w:noProof/>
             </w:rPr>
           </w:pPr>
-          <w:hyperlink w:anchor="_Toc405909708" w:history="1">
+          <w:hyperlink w:anchor="_Toc408319705" w:history="1">
             <w:r>
               <w:rPr>
                 <w:rStyle w:val="Hyperlink"/>
@@ -888,7 +888,7 @@
                 <w:noProof/>
                 <w:webHidden/>
               </w:rPr>
-              <w:instrText xml:space="preserve"> PAGEREF _Toc405909708 \h </w:instrText>
+              <w:instrText xml:space="preserve"> PAGEREF _Toc408319705 \h </w:instrText>
             </w:r>
             <w:r>
               <w:rPr>
@@ -930,7 +930,7 @@
               <w:noProof/>
             </w:rPr>
           </w:pPr>
-          <w:hyperlink w:anchor="_Toc405909709" w:history="1">
+          <w:hyperlink w:anchor="_Toc408319706" w:history="1">
             <w:r>
               <w:rPr>
                 <w:rStyle w:val="Hyperlink"/>
@@ -957,7 +957,7 @@
                 <w:noProof/>
                 <w:webHidden/>
               </w:rPr>
-              <w:instrText xml:space="preserve"> PAGEREF _Toc405909709 \h </w:instrText>
+              <w:instrText xml:space="preserve"> PAGEREF _Toc408319706 \h </w:instrText>
             </w:r>
             <w:r>
               <w:rPr>
@@ -999,7 +999,7 @@
               <w:noProof/>
             </w:rPr>
           </w:pPr>
-          <w:hyperlink w:anchor="_Toc405909710" w:history="1">
+          <w:hyperlink w:anchor="_Toc408319707" w:history="1">
             <w:r>
               <w:rPr>
                 <w:rStyle w:val="Hyperlink"/>
@@ -1026,7 +1026,7 @@
                 <w:noProof/>
                 <w:webHidden/>
               </w:rPr>
-              <w:instrText xml:space="preserve"> PAGEREF _Toc405909710 \h </w:instrText>
+              <w:instrText xml:space="preserve"> PAGEREF _Toc408319707 \h </w:instrText>
             </w:r>
             <w:r>
               <w:rPr>
@@ -1068,7 +1068,7 @@
               <w:noProof/>
             </w:rPr>
           </w:pPr>
-          <w:hyperlink w:anchor="_Toc405909711" w:history="1">
+          <w:hyperlink w:anchor="_Toc408319708" w:history="1">
             <w:r>
               <w:rPr>
                 <w:rStyle w:val="Hyperlink"/>
@@ -1095,7 +1095,7 @@
                 <w:noProof/>
                 <w:webHidden/>
               </w:rPr>
-              <w:instrText xml:space="preserve"> PAGEREF _Toc405909711 \h </w:instrText>
+              <w:instrText xml:space="preserve"> PAGEREF _Toc408319708 \h </w:instrText>
             </w:r>
             <w:r>
               <w:rPr>
@@ -1137,7 +1137,7 @@
               <w:noProof/>
             </w:rPr>
           </w:pPr>
-          <w:hyperlink w:anchor="_Toc405909712" w:history="1">
+          <w:hyperlink w:anchor="_Toc408319709" w:history="1">
             <w:r>
               <w:rPr>
                 <w:rStyle w:val="Hyperlink"/>
@@ -1164,7 +1164,7 @@
                 <w:noProof/>
                 <w:webHidden/>
               </w:rPr>
-              <w:instrText xml:space="preserve"> PAGEREF _Toc405909712 \h </w:instrText>
+              <w:instrText xml:space="preserve"> PAGEREF _Toc408319709 \h </w:instrText>
             </w:r>
             <w:r>
               <w:rPr>
@@ -1206,7 +1206,7 @@
               <w:noProof/>
             </w:rPr>
           </w:pPr>
-          <w:hyperlink w:anchor="_Toc405909713" w:history="1">
+          <w:hyperlink w:anchor="_Toc408319710" w:history="1">
             <w:r>
               <w:rPr>
                 <w:rStyle w:val="Hyperlink"/>
@@ -1233,7 +1233,7 @@
                 <w:noProof/>
                 <w:webHidden/>
               </w:rPr>
-              <w:instrText xml:space="preserve"> PAGEREF _Toc405909713 \h </w:instrText>
+              <w:instrText xml:space="preserve"> PAGEREF _Toc408319710 \h </w:instrText>
             </w:r>
             <w:r>
               <w:rPr>
@@ -1275,7 +1275,7 @@
               <w:noProof/>
             </w:rPr>
           </w:pPr>
-          <w:hyperlink w:anchor="_Toc405909714" w:history="1">
+          <w:hyperlink w:anchor="_Toc408319711" w:history="1">
             <w:r>
               <w:rPr>
                 <w:rStyle w:val="Hyperlink"/>
@@ -1302,7 +1302,7 @@
                 <w:noProof/>
                 <w:webHidden/>
               </w:rPr>
-              <w:instrText xml:space="preserve"> PAGEREF _Toc405909714 \h </w:instrText>
+              <w:instrText xml:space="preserve"> PAGEREF _Toc408319711 \h </w:instrText>
             </w:r>
             <w:r>
               <w:rPr>
@@ -1344,7 +1344,7 @@
               <w:noProof/>
             </w:rPr>
           </w:pPr>
-          <w:hyperlink w:anchor="_Toc405909715" w:history="1">
+          <w:hyperlink w:anchor="_Toc408319712" w:history="1">
             <w:r>
               <w:rPr>
                 <w:rStyle w:val="Hyperlink"/>
@@ -1371,7 +1371,7 @@
                 <w:noProof/>
                 <w:webHidden/>
               </w:rPr>
-              <w:instrText xml:space="preserve"> PAGEREF _Toc405909715 \h </w:instrText>
+              <w:instrText xml:space="preserve"> PAGEREF _Toc408319712 \h </w:instrText>
             </w:r>
             <w:r>
               <w:rPr>
@@ -1413,7 +1413,7 @@
               <w:noProof/>
             </w:rPr>
           </w:pPr>
-          <w:hyperlink w:anchor="_Toc405909716" w:history="1">
+          <w:hyperlink w:anchor="_Toc408319713" w:history="1">
             <w:r>
               <w:rPr>
                 <w:rStyle w:val="Hyperlink"/>
@@ -1440,7 +1440,7 @@
                 <w:noProof/>
                 <w:webHidden/>
               </w:rPr>
-              <w:instrText xml:space="preserve"> PAGEREF _Toc405909716 \h </w:instrText>
+              <w:instrText xml:space="preserve"> PAGEREF _Toc408319713 \h </w:instrText>
             </w:r>
             <w:r>
               <w:rPr>
@@ -1482,7 +1482,7 @@
               <w:noProof/>
             </w:rPr>
           </w:pPr>
-          <w:hyperlink w:anchor="_Toc405909717" w:history="1">
+          <w:hyperlink w:anchor="_Toc408319714" w:history="1">
             <w:r>
               <w:rPr>
                 <w:rStyle w:val="Hyperlink"/>
@@ -1509,7 +1509,7 @@
                 <w:noProof/>
                 <w:webHidden/>
               </w:rPr>
-              <w:instrText xml:space="preserve"> PAGEREF _Toc405909717 \h </w:instrText>
+              <w:instrText xml:space="preserve"> PAGEREF _Toc408319714 \h </w:instrText>
             </w:r>
             <w:r>
               <w:rPr>
@@ -1551,7 +1551,7 @@
               <w:noProof/>
             </w:rPr>
           </w:pPr>
-          <w:hyperlink w:anchor="_Toc405909718" w:history="1">
+          <w:hyperlink w:anchor="_Toc408319715" w:history="1">
             <w:r>
               <w:rPr>
                 <w:rStyle w:val="Hyperlink"/>
@@ -1578,7 +1578,7 @@
                 <w:noProof/>
                 <w:webHidden/>
               </w:rPr>
-              <w:instrText xml:space="preserve"> PAGEREF _Toc405909718 \h </w:instrText>
+              <w:instrText xml:space="preserve"> PAGEREF _Toc408319715 \h </w:instrText>
             </w:r>
             <w:r>
               <w:rPr>
@@ -1620,7 +1620,7 @@
               <w:noProof/>
             </w:rPr>
           </w:pPr>
-          <w:hyperlink w:anchor="_Toc405909719" w:history="1">
+          <w:hyperlink w:anchor="_Toc408319716" w:history="1">
             <w:r>
               <w:rPr>
                 <w:rStyle w:val="Hyperlink"/>
@@ -1647,7 +1647,7 @@
                 <w:noProof/>
                 <w:webHidden/>
               </w:rPr>
-              <w:instrText xml:space="preserve"> PAGEREF _Toc405909719 \h </w:instrText>
+              <w:instrText xml:space="preserve"> PAGEREF _Toc408319716 \h </w:instrText>
             </w:r>
             <w:r>
               <w:rPr>
@@ -1689,7 +1689,7 @@
               <w:noProof/>
             </w:rPr>
           </w:pPr>
-          <w:hyperlink w:anchor="_Toc405909720" w:history="1">
+          <w:hyperlink w:anchor="_Toc408319717" w:history="1">
             <w:r>
               <w:rPr>
                 <w:rStyle w:val="Hyperlink"/>
@@ -1716,7 +1716,7 @@
                 <w:noProof/>
                 <w:webHidden/>
               </w:rPr>
-              <w:instrText xml:space="preserve"> PAGEREF _Toc405909720 \h </w:instrText>
+              <w:instrText xml:space="preserve"> PAGEREF _Toc408319717 \h </w:instrText>
             </w:r>
             <w:r>
               <w:rPr>
@@ -1758,7 +1758,7 @@
               <w:noProof/>
             </w:rPr>
           </w:pPr>
-          <w:hyperlink w:anchor="_Toc405909721" w:history="1">
+          <w:hyperlink w:anchor="_Toc408319718" w:history="1">
             <w:r>
               <w:rPr>
                 <w:rStyle w:val="Hyperlink"/>
@@ -1785,7 +1785,7 @@
                 <w:noProof/>
                 <w:webHidden/>
               </w:rPr>
-              <w:instrText xml:space="preserve"> PAGEREF _Toc405909721 \h </w:instrText>
+              <w:instrText xml:space="preserve"> PAGEREF _Toc408319718 \h </w:instrText>
             </w:r>
             <w:r>
               <w:rPr>
@@ -1827,7 +1827,7 @@
               <w:noProof/>
             </w:rPr>
           </w:pPr>
-          <w:hyperlink w:anchor="_Toc405909722" w:history="1">
+          <w:hyperlink w:anchor="_Toc408319719" w:history="1">
             <w:r>
               <w:rPr>
                 <w:rStyle w:val="Hyperlink"/>
@@ -1854,7 +1854,7 @@
                 <w:noProof/>
                 <w:webHidden/>
               </w:rPr>
-              <w:instrText xml:space="preserve"> PAGEREF _Toc405909722 \h </w:instrText>
+              <w:instrText xml:space="preserve"> PAGEREF _Toc408319719 \h </w:instrText>
             </w:r>
             <w:r>
               <w:rPr>
@@ -1896,7 +1896,7 @@
               <w:noProof/>
             </w:rPr>
           </w:pPr>
-          <w:hyperlink w:anchor="_Toc405909723" w:history="1">
+          <w:hyperlink w:anchor="_Toc408319720" w:history="1">
             <w:r>
               <w:rPr>
                 <w:rStyle w:val="Hyperlink"/>
@@ -1923,7 +1923,7 @@
                 <w:noProof/>
                 <w:webHidden/>
               </w:rPr>
-              <w:instrText xml:space="preserve"> PAGEREF _Toc405909723 \h </w:instrText>
+              <w:instrText xml:space="preserve"> PAGEREF _Toc408319720 \h </w:instrText>
             </w:r>
             <w:r>
               <w:rPr>
@@ -1965,13 +1965,13 @@
               <w:noProof/>
             </w:rPr>
           </w:pPr>
-          <w:hyperlink w:anchor="_Toc405909724" w:history="1">
+          <w:hyperlink w:anchor="_Toc408319721" w:history="1">
             <w:r>
               <w:rPr>
                 <w:rStyle w:val="Hyperlink"/>
                 <w:noProof/>
               </w:rPr>
-              <w:t>Unit returned to resource manager (aka dismissed or returned from battle, etc)</w:t>
+              <w:t>Unit taken from resource manager (aka recruited)</w:t>
             </w:r>
             <w:r>
               <w:rPr>
@@ -1992,7 +1992,7 @@
                 <w:noProof/>
                 <w:webHidden/>
               </w:rPr>
-              <w:instrText xml:space="preserve"> PAGEREF _Toc405909724 \h </w:instrText>
+              <w:instrText xml:space="preserve"> PAGEREF _Toc408319721 \h </w:instrText>
             </w:r>
             <w:r>
               <w:rPr>
@@ -2034,12 +2034,81 @@
               <w:noProof/>
             </w:rPr>
           </w:pPr>
-          <w:hyperlink w:anchor="_Toc405909725" w:history="1">
+          <w:hyperlink w:anchor="_Toc408319722" w:history="1">
             <w:r>
               <w:rPr>
                 <w:rStyle w:val="Hyperlink"/>
                 <w:noProof/>
               </w:rPr>
+              <w:t>Unit returned to resource manager (aka dismissed or returned from battle, etc)</w:t>
+            </w:r>
+            <w:r>
+              <w:rPr>
+                <w:noProof/>
+                <w:webHidden/>
+              </w:rPr>
+              <w:tab/>
+            </w:r>
+            <w:r>
+              <w:rPr>
+                <w:noProof/>
+                <w:webHidden/>
+              </w:rPr>
+              <w:fldChar w:fldCharType="begin"/>
+            </w:r>
+            <w:r>
+              <w:rPr>
+                <w:noProof/>
+                <w:webHidden/>
+              </w:rPr>
+              <w:instrText xml:space="preserve"> PAGEREF _Toc408319722 \h </w:instrText>
+            </w:r>
+            <w:r>
+              <w:rPr>
+                <w:noProof/>
+                <w:webHidden/>
+              </w:rPr>
+            </w:r>
+            <w:r>
+              <w:rPr>
+                <w:noProof/>
+                <w:webHidden/>
+              </w:rPr>
+              <w:fldChar w:fldCharType="separate"/>
+            </w:r>
+            <w:r>
+              <w:rPr>
+                <w:noProof/>
+                <w:webHidden/>
+              </w:rPr>
+              <w:t>13</w:t>
+            </w:r>
+            <w:r>
+              <w:rPr>
+                <w:noProof/>
+                <w:webHidden/>
+              </w:rPr>
+              <w:fldChar w:fldCharType="end"/>
+            </w:r>
+          </w:hyperlink>
+        </w:p>
+        <w:p>
+          <w:pPr>
+            <w:pStyle w:val="TOC3"/>
+            <w:tabs>
+              <w:tab w:val="right" w:leader="dot" w:pos="9963"/>
+            </w:tabs>
+            <w:rPr>
+              <w:rFonts w:eastAsiaTheme="minorEastAsia"/>
+              <w:noProof/>
+            </w:rPr>
+          </w:pPr>
+          <w:hyperlink w:anchor="_Toc408319723" w:history="1">
+            <w:r>
+              <w:rPr>
+                <w:rStyle w:val="Hyperlink"/>
+                <w:noProof/>
+              </w:rPr>
               <w:t>Unit released from resource manager (aka killed)</w:t>
             </w:r>
             <w:r>
@@ -2061,7 +2130,7 @@
                 <w:noProof/>
                 <w:webHidden/>
               </w:rPr>
-              <w:instrText xml:space="preserve"> PAGEREF _Toc405909725 \h </w:instrText>
+              <w:instrText xml:space="preserve"> PAGEREF _Toc408319723 \h </w:instrText>
             </w:r>
             <w:r>
               <w:rPr>
@@ -2103,7 +2172,7 @@
               <w:noProof/>
             </w:rPr>
           </w:pPr>
-          <w:hyperlink w:anchor="_Toc405909726" w:history="1">
+          <w:hyperlink w:anchor="_Toc408319724" w:history="1">
             <w:r>
               <w:rPr>
                 <w:rStyle w:val="Hyperlink"/>
@@ -2130,7 +2199,7 @@
                 <w:noProof/>
                 <w:webHidden/>
               </w:rPr>
-              <w:instrText xml:space="preserve"> PAGEREF _Toc405909726 \h </w:instrText>
+              <w:instrText xml:space="preserve"> PAGEREF _Toc408319724 \h </w:instrText>
             </w:r>
             <w:r>
               <w:rPr>
@@ -2172,7 +2241,7 @@
               <w:noProof/>
             </w:rPr>
           </w:pPr>
-          <w:hyperlink w:anchor="_Toc405909727" w:history="1">
+          <w:hyperlink w:anchor="_Toc408319725" w:history="1">
             <w:r>
               <w:rPr>
                 <w:rStyle w:val="Hyperlink"/>
@@ -2199,7 +2268,7 @@
                 <w:noProof/>
                 <w:webHidden/>
               </w:rPr>
-              <w:instrText xml:space="preserve"> PAGEREF _Toc405909727 \h </w:instrText>
+              <w:instrText xml:space="preserve"> PAGEREF _Toc408319725 \h </w:instrText>
             </w:r>
             <w:r>
               <w:rPr>
@@ -2241,7 +2310,7 @@
               <w:noProof/>
             </w:rPr>
           </w:pPr>
-          <w:hyperlink w:anchor="_Toc405909728" w:history="1">
+          <w:hyperlink w:anchor="_Toc408319726" w:history="1">
             <w:r>
               <w:rPr>
                 <w:rStyle w:val="Hyperlink"/>
@@ -2268,7 +2337,7 @@
                 <w:noProof/>
                 <w:webHidden/>
               </w:rPr>
-              <w:instrText xml:space="preserve"> PAGEREF _Toc405909728 \h </w:instrText>
+              <w:instrText xml:space="preserve"> PAGEREF _Toc408319726 \h </w:instrText>
             </w:r>
             <w:r>
               <w:rPr>
@@ -2310,7 +2379,7 @@
               <w:noProof/>
             </w:rPr>
           </w:pPr>
-          <w:hyperlink w:anchor="_Toc405909729" w:history="1">
+          <w:hyperlink w:anchor="_Toc408319727" w:history="1">
             <w:r>
               <w:rPr>
                 <w:rStyle w:val="Hyperlink"/>
@@ -2337,7 +2406,7 @@
                 <w:noProof/>
                 <w:webHidden/>
               </w:rPr>
-              <w:instrText xml:space="preserve"> PAGEREF _Toc405909729 \h </w:instrText>
+              <w:instrText xml:space="preserve"> PAGEREF _Toc408319727 \h </w:instrText>
             </w:r>
             <w:r>
               <w:rPr>
@@ -2379,7 +2448,7 @@
               <w:noProof/>
             </w:rPr>
           </w:pPr>
-          <w:hyperlink w:anchor="_Toc405909730" w:history="1">
+          <w:hyperlink w:anchor="_Toc408319728" w:history="1">
             <w:r>
               <w:rPr>
                 <w:rStyle w:val="Hyperlink"/>
@@ -2406,7 +2475,7 @@
                 <w:noProof/>
                 <w:webHidden/>
               </w:rPr>
-              <w:instrText xml:space="preserve"> PAGEREF _Toc405909730 \h </w:instrText>
+              <w:instrText xml:space="preserve"> PAGEREF _Toc408319728 \h </w:instrText>
             </w:r>
             <w:r>
               <w:rPr>
@@ -2448,7 +2517,7 @@
               <w:noProof/>
             </w:rPr>
           </w:pPr>
-          <w:hyperlink w:anchor="_Toc405909731" w:history="1">
+          <w:hyperlink w:anchor="_Toc408319729" w:history="1">
             <w:r>
               <w:rPr>
                 <w:rStyle w:val="Hyperlink"/>
@@ -2475,7 +2544,7 @@
                 <w:noProof/>
                 <w:webHidden/>
               </w:rPr>
-              <w:instrText xml:space="preserve"> PAGEREF _Toc405909731 \h </w:instrText>
+              <w:instrText xml:space="preserve"> PAGEREF _Toc408319729 \h </w:instrText>
             </w:r>
             <w:r>
               <w:rPr>
@@ -2517,7 +2586,7 @@
               <w:noProof/>
             </w:rPr>
           </w:pPr>
-          <w:hyperlink w:anchor="_Toc405909732" w:history="1">
+          <w:hyperlink w:anchor="_Toc408319730" w:history="1">
             <w:r>
               <w:rPr>
                 <w:rStyle w:val="Hyperlink"/>
@@ -2544,7 +2613,7 @@
                 <w:noProof/>
                 <w:webHidden/>
               </w:rPr>
-              <w:instrText xml:space="preserve"> PAGEREF _Toc405909732 \h </w:instrText>
+              <w:instrText xml:space="preserve"> PAGEREF _Toc408319730 \h </w:instrText>
             </w:r>
             <w:r>
               <w:rPr>
@@ -2586,7 +2655,7 @@
               <w:noProof/>
             </w:rPr>
           </w:pPr>
-          <w:hyperlink w:anchor="_Toc405909733" w:history="1">
+          <w:hyperlink w:anchor="_Toc408319731" w:history="1">
             <w:r>
               <w:rPr>
                 <w:rStyle w:val="Hyperlink"/>
@@ -2613,7 +2682,7 @@
                 <w:noProof/>
                 <w:webHidden/>
               </w:rPr>
-              <w:instrText xml:space="preserve"> PAGEREF _Toc405909733 \h </w:instrText>
+              <w:instrText xml:space="preserve"> PAGEREF _Toc408319731 \h </w:instrText>
             </w:r>
             <w:r>
               <w:rPr>
@@ -2655,7 +2724,7 @@
               <w:noProof/>
             </w:rPr>
           </w:pPr>
-          <w:hyperlink w:anchor="_Toc405909734" w:history="1">
+          <w:hyperlink w:anchor="_Toc408319732" w:history="1">
             <w:r>
               <w:rPr>
                 <w:rStyle w:val="Hyperlink"/>
@@ -2682,7 +2751,7 @@
                 <w:noProof/>
                 <w:webHidden/>
               </w:rPr>
-              <w:instrText xml:space="preserve"> PAGEREF _Toc405909734 \h </w:instrText>
+              <w:instrText xml:space="preserve"> PAGEREF _Toc408319732 \h </w:instrText>
             </w:r>
             <w:r>
               <w:rPr>
@@ -2703,6 +2772,627 @@
                 <w:webHidden/>
               </w:rPr>
               <w:t>16</w:t>
+            </w:r>
+            <w:r>
+              <w:rPr>
+                <w:noProof/>
+                <w:webHidden/>
+              </w:rPr>
+              <w:fldChar w:fldCharType="end"/>
+            </w:r>
+          </w:hyperlink>
+        </w:p>
+        <w:p>
+          <w:pPr>
+            <w:pStyle w:val="TOC2"/>
+            <w:tabs>
+              <w:tab w:val="right" w:leader="dot" w:pos="9963"/>
+            </w:tabs>
+            <w:rPr>
+              <w:rFonts w:eastAsiaTheme="minorEastAsia"/>
+              <w:noProof/>
+            </w:rPr>
+          </w:pPr>
+          <w:hyperlink w:anchor="_Toc408319733" w:history="1">
+            <w:r>
+              <w:rPr>
+                <w:rStyle w:val="Hyperlink"/>
+                <w:noProof/>
+              </w:rPr>
+              <w:t>Updating player’s account in runtime</w:t>
+            </w:r>
+            <w:r>
+              <w:rPr>
+                <w:noProof/>
+                <w:webHidden/>
+              </w:rPr>
+              <w:tab/>
+            </w:r>
+            <w:r>
+              <w:rPr>
+                <w:noProof/>
+                <w:webHidden/>
+              </w:rPr>
+              <w:fldChar w:fldCharType="begin"/>
+            </w:r>
+            <w:r>
+              <w:rPr>
+                <w:noProof/>
+                <w:webHidden/>
+              </w:rPr>
+              <w:instrText xml:space="preserve"> PAGEREF _Toc408319733 \h </w:instrText>
+            </w:r>
+            <w:r>
+              <w:rPr>
+                <w:noProof/>
+                <w:webHidden/>
+              </w:rPr>
+            </w:r>
+            <w:r>
+              <w:rPr>
+                <w:noProof/>
+                <w:webHidden/>
+              </w:rPr>
+              <w:fldChar w:fldCharType="separate"/>
+            </w:r>
+            <w:r>
+              <w:rPr>
+                <w:noProof/>
+                <w:webHidden/>
+              </w:rPr>
+              <w:t>17</w:t>
+            </w:r>
+            <w:r>
+              <w:rPr>
+                <w:noProof/>
+                <w:webHidden/>
+              </w:rPr>
+              <w:fldChar w:fldCharType="end"/>
+            </w:r>
+          </w:hyperlink>
+        </w:p>
+        <w:p>
+          <w:pPr>
+            <w:pStyle w:val="TOC2"/>
+            <w:tabs>
+              <w:tab w:val="right" w:leader="dot" w:pos="9963"/>
+            </w:tabs>
+            <w:rPr>
+              <w:rFonts w:eastAsiaTheme="minorEastAsia"/>
+              <w:noProof/>
+            </w:rPr>
+          </w:pPr>
+          <w:hyperlink w:anchor="_Toc408319734" w:history="1">
+            <w:r>
+              <w:rPr>
+                <w:rStyle w:val="Hyperlink"/>
+                <w:noProof/>
+              </w:rPr>
+              <w:t>Update quartal’s configuration in runtime</w:t>
+            </w:r>
+            <w:r>
+              <w:rPr>
+                <w:noProof/>
+                <w:webHidden/>
+              </w:rPr>
+              <w:tab/>
+            </w:r>
+            <w:r>
+              <w:rPr>
+                <w:noProof/>
+                <w:webHidden/>
+              </w:rPr>
+              <w:fldChar w:fldCharType="begin"/>
+            </w:r>
+            <w:r>
+              <w:rPr>
+                <w:noProof/>
+                <w:webHidden/>
+              </w:rPr>
+              <w:instrText xml:space="preserve"> PAGEREF _Toc408319734 \h </w:instrText>
+            </w:r>
+            <w:r>
+              <w:rPr>
+                <w:noProof/>
+                <w:webHidden/>
+              </w:rPr>
+            </w:r>
+            <w:r>
+              <w:rPr>
+                <w:noProof/>
+                <w:webHidden/>
+              </w:rPr>
+              <w:fldChar w:fldCharType="separate"/>
+            </w:r>
+            <w:r>
+              <w:rPr>
+                <w:noProof/>
+                <w:webHidden/>
+              </w:rPr>
+              <w:t>17</w:t>
+            </w:r>
+            <w:r>
+              <w:rPr>
+                <w:noProof/>
+                <w:webHidden/>
+              </w:rPr>
+              <w:fldChar w:fldCharType="end"/>
+            </w:r>
+          </w:hyperlink>
+        </w:p>
+        <w:p>
+          <w:pPr>
+            <w:pStyle w:val="TOC2"/>
+            <w:tabs>
+              <w:tab w:val="right" w:leader="dot" w:pos="9963"/>
+            </w:tabs>
+            <w:rPr>
+              <w:rFonts w:eastAsiaTheme="minorEastAsia"/>
+              <w:noProof/>
+            </w:rPr>
+          </w:pPr>
+          <w:hyperlink w:anchor="_Toc408319735" w:history="1">
+            <w:r>
+              <w:rPr>
+                <w:rStyle w:val="Hyperlink"/>
+                <w:noProof/>
+              </w:rPr>
+              <w:t>Global player account configuration</w:t>
+            </w:r>
+            <w:r>
+              <w:rPr>
+                <w:noProof/>
+                <w:webHidden/>
+              </w:rPr>
+              <w:tab/>
+            </w:r>
+            <w:r>
+              <w:rPr>
+                <w:noProof/>
+                <w:webHidden/>
+              </w:rPr>
+              <w:fldChar w:fldCharType="begin"/>
+            </w:r>
+            <w:r>
+              <w:rPr>
+                <w:noProof/>
+                <w:webHidden/>
+              </w:rPr>
+              <w:instrText xml:space="preserve"> PAGEREF _Toc408319735 \h </w:instrText>
+            </w:r>
+            <w:r>
+              <w:rPr>
+                <w:noProof/>
+                <w:webHidden/>
+              </w:rPr>
+            </w:r>
+            <w:r>
+              <w:rPr>
+                <w:noProof/>
+                <w:webHidden/>
+              </w:rPr>
+              <w:fldChar w:fldCharType="separate"/>
+            </w:r>
+            <w:r>
+              <w:rPr>
+                <w:noProof/>
+                <w:webHidden/>
+              </w:rPr>
+              <w:t>17</w:t>
+            </w:r>
+            <w:r>
+              <w:rPr>
+                <w:noProof/>
+                <w:webHidden/>
+              </w:rPr>
+              <w:fldChar w:fldCharType="end"/>
+            </w:r>
+          </w:hyperlink>
+        </w:p>
+        <w:p>
+          <w:pPr>
+            <w:pStyle w:val="TOC2"/>
+            <w:tabs>
+              <w:tab w:val="right" w:leader="dot" w:pos="9963"/>
+            </w:tabs>
+            <w:rPr>
+              <w:rFonts w:eastAsiaTheme="minorEastAsia"/>
+              <w:noProof/>
+            </w:rPr>
+          </w:pPr>
+          <w:hyperlink w:anchor="_Toc408319736" w:history="1">
+            <w:r>
+              <w:rPr>
+                <w:rStyle w:val="Hyperlink"/>
+                <w:noProof/>
+              </w:rPr>
+              <w:t>Global quartal’s configuration</w:t>
+            </w:r>
+            <w:r>
+              <w:rPr>
+                <w:noProof/>
+                <w:webHidden/>
+              </w:rPr>
+              <w:tab/>
+            </w:r>
+            <w:r>
+              <w:rPr>
+                <w:noProof/>
+                <w:webHidden/>
+              </w:rPr>
+              <w:fldChar w:fldCharType="begin"/>
+            </w:r>
+            <w:r>
+              <w:rPr>
+                <w:noProof/>
+                <w:webHidden/>
+              </w:rPr>
+              <w:instrText xml:space="preserve"> PAGEREF _Toc408319736 \h </w:instrText>
+            </w:r>
+            <w:r>
+              <w:rPr>
+                <w:noProof/>
+                <w:webHidden/>
+              </w:rPr>
+            </w:r>
+            <w:r>
+              <w:rPr>
+                <w:noProof/>
+                <w:webHidden/>
+              </w:rPr>
+              <w:fldChar w:fldCharType="separate"/>
+            </w:r>
+            <w:r>
+              <w:rPr>
+                <w:noProof/>
+                <w:webHidden/>
+              </w:rPr>
+              <w:t>18</w:t>
+            </w:r>
+            <w:r>
+              <w:rPr>
+                <w:noProof/>
+                <w:webHidden/>
+              </w:rPr>
+              <w:fldChar w:fldCharType="end"/>
+            </w:r>
+          </w:hyperlink>
+        </w:p>
+        <w:p>
+          <w:pPr>
+            <w:pStyle w:val="TOC2"/>
+            <w:tabs>
+              <w:tab w:val="right" w:leader="dot" w:pos="9963"/>
+            </w:tabs>
+            <w:rPr>
+              <w:rFonts w:eastAsiaTheme="minorEastAsia"/>
+              <w:noProof/>
+            </w:rPr>
+          </w:pPr>
+          <w:hyperlink w:anchor="_Toc408319737" w:history="1">
+            <w:r>
+              <w:rPr>
+                <w:rStyle w:val="Hyperlink"/>
+                <w:noProof/>
+              </w:rPr>
+              <w:t>Modify player’s balance</w:t>
+            </w:r>
+            <w:r>
+              <w:rPr>
+                <w:noProof/>
+                <w:webHidden/>
+              </w:rPr>
+              <w:tab/>
+            </w:r>
+            <w:r>
+              <w:rPr>
+                <w:noProof/>
+                <w:webHidden/>
+              </w:rPr>
+              <w:fldChar w:fldCharType="begin"/>
+            </w:r>
+            <w:r>
+              <w:rPr>
+                <w:noProof/>
+                <w:webHidden/>
+              </w:rPr>
+              <w:instrText xml:space="preserve"> PAGEREF _Toc408319737 \h </w:instrText>
+            </w:r>
+            <w:r>
+              <w:rPr>
+                <w:noProof/>
+                <w:webHidden/>
+              </w:rPr>
+            </w:r>
+            <w:r>
+              <w:rPr>
+                <w:noProof/>
+                <w:webHidden/>
+              </w:rPr>
+              <w:fldChar w:fldCharType="separate"/>
+            </w:r>
+            <w:r>
+              <w:rPr>
+                <w:noProof/>
+                <w:webHidden/>
+              </w:rPr>
+              <w:t>18</w:t>
+            </w:r>
+            <w:r>
+              <w:rPr>
+                <w:noProof/>
+                <w:webHidden/>
+              </w:rPr>
+              <w:fldChar w:fldCharType="end"/>
+            </w:r>
+          </w:hyperlink>
+        </w:p>
+        <w:p>
+          <w:pPr>
+            <w:pStyle w:val="TOC3"/>
+            <w:tabs>
+              <w:tab w:val="right" w:leader="dot" w:pos="9963"/>
+            </w:tabs>
+            <w:rPr>
+              <w:rFonts w:eastAsiaTheme="minorEastAsia"/>
+              <w:noProof/>
+            </w:rPr>
+          </w:pPr>
+          <w:hyperlink w:anchor="_Toc408319738" w:history="1">
+            <w:r>
+              <w:rPr>
+                <w:rStyle w:val="Hyperlink"/>
+                <w:noProof/>
+              </w:rPr>
+              <w:t>Withdraw resource (dec)</w:t>
+            </w:r>
+            <w:r>
+              <w:rPr>
+                <w:noProof/>
+                <w:webHidden/>
+              </w:rPr>
+              <w:tab/>
+            </w:r>
+            <w:r>
+              <w:rPr>
+                <w:noProof/>
+                <w:webHidden/>
+              </w:rPr>
+              <w:fldChar w:fldCharType="begin"/>
+            </w:r>
+            <w:r>
+              <w:rPr>
+                <w:noProof/>
+                <w:webHidden/>
+              </w:rPr>
+              <w:instrText xml:space="preserve"> PAGEREF _Toc408319738 \h </w:instrText>
+            </w:r>
+            <w:r>
+              <w:rPr>
+                <w:noProof/>
+                <w:webHidden/>
+              </w:rPr>
+            </w:r>
+            <w:r>
+              <w:rPr>
+                <w:noProof/>
+                <w:webHidden/>
+              </w:rPr>
+              <w:fldChar w:fldCharType="separate"/>
+            </w:r>
+            <w:r>
+              <w:rPr>
+                <w:noProof/>
+                <w:webHidden/>
+              </w:rPr>
+              <w:t>18</w:t>
+            </w:r>
+            <w:r>
+              <w:rPr>
+                <w:noProof/>
+                <w:webHidden/>
+              </w:rPr>
+              <w:fldChar w:fldCharType="end"/>
+            </w:r>
+          </w:hyperlink>
+        </w:p>
+        <w:p>
+          <w:pPr>
+            <w:pStyle w:val="TOC3"/>
+            <w:tabs>
+              <w:tab w:val="right" w:leader="dot" w:pos="9963"/>
+            </w:tabs>
+            <w:rPr>
+              <w:rFonts w:eastAsiaTheme="minorEastAsia"/>
+              <w:noProof/>
+            </w:rPr>
+          </w:pPr>
+          <w:hyperlink w:anchor="_Toc408319739" w:history="1">
+            <w:r>
+              <w:rPr>
+                <w:rStyle w:val="Hyperlink"/>
+                <w:noProof/>
+              </w:rPr>
+              <w:t>Recharge resource (inc)</w:t>
+            </w:r>
+            <w:r>
+              <w:rPr>
+                <w:noProof/>
+                <w:webHidden/>
+              </w:rPr>
+              <w:tab/>
+            </w:r>
+            <w:r>
+              <w:rPr>
+                <w:noProof/>
+                <w:webHidden/>
+              </w:rPr>
+              <w:fldChar w:fldCharType="begin"/>
+            </w:r>
+            <w:r>
+              <w:rPr>
+                <w:noProof/>
+                <w:webHidden/>
+              </w:rPr>
+              <w:instrText xml:space="preserve"> PAGEREF _Toc408319739 \h </w:instrText>
+            </w:r>
+            <w:r>
+              <w:rPr>
+                <w:noProof/>
+                <w:webHidden/>
+              </w:rPr>
+            </w:r>
+            <w:r>
+              <w:rPr>
+                <w:noProof/>
+                <w:webHidden/>
+              </w:rPr>
+              <w:fldChar w:fldCharType="separate"/>
+            </w:r>
+            <w:r>
+              <w:rPr>
+                <w:noProof/>
+                <w:webHidden/>
+              </w:rPr>
+              <w:t>18</w:t>
+            </w:r>
+            <w:r>
+              <w:rPr>
+                <w:noProof/>
+                <w:webHidden/>
+              </w:rPr>
+              <w:fldChar w:fldCharType="end"/>
+            </w:r>
+          </w:hyperlink>
+        </w:p>
+        <w:p>
+          <w:pPr>
+            <w:pStyle w:val="TOC3"/>
+            <w:tabs>
+              <w:tab w:val="right" w:leader="dot" w:pos="9963"/>
+            </w:tabs>
+            <w:rPr>
+              <w:rFonts w:eastAsiaTheme="minorEastAsia"/>
+              <w:noProof/>
+            </w:rPr>
+          </w:pPr>
+          <w:hyperlink w:anchor="_Toc408319740" w:history="1">
+            <w:r>
+              <w:rPr>
+                <w:rStyle w:val="Hyperlink"/>
+                <w:noProof/>
+              </w:rPr>
+              <w:t>Examples</w:t>
+            </w:r>
+            <w:r>
+              <w:rPr>
+                <w:noProof/>
+                <w:webHidden/>
+              </w:rPr>
+              <w:tab/>
+            </w:r>
+            <w:r>
+              <w:rPr>
+                <w:noProof/>
+                <w:webHidden/>
+              </w:rPr>
+              <w:fldChar w:fldCharType="begin"/>
+            </w:r>
+            <w:r>
+              <w:rPr>
+                <w:noProof/>
+                <w:webHidden/>
+              </w:rPr>
+              <w:instrText xml:space="preserve"> PAGEREF _Toc408319740 \h </w:instrText>
+            </w:r>
+            <w:r>
+              <w:rPr>
+                <w:noProof/>
+                <w:webHidden/>
+              </w:rPr>
+            </w:r>
+            <w:r>
+              <w:rPr>
+                <w:noProof/>
+                <w:webHidden/>
+              </w:rPr>
+              <w:fldChar w:fldCharType="separate"/>
+            </w:r>
+            <w:r>
+              <w:rPr>
+                <w:noProof/>
+                <w:webHidden/>
+              </w:rPr>
+              <w:t>18</w:t>
+            </w:r>
+            <w:r>
+              <w:rPr>
+                <w:noProof/>
+                <w:webHidden/>
+              </w:rPr>
+              <w:fldChar w:fldCharType="end"/>
+            </w:r>
+          </w:hyperlink>
+        </w:p>
+        <w:p>
+          <w:pPr>
+            <w:pStyle w:val="TOC2"/>
+            <w:tabs>
+              <w:tab w:val="right" w:leader="dot" w:pos="9963"/>
+            </w:tabs>
+            <w:rPr>
+              <w:rFonts w:eastAsiaTheme="minorEastAsia"/>
+              <w:noProof/>
+            </w:rPr>
+          </w:pPr>
+          <w:hyperlink w:anchor="_Toc408319741" w:history="1">
+            <w:r>
+              <w:rPr>
+                <w:rStyle w:val="Hyperlink"/>
+                <w:noProof/>
+              </w:rPr>
+              <w:t>Dismissing unit</w:t>
+            </w:r>
+            <w:r>
+              <w:rPr>
+                <w:noProof/>
+                <w:webHidden/>
+              </w:rPr>
+              <w:tab/>
+            </w:r>
+            <w:r>
+              <w:rPr>
+                <w:noProof/>
+                <w:webHidden/>
+              </w:rPr>
+              <w:fldChar w:fldCharType="begin"/>
+            </w:r>
+            <w:r>
+              <w:rPr>
+                <w:noProof/>
+                <w:webHidden/>
+              </w:rPr>
+              <w:instrText xml:space="preserve"> PAGEREF _Toc408319741 \h </w:instrText>
+            </w:r>
+            <w:r>
+              <w:rPr>
+                <w:noProof/>
+                <w:webHidden/>
+              </w:rPr>
+            </w:r>
+            <w:r>
+              <w:rPr>
+                <w:noProof/>
+                <w:webHidden/>
+              </w:rPr>
+              <w:fldChar w:fldCharType="separate"/>
+            </w:r>
+            <w:r>
+              <w:rPr>
+                <w:noProof/>
+                <w:webHidden/>
+              </w:rPr>
+              <w:t>19</w:t>
             </w:r>
             <w:r>
               <w:rPr>
@@ -2724,13 +3414,13 @@
               <w:noProof/>
             </w:rPr>
           </w:pPr>
-          <w:hyperlink w:anchor="_Toc405909735" w:history="1">
+          <w:hyperlink w:anchor="_Toc408319742" w:history="1">
             <w:r>
               <w:rPr>
                 <w:rStyle w:val="Hyperlink"/>
                 <w:noProof/>
               </w:rPr>
-              <w:t>Examples</w:t>
+              <w:t>Configuration files (examples)</w:t>
             </w:r>
             <w:r>
               <w:rPr>
@@ -2751,7 +3441,13 @@
                 <w:noProof/>
                 <w:webHidden/>
               </w:rPr>
-              <w:instrText xml:space="preserve"> PAGEREF _Toc405909735 \h </w:instrText>
+              <w:instrText xml:space="preserve"> PAGEREF _Toc408319742 \h </w:instrText>
+            </w:r>
+            <w:r>
+              <w:rPr>
+                <w:noProof/>
+                <w:webHidden/>
+              </w:rPr>
             </w:r>
             <w:r>
               <w:rPr>
@@ -2762,12 +3458,148 @@
             </w:r>
             <w:r>
               <w:rPr>
-                <w:b/>
-                <w:bCs/>
-                <w:noProof/>
-                <w:webHidden/>
-              </w:rPr>
-              <w:t>Error! Bookmark not defined.</w:t>
+                <w:noProof/>
+                <w:webHidden/>
+              </w:rPr>
+              <w:t>20</w:t>
+            </w:r>
+            <w:r>
+              <w:rPr>
+                <w:noProof/>
+                <w:webHidden/>
+              </w:rPr>
+              <w:fldChar w:fldCharType="end"/>
+            </w:r>
+          </w:hyperlink>
+        </w:p>
+        <w:p>
+          <w:pPr>
+            <w:pStyle w:val="TOC2"/>
+            <w:tabs>
+              <w:tab w:val="right" w:leader="dot" w:pos="9963"/>
+            </w:tabs>
+            <w:rPr>
+              <w:rFonts w:eastAsiaTheme="minorEastAsia"/>
+              <w:noProof/>
+            </w:rPr>
+          </w:pPr>
+          <w:hyperlink w:anchor="_Toc408319743" w:history="1">
+            <w:r>
+              <w:rPr>
+                <w:rStyle w:val="Hyperlink"/>
+                <w:noProof/>
+              </w:rPr>
+              <w:t>accountconf.conf</w:t>
+            </w:r>
+            <w:r>
+              <w:rPr>
+                <w:noProof/>
+                <w:webHidden/>
+              </w:rPr>
+              <w:tab/>
+            </w:r>
+            <w:r>
+              <w:rPr>
+                <w:noProof/>
+                <w:webHidden/>
+              </w:rPr>
+              <w:fldChar w:fldCharType="begin"/>
+            </w:r>
+            <w:r>
+              <w:rPr>
+                <w:noProof/>
+                <w:webHidden/>
+              </w:rPr>
+              <w:instrText xml:space="preserve"> PAGEREF _Toc408319743 \h </w:instrText>
+            </w:r>
+            <w:r>
+              <w:rPr>
+                <w:noProof/>
+                <w:webHidden/>
+              </w:rPr>
+            </w:r>
+            <w:r>
+              <w:rPr>
+                <w:noProof/>
+                <w:webHidden/>
+              </w:rPr>
+              <w:fldChar w:fldCharType="separate"/>
+            </w:r>
+            <w:r>
+              <w:rPr>
+                <w:noProof/>
+                <w:webHidden/>
+              </w:rPr>
+              <w:t>20</w:t>
+            </w:r>
+            <w:r>
+              <w:rPr>
+                <w:noProof/>
+                <w:webHidden/>
+              </w:rPr>
+              <w:fldChar w:fldCharType="end"/>
+            </w:r>
+          </w:hyperlink>
+        </w:p>
+        <w:p>
+          <w:pPr>
+            <w:pStyle w:val="TOC2"/>
+            <w:tabs>
+              <w:tab w:val="right" w:leader="dot" w:pos="9963"/>
+            </w:tabs>
+            <w:rPr>
+              <w:rFonts w:eastAsiaTheme="minorEastAsia"/>
+              <w:noProof/>
+            </w:rPr>
+          </w:pPr>
+          <w:hyperlink w:anchor="_Toc408319744" w:history="1">
+            <w:r>
+              <w:rPr>
+                <w:rStyle w:val="Hyperlink"/>
+                <w:noProof/>
+              </w:rPr>
+              <w:t>quartalconf.conf</w:t>
+            </w:r>
+            <w:r>
+              <w:rPr>
+                <w:noProof/>
+                <w:webHidden/>
+              </w:rPr>
+              <w:tab/>
+            </w:r>
+            <w:r>
+              <w:rPr>
+                <w:noProof/>
+                <w:webHidden/>
+              </w:rPr>
+              <w:fldChar w:fldCharType="begin"/>
+            </w:r>
+            <w:r>
+              <w:rPr>
+                <w:noProof/>
+                <w:webHidden/>
+              </w:rPr>
+              <w:instrText xml:space="preserve"> PAGEREF _Toc408319744 \h </w:instrText>
+            </w:r>
+            <w:r>
+              <w:rPr>
+                <w:noProof/>
+                <w:webHidden/>
+              </w:rPr>
+            </w:r>
+            <w:r>
+              <w:rPr>
+                <w:noProof/>
+                <w:webHidden/>
+              </w:rPr>
+              <w:fldChar w:fldCharType="separate"/>
+            </w:r>
+            <w:r>
+              <w:rPr>
+                <w:noProof/>
+                <w:webHidden/>
+              </w:rPr>
+              <w:t>20</w:t>
             </w:r>
             <w:r>
               <w:rPr>
@@ -2819,7 +3651,7 @@
       <w:pPr>
         <w:pStyle w:val="Heading1"/>
       </w:pPr>
-      <w:bookmarkStart w:id="0" w:name="_Toc405909698"/>
+      <w:bookmarkStart w:id="0" w:name="_Toc408319695"/>
       <w:r>
         <w:t>Overview</w:t>
       </w:r>
@@ -2847,7 +3679,7 @@
       <w:pPr>
         <w:pStyle w:val="Heading1"/>
       </w:pPr>
-      <w:bookmarkStart w:id="1" w:name="_Toc405909699"/>
+      <w:bookmarkStart w:id="1" w:name="_Toc408319696"/>
       <w:r>
         <w:t>Configuration</w:t>
       </w:r>
@@ -2867,12 +3699,14 @@
       <w:pPr>
         <w:pStyle w:val="Heading2"/>
       </w:pPr>
-      <w:bookmarkStart w:id="2" w:name="_Toc405909700"/>
+      <w:bookmarkStart w:id="2" w:name="_Quartal"/>
+      <w:bookmarkStart w:id="3" w:name="_Toc408319697"/>
+      <w:bookmarkEnd w:id="2"/>
       <w:proofErr w:type="spellStart"/>
       <w:r>
         <w:t>Quartal</w:t>
       </w:r>
-      <w:bookmarkEnd w:id="2"/>
+      <w:bookmarkEnd w:id="3"/>
       <w:proofErr w:type="spellEnd"/>
     </w:p>
     <w:p>
@@ -3832,7 +4666,7 @@
       </w:r>
       <w:proofErr w:type="spellStart"/>
       <w:r>
-        <w:t>QPerPlayer</w:t>
+        <w:t>QuartalPerPlayer</w:t>
       </w:r>
       <w:proofErr w:type="spellEnd"/>
       <w:r>
@@ -3927,12 +4761,12 @@
       <w:pPr>
         <w:pStyle w:val="Heading2"/>
       </w:pPr>
-      <w:bookmarkStart w:id="3" w:name="_Toc405909701"/>
+      <w:bookmarkStart w:id="4" w:name="_Toc408319698"/>
       <w:r>
         <w:lastRenderedPageBreak/>
         <w:t>Battle graph configuration</w:t>
       </w:r>
-      <w:bookmarkEnd w:id="3"/>
+      <w:bookmarkEnd w:id="4"/>
     </w:p>
     <w:p>
       <w:r>
@@ -3952,11 +4786,11 @@
       <w:pPr>
         <w:pStyle w:val="Heading2"/>
       </w:pPr>
-      <w:bookmarkStart w:id="4" w:name="_Toc405909702"/>
+      <w:bookmarkStart w:id="5" w:name="_Toc408319699"/>
       <w:r>
         <w:t>Unit configuration</w:t>
       </w:r>
-      <w:bookmarkEnd w:id="4"/>
+      <w:bookmarkEnd w:id="5"/>
     </w:p>
     <w:p>
       <w:r>
@@ -3987,11 +4821,11 @@
       <w:pPr>
         <w:pStyle w:val="Heading2"/>
       </w:pPr>
-      <w:bookmarkStart w:id="5" w:name="_Toc405909703"/>
+      <w:bookmarkStart w:id="6" w:name="_Toc408319700"/>
       <w:r>
         <w:t>General fringe design</w:t>
       </w:r>
-      <w:bookmarkEnd w:id="5"/>
+      <w:bookmarkEnd w:id="6"/>
     </w:p>
     <w:p>
       <w:r>
@@ -3999,7 +4833,7 @@
           <w:noProof/>
         </w:rPr>
         <w:drawing>
-          <wp:inline distT="0" distB="0" distL="0" distR="0">
+          <wp:inline distT="0" distB="0" distL="0" distR="0" wp14:anchorId="06B4117B" wp14:editId="450F47E4">
             <wp:extent cx="6332855" cy="5490210"/>
             <wp:effectExtent l="0" t="0" r="0" b="0"/>
             <wp:docPr id="1" name="Picture 1"/>
@@ -4050,34 +4884,34 @@
       <w:pPr>
         <w:pStyle w:val="Heading1"/>
       </w:pPr>
-      <w:bookmarkStart w:id="6" w:name="_Toc405909704"/>
+      <w:bookmarkStart w:id="7" w:name="_Toc408319701"/>
       <w:r>
         <w:lastRenderedPageBreak/>
         <w:t>Communication protocol</w:t>
       </w:r>
-      <w:bookmarkEnd w:id="6"/>
+      <w:bookmarkEnd w:id="7"/>
     </w:p>
     <w:p/>
     <w:p>
       <w:pPr>
         <w:pStyle w:val="Heading2"/>
       </w:pPr>
-      <w:bookmarkStart w:id="7" w:name="_Toc405909705"/>
+      <w:bookmarkStart w:id="8" w:name="_Toc408319702"/>
       <w:r>
         <w:t>Players, battle, attack and units management</w:t>
       </w:r>
-      <w:bookmarkEnd w:id="7"/>
+      <w:bookmarkEnd w:id="8"/>
     </w:p>
     <w:p/>
     <w:p>
       <w:pPr>
         <w:pStyle w:val="Heading3"/>
       </w:pPr>
-      <w:bookmarkStart w:id="8" w:name="_Toc405909706"/>
+      <w:bookmarkStart w:id="9" w:name="_Toc408319703"/>
       <w:r>
         <w:t>Adding player to game (aka login)</w:t>
       </w:r>
-      <w:bookmarkEnd w:id="8"/>
+      <w:bookmarkEnd w:id="9"/>
     </w:p>
     <w:p>
       <w:r>
@@ -4203,11 +5037,11 @@
       <w:pPr>
         <w:pStyle w:val="Heading3"/>
       </w:pPr>
-      <w:bookmarkStart w:id="9" w:name="_Toc405909707"/>
+      <w:bookmarkStart w:id="10" w:name="_Toc408319704"/>
       <w:r>
         <w:t>Remove player from game and stop its activity</w:t>
       </w:r>
-      <w:bookmarkEnd w:id="9"/>
+      <w:bookmarkEnd w:id="10"/>
     </w:p>
     <w:p>
       <w:r>
@@ -4334,11 +5168,11 @@
       <w:pPr>
         <w:pStyle w:val="Heading3"/>
       </w:pPr>
-      <w:bookmarkStart w:id="10" w:name="_Toc405909708"/>
+      <w:bookmarkStart w:id="11" w:name="_Toc408319705"/>
       <w:r>
         <w:t>Stop the whole world (all players are stopped)</w:t>
       </w:r>
-      <w:bookmarkEnd w:id="10"/>
+      <w:bookmarkEnd w:id="11"/>
     </w:p>
     <w:p>
       <w:r>
@@ -4453,11 +5287,11 @@
       <w:pPr>
         <w:pStyle w:val="Heading3"/>
       </w:pPr>
-      <w:bookmarkStart w:id="11" w:name="_Toc405909709"/>
+      <w:bookmarkStart w:id="12" w:name="_Toc408319706"/>
       <w:r>
         <w:t>Player hires units</w:t>
       </w:r>
-      <w:bookmarkEnd w:id="11"/>
+      <w:bookmarkEnd w:id="12"/>
     </w:p>
     <w:p>
       <w:r>
@@ -5037,11 +5871,11 @@
       <w:pPr>
         <w:pStyle w:val="Heading3"/>
       </w:pPr>
-      <w:bookmarkStart w:id="12" w:name="_Toc405909710"/>
+      <w:bookmarkStart w:id="13" w:name="_Toc408319707"/>
       <w:r>
         <w:t>Player cancels hiring process for specific unit</w:t>
       </w:r>
-      <w:bookmarkEnd w:id="12"/>
+      <w:bookmarkEnd w:id="13"/>
     </w:p>
     <w:p/>
     <w:p>
@@ -5313,7 +6147,7 @@
       <w:pPr>
         <w:pStyle w:val="Heading3"/>
       </w:pPr>
-      <w:bookmarkStart w:id="13" w:name="_Toc405909711"/>
+      <w:bookmarkStart w:id="14" w:name="_Toc408319708"/>
       <w:r>
         <w:t xml:space="preserve">Player wishes to build </w:t>
       </w:r>
@@ -5321,7 +6155,7 @@
       <w:r>
         <w:t>defence</w:t>
       </w:r>
-      <w:bookmarkEnd w:id="13"/>
+      <w:bookmarkEnd w:id="14"/>
       <w:proofErr w:type="spellEnd"/>
     </w:p>
     <w:p/>
@@ -5433,11 +6267,11 @@
       <w:pPr>
         <w:pStyle w:val="Heading3"/>
       </w:pPr>
-      <w:bookmarkStart w:id="14" w:name="_Toc405909712"/>
+      <w:bookmarkStart w:id="15" w:name="_Toc408319709"/>
       <w:r>
         <w:t>Player wishes to recruit units (defenders)</w:t>
       </w:r>
-      <w:bookmarkEnd w:id="14"/>
+      <w:bookmarkEnd w:id="15"/>
     </w:p>
     <w:p/>
     <w:p>
@@ -5625,7 +6459,7 @@
       <w:pPr>
         <w:pStyle w:val="Heading3"/>
       </w:pPr>
-      <w:bookmarkStart w:id="15" w:name="_Toc405909713"/>
+      <w:bookmarkStart w:id="16" w:name="_Toc408319710"/>
       <w:r>
         <w:t xml:space="preserve">Player finishes </w:t>
       </w:r>
@@ -5640,7 +6474,7 @@
       <w:r>
         <w:t xml:space="preserve"> (battlefield’s settings are confirmed)</w:t>
       </w:r>
-      <w:bookmarkEnd w:id="15"/>
+      <w:bookmarkEnd w:id="16"/>
     </w:p>
     <w:p/>
     <w:p>
@@ -5756,7 +6590,7 @@
       <w:pPr>
         <w:pStyle w:val="Heading3"/>
       </w:pPr>
-      <w:bookmarkStart w:id="16" w:name="_Toc405909714"/>
+      <w:bookmarkStart w:id="17" w:name="_Toc408319711"/>
       <w:r>
         <w:t xml:space="preserve">Player resets </w:t>
       </w:r>
@@ -5782,7 +6616,7 @@
       <w:r>
         <w:t>)</w:t>
       </w:r>
-      <w:bookmarkEnd w:id="16"/>
+      <w:bookmarkEnd w:id="17"/>
     </w:p>
     <w:p/>
     <w:p>
@@ -5873,7 +6707,9 @@
       <w:pPr>
         <w:pStyle w:val="Heading3"/>
       </w:pPr>
-      <w:bookmarkStart w:id="17" w:name="_Toc405909715"/>
+      <w:bookmarkStart w:id="18" w:name="_Player_dismisses_recruited"/>
+      <w:bookmarkStart w:id="19" w:name="_Toc408319712"/>
+      <w:bookmarkEnd w:id="18"/>
       <w:r>
         <w:t xml:space="preserve">Player </w:t>
       </w:r>
@@ -5891,7 +6727,7 @@
       <w:r>
         <w:t xml:space="preserve"> mode)</w:t>
       </w:r>
-      <w:bookmarkEnd w:id="17"/>
+      <w:bookmarkEnd w:id="19"/>
     </w:p>
     <w:p/>
     <w:p>
@@ -6013,11 +6849,11 @@
       <w:pPr>
         <w:pStyle w:val="Heading3"/>
       </w:pPr>
-      <w:bookmarkStart w:id="18" w:name="_Toc405909716"/>
+      <w:bookmarkStart w:id="20" w:name="_Toc408319713"/>
       <w:r>
         <w:t>Player recruits units for attack, attacking group (attack mode)</w:t>
       </w:r>
-      <w:bookmarkEnd w:id="18"/>
+      <w:bookmarkEnd w:id="20"/>
     </w:p>
     <w:p/>
     <w:p>
@@ -6186,11 +7022,13 @@
       <w:pPr>
         <w:pStyle w:val="Heading3"/>
       </w:pPr>
-      <w:bookmarkStart w:id="19" w:name="_Toc405909717"/>
+      <w:bookmarkStart w:id="21" w:name="_Player_dismisses_recruited_1"/>
+      <w:bookmarkStart w:id="22" w:name="_Toc408319714"/>
+      <w:bookmarkEnd w:id="21"/>
       <w:r>
         <w:t>Player dismisses recruited unit from attacking group (attack mode)</w:t>
       </w:r>
-      <w:bookmarkEnd w:id="19"/>
+      <w:bookmarkEnd w:id="22"/>
     </w:p>
     <w:p/>
     <w:p>
@@ -6302,11 +7140,11 @@
       <w:pPr>
         <w:pStyle w:val="Heading3"/>
       </w:pPr>
-      <w:bookmarkStart w:id="20" w:name="_Toc405909718"/>
+      <w:bookmarkStart w:id="23" w:name="_Toc408319715"/>
       <w:r>
         <w:t>Player resets attacking group (battlefield’s settings are reset, attack mode)</w:t>
       </w:r>
-      <w:bookmarkEnd w:id="20"/>
+      <w:bookmarkEnd w:id="23"/>
     </w:p>
     <w:p/>
     <w:p>
@@ -6381,11 +7219,11 @@
       <w:pPr>
         <w:pStyle w:val="Heading3"/>
       </w:pPr>
-      <w:bookmarkStart w:id="21" w:name="_Toc405909719"/>
+      <w:bookmarkStart w:id="24" w:name="_Toc408319716"/>
       <w:r>
         <w:t>Player attacks another player</w:t>
       </w:r>
-      <w:bookmarkEnd w:id="21"/>
+      <w:bookmarkEnd w:id="24"/>
     </w:p>
     <w:p/>
     <w:p>
@@ -6747,11 +7585,11 @@
       <w:pPr>
         <w:pStyle w:val="Heading3"/>
       </w:pPr>
-      <w:bookmarkStart w:id="22" w:name="_Toc405909720"/>
+      <w:bookmarkStart w:id="25" w:name="_Toc408319717"/>
       <w:r>
         <w:t>Capitulation of attacking player</w:t>
       </w:r>
-      <w:bookmarkEnd w:id="22"/>
+      <w:bookmarkEnd w:id="25"/>
     </w:p>
     <w:p/>
     <w:p>
@@ -6937,7 +7775,7 @@
       <w:pPr>
         <w:pStyle w:val="Heading3"/>
       </w:pPr>
-      <w:bookmarkStart w:id="23" w:name="_Toc405909721"/>
+      <w:bookmarkStart w:id="26" w:name="_Toc408319718"/>
       <w:r>
         <w:t xml:space="preserve">Unit </w:t>
       </w:r>
@@ -6947,7 +7785,7 @@
       <w:r>
         <w:t>killed during the battle</w:t>
       </w:r>
-      <w:bookmarkEnd w:id="23"/>
+      <w:bookmarkEnd w:id="26"/>
     </w:p>
     <w:p/>
     <w:p>
@@ -7041,11 +7879,11 @@
       <w:pPr>
         <w:pStyle w:val="Heading3"/>
       </w:pPr>
-      <w:bookmarkStart w:id="24" w:name="_Toc405909722"/>
+      <w:bookmarkStart w:id="27" w:name="_Toc408319719"/>
       <w:r>
         <w:t>Unit management commands (on resource manager)</w:t>
       </w:r>
-      <w:bookmarkEnd w:id="24"/>
+      <w:bookmarkEnd w:id="27"/>
     </w:p>
     <w:p/>
     <w:p>
@@ -7064,14 +7902,14 @@
       <w:pPr>
         <w:pStyle w:val="Heading3"/>
       </w:pPr>
-      <w:bookmarkStart w:id="25" w:name="_Toc405909723"/>
+      <w:bookmarkStart w:id="28" w:name="_Toc408319720"/>
       <w:r>
         <w:t>Hiring</w:t>
       </w:r>
       <w:r>
         <w:t xml:space="preserve"> agency sends command to resource manager about hired unit</w:t>
       </w:r>
-      <w:bookmarkEnd w:id="25"/>
+      <w:bookmarkEnd w:id="28"/>
     </w:p>
     <w:p/>
     <w:p>
@@ -7127,9 +7965,11 @@
       <w:pPr>
         <w:pStyle w:val="Heading3"/>
       </w:pPr>
+      <w:bookmarkStart w:id="29" w:name="_Toc408319721"/>
       <w:r>
         <w:t>Unit taken from resource manager (aka recruited)</w:t>
       </w:r>
+      <w:bookmarkEnd w:id="29"/>
     </w:p>
     <w:p/>
     <w:p>
@@ -7192,7 +8032,7 @@
       <w:pPr>
         <w:pStyle w:val="Heading3"/>
       </w:pPr>
-      <w:bookmarkStart w:id="26" w:name="_Toc405909724"/>
+      <w:bookmarkStart w:id="30" w:name="_Toc408319722"/>
       <w:r>
         <w:t xml:space="preserve">Unit returned to resource manager (aka dismissed or returned from battle, </w:t>
       </w:r>
@@ -7204,7 +8044,7 @@
       <w:r>
         <w:t>)</w:t>
       </w:r>
-      <w:bookmarkEnd w:id="26"/>
+      <w:bookmarkEnd w:id="30"/>
     </w:p>
     <w:p/>
     <w:p>
@@ -7270,11 +8110,11 @@
       <w:pPr>
         <w:pStyle w:val="Heading3"/>
       </w:pPr>
-      <w:bookmarkStart w:id="27" w:name="_Toc405909725"/>
+      <w:bookmarkStart w:id="31" w:name="_Toc408319723"/>
       <w:r>
         <w:t>Unit released from resource manager (aka killed)</w:t>
       </w:r>
-      <w:bookmarkEnd w:id="27"/>
+      <w:bookmarkEnd w:id="31"/>
     </w:p>
     <w:p/>
     <w:p>
@@ -7342,7 +8182,7 @@
       <w:pPr>
         <w:pStyle w:val="Heading2"/>
       </w:pPr>
-      <w:bookmarkStart w:id="28" w:name="_Toc405909726"/>
+      <w:bookmarkStart w:id="32" w:name="_Toc408319724"/>
       <w:r>
         <w:lastRenderedPageBreak/>
         <w:t>Economic and deal with sheriff</w:t>
@@ -7354,7 +8194,7 @@
       <w:r>
         <w:t>quartals</w:t>
       </w:r>
-      <w:bookmarkEnd w:id="28"/>
+      <w:bookmarkEnd w:id="32"/>
       <w:proofErr w:type="spellEnd"/>
     </w:p>
     <w:p/>
@@ -7391,7 +8231,7 @@
       <w:pPr>
         <w:pStyle w:val="Heading3"/>
       </w:pPr>
-      <w:bookmarkStart w:id="29" w:name="_Toc405909727"/>
+      <w:bookmarkStart w:id="33" w:name="_Toc408319725"/>
       <w:r>
         <w:t xml:space="preserve">Linking </w:t>
       </w:r>
@@ -7403,7 +8243,7 @@
       <w:r>
         <w:t xml:space="preserve"> to player’s economic gives ability to make deal with sheriff</w:t>
       </w:r>
-      <w:bookmarkEnd w:id="29"/>
+      <w:bookmarkEnd w:id="33"/>
     </w:p>
     <w:p/>
     <w:p>
@@ -7566,7 +8406,7 @@
       <w:pPr>
         <w:pStyle w:val="Heading3"/>
       </w:pPr>
-      <w:bookmarkStart w:id="30" w:name="_Toc405909728"/>
+      <w:bookmarkStart w:id="34" w:name="_Toc408319726"/>
       <w:r>
         <w:t xml:space="preserve">Unlinking from </w:t>
       </w:r>
@@ -7574,7 +8414,7 @@
       <w:r>
         <w:t>quartal</w:t>
       </w:r>
-      <w:bookmarkEnd w:id="30"/>
+      <w:bookmarkEnd w:id="34"/>
       <w:proofErr w:type="spellEnd"/>
     </w:p>
     <w:p/>
@@ -7738,7 +8578,7 @@
       <w:pPr>
         <w:pStyle w:val="Heading3"/>
       </w:pPr>
-      <w:bookmarkStart w:id="31" w:name="_Toc405909729"/>
+      <w:bookmarkStart w:id="35" w:name="_Toc408319727"/>
       <w:r>
         <w:t xml:space="preserve">Open </w:t>
       </w:r>
@@ -7750,7 +8590,7 @@
       <w:r>
         <w:t xml:space="preserve"> information</w:t>
       </w:r>
-      <w:bookmarkEnd w:id="31"/>
+      <w:bookmarkEnd w:id="35"/>
     </w:p>
     <w:p/>
     <w:p>
@@ -8211,11 +9051,11 @@
       <w:pPr>
         <w:pStyle w:val="Heading3"/>
       </w:pPr>
-      <w:bookmarkStart w:id="32" w:name="_Toc405909730"/>
+      <w:bookmarkStart w:id="36" w:name="_Toc408319728"/>
       <w:r>
         <w:t>Player gives bribe to sheriff</w:t>
       </w:r>
-      <w:bookmarkEnd w:id="32"/>
+      <w:bookmarkEnd w:id="36"/>
     </w:p>
     <w:p/>
     <w:p>
@@ -8254,7 +9094,13 @@
       </w:r>
       <w:proofErr w:type="spellEnd"/>
       <w:r>
-        <w:t xml:space="preserve"> 0 (&lt;</w:t>
+        <w:t xml:space="preserve"> </w:t>
+      </w:r>
+      <w:r>
+        <w:t>0</w:t>
+      </w:r>
+      <w:r>
+        <w:t xml:space="preserve"> (&lt;</w:t>
       </w:r>
       <w:proofErr w:type="spellStart"/>
       <w:r>
@@ -8449,11 +9295,11 @@
       <w:pPr>
         <w:pStyle w:val="Heading3"/>
       </w:pPr>
-      <w:bookmarkStart w:id="33" w:name="_Toc405909731"/>
+      <w:bookmarkStart w:id="37" w:name="_Toc408319729"/>
       <w:r>
         <w:t>Sheriff takes bribe and starts contribution process</w:t>
       </w:r>
-      <w:bookmarkEnd w:id="33"/>
+      <w:bookmarkEnd w:id="37"/>
     </w:p>
     <w:p/>
     <w:p>
@@ -8550,7 +9396,7 @@
       <w:pPr>
         <w:pStyle w:val="Heading3"/>
       </w:pPr>
-      <w:bookmarkStart w:id="34" w:name="_Toc405909732"/>
+      <w:bookmarkStart w:id="38" w:name="_Toc408319730"/>
       <w:r>
         <w:t>S</w:t>
       </w:r>
@@ -8565,7 +9411,7 @@
       <w:r>
         <w:t xml:space="preserve"> (time expired)</w:t>
       </w:r>
-      <w:bookmarkEnd w:id="34"/>
+      <w:bookmarkEnd w:id="38"/>
     </w:p>
     <w:p/>
     <w:p>
@@ -8635,11 +9481,11 @@
       <w:pPr>
         <w:pStyle w:val="Heading3"/>
       </w:pPr>
-      <w:bookmarkStart w:id="35" w:name="_Toc405909733"/>
+      <w:bookmarkStart w:id="39" w:name="_Toc408319731"/>
       <w:r>
         <w:t>Sheriff finishes to pay contribution</w:t>
       </w:r>
-      <w:bookmarkEnd w:id="35"/>
+      <w:bookmarkEnd w:id="39"/>
     </w:p>
     <w:p/>
     <w:p>
@@ -8709,11 +9555,13 @@
       <w:pPr>
         <w:pStyle w:val="Heading2"/>
       </w:pPr>
-      <w:bookmarkStart w:id="36" w:name="_Toc405909734"/>
+      <w:bookmarkStart w:id="40" w:name="_Player’s_bank_account"/>
+      <w:bookmarkStart w:id="41" w:name="_Toc408319732"/>
+      <w:bookmarkEnd w:id="40"/>
       <w:r>
         <w:t>Player’s bank account commands</w:t>
       </w:r>
-      <w:bookmarkEnd w:id="36"/>
+      <w:bookmarkEnd w:id="41"/>
     </w:p>
     <w:p/>
     <w:p>
@@ -8776,8 +9624,6 @@
       <w:r>
         <w:t>done</w:t>
       </w:r>
-      <w:bookmarkStart w:id="37" w:name="_GoBack"/>
-      <w:bookmarkEnd w:id="37"/>
       <w:proofErr w:type="gramStart"/>
       <w:r>
         <w:t>)(</w:t>
@@ -8849,11 +9695,1297 @@
         <w:t xml:space="preserve"> configuration</w:t>
       </w:r>
     </w:p>
+    <w:p/>
+    <w:p/>
+    <w:p/>
+    <w:p/>
+    <w:p/>
+    <w:p/>
+    <w:p/>
+    <w:p/>
+    <w:p/>
+    <w:p>
+      <w:pPr>
+        <w:pStyle w:val="Heading2"/>
+      </w:pPr>
+      <w:bookmarkStart w:id="42" w:name="_Toc408319733"/>
+      <w:r>
+        <w:lastRenderedPageBreak/>
+        <w:t>Updating player’s account in runtime</w:t>
+      </w:r>
+      <w:bookmarkEnd w:id="42"/>
+    </w:p>
+    <w:p/>
+    <w:p>
+      <w:r>
+        <w:t xml:space="preserve">This command allows to change player’s account configuration in runtime and at this time is going to be used during game balance phase </w:t>
+      </w:r>
+    </w:p>
+    <w:p>
+      <w:r>
+        <w:t>(</w:t>
+      </w:r>
+      <w:proofErr w:type="gramStart"/>
+      <w:r>
+        <w:t>player</w:t>
+      </w:r>
+      <w:proofErr w:type="gramEnd"/>
+      <w:r>
+        <w:t xml:space="preserve"> </w:t>
+      </w:r>
+      <w:r>
+        <w:t>&lt;</w:t>
+      </w:r>
+      <w:proofErr w:type="spellStart"/>
+      <w:r>
+        <w:t>player_id</w:t>
+      </w:r>
+      <w:proofErr w:type="spellEnd"/>
+      <w:r>
+        <w:t>&gt;</w:t>
+      </w:r>
+      <w:r>
+        <w:t xml:space="preserve"> </w:t>
+      </w:r>
+      <w:r>
+        <w:t>main</w:t>
+      </w:r>
+      <w:r>
+        <w:t xml:space="preserve"> </w:t>
+      </w:r>
+      <w:proofErr w:type="spellStart"/>
+      <w:r>
+        <w:t>updateaccount</w:t>
+      </w:r>
+      <w:proofErr w:type="spellEnd"/>
+      <w:r>
+        <w:t xml:space="preserve"> </w:t>
+      </w:r>
+      <w:r>
+        <w:t>0</w:t>
+      </w:r>
+      <w:r>
+        <w:t xml:space="preserve"> </w:t>
+      </w:r>
+      <w:r>
+        <w:t>&lt;</w:t>
+      </w:r>
+      <w:proofErr w:type="spellStart"/>
+      <w:r>
+        <w:t>accountconf</w:t>
+      </w:r>
+      <w:proofErr w:type="spellEnd"/>
+      <w:r>
+        <w:t>&gt;</w:t>
+      </w:r>
+      <w:r>
+        <w:t>)</w:t>
+      </w:r>
+    </w:p>
+    <w:p>
+      <w:r>
+        <w:t>&lt;</w:t>
+      </w:r>
+      <w:proofErr w:type="spellStart"/>
+      <w:proofErr w:type="gramStart"/>
+      <w:r>
+        <w:t>accountconf</w:t>
+      </w:r>
+      <w:proofErr w:type="spellEnd"/>
+      <w:proofErr w:type="gramEnd"/>
+      <w:r>
+        <w:t>&gt;: (&lt;resource&gt;..&lt;</w:t>
+      </w:r>
+      <w:proofErr w:type="gramStart"/>
+      <w:r>
+        <w:t>resource</w:t>
+      </w:r>
+      <w:proofErr w:type="gramEnd"/>
+      <w:r>
+        <w:t>&gt;)</w:t>
+      </w:r>
+    </w:p>
+    <w:p>
+      <w:r>
+        <w:t>&lt;</w:t>
+      </w:r>
+      <w:proofErr w:type="gramStart"/>
+      <w:r>
+        <w:t>resource</w:t>
+      </w:r>
+      <w:proofErr w:type="gramEnd"/>
+      <w:r>
+        <w:t>&gt;: (&lt;type&gt; &lt;quantity&gt;)</w:t>
+      </w:r>
+    </w:p>
+    <w:p>
+      <w:r>
+        <w:t>Example:</w:t>
+      </w:r>
+    </w:p>
+    <w:p>
+      <w:r>
+        <w:t>(</w:t>
+      </w:r>
+      <w:proofErr w:type="gramStart"/>
+      <w:r>
+        <w:t>player</w:t>
+      </w:r>
+      <w:proofErr w:type="gramEnd"/>
+      <w:r>
+        <w:t xml:space="preserve"> 0 main </w:t>
+      </w:r>
+      <w:proofErr w:type="spellStart"/>
+      <w:r>
+        <w:t>updateaccount</w:t>
+      </w:r>
+      <w:proofErr w:type="spellEnd"/>
+      <w:r>
+        <w:t xml:space="preserve"> 0 </w:t>
+      </w:r>
+      <w:r>
+        <w:t>((vodka 10000) (gold 20000) (food 300000))</w:t>
+      </w:r>
+      <w:r>
+        <w:t>)</w:t>
+      </w:r>
+    </w:p>
+    <w:p>
+      <w:r>
+        <w:t>The proposed response is:</w:t>
+      </w:r>
+    </w:p>
+    <w:p>
+      <w:r>
+        <w:t>(</w:t>
+      </w:r>
+      <w:r>
+        <w:t xml:space="preserve">(main </w:t>
+      </w:r>
+      <w:proofErr w:type="spellStart"/>
+      <w:r>
+        <w:t>updateaccount</w:t>
+      </w:r>
+      <w:proofErr w:type="spellEnd"/>
+      <w:r>
+        <w:t xml:space="preserve"> </w:t>
+      </w:r>
+      <w:r>
+        <w:t>ok) (player 0))</w:t>
+      </w:r>
+    </w:p>
+    <w:p/>
+    <w:p>
+      <w:pPr>
+        <w:pStyle w:val="Heading2"/>
+      </w:pPr>
+      <w:bookmarkStart w:id="43" w:name="_Toc408319734"/>
+      <w:r>
+        <w:t xml:space="preserve">Update </w:t>
+      </w:r>
+      <w:proofErr w:type="spellStart"/>
+      <w:r>
+        <w:t>quartal’s</w:t>
+      </w:r>
+      <w:proofErr w:type="spellEnd"/>
+      <w:r>
+        <w:t xml:space="preserve"> configuration in runtime</w:t>
+      </w:r>
+      <w:bookmarkEnd w:id="43"/>
+    </w:p>
+    <w:p/>
+    <w:p>
+      <w:r>
+        <w:t xml:space="preserve">This command allows to player to change </w:t>
+      </w:r>
+      <w:proofErr w:type="spellStart"/>
+      <w:r>
+        <w:t>quartal’s</w:t>
+      </w:r>
+      <w:proofErr w:type="spellEnd"/>
+      <w:r>
+        <w:t xml:space="preserve"> configuration in runtime and at this time is going to be used during game balance phase</w:t>
+      </w:r>
+    </w:p>
+    <w:p>
+      <w:r>
+        <w:t>(</w:t>
+      </w:r>
+      <w:proofErr w:type="gramStart"/>
+      <w:r>
+        <w:t>player</w:t>
+      </w:r>
+      <w:proofErr w:type="gramEnd"/>
+      <w:r>
+        <w:t xml:space="preserve"> &lt;</w:t>
+      </w:r>
+      <w:proofErr w:type="spellStart"/>
+      <w:r>
+        <w:t>player_id</w:t>
+      </w:r>
+      <w:proofErr w:type="spellEnd"/>
+      <w:r>
+        <w:t xml:space="preserve">&gt; deal </w:t>
+      </w:r>
+      <w:proofErr w:type="spellStart"/>
+      <w:r>
+        <w:t>setintention</w:t>
+      </w:r>
+      <w:proofErr w:type="spellEnd"/>
+      <w:r>
+        <w:t xml:space="preserve"> 0 (&lt;</w:t>
+      </w:r>
+      <w:proofErr w:type="spellStart"/>
+      <w:r>
+        <w:t>quartal_id</w:t>
+      </w:r>
+      <w:proofErr w:type="spellEnd"/>
+      <w:r>
+        <w:t xml:space="preserve">&gt; </w:t>
+      </w:r>
+      <w:proofErr w:type="spellStart"/>
+      <w:r>
+        <w:t>updateconf</w:t>
+      </w:r>
+      <w:proofErr w:type="spellEnd"/>
+      <w:r>
+        <w:t xml:space="preserve"> (&lt;</w:t>
+      </w:r>
+      <w:proofErr w:type="spellStart"/>
+      <w:r>
+        <w:t>quartalconf</w:t>
+      </w:r>
+      <w:proofErr w:type="spellEnd"/>
+      <w:r>
+        <w:t>&gt; bribe)))</w:t>
+      </w:r>
+    </w:p>
+    <w:p>
+      <w:r>
+        <w:t>&lt;</w:t>
+      </w:r>
+      <w:proofErr w:type="spellStart"/>
+      <w:proofErr w:type="gramStart"/>
+      <w:r>
+        <w:t>quartalconf</w:t>
+      </w:r>
+      <w:proofErr w:type="spellEnd"/>
+      <w:proofErr w:type="gramEnd"/>
+      <w:r>
+        <w:t>&gt;: (&lt;type&gt; &lt;quantum&gt; &lt;period&gt; &lt;number of payment periods&gt; &lt;</w:t>
+      </w:r>
+      <w:proofErr w:type="spellStart"/>
+      <w:r>
+        <w:t>quartal</w:t>
+      </w:r>
+      <w:proofErr w:type="spellEnd"/>
+      <w:r>
+        <w:t xml:space="preserve"> open time&gt; &lt;</w:t>
+      </w:r>
+      <w:proofErr w:type="spellStart"/>
+      <w:r>
+        <w:t>quartal</w:t>
+      </w:r>
+      <w:proofErr w:type="spellEnd"/>
+      <w:r>
+        <w:t xml:space="preserve"> open info price&gt;)</w:t>
+      </w:r>
+    </w:p>
+    <w:p>
+      <w:r>
+        <w:t xml:space="preserve">The description of parts of </w:t>
+      </w:r>
+      <w:proofErr w:type="spellStart"/>
+      <w:r>
+        <w:t>quartal’s</w:t>
+      </w:r>
+      <w:proofErr w:type="spellEnd"/>
+      <w:r>
+        <w:t xml:space="preserve"> configuration fully coincides with configuration described in </w:t>
+      </w:r>
+      <w:hyperlink w:anchor="_Quartal" w:history="1">
+        <w:r>
+          <w:rPr>
+            <w:rStyle w:val="Hyperlink"/>
+          </w:rPr>
+          <w:t>configuration</w:t>
+        </w:r>
+      </w:hyperlink>
+      <w:r>
+        <w:t xml:space="preserve"> section</w:t>
+      </w:r>
+    </w:p>
+    <w:p>
+      <w:r>
+        <w:t>The proposed response is</w:t>
+      </w:r>
+    </w:p>
+    <w:p>
+      <w:r>
+        <w:t xml:space="preserve">((deal </w:t>
+      </w:r>
+      <w:proofErr w:type="spellStart"/>
+      <w:r>
+        <w:t>updateconf</w:t>
+      </w:r>
+      <w:proofErr w:type="spellEnd"/>
+      <w:r>
+        <w:t xml:space="preserve"> done) (player </w:t>
+      </w:r>
+      <w:r>
+        <w:t>&lt;</w:t>
+      </w:r>
+      <w:proofErr w:type="spellStart"/>
+      <w:r>
+        <w:t>player_id</w:t>
+      </w:r>
+      <w:proofErr w:type="spellEnd"/>
+      <w:r>
+        <w:t>&gt;</w:t>
+      </w:r>
+      <w:r>
+        <w:t>) (</w:t>
+      </w:r>
+      <w:proofErr w:type="spellStart"/>
+      <w:r>
+        <w:t>quartal</w:t>
+      </w:r>
+      <w:proofErr w:type="spellEnd"/>
+      <w:r>
+        <w:t xml:space="preserve"> </w:t>
+      </w:r>
+      <w:r>
+        <w:t>&lt;</w:t>
+      </w:r>
+      <w:proofErr w:type="spellStart"/>
+      <w:r>
+        <w:t>quartal_id</w:t>
+      </w:r>
+      <w:proofErr w:type="spellEnd"/>
+      <w:r>
+        <w:t>&gt;</w:t>
+      </w:r>
+      <w:r>
+        <w:t>))</w:t>
+      </w:r>
+    </w:p>
+    <w:p/>
+    <w:p>
+      <w:pPr>
+        <w:pStyle w:val="Heading2"/>
+      </w:pPr>
+      <w:bookmarkStart w:id="44" w:name="_Toc408319735"/>
+      <w:r>
+        <w:t>Global player account configuration</w:t>
+      </w:r>
+      <w:bookmarkEnd w:id="44"/>
+    </w:p>
+    <w:p/>
+    <w:p>
+      <w:r>
+        <w:t>When player is created its account should be configured. The following message should be sent in order to configure it in runtime</w:t>
+      </w:r>
+    </w:p>
+    <w:p>
+      <w:r>
+        <w:t>(</w:t>
+      </w:r>
+      <w:proofErr w:type="gramStart"/>
+      <w:r>
+        <w:t>pm</w:t>
+      </w:r>
+      <w:proofErr w:type="gramEnd"/>
+      <w:r>
+        <w:t xml:space="preserve"> 0 </w:t>
+      </w:r>
+      <w:proofErr w:type="spellStart"/>
+      <w:r>
+        <w:t>playermanagment</w:t>
+      </w:r>
+      <w:proofErr w:type="spellEnd"/>
+      <w:r>
+        <w:t xml:space="preserve"> </w:t>
+      </w:r>
+      <w:proofErr w:type="spellStart"/>
+      <w:r>
+        <w:t>gaccountconf</w:t>
+      </w:r>
+      <w:proofErr w:type="spellEnd"/>
+      <w:r>
+        <w:t xml:space="preserve"> </w:t>
+      </w:r>
+      <w:r>
+        <w:t>0</w:t>
+      </w:r>
+      <w:r>
+        <w:t xml:space="preserve"> </w:t>
+      </w:r>
+      <w:r>
+        <w:t>&lt;</w:t>
+      </w:r>
+      <w:proofErr w:type="spellStart"/>
+      <w:r>
+        <w:t>account_conf</w:t>
+      </w:r>
+      <w:proofErr w:type="spellEnd"/>
+      <w:r>
+        <w:t>&gt;</w:t>
+      </w:r>
+      <w:r>
+        <w:t>)</w:t>
+      </w:r>
+    </w:p>
+    <w:p>
+      <w:r>
+        <w:t>&lt;</w:t>
+      </w:r>
+      <w:proofErr w:type="spellStart"/>
+      <w:r>
+        <w:t>account_conf</w:t>
+      </w:r>
+      <w:proofErr w:type="spellEnd"/>
+      <w:proofErr w:type="gramStart"/>
+      <w:r>
+        <w:t>&gt;:</w:t>
+      </w:r>
+      <w:proofErr w:type="gramEnd"/>
+      <w:r>
+        <w:t xml:space="preserve"> &lt;account configuration as defined in file </w:t>
+      </w:r>
+      <w:proofErr w:type="spellStart"/>
+      <w:r>
+        <w:t>msg</w:t>
+      </w:r>
+      <w:proofErr w:type="spellEnd"/>
+      <w:r>
+        <w:t>\</w:t>
+      </w:r>
+      <w:proofErr w:type="spellStart"/>
+      <w:r>
+        <w:t>conf</w:t>
+      </w:r>
+      <w:proofErr w:type="spellEnd"/>
+      <w:r>
+        <w:t>\</w:t>
+      </w:r>
+      <w:proofErr w:type="spellStart"/>
+      <w:r>
+        <w:t>accountconf.conf</w:t>
+      </w:r>
+      <w:proofErr w:type="spellEnd"/>
+      <w:r>
+        <w:t>&gt;</w:t>
+      </w:r>
+    </w:p>
+    <w:p>
+      <w:r>
+        <w:t>Response:</w:t>
+      </w:r>
+    </w:p>
+    <w:p>
+      <w:r>
+        <w:t>((</w:t>
+      </w:r>
+      <w:proofErr w:type="spellStart"/>
+      <w:proofErr w:type="gramStart"/>
+      <w:r>
+        <w:t>playermanagment</w:t>
+      </w:r>
+      <w:proofErr w:type="spellEnd"/>
+      <w:proofErr w:type="gramEnd"/>
+      <w:r>
+        <w:t xml:space="preserve"> </w:t>
+      </w:r>
+      <w:proofErr w:type="spellStart"/>
+      <w:r>
+        <w:t>gaccountconf</w:t>
+      </w:r>
+      <w:proofErr w:type="spellEnd"/>
+      <w:r>
+        <w:t xml:space="preserve"> ok))</w:t>
+      </w:r>
+    </w:p>
+    <w:p/>
+    <w:p/>
+    <w:p>
+      <w:pPr>
+        <w:pStyle w:val="Heading2"/>
+      </w:pPr>
+      <w:bookmarkStart w:id="45" w:name="_Toc408319736"/>
+      <w:r>
+        <w:lastRenderedPageBreak/>
+        <w:t xml:space="preserve">Global </w:t>
+      </w:r>
+      <w:proofErr w:type="spellStart"/>
+      <w:r>
+        <w:t>quartal’s</w:t>
+      </w:r>
+      <w:proofErr w:type="spellEnd"/>
+      <w:r>
+        <w:t xml:space="preserve"> configuration</w:t>
+      </w:r>
+      <w:bookmarkEnd w:id="45"/>
+    </w:p>
+    <w:p/>
+    <w:p>
+      <w:r>
+        <w:t xml:space="preserve">When </w:t>
+      </w:r>
+      <w:proofErr w:type="spellStart"/>
+      <w:r>
+        <w:t>quartal</w:t>
+      </w:r>
+      <w:proofErr w:type="spellEnd"/>
+      <w:r>
+        <w:t xml:space="preserve"> is initialized it takes initial configuration from global configuration entity. The following message should be sent in order to configure it in runtime</w:t>
+      </w:r>
+    </w:p>
+    <w:p>
+      <w:r>
+        <w:t>(</w:t>
+      </w:r>
+      <w:proofErr w:type="gramStart"/>
+      <w:r>
+        <w:t>pm</w:t>
+      </w:r>
+      <w:proofErr w:type="gramEnd"/>
+      <w:r>
+        <w:t xml:space="preserve"> 0 </w:t>
+      </w:r>
+      <w:proofErr w:type="spellStart"/>
+      <w:r>
+        <w:t>playermanagment</w:t>
+      </w:r>
+      <w:proofErr w:type="spellEnd"/>
+      <w:r>
+        <w:t xml:space="preserve"> </w:t>
+      </w:r>
+      <w:proofErr w:type="spellStart"/>
+      <w:r>
+        <w:t>gquartalconf</w:t>
+      </w:r>
+      <w:proofErr w:type="spellEnd"/>
+      <w:r>
+        <w:t xml:space="preserve"> </w:t>
+      </w:r>
+      <w:r>
+        <w:t>0</w:t>
+      </w:r>
+      <w:r>
+        <w:t xml:space="preserve"> </w:t>
+      </w:r>
+      <w:r>
+        <w:t>&lt;</w:t>
+      </w:r>
+      <w:proofErr w:type="spellStart"/>
+      <w:r>
+        <w:t>quartal_conf</w:t>
+      </w:r>
+      <w:proofErr w:type="spellEnd"/>
+      <w:r>
+        <w:t>&gt;</w:t>
+      </w:r>
+      <w:r>
+        <w:t>)</w:t>
+      </w:r>
+    </w:p>
+    <w:p>
+      <w:r>
+        <w:t>&lt;</w:t>
+      </w:r>
+      <w:proofErr w:type="spellStart"/>
+      <w:r>
+        <w:t>quartal_conf</w:t>
+      </w:r>
+      <w:proofErr w:type="spellEnd"/>
+      <w:proofErr w:type="gramStart"/>
+      <w:r>
+        <w:t>&gt;:</w:t>
+      </w:r>
+      <w:proofErr w:type="gramEnd"/>
+      <w:r>
+        <w:t xml:space="preserve"> &lt;account configuration as defined in file </w:t>
+      </w:r>
+      <w:proofErr w:type="spellStart"/>
+      <w:r>
+        <w:t>msg</w:t>
+      </w:r>
+      <w:proofErr w:type="spellEnd"/>
+      <w:r>
+        <w:t>\</w:t>
+      </w:r>
+      <w:proofErr w:type="spellStart"/>
+      <w:r>
+        <w:t>conf</w:t>
+      </w:r>
+      <w:proofErr w:type="spellEnd"/>
+      <w:r>
+        <w:t>\</w:t>
+      </w:r>
+      <w:proofErr w:type="spellStart"/>
+      <w:r>
+        <w:t>quartalconf.conf</w:t>
+      </w:r>
+      <w:proofErr w:type="spellEnd"/>
+      <w:r>
+        <w:t>&gt;</w:t>
+      </w:r>
+    </w:p>
+    <w:p>
+      <w:r>
+        <w:t>Response:</w:t>
+      </w:r>
+    </w:p>
+    <w:p>
+      <w:r>
+        <w:t>((</w:t>
+      </w:r>
+      <w:proofErr w:type="spellStart"/>
+      <w:proofErr w:type="gramStart"/>
+      <w:r>
+        <w:t>playermanagment</w:t>
+      </w:r>
+      <w:proofErr w:type="spellEnd"/>
+      <w:proofErr w:type="gramEnd"/>
+      <w:r>
+        <w:t xml:space="preserve"> </w:t>
+      </w:r>
+      <w:proofErr w:type="spellStart"/>
+      <w:r>
+        <w:t>gquartalconf</w:t>
+      </w:r>
+      <w:proofErr w:type="spellEnd"/>
+      <w:r>
+        <w:t xml:space="preserve"> ok))</w:t>
+      </w:r>
+    </w:p>
+    <w:p/>
+    <w:p>
+      <w:pPr>
+        <w:pStyle w:val="Heading2"/>
+      </w:pPr>
+      <w:bookmarkStart w:id="46" w:name="_Toc408319737"/>
+      <w:r>
+        <w:t>Modify player’s balance</w:t>
+      </w:r>
+      <w:bookmarkEnd w:id="46"/>
+    </w:p>
+    <w:p/>
+    <w:p>
+      <w:r>
+        <w:t>The command should be sent to player in following format in order to modify player’s account:</w:t>
+      </w:r>
+    </w:p>
+    <w:p/>
+    <w:p>
+      <w:pPr>
+        <w:pStyle w:val="Heading3"/>
+      </w:pPr>
+      <w:bookmarkStart w:id="47" w:name="_Toc408319738"/>
+      <w:r>
+        <w:t>Withdraw resource</w:t>
+      </w:r>
+      <w:r>
+        <w:t xml:space="preserve"> (</w:t>
+      </w:r>
+      <w:proofErr w:type="spellStart"/>
+      <w:r>
+        <w:t>dec</w:t>
+      </w:r>
+      <w:proofErr w:type="spellEnd"/>
+      <w:r>
+        <w:t>)</w:t>
+      </w:r>
+      <w:bookmarkEnd w:id="47"/>
+    </w:p>
+    <w:p>
+      <w:r>
+        <w:t>(</w:t>
+      </w:r>
+      <w:proofErr w:type="gramStart"/>
+      <w:r>
+        <w:t>player</w:t>
+      </w:r>
+      <w:proofErr w:type="gramEnd"/>
+      <w:r>
+        <w:t xml:space="preserve"> </w:t>
+      </w:r>
+      <w:r>
+        <w:t>&lt;</w:t>
+      </w:r>
+      <w:proofErr w:type="spellStart"/>
+      <w:r>
+        <w:t>player_id</w:t>
+      </w:r>
+      <w:proofErr w:type="spellEnd"/>
+      <w:r>
+        <w:t>&gt;</w:t>
+      </w:r>
+      <w:r>
+        <w:t xml:space="preserve"> banking withdraw 0 (player nil </w:t>
+      </w:r>
+      <w:proofErr w:type="spellStart"/>
+      <w:r>
+        <w:t>nil</w:t>
+      </w:r>
+      <w:proofErr w:type="spellEnd"/>
+      <w:r>
+        <w:t xml:space="preserve"> </w:t>
+      </w:r>
+      <w:proofErr w:type="spellStart"/>
+      <w:r>
+        <w:t>nil</w:t>
+      </w:r>
+      <w:proofErr w:type="spellEnd"/>
+      <w:r>
+        <w:t xml:space="preserve"> (cost </w:t>
+      </w:r>
+      <w:r>
+        <w:t>&lt;</w:t>
+      </w:r>
+      <w:proofErr w:type="spellStart"/>
+      <w:r>
+        <w:t>resource_type</w:t>
+      </w:r>
+      <w:proofErr w:type="spellEnd"/>
+      <w:r>
+        <w:t>&gt;</w:t>
+      </w:r>
+      <w:r>
+        <w:t xml:space="preserve"> </w:t>
+      </w:r>
+      <w:r>
+        <w:t>&lt;</w:t>
+      </w:r>
+      <w:proofErr w:type="spellStart"/>
+      <w:r>
+        <w:t>resource_value</w:t>
+      </w:r>
+      <w:proofErr w:type="spellEnd"/>
+      <w:r>
+        <w:t>&gt;</w:t>
+      </w:r>
+      <w:r>
+        <w:t>)))</w:t>
+      </w:r>
+    </w:p>
+    <w:p>
+      <w:r>
+        <w:t xml:space="preserve">The response is defined in </w:t>
+      </w:r>
+      <w:hyperlink w:anchor="_Player’s_bank_account" w:history="1">
+        <w:r>
+          <w:rPr>
+            <w:rStyle w:val="Hyperlink"/>
+          </w:rPr>
+          <w:t>section</w:t>
+        </w:r>
+      </w:hyperlink>
+    </w:p>
+    <w:p/>
+    <w:p>
+      <w:pPr>
+        <w:pStyle w:val="Heading3"/>
+      </w:pPr>
+      <w:bookmarkStart w:id="48" w:name="_Toc408319739"/>
+      <w:r>
+        <w:t>Recharge resource (</w:t>
+      </w:r>
+      <w:proofErr w:type="spellStart"/>
+      <w:proofErr w:type="gramStart"/>
+      <w:r>
+        <w:t>inc</w:t>
+      </w:r>
+      <w:proofErr w:type="spellEnd"/>
+      <w:proofErr w:type="gramEnd"/>
+      <w:r>
+        <w:t>)</w:t>
+      </w:r>
+      <w:bookmarkEnd w:id="48"/>
+    </w:p>
+    <w:p>
+      <w:r>
+        <w:t>(</w:t>
+      </w:r>
+      <w:proofErr w:type="gramStart"/>
+      <w:r>
+        <w:t>player</w:t>
+      </w:r>
+      <w:proofErr w:type="gramEnd"/>
+      <w:r>
+        <w:t xml:space="preserve"> </w:t>
+      </w:r>
+      <w:r>
+        <w:t>&lt;</w:t>
+      </w:r>
+      <w:proofErr w:type="spellStart"/>
+      <w:r>
+        <w:t>player_id</w:t>
+      </w:r>
+      <w:proofErr w:type="spellEnd"/>
+      <w:r>
+        <w:t>&gt;</w:t>
+      </w:r>
+      <w:r>
+        <w:t xml:space="preserve"> banking recharge 0 (player nil </w:t>
+      </w:r>
+      <w:proofErr w:type="spellStart"/>
+      <w:r>
+        <w:t>nil</w:t>
+      </w:r>
+      <w:proofErr w:type="spellEnd"/>
+      <w:r>
+        <w:t xml:space="preserve"> </w:t>
+      </w:r>
+      <w:proofErr w:type="spellStart"/>
+      <w:r>
+        <w:t>nil</w:t>
+      </w:r>
+      <w:proofErr w:type="spellEnd"/>
+      <w:r>
+        <w:t xml:space="preserve"> (cost gold 250)))</w:t>
+      </w:r>
+    </w:p>
+    <w:p>
+      <w:r>
+        <w:t xml:space="preserve">The response is defined in </w:t>
+      </w:r>
+      <w:hyperlink w:anchor="_Player’s_bank_account" w:history="1">
+        <w:r>
+          <w:rPr>
+            <w:rStyle w:val="Hyperlink"/>
+          </w:rPr>
+          <w:t>section</w:t>
+        </w:r>
+      </w:hyperlink>
+    </w:p>
+    <w:p/>
+    <w:p>
+      <w:pPr>
+        <w:pStyle w:val="Heading3"/>
+      </w:pPr>
+      <w:bookmarkStart w:id="49" w:name="_Toc408319740"/>
+      <w:r>
+        <w:t>Examples</w:t>
+      </w:r>
+      <w:bookmarkEnd w:id="49"/>
+    </w:p>
+    <w:p>
+      <w:r>
+        <w:t>Player 0 withdraws and recharges resources</w:t>
+      </w:r>
+    </w:p>
+    <w:p>
+      <w:r>
+        <w:t>(</w:t>
+      </w:r>
+      <w:proofErr w:type="gramStart"/>
+      <w:r>
+        <w:t>player</w:t>
+      </w:r>
+      <w:proofErr w:type="gramEnd"/>
+      <w:r>
+        <w:t xml:space="preserve"> 0 banking withdraw 0 (player nil </w:t>
+      </w:r>
+      <w:proofErr w:type="spellStart"/>
+      <w:r>
+        <w:t>nil</w:t>
+      </w:r>
+      <w:proofErr w:type="spellEnd"/>
+      <w:r>
+        <w:t xml:space="preserve"> </w:t>
+      </w:r>
+      <w:proofErr w:type="spellStart"/>
+      <w:r>
+        <w:t>nil</w:t>
+      </w:r>
+      <w:proofErr w:type="spellEnd"/>
+      <w:r>
+        <w:t xml:space="preserve"> (cost vodka 150)))</w:t>
+      </w:r>
+    </w:p>
+    <w:p>
+      <w:r>
+        <w:t>(</w:t>
+      </w:r>
+      <w:proofErr w:type="gramStart"/>
+      <w:r>
+        <w:t>player</w:t>
+      </w:r>
+      <w:proofErr w:type="gramEnd"/>
+      <w:r>
+        <w:t xml:space="preserve"> 0 banking recharge 0 (player nil </w:t>
+      </w:r>
+      <w:proofErr w:type="spellStart"/>
+      <w:r>
+        <w:t>nil</w:t>
+      </w:r>
+      <w:proofErr w:type="spellEnd"/>
+      <w:r>
+        <w:t xml:space="preserve"> </w:t>
+      </w:r>
+      <w:proofErr w:type="spellStart"/>
+      <w:r>
+        <w:t>nil</w:t>
+      </w:r>
+      <w:proofErr w:type="spellEnd"/>
+      <w:r>
+        <w:t xml:space="preserve"> (cost gold 250)))</w:t>
+      </w:r>
+    </w:p>
     <w:p>
       <w:r>
         <w:br w:type="page"/>
       </w:r>
     </w:p>
+    <w:p>
+      <w:bookmarkStart w:id="50" w:name="_GoBack"/>
+      <w:bookmarkEnd w:id="50"/>
+    </w:p>
+    <w:p>
+      <w:pPr>
+        <w:pStyle w:val="Heading2"/>
+      </w:pPr>
+      <w:bookmarkStart w:id="51" w:name="_Toc408319741"/>
+      <w:r>
+        <w:t>Dismissing unit</w:t>
+      </w:r>
+      <w:bookmarkEnd w:id="51"/>
+    </w:p>
+    <w:p/>
+    <w:p>
+      <w:r>
+        <w:t>Unit can be dismissed (stopped and removed from resource manager) when it has been returned to resource manager. If unit was hired, firstly, it must be returned to resource manager by sending comman</w:t>
+      </w:r>
+      <w:r>
+        <w:t xml:space="preserve">ds defined in sections, </w:t>
+      </w:r>
+      <w:hyperlink w:anchor="_Player_dismisses_recruited" w:history="1">
+        <w:r>
+          <w:rPr>
+            <w:rStyle w:val="Hyperlink"/>
+          </w:rPr>
+          <w:t>Player dismisses recruited unit from battlefield (</w:t>
+        </w:r>
+        <w:proofErr w:type="spellStart"/>
+        <w:r>
+          <w:rPr>
+            <w:rStyle w:val="Hyperlink"/>
+          </w:rPr>
+          <w:t>defence</w:t>
+        </w:r>
+        <w:proofErr w:type="spellEnd"/>
+        <w:r>
+          <w:rPr>
+            <w:rStyle w:val="Hyperlink"/>
+          </w:rPr>
+          <w:t xml:space="preserve"> mode)</w:t>
+        </w:r>
+      </w:hyperlink>
+      <w:r>
+        <w:t xml:space="preserve">, </w:t>
+      </w:r>
+      <w:hyperlink w:anchor="_Player_dismisses_recruited_1" w:history="1">
+        <w:r>
+          <w:rPr>
+            <w:rStyle w:val="Hyperlink"/>
+          </w:rPr>
+          <w:t>Player dismisses recruited unit from attacking group (attack mode)</w:t>
+        </w:r>
+      </w:hyperlink>
+      <w:r>
+        <w:t xml:space="preserve"> (depending on mode). Upon receiving response the following command must be sent in order to finalize dismissing procedure</w:t>
+      </w:r>
+    </w:p>
+    <w:p>
+      <w:r>
+        <w:t>(</w:t>
+      </w:r>
+      <w:proofErr w:type="gramStart"/>
+      <w:r>
+        <w:t>player</w:t>
+      </w:r>
+      <w:proofErr w:type="gramEnd"/>
+      <w:r>
+        <w:t xml:space="preserve"> &lt;</w:t>
+      </w:r>
+      <w:proofErr w:type="spellStart"/>
+      <w:r>
+        <w:t>player_id</w:t>
+      </w:r>
+      <w:proofErr w:type="spellEnd"/>
+      <w:r>
+        <w:t xml:space="preserve">&gt; </w:t>
+      </w:r>
+      <w:proofErr w:type="spellStart"/>
+      <w:r>
+        <w:t>resourcemanager</w:t>
+      </w:r>
+      <w:proofErr w:type="spellEnd"/>
+      <w:r>
+        <w:t xml:space="preserve"> </w:t>
+      </w:r>
+      <w:proofErr w:type="spellStart"/>
+      <w:r>
+        <w:t>releaseunit</w:t>
+      </w:r>
+      <w:proofErr w:type="spellEnd"/>
+      <w:r>
+        <w:t xml:space="preserve"> &lt;</w:t>
+      </w:r>
+      <w:proofErr w:type="spellStart"/>
+      <w:r>
+        <w:t>player_id</w:t>
+      </w:r>
+      <w:proofErr w:type="spellEnd"/>
+      <w:r>
+        <w:t>&gt; (&lt;</w:t>
+      </w:r>
+      <w:proofErr w:type="spellStart"/>
+      <w:r>
+        <w:t>unit_id</w:t>
+      </w:r>
+      <w:proofErr w:type="spellEnd"/>
+      <w:r>
+        <w:t>&gt;))</w:t>
+      </w:r>
+    </w:p>
+    <w:p/>
+    <w:p>
+      <w:r>
+        <w:t>The responses are:</w:t>
+      </w:r>
+    </w:p>
+    <w:p>
+      <w:r>
+        <w:t>When resource manager sent command to unit to stop it (can be ignored)</w:t>
+      </w:r>
+    </w:p>
+    <w:p>
+      <w:r>
+        <w:t>((</w:t>
+      </w:r>
+      <w:proofErr w:type="spellStart"/>
+      <w:r>
+        <w:t>resourcemanager</w:t>
+      </w:r>
+      <w:proofErr w:type="spellEnd"/>
+      <w:r>
+        <w:t xml:space="preserve"> </w:t>
+      </w:r>
+      <w:proofErr w:type="spellStart"/>
+      <w:r>
+        <w:t>unitstopped</w:t>
+      </w:r>
+      <w:proofErr w:type="spellEnd"/>
+      <w:r>
+        <w:t xml:space="preserve"> done) (player </w:t>
+      </w:r>
+      <w:r>
+        <w:t>&lt;</w:t>
+      </w:r>
+      <w:proofErr w:type="spellStart"/>
+      <w:r>
+        <w:t>player_id</w:t>
+      </w:r>
+      <w:proofErr w:type="spellEnd"/>
+      <w:r>
+        <w:t>&gt;</w:t>
+      </w:r>
+      <w:r>
+        <w:t xml:space="preserve">) (unit </w:t>
+      </w:r>
+      <w:r>
+        <w:t>&lt;</w:t>
+      </w:r>
+      <w:proofErr w:type="spellStart"/>
+      <w:r>
+        <w:t>unit_id</w:t>
+      </w:r>
+      <w:proofErr w:type="spellEnd"/>
+      <w:r>
+        <w:t>&gt;</w:t>
+      </w:r>
+      <w:r>
+        <w:t>))</w:t>
+      </w:r>
+    </w:p>
+    <w:p>
+      <w:r>
+        <w:t>When unit actually stopped – instance of unit removed from model</w:t>
+      </w:r>
+    </w:p>
+    <w:p>
+      <w:r>
+        <w:t>((</w:t>
+      </w:r>
+      <w:proofErr w:type="spellStart"/>
+      <w:r>
+        <w:t>resourcemanager</w:t>
+      </w:r>
+      <w:proofErr w:type="spellEnd"/>
+      <w:r>
+        <w:t xml:space="preserve"> </w:t>
+      </w:r>
+      <w:proofErr w:type="spellStart"/>
+      <w:r>
+        <w:t>releaseunit</w:t>
+      </w:r>
+      <w:proofErr w:type="spellEnd"/>
+      <w:r>
+        <w:t xml:space="preserve"> done) (player </w:t>
+      </w:r>
+      <w:r>
+        <w:t>&lt;</w:t>
+      </w:r>
+      <w:proofErr w:type="spellStart"/>
+      <w:r>
+        <w:t>player_id</w:t>
+      </w:r>
+      <w:proofErr w:type="spellEnd"/>
+      <w:r>
+        <w:t>&gt;</w:t>
+      </w:r>
+      <w:r>
+        <w:t xml:space="preserve">) (unit </w:t>
+      </w:r>
+      <w:r>
+        <w:t>&lt;</w:t>
+      </w:r>
+      <w:proofErr w:type="spellStart"/>
+      <w:r>
+        <w:t>unit_id</w:t>
+      </w:r>
+      <w:proofErr w:type="spellEnd"/>
+      <w:r>
+        <w:t>&gt;</w:t>
+      </w:r>
+      <w:r>
+        <w:t>))</w:t>
+      </w:r>
+    </w:p>
+    <w:p>
+      <w:r>
+        <w:br w:type="page"/>
+      </w:r>
+    </w:p>
+    <w:p/>
+    <w:p>
+      <w:pPr>
+        <w:pStyle w:val="Heading1"/>
+      </w:pPr>
+      <w:bookmarkStart w:id="52" w:name="_Toc408319742"/>
+      <w:r>
+        <w:t>Configuration files (examples)</w:t>
+      </w:r>
+      <w:bookmarkEnd w:id="52"/>
+    </w:p>
+    <w:p/>
+    <w:p>
+      <w:r>
+        <w:t>All formats described in section Configuration</w:t>
+      </w:r>
+    </w:p>
+    <w:p/>
+    <w:p>
+      <w:pPr>
+        <w:pStyle w:val="Heading2"/>
+      </w:pPr>
+      <w:bookmarkStart w:id="53" w:name="_Toc408319743"/>
+      <w:proofErr w:type="spellStart"/>
+      <w:r>
+        <w:t>accountconf.conf</w:t>
+      </w:r>
+      <w:bookmarkEnd w:id="53"/>
+      <w:proofErr w:type="spellEnd"/>
+    </w:p>
+    <w:p/>
+    <w:p>
+      <w:r>
+        <w:t>((vodka 10000) (gold 20000) (food 300000) (</w:t>
+      </w:r>
+      <w:proofErr w:type="spellStart"/>
+      <w:r>
+        <w:t>viski</w:t>
+      </w:r>
+      <w:proofErr w:type="spellEnd"/>
+      <w:r>
+        <w:t xml:space="preserve"> 50000))</w:t>
+      </w:r>
+    </w:p>
+    <w:p/>
+    <w:p>
+      <w:pPr>
+        <w:pStyle w:val="Heading2"/>
+      </w:pPr>
+      <w:bookmarkStart w:id="54" w:name="_Toc408319744"/>
+      <w:proofErr w:type="spellStart"/>
+      <w:r>
+        <w:t>quartalconf.conf</w:t>
+      </w:r>
+      <w:bookmarkEnd w:id="54"/>
+      <w:proofErr w:type="spellEnd"/>
+    </w:p>
+    <w:p/>
+    <w:p>
+      <w:r>
+        <w:t>(</w:t>
+      </w:r>
+    </w:p>
+    <w:p>
+      <w:r>
+        <w:tab/>
+        <w:t>(</w:t>
+      </w:r>
+      <w:proofErr w:type="spellStart"/>
+      <w:r>
+        <w:t>QuartalPerPlayer</w:t>
+      </w:r>
+      <w:proofErr w:type="spellEnd"/>
+      <w:r>
+        <w:t xml:space="preserve"> 1)</w:t>
+      </w:r>
+    </w:p>
+    <w:p>
+      <w:r>
+        <w:tab/>
+        <w:t>(</w:t>
+      </w:r>
+      <w:proofErr w:type="spellStart"/>
+      <w:r>
+        <w:t>SherifBribeRanges</w:t>
+      </w:r>
+      <w:proofErr w:type="spellEnd"/>
+      <w:r>
+        <w:t xml:space="preserve"> (300 200 300 100 200 400 500 100 200 100 100 50 10 20 40))</w:t>
+      </w:r>
+    </w:p>
+    <w:p>
+      <w:r>
+        <w:tab/>
+        <w:t>(</w:t>
+      </w:r>
+      <w:proofErr w:type="spellStart"/>
+      <w:r>
+        <w:t>ResourceTypes</w:t>
+      </w:r>
+      <w:proofErr w:type="spellEnd"/>
+      <w:r>
+        <w:t xml:space="preserve"> ((vodka 50000) (gold 20000) (food 300000)))</w:t>
+      </w:r>
+    </w:p>
+    <w:p>
+      <w:r>
+        <w:tab/>
+        <w:t>(Resources ((vodka 100 500 12 3000 100) (gold 10 500 10 4000 70) (food 50 500 9 5000 50)))</w:t>
+      </w:r>
+    </w:p>
+    <w:p>
+      <w:r>
+        <w:t>)</w:t>
+      </w:r>
+    </w:p>
+    <w:p/>
     <w:p/>
     <w:sectPr>
       <w:pgSz w:w="12240" w:h="15840"/>
@@ -9720,7 +11852,7 @@
 </file>
 
 <file path=customXml/itemProps1.xml><?xml version="1.0" encoding="utf-8"?>
-<ds:datastoreItem xmlns:ds="http://schemas.openxmlformats.org/officeDocument/2006/customXml" ds:itemID="{D159A509-D394-4AF1-A34E-FDF854F96FCF}">
+<ds:datastoreItem xmlns:ds="http://schemas.openxmlformats.org/officeDocument/2006/customXml" ds:itemID="{A99C8ADB-B562-463B-B81C-6E5465C6BD87}">
   <ds:schemaRefs>
     <ds:schemaRef ds:uri="http://schemas.openxmlformats.org/officeDocument/2006/bibliography"/>
   </ds:schemaRefs>

</xml_diff>

<commit_message>
integration changings by request
</commit_message>
<xml_diff>
--- a/example/msg/integration/doc/MSG-Integration-Draft.docx
+++ b/example/msg/integration/doc/MSG-Integration-Draft.docx
@@ -171,7 +171,7 @@
           <w:r>
             <w:fldChar w:fldCharType="separate"/>
           </w:r>
-          <w:hyperlink w:anchor="_Toc408319695" w:history="1">
+          <w:hyperlink w:anchor="_Toc408593334" w:history="1">
             <w:r>
               <w:rPr>
                 <w:rStyle w:val="Hyperlink"/>
@@ -198,7 +198,7 @@
                 <w:noProof/>
                 <w:webHidden/>
               </w:rPr>
-              <w:instrText xml:space="preserve"> PAGEREF _Toc408319695 \h </w:instrText>
+              <w:instrText xml:space="preserve"> PAGEREF _Toc408593334 \h </w:instrText>
             </w:r>
             <w:r>
               <w:rPr>
@@ -240,7 +240,7 @@
               <w:noProof/>
             </w:rPr>
           </w:pPr>
-          <w:hyperlink w:anchor="_Toc408319696" w:history="1">
+          <w:hyperlink w:anchor="_Toc408593335" w:history="1">
             <w:r>
               <w:rPr>
                 <w:rStyle w:val="Hyperlink"/>
@@ -267,7 +267,7 @@
                 <w:noProof/>
                 <w:webHidden/>
               </w:rPr>
-              <w:instrText xml:space="preserve"> PAGEREF _Toc408319696 \h </w:instrText>
+              <w:instrText xml:space="preserve"> PAGEREF _Toc408593335 \h </w:instrText>
             </w:r>
             <w:r>
               <w:rPr>
@@ -309,7 +309,7 @@
               <w:noProof/>
             </w:rPr>
           </w:pPr>
-          <w:hyperlink w:anchor="_Toc408319697" w:history="1">
+          <w:hyperlink w:anchor="_Toc408593336" w:history="1">
             <w:r>
               <w:rPr>
                 <w:rStyle w:val="Hyperlink"/>
@@ -336,7 +336,7 @@
                 <w:noProof/>
                 <w:webHidden/>
               </w:rPr>
-              <w:instrText xml:space="preserve"> PAGEREF _Toc408319697 \h </w:instrText>
+              <w:instrText xml:space="preserve"> PAGEREF _Toc408593336 \h </w:instrText>
             </w:r>
             <w:r>
               <w:rPr>
@@ -378,7 +378,7 @@
               <w:noProof/>
             </w:rPr>
           </w:pPr>
-          <w:hyperlink w:anchor="_Toc408319698" w:history="1">
+          <w:hyperlink w:anchor="_Toc408593337" w:history="1">
             <w:r>
               <w:rPr>
                 <w:rStyle w:val="Hyperlink"/>
@@ -405,7 +405,7 @@
                 <w:noProof/>
                 <w:webHidden/>
               </w:rPr>
-              <w:instrText xml:space="preserve"> PAGEREF _Toc408319698 \h </w:instrText>
+              <w:instrText xml:space="preserve"> PAGEREF _Toc408593337 \h </w:instrText>
             </w:r>
             <w:r>
               <w:rPr>
@@ -447,7 +447,7 @@
               <w:noProof/>
             </w:rPr>
           </w:pPr>
-          <w:hyperlink w:anchor="_Toc408319699" w:history="1">
+          <w:hyperlink w:anchor="_Toc408593338" w:history="1">
             <w:r>
               <w:rPr>
                 <w:rStyle w:val="Hyperlink"/>
@@ -474,7 +474,7 @@
                 <w:noProof/>
                 <w:webHidden/>
               </w:rPr>
-              <w:instrText xml:space="preserve"> PAGEREF _Toc408319699 \h </w:instrText>
+              <w:instrText xml:space="preserve"> PAGEREF _Toc408593338 \h </w:instrText>
             </w:r>
             <w:r>
               <w:rPr>
@@ -516,7 +516,7 @@
               <w:noProof/>
             </w:rPr>
           </w:pPr>
-          <w:hyperlink w:anchor="_Toc408319700" w:history="1">
+          <w:hyperlink w:anchor="_Toc408593339" w:history="1">
             <w:r>
               <w:rPr>
                 <w:rStyle w:val="Hyperlink"/>
@@ -543,7 +543,7 @@
                 <w:noProof/>
                 <w:webHidden/>
               </w:rPr>
-              <w:instrText xml:space="preserve"> PAGEREF _Toc408319700 \h </w:instrText>
+              <w:instrText xml:space="preserve"> PAGEREF _Toc408593339 \h </w:instrText>
             </w:r>
             <w:r>
               <w:rPr>
@@ -585,7 +585,7 @@
               <w:noProof/>
             </w:rPr>
           </w:pPr>
-          <w:hyperlink w:anchor="_Toc408319701" w:history="1">
+          <w:hyperlink w:anchor="_Toc408593340" w:history="1">
             <w:r>
               <w:rPr>
                 <w:rStyle w:val="Hyperlink"/>
@@ -612,7 +612,7 @@
                 <w:noProof/>
                 <w:webHidden/>
               </w:rPr>
-              <w:instrText xml:space="preserve"> PAGEREF _Toc408319701 \h </w:instrText>
+              <w:instrText xml:space="preserve"> PAGEREF _Toc408593340 \h </w:instrText>
             </w:r>
             <w:r>
               <w:rPr>
@@ -654,7 +654,7 @@
               <w:noProof/>
             </w:rPr>
           </w:pPr>
-          <w:hyperlink w:anchor="_Toc408319702" w:history="1">
+          <w:hyperlink w:anchor="_Toc408593341" w:history="1">
             <w:r>
               <w:rPr>
                 <w:rStyle w:val="Hyperlink"/>
@@ -681,7 +681,7 @@
                 <w:noProof/>
                 <w:webHidden/>
               </w:rPr>
-              <w:instrText xml:space="preserve"> PAGEREF _Toc408319702 \h </w:instrText>
+              <w:instrText xml:space="preserve"> PAGEREF _Toc408593341 \h </w:instrText>
             </w:r>
             <w:r>
               <w:rPr>
@@ -723,7 +723,7 @@
               <w:noProof/>
             </w:rPr>
           </w:pPr>
-          <w:hyperlink w:anchor="_Toc408319703" w:history="1">
+          <w:hyperlink w:anchor="_Toc408593342" w:history="1">
             <w:r>
               <w:rPr>
                 <w:rStyle w:val="Hyperlink"/>
@@ -750,7 +750,7 @@
                 <w:noProof/>
                 <w:webHidden/>
               </w:rPr>
-              <w:instrText xml:space="preserve"> PAGEREF _Toc408319703 \h </w:instrText>
+              <w:instrText xml:space="preserve"> PAGEREF _Toc408593342 \h </w:instrText>
             </w:r>
             <w:r>
               <w:rPr>
@@ -792,7 +792,7 @@
               <w:noProof/>
             </w:rPr>
           </w:pPr>
-          <w:hyperlink w:anchor="_Toc408319704" w:history="1">
+          <w:hyperlink w:anchor="_Toc408593343" w:history="1">
             <w:r>
               <w:rPr>
                 <w:rStyle w:val="Hyperlink"/>
@@ -819,7 +819,7 @@
                 <w:noProof/>
                 <w:webHidden/>
               </w:rPr>
-              <w:instrText xml:space="preserve"> PAGEREF _Toc408319704 \h </w:instrText>
+              <w:instrText xml:space="preserve"> PAGEREF _Toc408593343 \h </w:instrText>
             </w:r>
             <w:r>
               <w:rPr>
@@ -861,7 +861,7 @@
               <w:noProof/>
             </w:rPr>
           </w:pPr>
-          <w:hyperlink w:anchor="_Toc408319705" w:history="1">
+          <w:hyperlink w:anchor="_Toc408593344" w:history="1">
             <w:r>
               <w:rPr>
                 <w:rStyle w:val="Hyperlink"/>
@@ -888,7 +888,7 @@
                 <w:noProof/>
                 <w:webHidden/>
               </w:rPr>
-              <w:instrText xml:space="preserve"> PAGEREF _Toc408319705 \h </w:instrText>
+              <w:instrText xml:space="preserve"> PAGEREF _Toc408593344 \h </w:instrText>
             </w:r>
             <w:r>
               <w:rPr>
@@ -930,7 +930,7 @@
               <w:noProof/>
             </w:rPr>
           </w:pPr>
-          <w:hyperlink w:anchor="_Toc408319706" w:history="1">
+          <w:hyperlink w:anchor="_Toc408593345" w:history="1">
             <w:r>
               <w:rPr>
                 <w:rStyle w:val="Hyperlink"/>
@@ -957,7 +957,7 @@
                 <w:noProof/>
                 <w:webHidden/>
               </w:rPr>
-              <w:instrText xml:space="preserve"> PAGEREF _Toc408319706 \h </w:instrText>
+              <w:instrText xml:space="preserve"> PAGEREF _Toc408593345 \h </w:instrText>
             </w:r>
             <w:r>
               <w:rPr>
@@ -999,7 +999,7 @@
               <w:noProof/>
             </w:rPr>
           </w:pPr>
-          <w:hyperlink w:anchor="_Toc408319707" w:history="1">
+          <w:hyperlink w:anchor="_Toc408593346" w:history="1">
             <w:r>
               <w:rPr>
                 <w:rStyle w:val="Hyperlink"/>
@@ -1026,7 +1026,7 @@
                 <w:noProof/>
                 <w:webHidden/>
               </w:rPr>
-              <w:instrText xml:space="preserve"> PAGEREF _Toc408319707 \h </w:instrText>
+              <w:instrText xml:space="preserve"> PAGEREF _Toc408593346 \h </w:instrText>
             </w:r>
             <w:r>
               <w:rPr>
@@ -1068,7 +1068,7 @@
               <w:noProof/>
             </w:rPr>
           </w:pPr>
-          <w:hyperlink w:anchor="_Toc408319708" w:history="1">
+          <w:hyperlink w:anchor="_Toc408593347" w:history="1">
             <w:r>
               <w:rPr>
                 <w:rStyle w:val="Hyperlink"/>
@@ -1095,7 +1095,7 @@
                 <w:noProof/>
                 <w:webHidden/>
               </w:rPr>
-              <w:instrText xml:space="preserve"> PAGEREF _Toc408319708 \h </w:instrText>
+              <w:instrText xml:space="preserve"> PAGEREF _Toc408593347 \h </w:instrText>
             </w:r>
             <w:r>
               <w:rPr>
@@ -1137,7 +1137,7 @@
               <w:noProof/>
             </w:rPr>
           </w:pPr>
-          <w:hyperlink w:anchor="_Toc408319709" w:history="1">
+          <w:hyperlink w:anchor="_Toc408593348" w:history="1">
             <w:r>
               <w:rPr>
                 <w:rStyle w:val="Hyperlink"/>
@@ -1164,7 +1164,7 @@
                 <w:noProof/>
                 <w:webHidden/>
               </w:rPr>
-              <w:instrText xml:space="preserve"> PAGEREF _Toc408319709 \h </w:instrText>
+              <w:instrText xml:space="preserve"> PAGEREF _Toc408593348 \h </w:instrText>
             </w:r>
             <w:r>
               <w:rPr>
@@ -1206,7 +1206,7 @@
               <w:noProof/>
             </w:rPr>
           </w:pPr>
-          <w:hyperlink w:anchor="_Toc408319710" w:history="1">
+          <w:hyperlink w:anchor="_Toc408593349" w:history="1">
             <w:r>
               <w:rPr>
                 <w:rStyle w:val="Hyperlink"/>
@@ -1233,7 +1233,7 @@
                 <w:noProof/>
                 <w:webHidden/>
               </w:rPr>
-              <w:instrText xml:space="preserve"> PAGEREF _Toc408319710 \h </w:instrText>
+              <w:instrText xml:space="preserve"> PAGEREF _Toc408593349 \h </w:instrText>
             </w:r>
             <w:r>
               <w:rPr>
@@ -1275,7 +1275,7 @@
               <w:noProof/>
             </w:rPr>
           </w:pPr>
-          <w:hyperlink w:anchor="_Toc408319711" w:history="1">
+          <w:hyperlink w:anchor="_Toc408593350" w:history="1">
             <w:r>
               <w:rPr>
                 <w:rStyle w:val="Hyperlink"/>
@@ -1302,7 +1302,7 @@
                 <w:noProof/>
                 <w:webHidden/>
               </w:rPr>
-              <w:instrText xml:space="preserve"> PAGEREF _Toc408319711 \h </w:instrText>
+              <w:instrText xml:space="preserve"> PAGEREF _Toc408593350 \h </w:instrText>
             </w:r>
             <w:r>
               <w:rPr>
@@ -1344,7 +1344,7 @@
               <w:noProof/>
             </w:rPr>
           </w:pPr>
-          <w:hyperlink w:anchor="_Toc408319712" w:history="1">
+          <w:hyperlink w:anchor="_Toc408593351" w:history="1">
             <w:r>
               <w:rPr>
                 <w:rStyle w:val="Hyperlink"/>
@@ -1371,7 +1371,7 @@
                 <w:noProof/>
                 <w:webHidden/>
               </w:rPr>
-              <w:instrText xml:space="preserve"> PAGEREF _Toc408319712 \h </w:instrText>
+              <w:instrText xml:space="preserve"> PAGEREF _Toc408593351 \h </w:instrText>
             </w:r>
             <w:r>
               <w:rPr>
@@ -1413,7 +1413,7 @@
               <w:noProof/>
             </w:rPr>
           </w:pPr>
-          <w:hyperlink w:anchor="_Toc408319713" w:history="1">
+          <w:hyperlink w:anchor="_Toc408593352" w:history="1">
             <w:r>
               <w:rPr>
                 <w:rStyle w:val="Hyperlink"/>
@@ -1440,7 +1440,7 @@
                 <w:noProof/>
                 <w:webHidden/>
               </w:rPr>
-              <w:instrText xml:space="preserve"> PAGEREF _Toc408319713 \h </w:instrText>
+              <w:instrText xml:space="preserve"> PAGEREF _Toc408593352 \h </w:instrText>
             </w:r>
             <w:r>
               <w:rPr>
@@ -1482,7 +1482,7 @@
               <w:noProof/>
             </w:rPr>
           </w:pPr>
-          <w:hyperlink w:anchor="_Toc408319714" w:history="1">
+          <w:hyperlink w:anchor="_Toc408593353" w:history="1">
             <w:r>
               <w:rPr>
                 <w:rStyle w:val="Hyperlink"/>
@@ -1509,7 +1509,7 @@
                 <w:noProof/>
                 <w:webHidden/>
               </w:rPr>
-              <w:instrText xml:space="preserve"> PAGEREF _Toc408319714 \h </w:instrText>
+              <w:instrText xml:space="preserve"> PAGEREF _Toc408593353 \h </w:instrText>
             </w:r>
             <w:r>
               <w:rPr>
@@ -1551,7 +1551,7 @@
               <w:noProof/>
             </w:rPr>
           </w:pPr>
-          <w:hyperlink w:anchor="_Toc408319715" w:history="1">
+          <w:hyperlink w:anchor="_Toc408593354" w:history="1">
             <w:r>
               <w:rPr>
                 <w:rStyle w:val="Hyperlink"/>
@@ -1578,7 +1578,7 @@
                 <w:noProof/>
                 <w:webHidden/>
               </w:rPr>
-              <w:instrText xml:space="preserve"> PAGEREF _Toc408319715 \h </w:instrText>
+              <w:instrText xml:space="preserve"> PAGEREF _Toc408593354 \h </w:instrText>
             </w:r>
             <w:r>
               <w:rPr>
@@ -1620,7 +1620,7 @@
               <w:noProof/>
             </w:rPr>
           </w:pPr>
-          <w:hyperlink w:anchor="_Toc408319716" w:history="1">
+          <w:hyperlink w:anchor="_Toc408593355" w:history="1">
             <w:r>
               <w:rPr>
                 <w:rStyle w:val="Hyperlink"/>
@@ -1647,7 +1647,7 @@
                 <w:noProof/>
                 <w:webHidden/>
               </w:rPr>
-              <w:instrText xml:space="preserve"> PAGEREF _Toc408319716 \h </w:instrText>
+              <w:instrText xml:space="preserve"> PAGEREF _Toc408593355 \h </w:instrText>
             </w:r>
             <w:r>
               <w:rPr>
@@ -1689,7 +1689,7 @@
               <w:noProof/>
             </w:rPr>
           </w:pPr>
-          <w:hyperlink w:anchor="_Toc408319717" w:history="1">
+          <w:hyperlink w:anchor="_Toc408593356" w:history="1">
             <w:r>
               <w:rPr>
                 <w:rStyle w:val="Hyperlink"/>
@@ -1716,7 +1716,7 @@
                 <w:noProof/>
                 <w:webHidden/>
               </w:rPr>
-              <w:instrText xml:space="preserve"> PAGEREF _Toc408319717 \h </w:instrText>
+              <w:instrText xml:space="preserve"> PAGEREF _Toc408593356 \h </w:instrText>
             </w:r>
             <w:r>
               <w:rPr>
@@ -1758,7 +1758,7 @@
               <w:noProof/>
             </w:rPr>
           </w:pPr>
-          <w:hyperlink w:anchor="_Toc408319718" w:history="1">
+          <w:hyperlink w:anchor="_Toc408593357" w:history="1">
             <w:r>
               <w:rPr>
                 <w:rStyle w:val="Hyperlink"/>
@@ -1785,7 +1785,7 @@
                 <w:noProof/>
                 <w:webHidden/>
               </w:rPr>
-              <w:instrText xml:space="preserve"> PAGEREF _Toc408319718 \h </w:instrText>
+              <w:instrText xml:space="preserve"> PAGEREF _Toc408593357 \h </w:instrText>
             </w:r>
             <w:r>
               <w:rPr>
@@ -1827,7 +1827,7 @@
               <w:noProof/>
             </w:rPr>
           </w:pPr>
-          <w:hyperlink w:anchor="_Toc408319719" w:history="1">
+          <w:hyperlink w:anchor="_Toc408593358" w:history="1">
             <w:r>
               <w:rPr>
                 <w:rStyle w:val="Hyperlink"/>
@@ -1854,7 +1854,7 @@
                 <w:noProof/>
                 <w:webHidden/>
               </w:rPr>
-              <w:instrText xml:space="preserve"> PAGEREF _Toc408319719 \h </w:instrText>
+              <w:instrText xml:space="preserve"> PAGEREF _Toc408593358 \h </w:instrText>
             </w:r>
             <w:r>
               <w:rPr>
@@ -1896,7 +1896,7 @@
               <w:noProof/>
             </w:rPr>
           </w:pPr>
-          <w:hyperlink w:anchor="_Toc408319720" w:history="1">
+          <w:hyperlink w:anchor="_Toc408593359" w:history="1">
             <w:r>
               <w:rPr>
                 <w:rStyle w:val="Hyperlink"/>
@@ -1923,7 +1923,7 @@
                 <w:noProof/>
                 <w:webHidden/>
               </w:rPr>
-              <w:instrText xml:space="preserve"> PAGEREF _Toc408319720 \h </w:instrText>
+              <w:instrText xml:space="preserve"> PAGEREF _Toc408593359 \h </w:instrText>
             </w:r>
             <w:r>
               <w:rPr>
@@ -1965,7 +1965,7 @@
               <w:noProof/>
             </w:rPr>
           </w:pPr>
-          <w:hyperlink w:anchor="_Toc408319721" w:history="1">
+          <w:hyperlink w:anchor="_Toc408593360" w:history="1">
             <w:r>
               <w:rPr>
                 <w:rStyle w:val="Hyperlink"/>
@@ -1992,7 +1992,7 @@
                 <w:noProof/>
                 <w:webHidden/>
               </w:rPr>
-              <w:instrText xml:space="preserve"> PAGEREF _Toc408319721 \h </w:instrText>
+              <w:instrText xml:space="preserve"> PAGEREF _Toc408593360 \h </w:instrText>
             </w:r>
             <w:r>
               <w:rPr>
@@ -2034,7 +2034,7 @@
               <w:noProof/>
             </w:rPr>
           </w:pPr>
-          <w:hyperlink w:anchor="_Toc408319722" w:history="1">
+          <w:hyperlink w:anchor="_Toc408593361" w:history="1">
             <w:r>
               <w:rPr>
                 <w:rStyle w:val="Hyperlink"/>
@@ -2061,7 +2061,7 @@
                 <w:noProof/>
                 <w:webHidden/>
               </w:rPr>
-              <w:instrText xml:space="preserve"> PAGEREF _Toc408319722 \h </w:instrText>
+              <w:instrText xml:space="preserve"> PAGEREF _Toc408593361 \h </w:instrText>
             </w:r>
             <w:r>
               <w:rPr>
@@ -2103,7 +2103,7 @@
               <w:noProof/>
             </w:rPr>
           </w:pPr>
-          <w:hyperlink w:anchor="_Toc408319723" w:history="1">
+          <w:hyperlink w:anchor="_Toc408593362" w:history="1">
             <w:r>
               <w:rPr>
                 <w:rStyle w:val="Hyperlink"/>
@@ -2130,7 +2130,7 @@
                 <w:noProof/>
                 <w:webHidden/>
               </w:rPr>
-              <w:instrText xml:space="preserve"> PAGEREF _Toc408319723 \h </w:instrText>
+              <w:instrText xml:space="preserve"> PAGEREF _Toc408593362 \h </w:instrText>
             </w:r>
             <w:r>
               <w:rPr>
@@ -2172,7 +2172,7 @@
               <w:noProof/>
             </w:rPr>
           </w:pPr>
-          <w:hyperlink w:anchor="_Toc408319724" w:history="1">
+          <w:hyperlink w:anchor="_Toc408593363" w:history="1">
             <w:r>
               <w:rPr>
                 <w:rStyle w:val="Hyperlink"/>
@@ -2199,7 +2199,7 @@
                 <w:noProof/>
                 <w:webHidden/>
               </w:rPr>
-              <w:instrText xml:space="preserve"> PAGEREF _Toc408319724 \h </w:instrText>
+              <w:instrText xml:space="preserve"> PAGEREF _Toc408593363 \h </w:instrText>
             </w:r>
             <w:r>
               <w:rPr>
@@ -2241,7 +2241,7 @@
               <w:noProof/>
             </w:rPr>
           </w:pPr>
-          <w:hyperlink w:anchor="_Toc408319725" w:history="1">
+          <w:hyperlink w:anchor="_Toc408593364" w:history="1">
             <w:r>
               <w:rPr>
                 <w:rStyle w:val="Hyperlink"/>
@@ -2268,7 +2268,7 @@
                 <w:noProof/>
                 <w:webHidden/>
               </w:rPr>
-              <w:instrText xml:space="preserve"> PAGEREF _Toc408319725 \h </w:instrText>
+              <w:instrText xml:space="preserve"> PAGEREF _Toc408593364 \h </w:instrText>
             </w:r>
             <w:r>
               <w:rPr>
@@ -2310,7 +2310,7 @@
               <w:noProof/>
             </w:rPr>
           </w:pPr>
-          <w:hyperlink w:anchor="_Toc408319726" w:history="1">
+          <w:hyperlink w:anchor="_Toc408593365" w:history="1">
             <w:r>
               <w:rPr>
                 <w:rStyle w:val="Hyperlink"/>
@@ -2337,7 +2337,7 @@
                 <w:noProof/>
                 <w:webHidden/>
               </w:rPr>
-              <w:instrText xml:space="preserve"> PAGEREF _Toc408319726 \h </w:instrText>
+              <w:instrText xml:space="preserve"> PAGEREF _Toc408593365 \h </w:instrText>
             </w:r>
             <w:r>
               <w:rPr>
@@ -2379,7 +2379,7 @@
               <w:noProof/>
             </w:rPr>
           </w:pPr>
-          <w:hyperlink w:anchor="_Toc408319727" w:history="1">
+          <w:hyperlink w:anchor="_Toc408593366" w:history="1">
             <w:r>
               <w:rPr>
                 <w:rStyle w:val="Hyperlink"/>
@@ -2406,7 +2406,7 @@
                 <w:noProof/>
                 <w:webHidden/>
               </w:rPr>
-              <w:instrText xml:space="preserve"> PAGEREF _Toc408319727 \h </w:instrText>
+              <w:instrText xml:space="preserve"> PAGEREF _Toc408593366 \h </w:instrText>
             </w:r>
             <w:r>
               <w:rPr>
@@ -2448,7 +2448,7 @@
               <w:noProof/>
             </w:rPr>
           </w:pPr>
-          <w:hyperlink w:anchor="_Toc408319728" w:history="1">
+          <w:hyperlink w:anchor="_Toc408593367" w:history="1">
             <w:r>
               <w:rPr>
                 <w:rStyle w:val="Hyperlink"/>
@@ -2475,7 +2475,7 @@
                 <w:noProof/>
                 <w:webHidden/>
               </w:rPr>
-              <w:instrText xml:space="preserve"> PAGEREF _Toc408319728 \h </w:instrText>
+              <w:instrText xml:space="preserve"> PAGEREF _Toc408593367 \h </w:instrText>
             </w:r>
             <w:r>
               <w:rPr>
@@ -2517,7 +2517,7 @@
               <w:noProof/>
             </w:rPr>
           </w:pPr>
-          <w:hyperlink w:anchor="_Toc408319729" w:history="1">
+          <w:hyperlink w:anchor="_Toc408593368" w:history="1">
             <w:r>
               <w:rPr>
                 <w:rStyle w:val="Hyperlink"/>
@@ -2544,7 +2544,7 @@
                 <w:noProof/>
                 <w:webHidden/>
               </w:rPr>
-              <w:instrText xml:space="preserve"> PAGEREF _Toc408319729 \h </w:instrText>
+              <w:instrText xml:space="preserve"> PAGEREF _Toc408593368 \h </w:instrText>
             </w:r>
             <w:r>
               <w:rPr>
@@ -2586,7 +2586,7 @@
               <w:noProof/>
             </w:rPr>
           </w:pPr>
-          <w:hyperlink w:anchor="_Toc408319730" w:history="1">
+          <w:hyperlink w:anchor="_Toc408593369" w:history="1">
             <w:r>
               <w:rPr>
                 <w:rStyle w:val="Hyperlink"/>
@@ -2613,7 +2613,7 @@
                 <w:noProof/>
                 <w:webHidden/>
               </w:rPr>
-              <w:instrText xml:space="preserve"> PAGEREF _Toc408319730 \h </w:instrText>
+              <w:instrText xml:space="preserve"> PAGEREF _Toc408593369 \h </w:instrText>
             </w:r>
             <w:r>
               <w:rPr>
@@ -2655,7 +2655,7 @@
               <w:noProof/>
             </w:rPr>
           </w:pPr>
-          <w:hyperlink w:anchor="_Toc408319731" w:history="1">
+          <w:hyperlink w:anchor="_Toc408593370" w:history="1">
             <w:r>
               <w:rPr>
                 <w:rStyle w:val="Hyperlink"/>
@@ -2682,7 +2682,7 @@
                 <w:noProof/>
                 <w:webHidden/>
               </w:rPr>
-              <w:instrText xml:space="preserve"> PAGEREF _Toc408319731 \h </w:instrText>
+              <w:instrText xml:space="preserve"> PAGEREF _Toc408593370 \h </w:instrText>
             </w:r>
             <w:r>
               <w:rPr>
@@ -2724,7 +2724,7 @@
               <w:noProof/>
             </w:rPr>
           </w:pPr>
-          <w:hyperlink w:anchor="_Toc408319732" w:history="1">
+          <w:hyperlink w:anchor="_Toc408593371" w:history="1">
             <w:r>
               <w:rPr>
                 <w:rStyle w:val="Hyperlink"/>
@@ -2751,7 +2751,7 @@
                 <w:noProof/>
                 <w:webHidden/>
               </w:rPr>
-              <w:instrText xml:space="preserve"> PAGEREF _Toc408319732 \h </w:instrText>
+              <w:instrText xml:space="preserve"> PAGEREF _Toc408593371 \h </w:instrText>
             </w:r>
             <w:r>
               <w:rPr>
@@ -2793,7 +2793,7 @@
               <w:noProof/>
             </w:rPr>
           </w:pPr>
-          <w:hyperlink w:anchor="_Toc408319733" w:history="1">
+          <w:hyperlink w:anchor="_Toc408593372" w:history="1">
             <w:r>
               <w:rPr>
                 <w:rStyle w:val="Hyperlink"/>
@@ -2820,7 +2820,7 @@
                 <w:noProof/>
                 <w:webHidden/>
               </w:rPr>
-              <w:instrText xml:space="preserve"> PAGEREF _Toc408319733 \h </w:instrText>
+              <w:instrText xml:space="preserve"> PAGEREF _Toc408593372 \h </w:instrText>
             </w:r>
             <w:r>
               <w:rPr>
@@ -2862,7 +2862,7 @@
               <w:noProof/>
             </w:rPr>
           </w:pPr>
-          <w:hyperlink w:anchor="_Toc408319734" w:history="1">
+          <w:hyperlink w:anchor="_Toc408593373" w:history="1">
             <w:r>
               <w:rPr>
                 <w:rStyle w:val="Hyperlink"/>
@@ -2889,7 +2889,7 @@
                 <w:noProof/>
                 <w:webHidden/>
               </w:rPr>
-              <w:instrText xml:space="preserve"> PAGEREF _Toc408319734 \h </w:instrText>
+              <w:instrText xml:space="preserve"> PAGEREF _Toc408593373 \h </w:instrText>
             </w:r>
             <w:r>
               <w:rPr>
@@ -2931,7 +2931,7 @@
               <w:noProof/>
             </w:rPr>
           </w:pPr>
-          <w:hyperlink w:anchor="_Toc408319735" w:history="1">
+          <w:hyperlink w:anchor="_Toc408593374" w:history="1">
             <w:r>
               <w:rPr>
                 <w:rStyle w:val="Hyperlink"/>
@@ -2958,7 +2958,7 @@
                 <w:noProof/>
                 <w:webHidden/>
               </w:rPr>
-              <w:instrText xml:space="preserve"> PAGEREF _Toc408319735 \h </w:instrText>
+              <w:instrText xml:space="preserve"> PAGEREF _Toc408593374 \h </w:instrText>
             </w:r>
             <w:r>
               <w:rPr>
@@ -3000,7 +3000,7 @@
               <w:noProof/>
             </w:rPr>
           </w:pPr>
-          <w:hyperlink w:anchor="_Toc408319736" w:history="1">
+          <w:hyperlink w:anchor="_Toc408593375" w:history="1">
             <w:r>
               <w:rPr>
                 <w:rStyle w:val="Hyperlink"/>
@@ -3027,7 +3027,7 @@
                 <w:noProof/>
                 <w:webHidden/>
               </w:rPr>
-              <w:instrText xml:space="preserve"> PAGEREF _Toc408319736 \h </w:instrText>
+              <w:instrText xml:space="preserve"> PAGEREF _Toc408593375 \h </w:instrText>
             </w:r>
             <w:r>
               <w:rPr>
@@ -3069,7 +3069,7 @@
               <w:noProof/>
             </w:rPr>
           </w:pPr>
-          <w:hyperlink w:anchor="_Toc408319737" w:history="1">
+          <w:hyperlink w:anchor="_Toc408593376" w:history="1">
             <w:r>
               <w:rPr>
                 <w:rStyle w:val="Hyperlink"/>
@@ -3096,7 +3096,7 @@
                 <w:noProof/>
                 <w:webHidden/>
               </w:rPr>
-              <w:instrText xml:space="preserve"> PAGEREF _Toc408319737 \h </w:instrText>
+              <w:instrText xml:space="preserve"> PAGEREF _Toc408593376 \h </w:instrText>
             </w:r>
             <w:r>
               <w:rPr>
@@ -3138,7 +3138,7 @@
               <w:noProof/>
             </w:rPr>
           </w:pPr>
-          <w:hyperlink w:anchor="_Toc408319738" w:history="1">
+          <w:hyperlink w:anchor="_Toc408593377" w:history="1">
             <w:r>
               <w:rPr>
                 <w:rStyle w:val="Hyperlink"/>
@@ -3165,7 +3165,7 @@
                 <w:noProof/>
                 <w:webHidden/>
               </w:rPr>
-              <w:instrText xml:space="preserve"> PAGEREF _Toc408319738 \h </w:instrText>
+              <w:instrText xml:space="preserve"> PAGEREF _Toc408593377 \h </w:instrText>
             </w:r>
             <w:r>
               <w:rPr>
@@ -3207,7 +3207,7 @@
               <w:noProof/>
             </w:rPr>
           </w:pPr>
-          <w:hyperlink w:anchor="_Toc408319739" w:history="1">
+          <w:hyperlink w:anchor="_Toc408593378" w:history="1">
             <w:r>
               <w:rPr>
                 <w:rStyle w:val="Hyperlink"/>
@@ -3234,7 +3234,7 @@
                 <w:noProof/>
                 <w:webHidden/>
               </w:rPr>
-              <w:instrText xml:space="preserve"> PAGEREF _Toc408319739 \h </w:instrText>
+              <w:instrText xml:space="preserve"> PAGEREF _Toc408593378 \h </w:instrText>
             </w:r>
             <w:r>
               <w:rPr>
@@ -3276,7 +3276,7 @@
               <w:noProof/>
             </w:rPr>
           </w:pPr>
-          <w:hyperlink w:anchor="_Toc408319740" w:history="1">
+          <w:hyperlink w:anchor="_Toc408593379" w:history="1">
             <w:r>
               <w:rPr>
                 <w:rStyle w:val="Hyperlink"/>
@@ -3303,7 +3303,7 @@
                 <w:noProof/>
                 <w:webHidden/>
               </w:rPr>
-              <w:instrText xml:space="preserve"> PAGEREF _Toc408319740 \h </w:instrText>
+              <w:instrText xml:space="preserve"> PAGEREF _Toc408593379 \h </w:instrText>
             </w:r>
             <w:r>
               <w:rPr>
@@ -3345,7 +3345,7 @@
               <w:noProof/>
             </w:rPr>
           </w:pPr>
-          <w:hyperlink w:anchor="_Toc408319741" w:history="1">
+          <w:hyperlink w:anchor="_Toc408593380" w:history="1">
             <w:r>
               <w:rPr>
                 <w:rStyle w:val="Hyperlink"/>
@@ -3372,7 +3372,7 @@
                 <w:noProof/>
                 <w:webHidden/>
               </w:rPr>
-              <w:instrText xml:space="preserve"> PAGEREF _Toc408319741 \h </w:instrText>
+              <w:instrText xml:space="preserve"> PAGEREF _Toc408593380 \h </w:instrText>
             </w:r>
             <w:r>
               <w:rPr>
@@ -3393,6 +3393,213 @@
                 <w:webHidden/>
               </w:rPr>
               <w:t>19</w:t>
+            </w:r>
+            <w:r>
+              <w:rPr>
+                <w:noProof/>
+                <w:webHidden/>
+              </w:rPr>
+              <w:fldChar w:fldCharType="end"/>
+            </w:r>
+          </w:hyperlink>
+        </w:p>
+        <w:p>
+          <w:pPr>
+            <w:pStyle w:val="TOC2"/>
+            <w:tabs>
+              <w:tab w:val="right" w:leader="dot" w:pos="9963"/>
+            </w:tabs>
+            <w:rPr>
+              <w:rFonts w:eastAsiaTheme="minorEastAsia"/>
+              <w:noProof/>
+            </w:rPr>
+          </w:pPr>
+          <w:hyperlink w:anchor="_Toc408593381" w:history="1">
+            <w:r>
+              <w:rPr>
+                <w:rStyle w:val="Hyperlink"/>
+                <w:noProof/>
+              </w:rPr>
+              <w:t>Getting balance of player’s account</w:t>
+            </w:r>
+            <w:r>
+              <w:rPr>
+                <w:noProof/>
+                <w:webHidden/>
+              </w:rPr>
+              <w:tab/>
+            </w:r>
+            <w:r>
+              <w:rPr>
+                <w:noProof/>
+                <w:webHidden/>
+              </w:rPr>
+              <w:fldChar w:fldCharType="begin"/>
+            </w:r>
+            <w:r>
+              <w:rPr>
+                <w:noProof/>
+                <w:webHidden/>
+              </w:rPr>
+              <w:instrText xml:space="preserve"> PAGEREF _Toc408593381 \h </w:instrText>
+            </w:r>
+            <w:r>
+              <w:rPr>
+                <w:noProof/>
+                <w:webHidden/>
+              </w:rPr>
+            </w:r>
+            <w:r>
+              <w:rPr>
+                <w:noProof/>
+                <w:webHidden/>
+              </w:rPr>
+              <w:fldChar w:fldCharType="separate"/>
+            </w:r>
+            <w:r>
+              <w:rPr>
+                <w:noProof/>
+                <w:webHidden/>
+              </w:rPr>
+              <w:t>19</w:t>
+            </w:r>
+            <w:r>
+              <w:rPr>
+                <w:noProof/>
+                <w:webHidden/>
+              </w:rPr>
+              <w:fldChar w:fldCharType="end"/>
+            </w:r>
+          </w:hyperlink>
+        </w:p>
+        <w:p>
+          <w:pPr>
+            <w:pStyle w:val="TOC2"/>
+            <w:tabs>
+              <w:tab w:val="right" w:leader="dot" w:pos="9963"/>
+            </w:tabs>
+            <w:rPr>
+              <w:rFonts w:eastAsiaTheme="minorEastAsia"/>
+              <w:noProof/>
+            </w:rPr>
+          </w:pPr>
+          <w:hyperlink w:anchor="_Toc408593382" w:history="1">
+            <w:r>
+              <w:rPr>
+                <w:rStyle w:val="Hyperlink"/>
+                <w:noProof/>
+              </w:rPr>
+              <w:t>Getting current state of hiring process</w:t>
+            </w:r>
+            <w:r>
+              <w:rPr>
+                <w:noProof/>
+                <w:webHidden/>
+              </w:rPr>
+              <w:tab/>
+            </w:r>
+            <w:r>
+              <w:rPr>
+                <w:noProof/>
+                <w:webHidden/>
+              </w:rPr>
+              <w:fldChar w:fldCharType="begin"/>
+            </w:r>
+            <w:r>
+              <w:rPr>
+                <w:noProof/>
+                <w:webHidden/>
+              </w:rPr>
+              <w:instrText xml:space="preserve"> PAGEREF _Toc408593382 \h </w:instrText>
+            </w:r>
+            <w:r>
+              <w:rPr>
+                <w:noProof/>
+                <w:webHidden/>
+              </w:rPr>
+            </w:r>
+            <w:r>
+              <w:rPr>
+                <w:noProof/>
+                <w:webHidden/>
+              </w:rPr>
+              <w:fldChar w:fldCharType="separate"/>
+            </w:r>
+            <w:r>
+              <w:rPr>
+                <w:noProof/>
+                <w:webHidden/>
+              </w:rPr>
+              <w:t>19</w:t>
+            </w:r>
+            <w:r>
+              <w:rPr>
+                <w:noProof/>
+                <w:webHidden/>
+              </w:rPr>
+              <w:fldChar w:fldCharType="end"/>
+            </w:r>
+          </w:hyperlink>
+        </w:p>
+        <w:p>
+          <w:pPr>
+            <w:pStyle w:val="TOC2"/>
+            <w:tabs>
+              <w:tab w:val="right" w:leader="dot" w:pos="9963"/>
+            </w:tabs>
+            <w:rPr>
+              <w:rFonts w:eastAsiaTheme="minorEastAsia"/>
+              <w:noProof/>
+            </w:rPr>
+          </w:pPr>
+          <w:hyperlink w:anchor="_Toc408593383" w:history="1">
+            <w:r>
+              <w:rPr>
+                <w:rStyle w:val="Hyperlink"/>
+                <w:noProof/>
+              </w:rPr>
+              <w:t>Getting list of linked quartals</w:t>
+            </w:r>
+            <w:r>
+              <w:rPr>
+                <w:noProof/>
+                <w:webHidden/>
+              </w:rPr>
+              <w:tab/>
+            </w:r>
+            <w:r>
+              <w:rPr>
+                <w:noProof/>
+                <w:webHidden/>
+              </w:rPr>
+              <w:fldChar w:fldCharType="begin"/>
+            </w:r>
+            <w:r>
+              <w:rPr>
+                <w:noProof/>
+                <w:webHidden/>
+              </w:rPr>
+              <w:instrText xml:space="preserve"> PAGEREF _Toc408593383 \h </w:instrText>
+            </w:r>
+            <w:r>
+              <w:rPr>
+                <w:noProof/>
+                <w:webHidden/>
+              </w:rPr>
+            </w:r>
+            <w:r>
+              <w:rPr>
+                <w:noProof/>
+                <w:webHidden/>
+              </w:rPr>
+              <w:fldChar w:fldCharType="separate"/>
+            </w:r>
+            <w:r>
+              <w:rPr>
+                <w:noProof/>
+                <w:webHidden/>
+              </w:rPr>
+              <w:t>20</w:t>
             </w:r>
             <w:r>
               <w:rPr>
@@ -3414,7 +3621,7 @@
               <w:noProof/>
             </w:rPr>
           </w:pPr>
-          <w:hyperlink w:anchor="_Toc408319742" w:history="1">
+          <w:hyperlink w:anchor="_Toc408593384" w:history="1">
             <w:r>
               <w:rPr>
                 <w:rStyle w:val="Hyperlink"/>
@@ -3441,7 +3648,7 @@
                 <w:noProof/>
                 <w:webHidden/>
               </w:rPr>
-              <w:instrText xml:space="preserve"> PAGEREF _Toc408319742 \h </w:instrText>
+              <w:instrText xml:space="preserve"> PAGEREF _Toc408593384 \h </w:instrText>
             </w:r>
             <w:r>
               <w:rPr>
@@ -3461,7 +3668,7 @@
                 <w:noProof/>
                 <w:webHidden/>
               </w:rPr>
-              <w:t>20</w:t>
+              <w:t>21</w:t>
             </w:r>
             <w:r>
               <w:rPr>
@@ -3483,7 +3690,7 @@
               <w:noProof/>
             </w:rPr>
           </w:pPr>
-          <w:hyperlink w:anchor="_Toc408319743" w:history="1">
+          <w:hyperlink w:anchor="_Toc408593385" w:history="1">
             <w:r>
               <w:rPr>
                 <w:rStyle w:val="Hyperlink"/>
@@ -3510,7 +3717,7 @@
                 <w:noProof/>
                 <w:webHidden/>
               </w:rPr>
-              <w:instrText xml:space="preserve"> PAGEREF _Toc408319743 \h </w:instrText>
+              <w:instrText xml:space="preserve"> PAGEREF _Toc408593385 \h </w:instrText>
             </w:r>
             <w:r>
               <w:rPr>
@@ -3530,7 +3737,7 @@
                 <w:noProof/>
                 <w:webHidden/>
               </w:rPr>
-              <w:t>20</w:t>
+              <w:t>21</w:t>
             </w:r>
             <w:r>
               <w:rPr>
@@ -3552,7 +3759,7 @@
               <w:noProof/>
             </w:rPr>
           </w:pPr>
-          <w:hyperlink w:anchor="_Toc408319744" w:history="1">
+          <w:hyperlink w:anchor="_Toc408593386" w:history="1">
             <w:r>
               <w:rPr>
                 <w:rStyle w:val="Hyperlink"/>
@@ -3579,7 +3786,7 @@
                 <w:noProof/>
                 <w:webHidden/>
               </w:rPr>
-              <w:instrText xml:space="preserve"> PAGEREF _Toc408319744 \h </w:instrText>
+              <w:instrText xml:space="preserve"> PAGEREF _Toc408593386 \h </w:instrText>
             </w:r>
             <w:r>
               <w:rPr>
@@ -3599,7 +3806,7 @@
                 <w:noProof/>
                 <w:webHidden/>
               </w:rPr>
-              <w:t>20</w:t>
+              <w:t>21</w:t>
             </w:r>
             <w:r>
               <w:rPr>
@@ -3637,6 +3844,8 @@
           <w:noProof/>
         </w:rPr>
       </w:pPr>
+      <w:bookmarkStart w:id="0" w:name="_GoBack"/>
+      <w:bookmarkEnd w:id="0"/>
       <w:r>
         <w:rPr>
           <w:b/>
@@ -3651,11 +3860,11 @@
       <w:pPr>
         <w:pStyle w:val="Heading1"/>
       </w:pPr>
-      <w:bookmarkStart w:id="0" w:name="_Toc408319695"/>
+      <w:bookmarkStart w:id="1" w:name="_Toc408593334"/>
       <w:r>
         <w:t>Overview</w:t>
       </w:r>
-      <w:bookmarkEnd w:id="0"/>
+      <w:bookmarkEnd w:id="1"/>
     </w:p>
     <w:p/>
     <w:p>
@@ -3679,11 +3888,11 @@
       <w:pPr>
         <w:pStyle w:val="Heading1"/>
       </w:pPr>
-      <w:bookmarkStart w:id="1" w:name="_Toc408319696"/>
+      <w:bookmarkStart w:id="2" w:name="_Toc408593335"/>
       <w:r>
         <w:t>Configuration</w:t>
       </w:r>
-      <w:bookmarkEnd w:id="1"/>
+      <w:bookmarkEnd w:id="2"/>
     </w:p>
     <w:p>
       <w:proofErr w:type="spellStart"/>
@@ -3699,14 +3908,14 @@
       <w:pPr>
         <w:pStyle w:val="Heading2"/>
       </w:pPr>
-      <w:bookmarkStart w:id="2" w:name="_Quartal"/>
-      <w:bookmarkStart w:id="3" w:name="_Toc408319697"/>
-      <w:bookmarkEnd w:id="2"/>
+      <w:bookmarkStart w:id="3" w:name="_Quartal"/>
+      <w:bookmarkStart w:id="4" w:name="_Toc408593336"/>
+      <w:bookmarkEnd w:id="3"/>
       <w:proofErr w:type="spellStart"/>
       <w:r>
         <w:t>Quartal</w:t>
       </w:r>
-      <w:bookmarkEnd w:id="3"/>
+      <w:bookmarkEnd w:id="4"/>
       <w:proofErr w:type="spellEnd"/>
     </w:p>
     <w:p>
@@ -4761,12 +4970,12 @@
       <w:pPr>
         <w:pStyle w:val="Heading2"/>
       </w:pPr>
-      <w:bookmarkStart w:id="4" w:name="_Toc408319698"/>
+      <w:bookmarkStart w:id="5" w:name="_Toc408593337"/>
       <w:r>
         <w:lastRenderedPageBreak/>
         <w:t>Battle graph configuration</w:t>
       </w:r>
-      <w:bookmarkEnd w:id="4"/>
+      <w:bookmarkEnd w:id="5"/>
     </w:p>
     <w:p>
       <w:r>
@@ -4786,11 +4995,11 @@
       <w:pPr>
         <w:pStyle w:val="Heading2"/>
       </w:pPr>
-      <w:bookmarkStart w:id="5" w:name="_Toc408319699"/>
+      <w:bookmarkStart w:id="6" w:name="_Toc408593338"/>
       <w:r>
         <w:t>Unit configuration</w:t>
       </w:r>
-      <w:bookmarkEnd w:id="5"/>
+      <w:bookmarkEnd w:id="6"/>
     </w:p>
     <w:p>
       <w:r>
@@ -4821,11 +5030,11 @@
       <w:pPr>
         <w:pStyle w:val="Heading2"/>
       </w:pPr>
-      <w:bookmarkStart w:id="6" w:name="_Toc408319700"/>
+      <w:bookmarkStart w:id="7" w:name="_Toc408593339"/>
       <w:r>
         <w:t>General fringe design</w:t>
       </w:r>
-      <w:bookmarkEnd w:id="6"/>
+      <w:bookmarkEnd w:id="7"/>
     </w:p>
     <w:p>
       <w:r>
@@ -4884,34 +5093,34 @@
       <w:pPr>
         <w:pStyle w:val="Heading1"/>
       </w:pPr>
-      <w:bookmarkStart w:id="7" w:name="_Toc408319701"/>
+      <w:bookmarkStart w:id="8" w:name="_Toc408593340"/>
       <w:r>
         <w:lastRenderedPageBreak/>
         <w:t>Communication protocol</w:t>
       </w:r>
-      <w:bookmarkEnd w:id="7"/>
+      <w:bookmarkEnd w:id="8"/>
     </w:p>
     <w:p/>
     <w:p>
       <w:pPr>
         <w:pStyle w:val="Heading2"/>
       </w:pPr>
-      <w:bookmarkStart w:id="8" w:name="_Toc408319702"/>
+      <w:bookmarkStart w:id="9" w:name="_Toc408593341"/>
       <w:r>
         <w:t>Players, battle, attack and units management</w:t>
       </w:r>
-      <w:bookmarkEnd w:id="8"/>
+      <w:bookmarkEnd w:id="9"/>
     </w:p>
     <w:p/>
     <w:p>
       <w:pPr>
         <w:pStyle w:val="Heading3"/>
       </w:pPr>
-      <w:bookmarkStart w:id="9" w:name="_Toc408319703"/>
+      <w:bookmarkStart w:id="10" w:name="_Toc408593342"/>
       <w:r>
         <w:t>Adding player to game (aka login)</w:t>
       </w:r>
-      <w:bookmarkEnd w:id="9"/>
+      <w:bookmarkEnd w:id="10"/>
     </w:p>
     <w:p>
       <w:r>
@@ -5037,11 +5246,11 @@
       <w:pPr>
         <w:pStyle w:val="Heading3"/>
       </w:pPr>
-      <w:bookmarkStart w:id="10" w:name="_Toc408319704"/>
+      <w:bookmarkStart w:id="11" w:name="_Toc408593343"/>
       <w:r>
         <w:t>Remove player from game and stop its activity</w:t>
       </w:r>
-      <w:bookmarkEnd w:id="10"/>
+      <w:bookmarkEnd w:id="11"/>
     </w:p>
     <w:p>
       <w:r>
@@ -5168,11 +5377,11 @@
       <w:pPr>
         <w:pStyle w:val="Heading3"/>
       </w:pPr>
-      <w:bookmarkStart w:id="11" w:name="_Toc408319705"/>
+      <w:bookmarkStart w:id="12" w:name="_Toc408593344"/>
       <w:r>
         <w:t>Stop the whole world (all players are stopped)</w:t>
       </w:r>
-      <w:bookmarkEnd w:id="11"/>
+      <w:bookmarkEnd w:id="12"/>
     </w:p>
     <w:p>
       <w:r>
@@ -5287,11 +5496,11 @@
       <w:pPr>
         <w:pStyle w:val="Heading3"/>
       </w:pPr>
-      <w:bookmarkStart w:id="12" w:name="_Toc408319706"/>
+      <w:bookmarkStart w:id="13" w:name="_Toc408593345"/>
       <w:r>
         <w:t>Player hires units</w:t>
       </w:r>
-      <w:bookmarkEnd w:id="12"/>
+      <w:bookmarkEnd w:id="13"/>
     </w:p>
     <w:p>
       <w:r>
@@ -5871,11 +6080,11 @@
       <w:pPr>
         <w:pStyle w:val="Heading3"/>
       </w:pPr>
-      <w:bookmarkStart w:id="13" w:name="_Toc408319707"/>
+      <w:bookmarkStart w:id="14" w:name="_Toc408593346"/>
       <w:r>
         <w:t>Player cancels hiring process for specific unit</w:t>
       </w:r>
-      <w:bookmarkEnd w:id="13"/>
+      <w:bookmarkEnd w:id="14"/>
     </w:p>
     <w:p/>
     <w:p>
@@ -6147,7 +6356,7 @@
       <w:pPr>
         <w:pStyle w:val="Heading3"/>
       </w:pPr>
-      <w:bookmarkStart w:id="14" w:name="_Toc408319708"/>
+      <w:bookmarkStart w:id="15" w:name="_Toc408593347"/>
       <w:r>
         <w:t xml:space="preserve">Player wishes to build </w:t>
       </w:r>
@@ -6155,7 +6364,7 @@
       <w:r>
         <w:t>defence</w:t>
       </w:r>
-      <w:bookmarkEnd w:id="14"/>
+      <w:bookmarkEnd w:id="15"/>
       <w:proofErr w:type="spellEnd"/>
     </w:p>
     <w:p/>
@@ -6267,11 +6476,11 @@
       <w:pPr>
         <w:pStyle w:val="Heading3"/>
       </w:pPr>
-      <w:bookmarkStart w:id="15" w:name="_Toc408319709"/>
+      <w:bookmarkStart w:id="16" w:name="_Toc408593348"/>
       <w:r>
         <w:t>Player wishes to recruit units (defenders)</w:t>
       </w:r>
-      <w:bookmarkEnd w:id="15"/>
+      <w:bookmarkEnd w:id="16"/>
     </w:p>
     <w:p/>
     <w:p>
@@ -6459,7 +6668,7 @@
       <w:pPr>
         <w:pStyle w:val="Heading3"/>
       </w:pPr>
-      <w:bookmarkStart w:id="16" w:name="_Toc408319710"/>
+      <w:bookmarkStart w:id="17" w:name="_Toc408593349"/>
       <w:r>
         <w:t xml:space="preserve">Player finishes </w:t>
       </w:r>
@@ -6474,7 +6683,7 @@
       <w:r>
         <w:t xml:space="preserve"> (battlefield’s settings are confirmed)</w:t>
       </w:r>
-      <w:bookmarkEnd w:id="16"/>
+      <w:bookmarkEnd w:id="17"/>
     </w:p>
     <w:p/>
     <w:p>
@@ -6590,7 +6799,7 @@
       <w:pPr>
         <w:pStyle w:val="Heading3"/>
       </w:pPr>
-      <w:bookmarkStart w:id="17" w:name="_Toc408319711"/>
+      <w:bookmarkStart w:id="18" w:name="_Toc408593350"/>
       <w:r>
         <w:t xml:space="preserve">Player resets </w:t>
       </w:r>
@@ -6616,7 +6825,7 @@
       <w:r>
         <w:t>)</w:t>
       </w:r>
-      <w:bookmarkEnd w:id="17"/>
+      <w:bookmarkEnd w:id="18"/>
     </w:p>
     <w:p/>
     <w:p>
@@ -6707,9 +6916,9 @@
       <w:pPr>
         <w:pStyle w:val="Heading3"/>
       </w:pPr>
-      <w:bookmarkStart w:id="18" w:name="_Player_dismisses_recruited"/>
-      <w:bookmarkStart w:id="19" w:name="_Toc408319712"/>
-      <w:bookmarkEnd w:id="18"/>
+      <w:bookmarkStart w:id="19" w:name="_Player_dismisses_recruited"/>
+      <w:bookmarkStart w:id="20" w:name="_Toc408593351"/>
+      <w:bookmarkEnd w:id="19"/>
       <w:r>
         <w:t xml:space="preserve">Player </w:t>
       </w:r>
@@ -6727,7 +6936,7 @@
       <w:r>
         <w:t xml:space="preserve"> mode)</w:t>
       </w:r>
-      <w:bookmarkEnd w:id="19"/>
+      <w:bookmarkEnd w:id="20"/>
     </w:p>
     <w:p/>
     <w:p>
@@ -6849,11 +7058,11 @@
       <w:pPr>
         <w:pStyle w:val="Heading3"/>
       </w:pPr>
-      <w:bookmarkStart w:id="20" w:name="_Toc408319713"/>
+      <w:bookmarkStart w:id="21" w:name="_Toc408593352"/>
       <w:r>
         <w:t>Player recruits units for attack, attacking group (attack mode)</w:t>
       </w:r>
-      <w:bookmarkEnd w:id="20"/>
+      <w:bookmarkEnd w:id="21"/>
     </w:p>
     <w:p/>
     <w:p>
@@ -7022,13 +7231,13 @@
       <w:pPr>
         <w:pStyle w:val="Heading3"/>
       </w:pPr>
-      <w:bookmarkStart w:id="21" w:name="_Player_dismisses_recruited_1"/>
-      <w:bookmarkStart w:id="22" w:name="_Toc408319714"/>
-      <w:bookmarkEnd w:id="21"/>
+      <w:bookmarkStart w:id="22" w:name="_Player_dismisses_recruited_1"/>
+      <w:bookmarkStart w:id="23" w:name="_Toc408593353"/>
+      <w:bookmarkEnd w:id="22"/>
       <w:r>
         <w:t>Player dismisses recruited unit from attacking group (attack mode)</w:t>
       </w:r>
-      <w:bookmarkEnd w:id="22"/>
+      <w:bookmarkEnd w:id="23"/>
     </w:p>
     <w:p/>
     <w:p>
@@ -7140,11 +7349,11 @@
       <w:pPr>
         <w:pStyle w:val="Heading3"/>
       </w:pPr>
-      <w:bookmarkStart w:id="23" w:name="_Toc408319715"/>
+      <w:bookmarkStart w:id="24" w:name="_Toc408593354"/>
       <w:r>
         <w:t>Player resets attacking group (battlefield’s settings are reset, attack mode)</w:t>
       </w:r>
-      <w:bookmarkEnd w:id="23"/>
+      <w:bookmarkEnd w:id="24"/>
     </w:p>
     <w:p/>
     <w:p>
@@ -7219,11 +7428,11 @@
       <w:pPr>
         <w:pStyle w:val="Heading3"/>
       </w:pPr>
-      <w:bookmarkStart w:id="24" w:name="_Toc408319716"/>
+      <w:bookmarkStart w:id="25" w:name="_Toc408593355"/>
       <w:r>
         <w:t>Player attacks another player</w:t>
       </w:r>
-      <w:bookmarkEnd w:id="24"/>
+      <w:bookmarkEnd w:id="25"/>
     </w:p>
     <w:p/>
     <w:p>
@@ -7585,11 +7794,11 @@
       <w:pPr>
         <w:pStyle w:val="Heading3"/>
       </w:pPr>
-      <w:bookmarkStart w:id="25" w:name="_Toc408319717"/>
+      <w:bookmarkStart w:id="26" w:name="_Toc408593356"/>
       <w:r>
         <w:t>Capitulation of attacking player</w:t>
       </w:r>
-      <w:bookmarkEnd w:id="25"/>
+      <w:bookmarkEnd w:id="26"/>
     </w:p>
     <w:p/>
     <w:p>
@@ -7775,7 +7984,7 @@
       <w:pPr>
         <w:pStyle w:val="Heading3"/>
       </w:pPr>
-      <w:bookmarkStart w:id="26" w:name="_Toc408319718"/>
+      <w:bookmarkStart w:id="27" w:name="_Toc408593357"/>
       <w:r>
         <w:t xml:space="preserve">Unit </w:t>
       </w:r>
@@ -7785,7 +7994,7 @@
       <w:r>
         <w:t>killed during the battle</w:t>
       </w:r>
-      <w:bookmarkEnd w:id="26"/>
+      <w:bookmarkEnd w:id="27"/>
     </w:p>
     <w:p/>
     <w:p>
@@ -7879,11 +8088,11 @@
       <w:pPr>
         <w:pStyle w:val="Heading3"/>
       </w:pPr>
-      <w:bookmarkStart w:id="27" w:name="_Toc408319719"/>
+      <w:bookmarkStart w:id="28" w:name="_Toc408593358"/>
       <w:r>
         <w:t>Unit management commands (on resource manager)</w:t>
       </w:r>
-      <w:bookmarkEnd w:id="27"/>
+      <w:bookmarkEnd w:id="28"/>
     </w:p>
     <w:p/>
     <w:p>
@@ -7902,14 +8111,14 @@
       <w:pPr>
         <w:pStyle w:val="Heading3"/>
       </w:pPr>
-      <w:bookmarkStart w:id="28" w:name="_Toc408319720"/>
+      <w:bookmarkStart w:id="29" w:name="_Toc408593359"/>
       <w:r>
         <w:t>Hiring</w:t>
       </w:r>
       <w:r>
         <w:t xml:space="preserve"> agency sends command to resource manager about hired unit</w:t>
       </w:r>
-      <w:bookmarkEnd w:id="28"/>
+      <w:bookmarkEnd w:id="29"/>
     </w:p>
     <w:p/>
     <w:p>
@@ -7965,11 +8174,11 @@
       <w:pPr>
         <w:pStyle w:val="Heading3"/>
       </w:pPr>
-      <w:bookmarkStart w:id="29" w:name="_Toc408319721"/>
+      <w:bookmarkStart w:id="30" w:name="_Toc408593360"/>
       <w:r>
         <w:t>Unit taken from resource manager (aka recruited)</w:t>
       </w:r>
-      <w:bookmarkEnd w:id="29"/>
+      <w:bookmarkEnd w:id="30"/>
     </w:p>
     <w:p/>
     <w:p>
@@ -8032,7 +8241,7 @@
       <w:pPr>
         <w:pStyle w:val="Heading3"/>
       </w:pPr>
-      <w:bookmarkStart w:id="30" w:name="_Toc408319722"/>
+      <w:bookmarkStart w:id="31" w:name="_Toc408593361"/>
       <w:r>
         <w:t xml:space="preserve">Unit returned to resource manager (aka dismissed or returned from battle, </w:t>
       </w:r>
@@ -8044,7 +8253,7 @@
       <w:r>
         <w:t>)</w:t>
       </w:r>
-      <w:bookmarkEnd w:id="30"/>
+      <w:bookmarkEnd w:id="31"/>
     </w:p>
     <w:p/>
     <w:p>
@@ -8110,11 +8319,11 @@
       <w:pPr>
         <w:pStyle w:val="Heading3"/>
       </w:pPr>
-      <w:bookmarkStart w:id="31" w:name="_Toc408319723"/>
+      <w:bookmarkStart w:id="32" w:name="_Toc408593362"/>
       <w:r>
         <w:t>Unit released from resource manager (aka killed)</w:t>
       </w:r>
-      <w:bookmarkEnd w:id="31"/>
+      <w:bookmarkEnd w:id="32"/>
     </w:p>
     <w:p/>
     <w:p>
@@ -8182,7 +8391,7 @@
       <w:pPr>
         <w:pStyle w:val="Heading2"/>
       </w:pPr>
-      <w:bookmarkStart w:id="32" w:name="_Toc408319724"/>
+      <w:bookmarkStart w:id="33" w:name="_Toc408593363"/>
       <w:r>
         <w:lastRenderedPageBreak/>
         <w:t>Economic and deal with sheriff</w:t>
@@ -8194,7 +8403,7 @@
       <w:r>
         <w:t>quartals</w:t>
       </w:r>
-      <w:bookmarkEnd w:id="32"/>
+      <w:bookmarkEnd w:id="33"/>
       <w:proofErr w:type="spellEnd"/>
     </w:p>
     <w:p/>
@@ -8231,7 +8440,7 @@
       <w:pPr>
         <w:pStyle w:val="Heading3"/>
       </w:pPr>
-      <w:bookmarkStart w:id="33" w:name="_Toc408319725"/>
+      <w:bookmarkStart w:id="34" w:name="_Toc408593364"/>
       <w:r>
         <w:t xml:space="preserve">Linking </w:t>
       </w:r>
@@ -8243,7 +8452,7 @@
       <w:r>
         <w:t xml:space="preserve"> to player’s economic gives ability to make deal with sheriff</w:t>
       </w:r>
-      <w:bookmarkEnd w:id="33"/>
+      <w:bookmarkEnd w:id="34"/>
     </w:p>
     <w:p/>
     <w:p>
@@ -8406,7 +8615,7 @@
       <w:pPr>
         <w:pStyle w:val="Heading3"/>
       </w:pPr>
-      <w:bookmarkStart w:id="34" w:name="_Toc408319726"/>
+      <w:bookmarkStart w:id="35" w:name="_Toc408593365"/>
       <w:r>
         <w:t xml:space="preserve">Unlinking from </w:t>
       </w:r>
@@ -8414,7 +8623,7 @@
       <w:r>
         <w:t>quartal</w:t>
       </w:r>
-      <w:bookmarkEnd w:id="34"/>
+      <w:bookmarkEnd w:id="35"/>
       <w:proofErr w:type="spellEnd"/>
     </w:p>
     <w:p/>
@@ -8578,7 +8787,7 @@
       <w:pPr>
         <w:pStyle w:val="Heading3"/>
       </w:pPr>
-      <w:bookmarkStart w:id="35" w:name="_Toc408319727"/>
+      <w:bookmarkStart w:id="36" w:name="_Toc408593366"/>
       <w:r>
         <w:t xml:space="preserve">Open </w:t>
       </w:r>
@@ -8590,7 +8799,7 @@
       <w:r>
         <w:t xml:space="preserve"> information</w:t>
       </w:r>
-      <w:bookmarkEnd w:id="35"/>
+      <w:bookmarkEnd w:id="36"/>
     </w:p>
     <w:p/>
     <w:p>
@@ -9051,11 +9260,11 @@
       <w:pPr>
         <w:pStyle w:val="Heading3"/>
       </w:pPr>
-      <w:bookmarkStart w:id="36" w:name="_Toc408319728"/>
+      <w:bookmarkStart w:id="37" w:name="_Toc408593367"/>
       <w:r>
         <w:t>Player gives bribe to sheriff</w:t>
       </w:r>
-      <w:bookmarkEnd w:id="36"/>
+      <w:bookmarkEnd w:id="37"/>
     </w:p>
     <w:p/>
     <w:p>
@@ -9295,11 +9504,11 @@
       <w:pPr>
         <w:pStyle w:val="Heading3"/>
       </w:pPr>
-      <w:bookmarkStart w:id="37" w:name="_Toc408319729"/>
+      <w:bookmarkStart w:id="38" w:name="_Toc408593368"/>
       <w:r>
         <w:t>Sheriff takes bribe and starts contribution process</w:t>
       </w:r>
-      <w:bookmarkEnd w:id="37"/>
+      <w:bookmarkEnd w:id="38"/>
     </w:p>
     <w:p/>
     <w:p>
@@ -9396,7 +9605,7 @@
       <w:pPr>
         <w:pStyle w:val="Heading3"/>
       </w:pPr>
-      <w:bookmarkStart w:id="38" w:name="_Toc408319730"/>
+      <w:bookmarkStart w:id="39" w:name="_Toc408593369"/>
       <w:r>
         <w:t>S</w:t>
       </w:r>
@@ -9411,7 +9620,7 @@
       <w:r>
         <w:t xml:space="preserve"> (time expired)</w:t>
       </w:r>
-      <w:bookmarkEnd w:id="38"/>
+      <w:bookmarkEnd w:id="39"/>
     </w:p>
     <w:p/>
     <w:p>
@@ -9481,11 +9690,11 @@
       <w:pPr>
         <w:pStyle w:val="Heading3"/>
       </w:pPr>
-      <w:bookmarkStart w:id="39" w:name="_Toc408319731"/>
+      <w:bookmarkStart w:id="40" w:name="_Toc408593370"/>
       <w:r>
         <w:t>Sheriff finishes to pay contribution</w:t>
       </w:r>
-      <w:bookmarkEnd w:id="39"/>
+      <w:bookmarkEnd w:id="40"/>
     </w:p>
     <w:p/>
     <w:p>
@@ -9555,13 +9764,13 @@
       <w:pPr>
         <w:pStyle w:val="Heading2"/>
       </w:pPr>
-      <w:bookmarkStart w:id="40" w:name="_Player’s_bank_account"/>
-      <w:bookmarkStart w:id="41" w:name="_Toc408319732"/>
-      <w:bookmarkEnd w:id="40"/>
+      <w:bookmarkStart w:id="41" w:name="_Player’s_bank_account"/>
+      <w:bookmarkStart w:id="42" w:name="_Toc408593371"/>
+      <w:bookmarkEnd w:id="41"/>
       <w:r>
         <w:t>Player’s bank account commands</w:t>
       </w:r>
-      <w:bookmarkEnd w:id="41"/>
+      <w:bookmarkEnd w:id="42"/>
     </w:p>
     <w:p/>
     <w:p>
@@ -9708,12 +9917,12 @@
       <w:pPr>
         <w:pStyle w:val="Heading2"/>
       </w:pPr>
-      <w:bookmarkStart w:id="42" w:name="_Toc408319733"/>
+      <w:bookmarkStart w:id="43" w:name="_Toc408593372"/>
       <w:r>
         <w:lastRenderedPageBreak/>
         <w:t>Updating player’s account in runtime</w:t>
       </w:r>
-      <w:bookmarkEnd w:id="42"/>
+      <w:bookmarkEnd w:id="43"/>
     </w:p>
     <w:p/>
     <w:p>
@@ -9879,7 +10088,7 @@
       <w:pPr>
         <w:pStyle w:val="Heading2"/>
       </w:pPr>
-      <w:bookmarkStart w:id="43" w:name="_Toc408319734"/>
+      <w:bookmarkStart w:id="44" w:name="_Toc408593373"/>
       <w:r>
         <w:t xml:space="preserve">Update </w:t>
       </w:r>
@@ -9891,7 +10100,7 @@
       <w:r>
         <w:t xml:space="preserve"> configuration in runtime</w:t>
       </w:r>
-      <w:bookmarkEnd w:id="43"/>
+      <w:bookmarkEnd w:id="44"/>
     </w:p>
     <w:p/>
     <w:p>
@@ -10074,11 +10283,11 @@
       <w:pPr>
         <w:pStyle w:val="Heading2"/>
       </w:pPr>
-      <w:bookmarkStart w:id="44" w:name="_Toc408319735"/>
+      <w:bookmarkStart w:id="45" w:name="_Toc408593374"/>
       <w:r>
         <w:t>Global player account configuration</w:t>
       </w:r>
-      <w:bookmarkEnd w:id="44"/>
+      <w:bookmarkEnd w:id="45"/>
     </w:p>
     <w:p/>
     <w:p>
@@ -10211,7 +10420,7 @@
       <w:pPr>
         <w:pStyle w:val="Heading2"/>
       </w:pPr>
-      <w:bookmarkStart w:id="45" w:name="_Toc408319736"/>
+      <w:bookmarkStart w:id="46" w:name="_Toc408593375"/>
       <w:r>
         <w:lastRenderedPageBreak/>
         <w:t xml:space="preserve">Global </w:t>
@@ -10224,7 +10433,7 @@
       <w:r>
         <w:t xml:space="preserve"> configuration</w:t>
       </w:r>
-      <w:bookmarkEnd w:id="45"/>
+      <w:bookmarkEnd w:id="46"/>
     </w:p>
     <w:p/>
     <w:p>
@@ -10364,11 +10573,11 @@
       <w:pPr>
         <w:pStyle w:val="Heading2"/>
       </w:pPr>
-      <w:bookmarkStart w:id="46" w:name="_Toc408319737"/>
+      <w:bookmarkStart w:id="47" w:name="_Toc408593376"/>
       <w:r>
         <w:t>Modify player’s balance</w:t>
       </w:r>
-      <w:bookmarkEnd w:id="46"/>
+      <w:bookmarkEnd w:id="47"/>
     </w:p>
     <w:p/>
     <w:p>
@@ -10381,7 +10590,7 @@
       <w:pPr>
         <w:pStyle w:val="Heading3"/>
       </w:pPr>
-      <w:bookmarkStart w:id="47" w:name="_Toc408319738"/>
+      <w:bookmarkStart w:id="48" w:name="_Toc408593377"/>
       <w:r>
         <w:t>Withdraw resource</w:t>
       </w:r>
@@ -10396,7 +10605,7 @@
       <w:r>
         <w:t>)</w:t>
       </w:r>
-      <w:bookmarkEnd w:id="47"/>
+      <w:bookmarkEnd w:id="48"/>
     </w:p>
     <w:p>
       <w:r>
@@ -10487,7 +10696,7 @@
       <w:pPr>
         <w:pStyle w:val="Heading3"/>
       </w:pPr>
-      <w:bookmarkStart w:id="48" w:name="_Toc408319739"/>
+      <w:bookmarkStart w:id="49" w:name="_Toc408593378"/>
       <w:r>
         <w:t>Recharge resource (</w:t>
       </w:r>
@@ -10501,7 +10710,7 @@
       <w:r>
         <w:t>)</w:t>
       </w:r>
-      <w:bookmarkEnd w:id="48"/>
+      <w:bookmarkEnd w:id="49"/>
     </w:p>
     <w:p>
       <w:r>
@@ -10564,11 +10773,11 @@
       <w:pPr>
         <w:pStyle w:val="Heading3"/>
       </w:pPr>
-      <w:bookmarkStart w:id="49" w:name="_Toc408319740"/>
+      <w:bookmarkStart w:id="50" w:name="_Toc408593379"/>
       <w:r>
         <w:t>Examples</w:t>
       </w:r>
-      <w:bookmarkEnd w:id="49"/>
+      <w:bookmarkEnd w:id="50"/>
     </w:p>
     <w:p>
       <w:r>
@@ -10638,15 +10847,12 @@
         <w:br w:type="page"/>
       </w:r>
     </w:p>
-    <w:p>
-      <w:bookmarkStart w:id="50" w:name="_GoBack"/>
-      <w:bookmarkEnd w:id="50"/>
-    </w:p>
+    <w:p/>
     <w:p>
       <w:pPr>
         <w:pStyle w:val="Heading2"/>
       </w:pPr>
-      <w:bookmarkStart w:id="51" w:name="_Toc408319741"/>
+      <w:bookmarkStart w:id="51" w:name="_Toc408593380"/>
       <w:r>
         <w:t>Dismissing unit</w:t>
       </w:r>
@@ -10864,7 +11070,360 @@
         <w:t>))</w:t>
       </w:r>
     </w:p>
-    <w:p>
+    <w:p/>
+    <w:p>
+      <w:pPr>
+        <w:pStyle w:val="Heading2"/>
+      </w:pPr>
+      <w:bookmarkStart w:id="52" w:name="_Toc408593381"/>
+      <w:r>
+        <w:t>Getting balance of player’s account</w:t>
+      </w:r>
+      <w:bookmarkEnd w:id="52"/>
+    </w:p>
+    <w:p/>
+    <w:p>
+      <w:r>
+        <w:t>In order to get current player’s balance following command should be sent:</w:t>
+      </w:r>
+    </w:p>
+    <w:p>
+      <w:r>
+        <w:t>(</w:t>
+      </w:r>
+      <w:proofErr w:type="gramStart"/>
+      <w:r>
+        <w:t>player</w:t>
+      </w:r>
+      <w:proofErr w:type="gramEnd"/>
+      <w:r>
+        <w:t xml:space="preserve"> </w:t>
+      </w:r>
+      <w:r>
+        <w:t>&lt;</w:t>
+      </w:r>
+      <w:proofErr w:type="spellStart"/>
+      <w:r>
+        <w:t>player_id</w:t>
+      </w:r>
+      <w:proofErr w:type="spellEnd"/>
+      <w:r>
+        <w:t>&gt;</w:t>
+      </w:r>
+      <w:r>
+        <w:t xml:space="preserve"> main </w:t>
+      </w:r>
+      <w:proofErr w:type="spellStart"/>
+      <w:r>
+        <w:t>getbalance</w:t>
+      </w:r>
+      <w:proofErr w:type="spellEnd"/>
+      <w:r>
+        <w:t xml:space="preserve"> 0 ())</w:t>
+      </w:r>
+    </w:p>
+    <w:p>
+      <w:r>
+        <w:t>The response is:</w:t>
+      </w:r>
+    </w:p>
+    <w:p>
+      <w:r>
+        <w:t>((banking balance done</w:t>
+      </w:r>
+      <w:proofErr w:type="gramStart"/>
+      <w:r>
+        <w:t>)(</w:t>
+      </w:r>
+      <w:proofErr w:type="gramEnd"/>
+      <w:r>
+        <w:t>player &lt;</w:t>
+      </w:r>
+      <w:proofErr w:type="spellStart"/>
+      <w:r>
+        <w:t>player_id</w:t>
+      </w:r>
+      <w:proofErr w:type="spellEnd"/>
+      <w:r>
+        <w:t>&gt;)(&lt;resource&gt;))</w:t>
+      </w:r>
+    </w:p>
+    <w:p>
+      <w:proofErr w:type="gramStart"/>
+      <w:r>
+        <w:t>where</w:t>
+      </w:r>
+      <w:proofErr w:type="gramEnd"/>
+      <w:r>
+        <w:t xml:space="preserve"> &lt;resource&gt;: (&lt;</w:t>
+      </w:r>
+      <w:proofErr w:type="spellStart"/>
+      <w:r>
+        <w:t>resource_type</w:t>
+      </w:r>
+      <w:proofErr w:type="spellEnd"/>
+      <w:r>
+        <w:t>&gt; &lt;balance&gt;)</w:t>
+      </w:r>
+    </w:p>
+    <w:p>
+      <w:r>
+        <w:t>Example:</w:t>
+      </w:r>
+    </w:p>
+    <w:p>
+      <w:r>
+        <w:t>((banking balance done</w:t>
+      </w:r>
+      <w:proofErr w:type="gramStart"/>
+      <w:r>
+        <w:t>)(</w:t>
+      </w:r>
+      <w:proofErr w:type="gramEnd"/>
+      <w:r>
+        <w:t>player 0)(coins 1000))</w:t>
+      </w:r>
+    </w:p>
+    <w:p>
+      <w:r>
+        <w:t>((banking balance done</w:t>
+      </w:r>
+      <w:proofErr w:type="gramStart"/>
+      <w:r>
+        <w:t>)(</w:t>
+      </w:r>
+      <w:proofErr w:type="gramEnd"/>
+      <w:r>
+        <w:t>player 0)(</w:t>
+      </w:r>
+      <w:proofErr w:type="spellStart"/>
+      <w:r>
+        <w:t>mana</w:t>
+      </w:r>
+      <w:proofErr w:type="spellEnd"/>
+      <w:r>
+        <w:t xml:space="preserve"> 2000))</w:t>
+      </w:r>
+    </w:p>
+    <w:p/>
+    <w:p>
+      <w:pPr>
+        <w:pStyle w:val="Heading2"/>
+      </w:pPr>
+      <w:bookmarkStart w:id="53" w:name="_Toc408593382"/>
+      <w:r>
+        <w:t>Getting current state of hiring process</w:t>
+      </w:r>
+      <w:bookmarkEnd w:id="53"/>
+    </w:p>
+    <w:p/>
+    <w:p>
+      <w:r>
+        <w:t xml:space="preserve">In order to get current state of hiring following command </w:t>
+      </w:r>
+      <w:proofErr w:type="gramStart"/>
+      <w:r>
+        <w:t>should  be</w:t>
+      </w:r>
+      <w:proofErr w:type="gramEnd"/>
+      <w:r>
+        <w:t xml:space="preserve"> sent:</w:t>
+      </w:r>
+    </w:p>
+    <w:p>
+      <w:r>
+        <w:t>(</w:t>
+      </w:r>
+      <w:proofErr w:type="gramStart"/>
+      <w:r>
+        <w:t>player</w:t>
+      </w:r>
+      <w:proofErr w:type="gramEnd"/>
+      <w:r>
+        <w:t xml:space="preserve"> </w:t>
+      </w:r>
+      <w:r>
+        <w:t>&lt;</w:t>
+      </w:r>
+      <w:proofErr w:type="spellStart"/>
+      <w:r>
+        <w:t>player_id</w:t>
+      </w:r>
+      <w:proofErr w:type="spellEnd"/>
+      <w:r>
+        <w:t>&gt;</w:t>
+      </w:r>
+      <w:r>
+        <w:t xml:space="preserve"> hiring report 0 ())</w:t>
+      </w:r>
+    </w:p>
+    <w:p>
+      <w:r>
+        <w:t>The response is:</w:t>
+      </w:r>
+    </w:p>
+    <w:p>
+      <w:r>
+        <w:t xml:space="preserve">((hiring </w:t>
+      </w:r>
+      <w:proofErr w:type="spellStart"/>
+      <w:r>
+        <w:t>starthiring</w:t>
+      </w:r>
+      <w:proofErr w:type="spellEnd"/>
+      <w:r>
+        <w:t xml:space="preserve"> </w:t>
+      </w:r>
+      <w:proofErr w:type="spellStart"/>
+      <w:r>
+        <w:t>inProgress</w:t>
+      </w:r>
+      <w:proofErr w:type="spellEnd"/>
+      <w:r>
+        <w:t>) (Player &lt;</w:t>
+      </w:r>
+      <w:proofErr w:type="spellStart"/>
+      <w:r>
+        <w:t>player_id</w:t>
+      </w:r>
+      <w:proofErr w:type="spellEnd"/>
+      <w:r>
+        <w:t>) (unit &lt;</w:t>
+      </w:r>
+      <w:proofErr w:type="spellStart"/>
+      <w:r>
+        <w:t>unit_id</w:t>
+      </w:r>
+      <w:proofErr w:type="spellEnd"/>
+      <w:r>
+        <w:t>&gt;) (&lt;</w:t>
+      </w:r>
+      <w:proofErr w:type="spellStart"/>
+      <w:r>
+        <w:t>requestId</w:t>
+      </w:r>
+      <w:proofErr w:type="spellEnd"/>
+      <w:r>
+        <w:t>&gt;))</w:t>
+      </w:r>
+      <w:r>
+        <w:br w:type="page"/>
+      </w:r>
+    </w:p>
+    <w:p>
+      <w:pPr>
+        <w:pStyle w:val="Heading2"/>
+      </w:pPr>
+      <w:bookmarkStart w:id="54" w:name="_Toc408593383"/>
+      <w:r>
+        <w:lastRenderedPageBreak/>
+        <w:t xml:space="preserve">Getting list of linked </w:t>
+      </w:r>
+      <w:proofErr w:type="spellStart"/>
+      <w:r>
+        <w:t>quartals</w:t>
+      </w:r>
+      <w:bookmarkEnd w:id="54"/>
+      <w:proofErr w:type="spellEnd"/>
+    </w:p>
+    <w:p/>
+    <w:p>
+      <w:r>
+        <w:t xml:space="preserve">In order to get list of player’s linked </w:t>
+      </w:r>
+      <w:proofErr w:type="spellStart"/>
+      <w:r>
+        <w:t>quartals</w:t>
+      </w:r>
+      <w:proofErr w:type="spellEnd"/>
+      <w:r>
+        <w:t xml:space="preserve"> the following command should be sent</w:t>
+      </w:r>
+    </w:p>
+    <w:p>
+      <w:r>
+        <w:t>(</w:t>
+      </w:r>
+      <w:proofErr w:type="gramStart"/>
+      <w:r>
+        <w:t>player</w:t>
+      </w:r>
+      <w:proofErr w:type="gramEnd"/>
+      <w:r>
+        <w:t xml:space="preserve"> </w:t>
+      </w:r>
+      <w:r>
+        <w:t>&lt;</w:t>
+      </w:r>
+      <w:proofErr w:type="spellStart"/>
+      <w:r>
+        <w:t>player_id</w:t>
+      </w:r>
+      <w:proofErr w:type="spellEnd"/>
+      <w:r>
+        <w:t>&gt;</w:t>
+      </w:r>
+      <w:r>
+        <w:t xml:space="preserve"> deal </w:t>
+      </w:r>
+      <w:proofErr w:type="spellStart"/>
+      <w:r>
+        <w:t>quartalreport</w:t>
+      </w:r>
+      <w:proofErr w:type="spellEnd"/>
+      <w:r>
+        <w:t xml:space="preserve"> 0 ())</w:t>
+      </w:r>
+    </w:p>
+    <w:p>
+      <w:r>
+        <w:t xml:space="preserve">The response (per </w:t>
+      </w:r>
+      <w:proofErr w:type="spellStart"/>
+      <w:r>
+        <w:t>quartal</w:t>
+      </w:r>
+      <w:proofErr w:type="spellEnd"/>
+      <w:r>
+        <w:t>) is:</w:t>
+      </w:r>
+    </w:p>
+    <w:p>
+      <w:r>
+        <w:t xml:space="preserve">((deal </w:t>
+      </w:r>
+      <w:proofErr w:type="spellStart"/>
+      <w:r>
+        <w:t>linkquartal</w:t>
+      </w:r>
+      <w:proofErr w:type="spellEnd"/>
+      <w:r>
+        <w:t xml:space="preserve"> done) (player &lt;</w:t>
+      </w:r>
+      <w:proofErr w:type="spellStart"/>
+      <w:r>
+        <w:t>player_id</w:t>
+      </w:r>
+      <w:proofErr w:type="spellEnd"/>
+      <w:r>
+        <w:t>&gt;) (</w:t>
+      </w:r>
+      <w:proofErr w:type="spellStart"/>
+      <w:r>
+        <w:t>quartal</w:t>
+      </w:r>
+      <w:proofErr w:type="spellEnd"/>
+      <w:r>
+        <w:t xml:space="preserve"> &lt;</w:t>
+      </w:r>
+      <w:proofErr w:type="spellStart"/>
+      <w:r>
+        <w:t>quartal_id</w:t>
+      </w:r>
+      <w:proofErr w:type="spellEnd"/>
+      <w:r>
+        <w:t>&gt;))</w:t>
+      </w:r>
       <w:r>
         <w:br w:type="page"/>
       </w:r>
@@ -10874,11 +11433,11 @@
       <w:pPr>
         <w:pStyle w:val="Heading1"/>
       </w:pPr>
-      <w:bookmarkStart w:id="52" w:name="_Toc408319742"/>
+      <w:bookmarkStart w:id="55" w:name="_Toc408593384"/>
       <w:r>
         <w:t>Configuration files (examples)</w:t>
       </w:r>
-      <w:bookmarkEnd w:id="52"/>
+      <w:bookmarkEnd w:id="55"/>
     </w:p>
     <w:p/>
     <w:p>
@@ -10891,18 +11450,26 @@
       <w:pPr>
         <w:pStyle w:val="Heading2"/>
       </w:pPr>
-      <w:bookmarkStart w:id="53" w:name="_Toc408319743"/>
+      <w:bookmarkStart w:id="56" w:name="_Toc408593385"/>
       <w:proofErr w:type="spellStart"/>
       <w:r>
         <w:t>accountconf.conf</w:t>
       </w:r>
-      <w:bookmarkEnd w:id="53"/>
+      <w:bookmarkEnd w:id="56"/>
       <w:proofErr w:type="spellEnd"/>
     </w:p>
     <w:p/>
     <w:p>
       <w:r>
-        <w:t>((vodka 10000) (gold 20000) (food 300000) (</w:t>
+        <w:t>((</w:t>
+      </w:r>
+      <w:proofErr w:type="spellStart"/>
+      <w:r>
+        <w:t>QuartalsPerPlayer</w:t>
+      </w:r>
+      <w:proofErr w:type="spellEnd"/>
+      <w:r>
+        <w:t xml:space="preserve"> 1) ((vodka 10000) (gold 20000) (food 300000) (</w:t>
       </w:r>
       <w:proofErr w:type="spellStart"/>
       <w:r>
@@ -10910,7 +11477,7 @@
       </w:r>
       <w:proofErr w:type="spellEnd"/>
       <w:r>
-        <w:t xml:space="preserve"> 50000))</w:t>
+        <w:t xml:space="preserve"> 50000)))</w:t>
       </w:r>
     </w:p>
     <w:p/>
@@ -10918,12 +11485,12 @@
       <w:pPr>
         <w:pStyle w:val="Heading2"/>
       </w:pPr>
-      <w:bookmarkStart w:id="54" w:name="_Toc408319744"/>
+      <w:bookmarkStart w:id="57" w:name="_Toc408593386"/>
       <w:proofErr w:type="spellStart"/>
       <w:r>
         <w:t>quartalconf.conf</w:t>
       </w:r>
-      <w:bookmarkEnd w:id="54"/>
+      <w:bookmarkEnd w:id="57"/>
       <w:proofErr w:type="spellEnd"/>
     </w:p>
     <w:p/>
@@ -10939,39 +11506,11 @@
       </w:r>
       <w:proofErr w:type="spellStart"/>
       <w:r>
-        <w:t>QuartalPerPlayer</w:t>
-      </w:r>
-      <w:proofErr w:type="spellEnd"/>
-      <w:r>
-        <w:t xml:space="preserve"> 1)</w:t>
-      </w:r>
-    </w:p>
-    <w:p>
-      <w:r>
-        <w:tab/>
-        <w:t>(</w:t>
-      </w:r>
-      <w:proofErr w:type="spellStart"/>
-      <w:r>
         <w:t>SherifBribeRanges</w:t>
       </w:r>
       <w:proofErr w:type="spellEnd"/>
       <w:r>
         <w:t xml:space="preserve"> (300 200 300 100 200 400 500 100 200 100 100 50 10 20 40))</w:t>
-      </w:r>
-    </w:p>
-    <w:p>
-      <w:r>
-        <w:tab/>
-        <w:t>(</w:t>
-      </w:r>
-      <w:proofErr w:type="spellStart"/>
-      <w:r>
-        <w:t>ResourceTypes</w:t>
-      </w:r>
-      <w:proofErr w:type="spellEnd"/>
-      <w:r>
-        <w:t xml:space="preserve"> ((vodka 50000) (gold 20000) (food 300000)))</w:t>
       </w:r>
     </w:p>
     <w:p>
@@ -10985,7 +11524,6 @@
         <w:t>)</w:t>
       </w:r>
     </w:p>
-    <w:p/>
     <w:p/>
     <w:sectPr>
       <w:pgSz w:w="12240" w:h="15840"/>
@@ -11852,7 +12390,7 @@
 </file>
 
 <file path=customXml/itemProps1.xml><?xml version="1.0" encoding="utf-8"?>
-<ds:datastoreItem xmlns:ds="http://schemas.openxmlformats.org/officeDocument/2006/customXml" ds:itemID="{A99C8ADB-B562-463B-B81C-6E5465C6BD87}">
+<ds:datastoreItem xmlns:ds="http://schemas.openxmlformats.org/officeDocument/2006/customXml" ds:itemID="{80B77102-DD7A-4F77-9B52-4740A86CF947}">
   <ds:schemaRefs>
     <ds:schemaRef ds:uri="http://schemas.openxmlformats.org/officeDocument/2006/bibliography"/>
   </ds:schemaRefs>

</xml_diff>

<commit_message>
msg development is continued
</commit_message>
<xml_diff>
--- a/example/msg/integration/doc/MSG-Integration-Draft.docx
+++ b/example/msg/integration/doc/MSG-Integration-Draft.docx
@@ -171,7 +171,7 @@
           <w:r>
             <w:fldChar w:fldCharType="separate"/>
           </w:r>
-          <w:hyperlink w:anchor="_Toc408593334" w:history="1">
+          <w:hyperlink w:anchor="_Toc408754835" w:history="1">
             <w:r>
               <w:rPr>
                 <w:rStyle w:val="Hyperlink"/>
@@ -198,7 +198,7 @@
                 <w:noProof/>
                 <w:webHidden/>
               </w:rPr>
-              <w:instrText xml:space="preserve"> PAGEREF _Toc408593334 \h </w:instrText>
+              <w:instrText xml:space="preserve"> PAGEREF _Toc408754835 \h </w:instrText>
             </w:r>
             <w:r>
               <w:rPr>
@@ -240,7 +240,7 @@
               <w:noProof/>
             </w:rPr>
           </w:pPr>
-          <w:hyperlink w:anchor="_Toc408593335" w:history="1">
+          <w:hyperlink w:anchor="_Toc408754836" w:history="1">
             <w:r>
               <w:rPr>
                 <w:rStyle w:val="Hyperlink"/>
@@ -267,7 +267,7 @@
                 <w:noProof/>
                 <w:webHidden/>
               </w:rPr>
-              <w:instrText xml:space="preserve"> PAGEREF _Toc408593335 \h </w:instrText>
+              <w:instrText xml:space="preserve"> PAGEREF _Toc408754836 \h </w:instrText>
             </w:r>
             <w:r>
               <w:rPr>
@@ -309,7 +309,7 @@
               <w:noProof/>
             </w:rPr>
           </w:pPr>
-          <w:hyperlink w:anchor="_Toc408593336" w:history="1">
+          <w:hyperlink w:anchor="_Toc408754837" w:history="1">
             <w:r>
               <w:rPr>
                 <w:rStyle w:val="Hyperlink"/>
@@ -336,7 +336,7 @@
                 <w:noProof/>
                 <w:webHidden/>
               </w:rPr>
-              <w:instrText xml:space="preserve"> PAGEREF _Toc408593336 \h </w:instrText>
+              <w:instrText xml:space="preserve"> PAGEREF _Toc408754837 \h </w:instrText>
             </w:r>
             <w:r>
               <w:rPr>
@@ -378,7 +378,7 @@
               <w:noProof/>
             </w:rPr>
           </w:pPr>
-          <w:hyperlink w:anchor="_Toc408593337" w:history="1">
+          <w:hyperlink w:anchor="_Toc408754838" w:history="1">
             <w:r>
               <w:rPr>
                 <w:rStyle w:val="Hyperlink"/>
@@ -405,7 +405,7 @@
                 <w:noProof/>
                 <w:webHidden/>
               </w:rPr>
-              <w:instrText xml:space="preserve"> PAGEREF _Toc408593337 \h </w:instrText>
+              <w:instrText xml:space="preserve"> PAGEREF _Toc408754838 \h </w:instrText>
             </w:r>
             <w:r>
               <w:rPr>
@@ -447,7 +447,7 @@
               <w:noProof/>
             </w:rPr>
           </w:pPr>
-          <w:hyperlink w:anchor="_Toc408593338" w:history="1">
+          <w:hyperlink w:anchor="_Toc408754839" w:history="1">
             <w:r>
               <w:rPr>
                 <w:rStyle w:val="Hyperlink"/>
@@ -474,7 +474,7 @@
                 <w:noProof/>
                 <w:webHidden/>
               </w:rPr>
-              <w:instrText xml:space="preserve"> PAGEREF _Toc408593338 \h </w:instrText>
+              <w:instrText xml:space="preserve"> PAGEREF _Toc408754839 \h </w:instrText>
             </w:r>
             <w:r>
               <w:rPr>
@@ -516,7 +516,7 @@
               <w:noProof/>
             </w:rPr>
           </w:pPr>
-          <w:hyperlink w:anchor="_Toc408593339" w:history="1">
+          <w:hyperlink w:anchor="_Toc408754840" w:history="1">
             <w:r>
               <w:rPr>
                 <w:rStyle w:val="Hyperlink"/>
@@ -543,7 +543,7 @@
                 <w:noProof/>
                 <w:webHidden/>
               </w:rPr>
-              <w:instrText xml:space="preserve"> PAGEREF _Toc408593339 \h </w:instrText>
+              <w:instrText xml:space="preserve"> PAGEREF _Toc408754840 \h </w:instrText>
             </w:r>
             <w:r>
               <w:rPr>
@@ -585,7 +585,7 @@
               <w:noProof/>
             </w:rPr>
           </w:pPr>
-          <w:hyperlink w:anchor="_Toc408593340" w:history="1">
+          <w:hyperlink w:anchor="_Toc408754841" w:history="1">
             <w:r>
               <w:rPr>
                 <w:rStyle w:val="Hyperlink"/>
@@ -612,7 +612,7 @@
                 <w:noProof/>
                 <w:webHidden/>
               </w:rPr>
-              <w:instrText xml:space="preserve"> PAGEREF _Toc408593340 \h </w:instrText>
+              <w:instrText xml:space="preserve"> PAGEREF _Toc408754841 \h </w:instrText>
             </w:r>
             <w:r>
               <w:rPr>
@@ -654,7 +654,7 @@
               <w:noProof/>
             </w:rPr>
           </w:pPr>
-          <w:hyperlink w:anchor="_Toc408593341" w:history="1">
+          <w:hyperlink w:anchor="_Toc408754842" w:history="1">
             <w:r>
               <w:rPr>
                 <w:rStyle w:val="Hyperlink"/>
@@ -681,7 +681,7 @@
                 <w:noProof/>
                 <w:webHidden/>
               </w:rPr>
-              <w:instrText xml:space="preserve"> PAGEREF _Toc408593341 \h </w:instrText>
+              <w:instrText xml:space="preserve"> PAGEREF _Toc408754842 \h </w:instrText>
             </w:r>
             <w:r>
               <w:rPr>
@@ -723,7 +723,7 @@
               <w:noProof/>
             </w:rPr>
           </w:pPr>
-          <w:hyperlink w:anchor="_Toc408593342" w:history="1">
+          <w:hyperlink w:anchor="_Toc408754843" w:history="1">
             <w:r>
               <w:rPr>
                 <w:rStyle w:val="Hyperlink"/>
@@ -750,7 +750,7 @@
                 <w:noProof/>
                 <w:webHidden/>
               </w:rPr>
-              <w:instrText xml:space="preserve"> PAGEREF _Toc408593342 \h </w:instrText>
+              <w:instrText xml:space="preserve"> PAGEREF _Toc408754843 \h </w:instrText>
             </w:r>
             <w:r>
               <w:rPr>
@@ -792,7 +792,7 @@
               <w:noProof/>
             </w:rPr>
           </w:pPr>
-          <w:hyperlink w:anchor="_Toc408593343" w:history="1">
+          <w:hyperlink w:anchor="_Toc408754844" w:history="1">
             <w:r>
               <w:rPr>
                 <w:rStyle w:val="Hyperlink"/>
@@ -819,7 +819,7 @@
                 <w:noProof/>
                 <w:webHidden/>
               </w:rPr>
-              <w:instrText xml:space="preserve"> PAGEREF _Toc408593343 \h </w:instrText>
+              <w:instrText xml:space="preserve"> PAGEREF _Toc408754844 \h </w:instrText>
             </w:r>
             <w:r>
               <w:rPr>
@@ -861,7 +861,7 @@
               <w:noProof/>
             </w:rPr>
           </w:pPr>
-          <w:hyperlink w:anchor="_Toc408593344" w:history="1">
+          <w:hyperlink w:anchor="_Toc408754845" w:history="1">
             <w:r>
               <w:rPr>
                 <w:rStyle w:val="Hyperlink"/>
@@ -888,7 +888,7 @@
                 <w:noProof/>
                 <w:webHidden/>
               </w:rPr>
-              <w:instrText xml:space="preserve"> PAGEREF _Toc408593344 \h </w:instrText>
+              <w:instrText xml:space="preserve"> PAGEREF _Toc408754845 \h </w:instrText>
             </w:r>
             <w:r>
               <w:rPr>
@@ -930,7 +930,7 @@
               <w:noProof/>
             </w:rPr>
           </w:pPr>
-          <w:hyperlink w:anchor="_Toc408593345" w:history="1">
+          <w:hyperlink w:anchor="_Toc408754846" w:history="1">
             <w:r>
               <w:rPr>
                 <w:rStyle w:val="Hyperlink"/>
@@ -957,7 +957,7 @@
                 <w:noProof/>
                 <w:webHidden/>
               </w:rPr>
-              <w:instrText xml:space="preserve"> PAGEREF _Toc408593345 \h </w:instrText>
+              <w:instrText xml:space="preserve"> PAGEREF _Toc408754846 \h </w:instrText>
             </w:r>
             <w:r>
               <w:rPr>
@@ -999,7 +999,7 @@
               <w:noProof/>
             </w:rPr>
           </w:pPr>
-          <w:hyperlink w:anchor="_Toc408593346" w:history="1">
+          <w:hyperlink w:anchor="_Toc408754847" w:history="1">
             <w:r>
               <w:rPr>
                 <w:rStyle w:val="Hyperlink"/>
@@ -1026,7 +1026,7 @@
                 <w:noProof/>
                 <w:webHidden/>
               </w:rPr>
-              <w:instrText xml:space="preserve"> PAGEREF _Toc408593346 \h </w:instrText>
+              <w:instrText xml:space="preserve"> PAGEREF _Toc408754847 \h </w:instrText>
             </w:r>
             <w:r>
               <w:rPr>
@@ -1068,7 +1068,7 @@
               <w:noProof/>
             </w:rPr>
           </w:pPr>
-          <w:hyperlink w:anchor="_Toc408593347" w:history="1">
+          <w:hyperlink w:anchor="_Toc408754848" w:history="1">
             <w:r>
               <w:rPr>
                 <w:rStyle w:val="Hyperlink"/>
@@ -1095,7 +1095,7 @@
                 <w:noProof/>
                 <w:webHidden/>
               </w:rPr>
-              <w:instrText xml:space="preserve"> PAGEREF _Toc408593347 \h </w:instrText>
+              <w:instrText xml:space="preserve"> PAGEREF _Toc408754848 \h </w:instrText>
             </w:r>
             <w:r>
               <w:rPr>
@@ -1137,7 +1137,7 @@
               <w:noProof/>
             </w:rPr>
           </w:pPr>
-          <w:hyperlink w:anchor="_Toc408593348" w:history="1">
+          <w:hyperlink w:anchor="_Toc408754849" w:history="1">
             <w:r>
               <w:rPr>
                 <w:rStyle w:val="Hyperlink"/>
@@ -1164,7 +1164,7 @@
                 <w:noProof/>
                 <w:webHidden/>
               </w:rPr>
-              <w:instrText xml:space="preserve"> PAGEREF _Toc408593348 \h </w:instrText>
+              <w:instrText xml:space="preserve"> PAGEREF _Toc408754849 \h </w:instrText>
             </w:r>
             <w:r>
               <w:rPr>
@@ -1206,7 +1206,7 @@
               <w:noProof/>
             </w:rPr>
           </w:pPr>
-          <w:hyperlink w:anchor="_Toc408593349" w:history="1">
+          <w:hyperlink w:anchor="_Toc408754850" w:history="1">
             <w:r>
               <w:rPr>
                 <w:rStyle w:val="Hyperlink"/>
@@ -1233,7 +1233,7 @@
                 <w:noProof/>
                 <w:webHidden/>
               </w:rPr>
-              <w:instrText xml:space="preserve"> PAGEREF _Toc408593349 \h </w:instrText>
+              <w:instrText xml:space="preserve"> PAGEREF _Toc408754850 \h </w:instrText>
             </w:r>
             <w:r>
               <w:rPr>
@@ -1275,7 +1275,7 @@
               <w:noProof/>
             </w:rPr>
           </w:pPr>
-          <w:hyperlink w:anchor="_Toc408593350" w:history="1">
+          <w:hyperlink w:anchor="_Toc408754851" w:history="1">
             <w:r>
               <w:rPr>
                 <w:rStyle w:val="Hyperlink"/>
@@ -1302,7 +1302,7 @@
                 <w:noProof/>
                 <w:webHidden/>
               </w:rPr>
-              <w:instrText xml:space="preserve"> PAGEREF _Toc408593350 \h </w:instrText>
+              <w:instrText xml:space="preserve"> PAGEREF _Toc408754851 \h </w:instrText>
             </w:r>
             <w:r>
               <w:rPr>
@@ -1344,7 +1344,7 @@
               <w:noProof/>
             </w:rPr>
           </w:pPr>
-          <w:hyperlink w:anchor="_Toc408593351" w:history="1">
+          <w:hyperlink w:anchor="_Toc408754852" w:history="1">
             <w:r>
               <w:rPr>
                 <w:rStyle w:val="Hyperlink"/>
@@ -1371,7 +1371,7 @@
                 <w:noProof/>
                 <w:webHidden/>
               </w:rPr>
-              <w:instrText xml:space="preserve"> PAGEREF _Toc408593351 \h </w:instrText>
+              <w:instrText xml:space="preserve"> PAGEREF _Toc408754852 \h </w:instrText>
             </w:r>
             <w:r>
               <w:rPr>
@@ -1413,7 +1413,7 @@
               <w:noProof/>
             </w:rPr>
           </w:pPr>
-          <w:hyperlink w:anchor="_Toc408593352" w:history="1">
+          <w:hyperlink w:anchor="_Toc408754853" w:history="1">
             <w:r>
               <w:rPr>
                 <w:rStyle w:val="Hyperlink"/>
@@ -1440,7 +1440,7 @@
                 <w:noProof/>
                 <w:webHidden/>
               </w:rPr>
-              <w:instrText xml:space="preserve"> PAGEREF _Toc408593352 \h </w:instrText>
+              <w:instrText xml:space="preserve"> PAGEREF _Toc408754853 \h </w:instrText>
             </w:r>
             <w:r>
               <w:rPr>
@@ -1482,7 +1482,7 @@
               <w:noProof/>
             </w:rPr>
           </w:pPr>
-          <w:hyperlink w:anchor="_Toc408593353" w:history="1">
+          <w:hyperlink w:anchor="_Toc408754854" w:history="1">
             <w:r>
               <w:rPr>
                 <w:rStyle w:val="Hyperlink"/>
@@ -1509,7 +1509,7 @@
                 <w:noProof/>
                 <w:webHidden/>
               </w:rPr>
-              <w:instrText xml:space="preserve"> PAGEREF _Toc408593353 \h </w:instrText>
+              <w:instrText xml:space="preserve"> PAGEREF _Toc408754854 \h </w:instrText>
             </w:r>
             <w:r>
               <w:rPr>
@@ -1551,7 +1551,7 @@
               <w:noProof/>
             </w:rPr>
           </w:pPr>
-          <w:hyperlink w:anchor="_Toc408593354" w:history="1">
+          <w:hyperlink w:anchor="_Toc408754855" w:history="1">
             <w:r>
               <w:rPr>
                 <w:rStyle w:val="Hyperlink"/>
@@ -1578,7 +1578,7 @@
                 <w:noProof/>
                 <w:webHidden/>
               </w:rPr>
-              <w:instrText xml:space="preserve"> PAGEREF _Toc408593354 \h </w:instrText>
+              <w:instrText xml:space="preserve"> PAGEREF _Toc408754855 \h </w:instrText>
             </w:r>
             <w:r>
               <w:rPr>
@@ -1620,7 +1620,7 @@
               <w:noProof/>
             </w:rPr>
           </w:pPr>
-          <w:hyperlink w:anchor="_Toc408593355" w:history="1">
+          <w:hyperlink w:anchor="_Toc408754856" w:history="1">
             <w:r>
               <w:rPr>
                 <w:rStyle w:val="Hyperlink"/>
@@ -1647,7 +1647,7 @@
                 <w:noProof/>
                 <w:webHidden/>
               </w:rPr>
-              <w:instrText xml:space="preserve"> PAGEREF _Toc408593355 \h </w:instrText>
+              <w:instrText xml:space="preserve"> PAGEREF _Toc408754856 \h </w:instrText>
             </w:r>
             <w:r>
               <w:rPr>
@@ -1689,7 +1689,7 @@
               <w:noProof/>
             </w:rPr>
           </w:pPr>
-          <w:hyperlink w:anchor="_Toc408593356" w:history="1">
+          <w:hyperlink w:anchor="_Toc408754857" w:history="1">
             <w:r>
               <w:rPr>
                 <w:rStyle w:val="Hyperlink"/>
@@ -1716,7 +1716,7 @@
                 <w:noProof/>
                 <w:webHidden/>
               </w:rPr>
-              <w:instrText xml:space="preserve"> PAGEREF _Toc408593356 \h </w:instrText>
+              <w:instrText xml:space="preserve"> PAGEREF _Toc408754857 \h </w:instrText>
             </w:r>
             <w:r>
               <w:rPr>
@@ -1758,7 +1758,7 @@
               <w:noProof/>
             </w:rPr>
           </w:pPr>
-          <w:hyperlink w:anchor="_Toc408593357" w:history="1">
+          <w:hyperlink w:anchor="_Toc408754858" w:history="1">
             <w:r>
               <w:rPr>
                 <w:rStyle w:val="Hyperlink"/>
@@ -1785,7 +1785,7 @@
                 <w:noProof/>
                 <w:webHidden/>
               </w:rPr>
-              <w:instrText xml:space="preserve"> PAGEREF _Toc408593357 \h </w:instrText>
+              <w:instrText xml:space="preserve"> PAGEREF _Toc408754858 \h </w:instrText>
             </w:r>
             <w:r>
               <w:rPr>
@@ -1827,7 +1827,7 @@
               <w:noProof/>
             </w:rPr>
           </w:pPr>
-          <w:hyperlink w:anchor="_Toc408593358" w:history="1">
+          <w:hyperlink w:anchor="_Toc408754859" w:history="1">
             <w:r>
               <w:rPr>
                 <w:rStyle w:val="Hyperlink"/>
@@ -1854,7 +1854,7 @@
                 <w:noProof/>
                 <w:webHidden/>
               </w:rPr>
-              <w:instrText xml:space="preserve"> PAGEREF _Toc408593358 \h </w:instrText>
+              <w:instrText xml:space="preserve"> PAGEREF _Toc408754859 \h </w:instrText>
             </w:r>
             <w:r>
               <w:rPr>
@@ -1896,7 +1896,7 @@
               <w:noProof/>
             </w:rPr>
           </w:pPr>
-          <w:hyperlink w:anchor="_Toc408593359" w:history="1">
+          <w:hyperlink w:anchor="_Toc408754860" w:history="1">
             <w:r>
               <w:rPr>
                 <w:rStyle w:val="Hyperlink"/>
@@ -1923,7 +1923,7 @@
                 <w:noProof/>
                 <w:webHidden/>
               </w:rPr>
-              <w:instrText xml:space="preserve"> PAGEREF _Toc408593359 \h </w:instrText>
+              <w:instrText xml:space="preserve"> PAGEREF _Toc408754860 \h </w:instrText>
             </w:r>
             <w:r>
               <w:rPr>
@@ -1943,7 +1943,7 @@
                 <w:noProof/>
                 <w:webHidden/>
               </w:rPr>
-              <w:t>12</w:t>
+              <w:t>13</w:t>
             </w:r>
             <w:r>
               <w:rPr>
@@ -1965,7 +1965,7 @@
               <w:noProof/>
             </w:rPr>
           </w:pPr>
-          <w:hyperlink w:anchor="_Toc408593360" w:history="1">
+          <w:hyperlink w:anchor="_Toc408754861" w:history="1">
             <w:r>
               <w:rPr>
                 <w:rStyle w:val="Hyperlink"/>
@@ -1992,7 +1992,7 @@
                 <w:noProof/>
                 <w:webHidden/>
               </w:rPr>
-              <w:instrText xml:space="preserve"> PAGEREF _Toc408593360 \h </w:instrText>
+              <w:instrText xml:space="preserve"> PAGEREF _Toc408754861 \h </w:instrText>
             </w:r>
             <w:r>
               <w:rPr>
@@ -2034,7 +2034,7 @@
               <w:noProof/>
             </w:rPr>
           </w:pPr>
-          <w:hyperlink w:anchor="_Toc408593361" w:history="1">
+          <w:hyperlink w:anchor="_Toc408754862" w:history="1">
             <w:r>
               <w:rPr>
                 <w:rStyle w:val="Hyperlink"/>
@@ -2061,7 +2061,7 @@
                 <w:noProof/>
                 <w:webHidden/>
               </w:rPr>
-              <w:instrText xml:space="preserve"> PAGEREF _Toc408593361 \h </w:instrText>
+              <w:instrText xml:space="preserve"> PAGEREF _Toc408754862 \h </w:instrText>
             </w:r>
             <w:r>
               <w:rPr>
@@ -2103,7 +2103,7 @@
               <w:noProof/>
             </w:rPr>
           </w:pPr>
-          <w:hyperlink w:anchor="_Toc408593362" w:history="1">
+          <w:hyperlink w:anchor="_Toc408754863" w:history="1">
             <w:r>
               <w:rPr>
                 <w:rStyle w:val="Hyperlink"/>
@@ -2130,7 +2130,7 @@
                 <w:noProof/>
                 <w:webHidden/>
               </w:rPr>
-              <w:instrText xml:space="preserve"> PAGEREF _Toc408593362 \h </w:instrText>
+              <w:instrText xml:space="preserve"> PAGEREF _Toc408754863 \h </w:instrText>
             </w:r>
             <w:r>
               <w:rPr>
@@ -2172,7 +2172,7 @@
               <w:noProof/>
             </w:rPr>
           </w:pPr>
-          <w:hyperlink w:anchor="_Toc408593363" w:history="1">
+          <w:hyperlink w:anchor="_Toc408754864" w:history="1">
             <w:r>
               <w:rPr>
                 <w:rStyle w:val="Hyperlink"/>
@@ -2199,7 +2199,7 @@
                 <w:noProof/>
                 <w:webHidden/>
               </w:rPr>
-              <w:instrText xml:space="preserve"> PAGEREF _Toc408593363 \h </w:instrText>
+              <w:instrText xml:space="preserve"> PAGEREF _Toc408754864 \h </w:instrText>
             </w:r>
             <w:r>
               <w:rPr>
@@ -2241,7 +2241,7 @@
               <w:noProof/>
             </w:rPr>
           </w:pPr>
-          <w:hyperlink w:anchor="_Toc408593364" w:history="1">
+          <w:hyperlink w:anchor="_Toc408754865" w:history="1">
             <w:r>
               <w:rPr>
                 <w:rStyle w:val="Hyperlink"/>
@@ -2268,7 +2268,7 @@
                 <w:noProof/>
                 <w:webHidden/>
               </w:rPr>
-              <w:instrText xml:space="preserve"> PAGEREF _Toc408593364 \h </w:instrText>
+              <w:instrText xml:space="preserve"> PAGEREF _Toc408754865 \h </w:instrText>
             </w:r>
             <w:r>
               <w:rPr>
@@ -2310,7 +2310,7 @@
               <w:noProof/>
             </w:rPr>
           </w:pPr>
-          <w:hyperlink w:anchor="_Toc408593365" w:history="1">
+          <w:hyperlink w:anchor="_Toc408754866" w:history="1">
             <w:r>
               <w:rPr>
                 <w:rStyle w:val="Hyperlink"/>
@@ -2337,7 +2337,7 @@
                 <w:noProof/>
                 <w:webHidden/>
               </w:rPr>
-              <w:instrText xml:space="preserve"> PAGEREF _Toc408593365 \h </w:instrText>
+              <w:instrText xml:space="preserve"> PAGEREF _Toc408754866 \h </w:instrText>
             </w:r>
             <w:r>
               <w:rPr>
@@ -2379,7 +2379,7 @@
               <w:noProof/>
             </w:rPr>
           </w:pPr>
-          <w:hyperlink w:anchor="_Toc408593366" w:history="1">
+          <w:hyperlink w:anchor="_Toc408754867" w:history="1">
             <w:r>
               <w:rPr>
                 <w:rStyle w:val="Hyperlink"/>
@@ -2406,7 +2406,7 @@
                 <w:noProof/>
                 <w:webHidden/>
               </w:rPr>
-              <w:instrText xml:space="preserve"> PAGEREF _Toc408593366 \h </w:instrText>
+              <w:instrText xml:space="preserve"> PAGEREF _Toc408754867 \h </w:instrText>
             </w:r>
             <w:r>
               <w:rPr>
@@ -2448,7 +2448,7 @@
               <w:noProof/>
             </w:rPr>
           </w:pPr>
-          <w:hyperlink w:anchor="_Toc408593367" w:history="1">
+          <w:hyperlink w:anchor="_Toc408754868" w:history="1">
             <w:r>
               <w:rPr>
                 <w:rStyle w:val="Hyperlink"/>
@@ -2475,7 +2475,7 @@
                 <w:noProof/>
                 <w:webHidden/>
               </w:rPr>
-              <w:instrText xml:space="preserve"> PAGEREF _Toc408593367 \h </w:instrText>
+              <w:instrText xml:space="preserve"> PAGEREF _Toc408754868 \h </w:instrText>
             </w:r>
             <w:r>
               <w:rPr>
@@ -2517,7 +2517,7 @@
               <w:noProof/>
             </w:rPr>
           </w:pPr>
-          <w:hyperlink w:anchor="_Toc408593368" w:history="1">
+          <w:hyperlink w:anchor="_Toc408754869" w:history="1">
             <w:r>
               <w:rPr>
                 <w:rStyle w:val="Hyperlink"/>
@@ -2544,7 +2544,7 @@
                 <w:noProof/>
                 <w:webHidden/>
               </w:rPr>
-              <w:instrText xml:space="preserve"> PAGEREF _Toc408593368 \h </w:instrText>
+              <w:instrText xml:space="preserve"> PAGEREF _Toc408754869 \h </w:instrText>
             </w:r>
             <w:r>
               <w:rPr>
@@ -2586,7 +2586,7 @@
               <w:noProof/>
             </w:rPr>
           </w:pPr>
-          <w:hyperlink w:anchor="_Toc408593369" w:history="1">
+          <w:hyperlink w:anchor="_Toc408754870" w:history="1">
             <w:r>
               <w:rPr>
                 <w:rStyle w:val="Hyperlink"/>
@@ -2613,7 +2613,7 @@
                 <w:noProof/>
                 <w:webHidden/>
               </w:rPr>
-              <w:instrText xml:space="preserve"> PAGEREF _Toc408593369 \h </w:instrText>
+              <w:instrText xml:space="preserve"> PAGEREF _Toc408754870 \h </w:instrText>
             </w:r>
             <w:r>
               <w:rPr>
@@ -2655,7 +2655,7 @@
               <w:noProof/>
             </w:rPr>
           </w:pPr>
-          <w:hyperlink w:anchor="_Toc408593370" w:history="1">
+          <w:hyperlink w:anchor="_Toc408754871" w:history="1">
             <w:r>
               <w:rPr>
                 <w:rStyle w:val="Hyperlink"/>
@@ -2682,7 +2682,7 @@
                 <w:noProof/>
                 <w:webHidden/>
               </w:rPr>
-              <w:instrText xml:space="preserve"> PAGEREF _Toc408593370 \h </w:instrText>
+              <w:instrText xml:space="preserve"> PAGEREF _Toc408754871 \h </w:instrText>
             </w:r>
             <w:r>
               <w:rPr>
@@ -2724,7 +2724,7 @@
               <w:noProof/>
             </w:rPr>
           </w:pPr>
-          <w:hyperlink w:anchor="_Toc408593371" w:history="1">
+          <w:hyperlink w:anchor="_Toc408754872" w:history="1">
             <w:r>
               <w:rPr>
                 <w:rStyle w:val="Hyperlink"/>
@@ -2751,7 +2751,7 @@
                 <w:noProof/>
                 <w:webHidden/>
               </w:rPr>
-              <w:instrText xml:space="preserve"> PAGEREF _Toc408593371 \h </w:instrText>
+              <w:instrText xml:space="preserve"> PAGEREF _Toc408754872 \h </w:instrText>
             </w:r>
             <w:r>
               <w:rPr>
@@ -2793,7 +2793,7 @@
               <w:noProof/>
             </w:rPr>
           </w:pPr>
-          <w:hyperlink w:anchor="_Toc408593372" w:history="1">
+          <w:hyperlink w:anchor="_Toc408754873" w:history="1">
             <w:r>
               <w:rPr>
                 <w:rStyle w:val="Hyperlink"/>
@@ -2820,7 +2820,7 @@
                 <w:noProof/>
                 <w:webHidden/>
               </w:rPr>
-              <w:instrText xml:space="preserve"> PAGEREF _Toc408593372 \h </w:instrText>
+              <w:instrText xml:space="preserve"> PAGEREF _Toc408754873 \h </w:instrText>
             </w:r>
             <w:r>
               <w:rPr>
@@ -2862,7 +2862,7 @@
               <w:noProof/>
             </w:rPr>
           </w:pPr>
-          <w:hyperlink w:anchor="_Toc408593373" w:history="1">
+          <w:hyperlink w:anchor="_Toc408754874" w:history="1">
             <w:r>
               <w:rPr>
                 <w:rStyle w:val="Hyperlink"/>
@@ -2889,7 +2889,7 @@
                 <w:noProof/>
                 <w:webHidden/>
               </w:rPr>
-              <w:instrText xml:space="preserve"> PAGEREF _Toc408593373 \h </w:instrText>
+              <w:instrText xml:space="preserve"> PAGEREF _Toc408754874 \h </w:instrText>
             </w:r>
             <w:r>
               <w:rPr>
@@ -2931,7 +2931,7 @@
               <w:noProof/>
             </w:rPr>
           </w:pPr>
-          <w:hyperlink w:anchor="_Toc408593374" w:history="1">
+          <w:hyperlink w:anchor="_Toc408754875" w:history="1">
             <w:r>
               <w:rPr>
                 <w:rStyle w:val="Hyperlink"/>
@@ -2958,7 +2958,7 @@
                 <w:noProof/>
                 <w:webHidden/>
               </w:rPr>
-              <w:instrText xml:space="preserve"> PAGEREF _Toc408593374 \h </w:instrText>
+              <w:instrText xml:space="preserve"> PAGEREF _Toc408754875 \h </w:instrText>
             </w:r>
             <w:r>
               <w:rPr>
@@ -3000,7 +3000,7 @@
               <w:noProof/>
             </w:rPr>
           </w:pPr>
-          <w:hyperlink w:anchor="_Toc408593375" w:history="1">
+          <w:hyperlink w:anchor="_Toc408754876" w:history="1">
             <w:r>
               <w:rPr>
                 <w:rStyle w:val="Hyperlink"/>
@@ -3027,7 +3027,7 @@
                 <w:noProof/>
                 <w:webHidden/>
               </w:rPr>
-              <w:instrText xml:space="preserve"> PAGEREF _Toc408593375 \h </w:instrText>
+              <w:instrText xml:space="preserve"> PAGEREF _Toc408754876 \h </w:instrText>
             </w:r>
             <w:r>
               <w:rPr>
@@ -3069,7 +3069,7 @@
               <w:noProof/>
             </w:rPr>
           </w:pPr>
-          <w:hyperlink w:anchor="_Toc408593376" w:history="1">
+          <w:hyperlink w:anchor="_Toc408754877" w:history="1">
             <w:r>
               <w:rPr>
                 <w:rStyle w:val="Hyperlink"/>
@@ -3096,7 +3096,7 @@
                 <w:noProof/>
                 <w:webHidden/>
               </w:rPr>
-              <w:instrText xml:space="preserve"> PAGEREF _Toc408593376 \h </w:instrText>
+              <w:instrText xml:space="preserve"> PAGEREF _Toc408754877 \h </w:instrText>
             </w:r>
             <w:r>
               <w:rPr>
@@ -3138,7 +3138,7 @@
               <w:noProof/>
             </w:rPr>
           </w:pPr>
-          <w:hyperlink w:anchor="_Toc408593377" w:history="1">
+          <w:hyperlink w:anchor="_Toc408754878" w:history="1">
             <w:r>
               <w:rPr>
                 <w:rStyle w:val="Hyperlink"/>
@@ -3165,7 +3165,7 @@
                 <w:noProof/>
                 <w:webHidden/>
               </w:rPr>
-              <w:instrText xml:space="preserve"> PAGEREF _Toc408593377 \h </w:instrText>
+              <w:instrText xml:space="preserve"> PAGEREF _Toc408754878 \h </w:instrText>
             </w:r>
             <w:r>
               <w:rPr>
@@ -3207,7 +3207,7 @@
               <w:noProof/>
             </w:rPr>
           </w:pPr>
-          <w:hyperlink w:anchor="_Toc408593378" w:history="1">
+          <w:hyperlink w:anchor="_Toc408754879" w:history="1">
             <w:r>
               <w:rPr>
                 <w:rStyle w:val="Hyperlink"/>
@@ -3234,7 +3234,7 @@
                 <w:noProof/>
                 <w:webHidden/>
               </w:rPr>
-              <w:instrText xml:space="preserve"> PAGEREF _Toc408593378 \h </w:instrText>
+              <w:instrText xml:space="preserve"> PAGEREF _Toc408754879 \h </w:instrText>
             </w:r>
             <w:r>
               <w:rPr>
@@ -3276,7 +3276,7 @@
               <w:noProof/>
             </w:rPr>
           </w:pPr>
-          <w:hyperlink w:anchor="_Toc408593379" w:history="1">
+          <w:hyperlink w:anchor="_Toc408754880" w:history="1">
             <w:r>
               <w:rPr>
                 <w:rStyle w:val="Hyperlink"/>
@@ -3303,7 +3303,7 @@
                 <w:noProof/>
                 <w:webHidden/>
               </w:rPr>
-              <w:instrText xml:space="preserve"> PAGEREF _Toc408593379 \h </w:instrText>
+              <w:instrText xml:space="preserve"> PAGEREF _Toc408754880 \h </w:instrText>
             </w:r>
             <w:r>
               <w:rPr>
@@ -3345,7 +3345,7 @@
               <w:noProof/>
             </w:rPr>
           </w:pPr>
-          <w:hyperlink w:anchor="_Toc408593380" w:history="1">
+          <w:hyperlink w:anchor="_Toc408754881" w:history="1">
             <w:r>
               <w:rPr>
                 <w:rStyle w:val="Hyperlink"/>
@@ -3372,7 +3372,7 @@
                 <w:noProof/>
                 <w:webHidden/>
               </w:rPr>
-              <w:instrText xml:space="preserve"> PAGEREF _Toc408593380 \h </w:instrText>
+              <w:instrText xml:space="preserve"> PAGEREF _Toc408754881 \h </w:instrText>
             </w:r>
             <w:r>
               <w:rPr>
@@ -3414,7 +3414,7 @@
               <w:noProof/>
             </w:rPr>
           </w:pPr>
-          <w:hyperlink w:anchor="_Toc408593381" w:history="1">
+          <w:hyperlink w:anchor="_Toc408754882" w:history="1">
             <w:r>
               <w:rPr>
                 <w:rStyle w:val="Hyperlink"/>
@@ -3441,7 +3441,7 @@
                 <w:noProof/>
                 <w:webHidden/>
               </w:rPr>
-              <w:instrText xml:space="preserve"> PAGEREF _Toc408593381 \h </w:instrText>
+              <w:instrText xml:space="preserve"> PAGEREF _Toc408754882 \h </w:instrText>
             </w:r>
             <w:r>
               <w:rPr>
@@ -3483,7 +3483,7 @@
               <w:noProof/>
             </w:rPr>
           </w:pPr>
-          <w:hyperlink w:anchor="_Toc408593382" w:history="1">
+          <w:hyperlink w:anchor="_Toc408754883" w:history="1">
             <w:r>
               <w:rPr>
                 <w:rStyle w:val="Hyperlink"/>
@@ -3510,7 +3510,7 @@
                 <w:noProof/>
                 <w:webHidden/>
               </w:rPr>
-              <w:instrText xml:space="preserve"> PAGEREF _Toc408593382 \h </w:instrText>
+              <w:instrText xml:space="preserve"> PAGEREF _Toc408754883 \h </w:instrText>
             </w:r>
             <w:r>
               <w:rPr>
@@ -3552,12 +3552,81 @@
               <w:noProof/>
             </w:rPr>
           </w:pPr>
-          <w:hyperlink w:anchor="_Toc408593383" w:history="1">
+          <w:hyperlink w:anchor="_Toc408754884" w:history="1">
             <w:r>
               <w:rPr>
                 <w:rStyle w:val="Hyperlink"/>
                 <w:noProof/>
               </w:rPr>
+              <w:t>Getting list of hired units (available units)</w:t>
+            </w:r>
+            <w:r>
+              <w:rPr>
+                <w:noProof/>
+                <w:webHidden/>
+              </w:rPr>
+              <w:tab/>
+            </w:r>
+            <w:r>
+              <w:rPr>
+                <w:noProof/>
+                <w:webHidden/>
+              </w:rPr>
+              <w:fldChar w:fldCharType="begin"/>
+            </w:r>
+            <w:r>
+              <w:rPr>
+                <w:noProof/>
+                <w:webHidden/>
+              </w:rPr>
+              <w:instrText xml:space="preserve"> PAGEREF _Toc408754884 \h </w:instrText>
+            </w:r>
+            <w:r>
+              <w:rPr>
+                <w:noProof/>
+                <w:webHidden/>
+              </w:rPr>
+            </w:r>
+            <w:r>
+              <w:rPr>
+                <w:noProof/>
+                <w:webHidden/>
+              </w:rPr>
+              <w:fldChar w:fldCharType="separate"/>
+            </w:r>
+            <w:r>
+              <w:rPr>
+                <w:noProof/>
+                <w:webHidden/>
+              </w:rPr>
+              <w:t>20</w:t>
+            </w:r>
+            <w:r>
+              <w:rPr>
+                <w:noProof/>
+                <w:webHidden/>
+              </w:rPr>
+              <w:fldChar w:fldCharType="end"/>
+            </w:r>
+          </w:hyperlink>
+        </w:p>
+        <w:p>
+          <w:pPr>
+            <w:pStyle w:val="TOC2"/>
+            <w:tabs>
+              <w:tab w:val="right" w:leader="dot" w:pos="9963"/>
+            </w:tabs>
+            <w:rPr>
+              <w:rFonts w:eastAsiaTheme="minorEastAsia"/>
+              <w:noProof/>
+            </w:rPr>
+          </w:pPr>
+          <w:hyperlink w:anchor="_Toc408754885" w:history="1">
+            <w:r>
+              <w:rPr>
+                <w:rStyle w:val="Hyperlink"/>
+                <w:noProof/>
+              </w:rPr>
               <w:t>Getting list of linked quartals</w:t>
             </w:r>
             <w:r>
@@ -3579,7 +3648,76 @@
                 <w:noProof/>
                 <w:webHidden/>
               </w:rPr>
-              <w:instrText xml:space="preserve"> PAGEREF _Toc408593383 \h </w:instrText>
+              <w:instrText xml:space="preserve"> PAGEREF _Toc408754885 \h </w:instrText>
+            </w:r>
+            <w:r>
+              <w:rPr>
+                <w:noProof/>
+                <w:webHidden/>
+              </w:rPr>
+            </w:r>
+            <w:r>
+              <w:rPr>
+                <w:noProof/>
+                <w:webHidden/>
+              </w:rPr>
+              <w:fldChar w:fldCharType="separate"/>
+            </w:r>
+            <w:r>
+              <w:rPr>
+                <w:noProof/>
+                <w:webHidden/>
+              </w:rPr>
+              <w:t>20</w:t>
+            </w:r>
+            <w:r>
+              <w:rPr>
+                <w:noProof/>
+                <w:webHidden/>
+              </w:rPr>
+              <w:fldChar w:fldCharType="end"/>
+            </w:r>
+          </w:hyperlink>
+        </w:p>
+        <w:p>
+          <w:pPr>
+            <w:pStyle w:val="TOC2"/>
+            <w:tabs>
+              <w:tab w:val="right" w:leader="dot" w:pos="9963"/>
+            </w:tabs>
+            <w:rPr>
+              <w:rFonts w:eastAsiaTheme="minorEastAsia"/>
+              <w:noProof/>
+            </w:rPr>
+          </w:pPr>
+          <w:hyperlink w:anchor="_Toc408754886" w:history="1">
+            <w:r>
+              <w:rPr>
+                <w:rStyle w:val="Hyperlink"/>
+                <w:noProof/>
+              </w:rPr>
+              <w:t>Getting quartal’s state</w:t>
+            </w:r>
+            <w:r>
+              <w:rPr>
+                <w:noProof/>
+                <w:webHidden/>
+              </w:rPr>
+              <w:tab/>
+            </w:r>
+            <w:r>
+              <w:rPr>
+                <w:noProof/>
+                <w:webHidden/>
+              </w:rPr>
+              <w:fldChar w:fldCharType="begin"/>
+            </w:r>
+            <w:r>
+              <w:rPr>
+                <w:noProof/>
+                <w:webHidden/>
+              </w:rPr>
+              <w:instrText xml:space="preserve"> PAGEREF _Toc408754886 \h </w:instrText>
             </w:r>
             <w:r>
               <w:rPr>
@@ -3621,7 +3759,7 @@
               <w:noProof/>
             </w:rPr>
           </w:pPr>
-          <w:hyperlink w:anchor="_Toc408593384" w:history="1">
+          <w:hyperlink w:anchor="_Toc408754887" w:history="1">
             <w:r>
               <w:rPr>
                 <w:rStyle w:val="Hyperlink"/>
@@ -3648,7 +3786,7 @@
                 <w:noProof/>
                 <w:webHidden/>
               </w:rPr>
-              <w:instrText xml:space="preserve"> PAGEREF _Toc408593384 \h </w:instrText>
+              <w:instrText xml:space="preserve"> PAGEREF _Toc408754887 \h </w:instrText>
             </w:r>
             <w:r>
               <w:rPr>
@@ -3690,7 +3828,7 @@
               <w:noProof/>
             </w:rPr>
           </w:pPr>
-          <w:hyperlink w:anchor="_Toc408593385" w:history="1">
+          <w:hyperlink w:anchor="_Toc408754888" w:history="1">
             <w:r>
               <w:rPr>
                 <w:rStyle w:val="Hyperlink"/>
@@ -3717,7 +3855,7 @@
                 <w:noProof/>
                 <w:webHidden/>
               </w:rPr>
-              <w:instrText xml:space="preserve"> PAGEREF _Toc408593385 \h </w:instrText>
+              <w:instrText xml:space="preserve"> PAGEREF _Toc408754888 \h </w:instrText>
             </w:r>
             <w:r>
               <w:rPr>
@@ -3759,7 +3897,7 @@
               <w:noProof/>
             </w:rPr>
           </w:pPr>
-          <w:hyperlink w:anchor="_Toc408593386" w:history="1">
+          <w:hyperlink w:anchor="_Toc408754889" w:history="1">
             <w:r>
               <w:rPr>
                 <w:rStyle w:val="Hyperlink"/>
@@ -3786,7 +3924,7 @@
                 <w:noProof/>
                 <w:webHidden/>
               </w:rPr>
-              <w:instrText xml:space="preserve"> PAGEREF _Toc408593386 \h </w:instrText>
+              <w:instrText xml:space="preserve"> PAGEREF _Toc408754889 \h </w:instrText>
             </w:r>
             <w:r>
               <w:rPr>
@@ -3844,8 +3982,6 @@
           <w:noProof/>
         </w:rPr>
       </w:pPr>
-      <w:bookmarkStart w:id="0" w:name="_GoBack"/>
-      <w:bookmarkEnd w:id="0"/>
       <w:r>
         <w:rPr>
           <w:b/>
@@ -3860,11 +3996,11 @@
       <w:pPr>
         <w:pStyle w:val="Heading1"/>
       </w:pPr>
-      <w:bookmarkStart w:id="1" w:name="_Toc408593334"/>
+      <w:bookmarkStart w:id="0" w:name="_Toc408754835"/>
       <w:r>
         <w:t>Overview</w:t>
       </w:r>
-      <w:bookmarkEnd w:id="1"/>
+      <w:bookmarkEnd w:id="0"/>
     </w:p>
     <w:p/>
     <w:p>
@@ -3888,11 +4024,11 @@
       <w:pPr>
         <w:pStyle w:val="Heading1"/>
       </w:pPr>
-      <w:bookmarkStart w:id="2" w:name="_Toc408593335"/>
+      <w:bookmarkStart w:id="1" w:name="_Toc408754836"/>
       <w:r>
         <w:t>Configuration</w:t>
       </w:r>
-      <w:bookmarkEnd w:id="2"/>
+      <w:bookmarkEnd w:id="1"/>
     </w:p>
     <w:p>
       <w:proofErr w:type="spellStart"/>
@@ -3908,14 +4044,14 @@
       <w:pPr>
         <w:pStyle w:val="Heading2"/>
       </w:pPr>
-      <w:bookmarkStart w:id="3" w:name="_Quartal"/>
-      <w:bookmarkStart w:id="4" w:name="_Toc408593336"/>
+      <w:bookmarkStart w:id="2" w:name="_Quartal"/>
+      <w:bookmarkStart w:id="3" w:name="_Toc408754837"/>
+      <w:bookmarkEnd w:id="2"/>
+      <w:proofErr w:type="spellStart"/>
+      <w:r>
+        <w:t>Quartal</w:t>
+      </w:r>
       <w:bookmarkEnd w:id="3"/>
-      <w:proofErr w:type="spellStart"/>
-      <w:r>
-        <w:t>Quartal</w:t>
-      </w:r>
-      <w:bookmarkEnd w:id="4"/>
       <w:proofErr w:type="spellEnd"/>
     </w:p>
     <w:p>
@@ -4970,12 +5106,12 @@
       <w:pPr>
         <w:pStyle w:val="Heading2"/>
       </w:pPr>
-      <w:bookmarkStart w:id="5" w:name="_Toc408593337"/>
+      <w:bookmarkStart w:id="4" w:name="_Toc408754838"/>
       <w:r>
         <w:lastRenderedPageBreak/>
         <w:t>Battle graph configuration</w:t>
       </w:r>
-      <w:bookmarkEnd w:id="5"/>
+      <w:bookmarkEnd w:id="4"/>
     </w:p>
     <w:p>
       <w:r>
@@ -4995,11 +5131,11 @@
       <w:pPr>
         <w:pStyle w:val="Heading2"/>
       </w:pPr>
-      <w:bookmarkStart w:id="6" w:name="_Toc408593338"/>
+      <w:bookmarkStart w:id="5" w:name="_Toc408754839"/>
       <w:r>
         <w:t>Unit configuration</w:t>
       </w:r>
-      <w:bookmarkEnd w:id="6"/>
+      <w:bookmarkEnd w:id="5"/>
     </w:p>
     <w:p>
       <w:r>
@@ -5030,11 +5166,11 @@
       <w:pPr>
         <w:pStyle w:val="Heading2"/>
       </w:pPr>
-      <w:bookmarkStart w:id="7" w:name="_Toc408593339"/>
+      <w:bookmarkStart w:id="6" w:name="_Toc408754840"/>
       <w:r>
         <w:t>General fringe design</w:t>
       </w:r>
-      <w:bookmarkEnd w:id="7"/>
+      <w:bookmarkEnd w:id="6"/>
     </w:p>
     <w:p>
       <w:r>
@@ -5093,34 +5229,34 @@
       <w:pPr>
         <w:pStyle w:val="Heading1"/>
       </w:pPr>
-      <w:bookmarkStart w:id="8" w:name="_Toc408593340"/>
+      <w:bookmarkStart w:id="7" w:name="_Toc408754841"/>
       <w:r>
         <w:lastRenderedPageBreak/>
         <w:t>Communication protocol</w:t>
       </w:r>
-      <w:bookmarkEnd w:id="8"/>
+      <w:bookmarkEnd w:id="7"/>
     </w:p>
     <w:p/>
     <w:p>
       <w:pPr>
         <w:pStyle w:val="Heading2"/>
       </w:pPr>
-      <w:bookmarkStart w:id="9" w:name="_Toc408593341"/>
+      <w:bookmarkStart w:id="8" w:name="_Toc408754842"/>
       <w:r>
         <w:t>Players, battle, attack and units management</w:t>
       </w:r>
-      <w:bookmarkEnd w:id="9"/>
+      <w:bookmarkEnd w:id="8"/>
     </w:p>
     <w:p/>
     <w:p>
       <w:pPr>
         <w:pStyle w:val="Heading3"/>
       </w:pPr>
-      <w:bookmarkStart w:id="10" w:name="_Toc408593342"/>
+      <w:bookmarkStart w:id="9" w:name="_Toc408754843"/>
       <w:r>
         <w:t>Adding player to game (aka login)</w:t>
       </w:r>
-      <w:bookmarkEnd w:id="10"/>
+      <w:bookmarkEnd w:id="9"/>
     </w:p>
     <w:p>
       <w:r>
@@ -5246,11 +5382,11 @@
       <w:pPr>
         <w:pStyle w:val="Heading3"/>
       </w:pPr>
-      <w:bookmarkStart w:id="11" w:name="_Toc408593343"/>
+      <w:bookmarkStart w:id="10" w:name="_Toc408754844"/>
       <w:r>
         <w:t>Remove player from game and stop its activity</w:t>
       </w:r>
-      <w:bookmarkEnd w:id="11"/>
+      <w:bookmarkEnd w:id="10"/>
     </w:p>
     <w:p>
       <w:r>
@@ -5377,11 +5513,11 @@
       <w:pPr>
         <w:pStyle w:val="Heading3"/>
       </w:pPr>
-      <w:bookmarkStart w:id="12" w:name="_Toc408593344"/>
+      <w:bookmarkStart w:id="11" w:name="_Toc408754845"/>
       <w:r>
         <w:t>Stop the whole world (all players are stopped)</w:t>
       </w:r>
-      <w:bookmarkEnd w:id="12"/>
+      <w:bookmarkEnd w:id="11"/>
     </w:p>
     <w:p>
       <w:r>
@@ -5496,11 +5632,11 @@
       <w:pPr>
         <w:pStyle w:val="Heading3"/>
       </w:pPr>
-      <w:bookmarkStart w:id="13" w:name="_Toc408593345"/>
+      <w:bookmarkStart w:id="12" w:name="_Toc408754846"/>
       <w:r>
         <w:t>Player hires units</w:t>
       </w:r>
-      <w:bookmarkEnd w:id="13"/>
+      <w:bookmarkEnd w:id="12"/>
     </w:p>
     <w:p>
       <w:r>
@@ -5935,7 +6071,21 @@
       </w:r>
       <w:proofErr w:type="spellEnd"/>
       <w:r>
-        <w:t>&gt;) (&lt;</w:t>
+        <w:t xml:space="preserve">&gt;) </w:t>
+      </w:r>
+      <w:r>
+        <w:t>&lt;</w:t>
+      </w:r>
+      <w:proofErr w:type="spellStart"/>
+      <w:r>
+        <w:t>unit_type</w:t>
+      </w:r>
+      <w:proofErr w:type="spellEnd"/>
+      <w:r>
+        <w:t xml:space="preserve">&gt; </w:t>
+      </w:r>
+      <w:r>
+        <w:t>(&lt;</w:t>
       </w:r>
       <w:proofErr w:type="spellStart"/>
       <w:r>
@@ -5961,6 +6111,19 @@
     </w:p>
     <w:p>
       <w:r>
+        <w:t>&lt;</w:t>
+      </w:r>
+      <w:proofErr w:type="spellStart"/>
+      <w:r>
+        <w:t>unit_type</w:t>
+      </w:r>
+      <w:proofErr w:type="spellEnd"/>
+      <w:r>
+        <w:t>&gt;: type of unit</w:t>
+      </w:r>
+    </w:p>
+    <w:p>
+      <w:r>
         <w:t>The proposed format for ‘negative’ response (case if user doesn’t have enough resources):</w:t>
       </w:r>
     </w:p>
@@ -6008,7 +6171,21 @@
       </w:r>
       <w:proofErr w:type="spellEnd"/>
       <w:r>
-        <w:t>&gt;) (unit &lt;</w:t>
+        <w:t xml:space="preserve">&gt;) </w:t>
+      </w:r>
+      <w:r>
+        <w:t>&lt;</w:t>
+      </w:r>
+      <w:proofErr w:type="spellStart"/>
+      <w:r>
+        <w:t>unit_type</w:t>
+      </w:r>
+      <w:proofErr w:type="spellEnd"/>
+      <w:r>
+        <w:t xml:space="preserve">&gt; </w:t>
+      </w:r>
+      <w:r>
+        <w:t>(unit &lt;</w:t>
       </w:r>
       <w:proofErr w:type="spellStart"/>
       <w:r>
@@ -6059,7 +6236,21 @@
       </w:r>
       <w:proofErr w:type="spellEnd"/>
       <w:r>
-        <w:t>&gt;) (&lt;</w:t>
+        <w:t>&gt;)</w:t>
+      </w:r>
+      <w:r>
+        <w:t xml:space="preserve"> &lt;</w:t>
+      </w:r>
+      <w:proofErr w:type="spellStart"/>
+      <w:r>
+        <w:t>unit_type</w:t>
+      </w:r>
+      <w:proofErr w:type="spellEnd"/>
+      <w:r>
+        <w:t>&gt;</w:t>
+      </w:r>
+      <w:r>
+        <w:t xml:space="preserve"> (&lt;</w:t>
       </w:r>
       <w:proofErr w:type="spellStart"/>
       <w:r>
@@ -6080,11 +6271,11 @@
       <w:pPr>
         <w:pStyle w:val="Heading3"/>
       </w:pPr>
-      <w:bookmarkStart w:id="14" w:name="_Toc408593346"/>
+      <w:bookmarkStart w:id="13" w:name="_Toc408754847"/>
       <w:r>
         <w:t>Player cancels hiring process for specific unit</w:t>
       </w:r>
-      <w:bookmarkEnd w:id="14"/>
+      <w:bookmarkEnd w:id="13"/>
     </w:p>
     <w:p/>
     <w:p>
@@ -6206,7 +6397,21 @@
       </w:r>
       <w:proofErr w:type="spellEnd"/>
       <w:r>
-        <w:t>&gt;) (&lt;</w:t>
+        <w:t xml:space="preserve">&gt;) </w:t>
+      </w:r>
+      <w:r>
+        <w:t>&lt;</w:t>
+      </w:r>
+      <w:proofErr w:type="spellStart"/>
+      <w:r>
+        <w:t>unit_type</w:t>
+      </w:r>
+      <w:proofErr w:type="spellEnd"/>
+      <w:r>
+        <w:t xml:space="preserve">&gt; </w:t>
+      </w:r>
+      <w:r>
+        <w:t>(&lt;</w:t>
       </w:r>
       <w:proofErr w:type="spellStart"/>
       <w:r>
@@ -6356,7 +6561,7 @@
       <w:pPr>
         <w:pStyle w:val="Heading3"/>
       </w:pPr>
-      <w:bookmarkStart w:id="15" w:name="_Toc408593347"/>
+      <w:bookmarkStart w:id="14" w:name="_Toc408754848"/>
       <w:r>
         <w:t xml:space="preserve">Player wishes to build </w:t>
       </w:r>
@@ -6364,7 +6569,7 @@
       <w:r>
         <w:t>defence</w:t>
       </w:r>
-      <w:bookmarkEnd w:id="15"/>
+      <w:bookmarkEnd w:id="14"/>
       <w:proofErr w:type="spellEnd"/>
     </w:p>
     <w:p/>
@@ -6476,11 +6681,11 @@
       <w:pPr>
         <w:pStyle w:val="Heading3"/>
       </w:pPr>
-      <w:bookmarkStart w:id="16" w:name="_Toc408593348"/>
+      <w:bookmarkStart w:id="15" w:name="_Toc408754849"/>
       <w:r>
         <w:t>Player wishes to recruit units (defenders)</w:t>
       </w:r>
-      <w:bookmarkEnd w:id="16"/>
+      <w:bookmarkEnd w:id="15"/>
     </w:p>
     <w:p/>
     <w:p>
@@ -6613,12 +6818,12 @@
     </w:p>
     <w:p>
       <w:r>
+        <w:lastRenderedPageBreak/>
         <w:t>In case of ‘positive’ response proposed format is:</w:t>
       </w:r>
     </w:p>
     <w:p>
       <w:r>
-        <w:lastRenderedPageBreak/>
         <w:t>((</w:t>
       </w:r>
       <w:r>
@@ -6668,7 +6873,7 @@
       <w:pPr>
         <w:pStyle w:val="Heading3"/>
       </w:pPr>
-      <w:bookmarkStart w:id="17" w:name="_Toc408593349"/>
+      <w:bookmarkStart w:id="16" w:name="_Toc408754850"/>
       <w:r>
         <w:t xml:space="preserve">Player finishes </w:t>
       </w:r>
@@ -6683,7 +6888,7 @@
       <w:r>
         <w:t xml:space="preserve"> (battlefield’s settings are confirmed)</w:t>
       </w:r>
-      <w:bookmarkEnd w:id="17"/>
+      <w:bookmarkEnd w:id="16"/>
     </w:p>
     <w:p/>
     <w:p>
@@ -6799,7 +7004,7 @@
       <w:pPr>
         <w:pStyle w:val="Heading3"/>
       </w:pPr>
-      <w:bookmarkStart w:id="18" w:name="_Toc408593350"/>
+      <w:bookmarkStart w:id="17" w:name="_Toc408754851"/>
       <w:r>
         <w:t xml:space="preserve">Player resets </w:t>
       </w:r>
@@ -6825,7 +7030,7 @@
       <w:r>
         <w:t>)</w:t>
       </w:r>
-      <w:bookmarkEnd w:id="18"/>
+      <w:bookmarkEnd w:id="17"/>
     </w:p>
     <w:p/>
     <w:p>
@@ -6916,27 +7121,27 @@
       <w:pPr>
         <w:pStyle w:val="Heading3"/>
       </w:pPr>
-      <w:bookmarkStart w:id="19" w:name="_Player_dismisses_recruited"/>
-      <w:bookmarkStart w:id="20" w:name="_Toc408593351"/>
+      <w:bookmarkStart w:id="18" w:name="_Player_dismisses_recruited"/>
+      <w:bookmarkStart w:id="19" w:name="_Toc408754852"/>
+      <w:bookmarkEnd w:id="18"/>
+      <w:r>
+        <w:t xml:space="preserve">Player </w:t>
+      </w:r>
+      <w:r>
+        <w:t>dismisses</w:t>
+      </w:r>
+      <w:r>
+        <w:t xml:space="preserve"> recruited unit from battlefield (</w:t>
+      </w:r>
+      <w:proofErr w:type="spellStart"/>
+      <w:r>
+        <w:t>defence</w:t>
+      </w:r>
+      <w:proofErr w:type="spellEnd"/>
+      <w:r>
+        <w:t xml:space="preserve"> mode)</w:t>
+      </w:r>
       <w:bookmarkEnd w:id="19"/>
-      <w:r>
-        <w:t xml:space="preserve">Player </w:t>
-      </w:r>
-      <w:r>
-        <w:t>dismisses</w:t>
-      </w:r>
-      <w:r>
-        <w:t xml:space="preserve"> recruited unit from battlefield (</w:t>
-      </w:r>
-      <w:proofErr w:type="spellStart"/>
-      <w:r>
-        <w:t>defence</w:t>
-      </w:r>
-      <w:proofErr w:type="spellEnd"/>
-      <w:r>
-        <w:t xml:space="preserve"> mode)</w:t>
-      </w:r>
-      <w:bookmarkEnd w:id="20"/>
     </w:p>
     <w:p/>
     <w:p>
@@ -7058,11 +7263,11 @@
       <w:pPr>
         <w:pStyle w:val="Heading3"/>
       </w:pPr>
-      <w:bookmarkStart w:id="21" w:name="_Toc408593352"/>
+      <w:bookmarkStart w:id="20" w:name="_Toc408754853"/>
       <w:r>
         <w:t>Player recruits units for attack, attacking group (attack mode)</w:t>
       </w:r>
-      <w:bookmarkEnd w:id="21"/>
+      <w:bookmarkEnd w:id="20"/>
     </w:p>
     <w:p/>
     <w:p>
@@ -7231,13 +7436,13 @@
       <w:pPr>
         <w:pStyle w:val="Heading3"/>
       </w:pPr>
-      <w:bookmarkStart w:id="22" w:name="_Player_dismisses_recruited_1"/>
-      <w:bookmarkStart w:id="23" w:name="_Toc408593353"/>
+      <w:bookmarkStart w:id="21" w:name="_Player_dismisses_recruited_1"/>
+      <w:bookmarkStart w:id="22" w:name="_Toc408754854"/>
+      <w:bookmarkEnd w:id="21"/>
+      <w:r>
+        <w:t>Player dismisses recruited unit from attacking group (attack mode)</w:t>
+      </w:r>
       <w:bookmarkEnd w:id="22"/>
-      <w:r>
-        <w:t>Player dismisses recruited unit from attacking group (attack mode)</w:t>
-      </w:r>
-      <w:bookmarkEnd w:id="23"/>
     </w:p>
     <w:p/>
     <w:p>
@@ -7349,11 +7554,11 @@
       <w:pPr>
         <w:pStyle w:val="Heading3"/>
       </w:pPr>
-      <w:bookmarkStart w:id="24" w:name="_Toc408593354"/>
+      <w:bookmarkStart w:id="23" w:name="_Toc408754855"/>
       <w:r>
         <w:t>Player resets attacking group (battlefield’s settings are reset, attack mode)</w:t>
       </w:r>
-      <w:bookmarkEnd w:id="24"/>
+      <w:bookmarkEnd w:id="23"/>
     </w:p>
     <w:p/>
     <w:p>
@@ -7389,12 +7594,12 @@
     </w:p>
     <w:p>
       <w:r>
+        <w:lastRenderedPageBreak/>
         <w:t>The response is sent back to ‘real’ world must be specified.</w:t>
       </w:r>
     </w:p>
     <w:p>
       <w:r>
-        <w:lastRenderedPageBreak/>
         <w:t>The proposed response is:</w:t>
       </w:r>
     </w:p>
@@ -7428,11 +7633,11 @@
       <w:pPr>
         <w:pStyle w:val="Heading3"/>
       </w:pPr>
-      <w:bookmarkStart w:id="25" w:name="_Toc408593355"/>
+      <w:bookmarkStart w:id="24" w:name="_Toc408754856"/>
       <w:r>
         <w:t>Player attacks another player</w:t>
       </w:r>
-      <w:bookmarkEnd w:id="25"/>
+      <w:bookmarkEnd w:id="24"/>
     </w:p>
     <w:p/>
     <w:p>
@@ -7794,11 +7999,11 @@
       <w:pPr>
         <w:pStyle w:val="Heading3"/>
       </w:pPr>
-      <w:bookmarkStart w:id="26" w:name="_Toc408593356"/>
+      <w:bookmarkStart w:id="25" w:name="_Toc408754857"/>
       <w:r>
         <w:t>Capitulation of attacking player</w:t>
       </w:r>
-      <w:bookmarkEnd w:id="26"/>
+      <w:bookmarkEnd w:id="25"/>
     </w:p>
     <w:p/>
     <w:p>
@@ -7829,11 +8034,8 @@
     </w:p>
     <w:p>
       <w:r>
-        <w:t xml:space="preserve">Pay attention on that this command is sent to attacked player (who owns battlefield). In this case all remained units are returned to players’ resource pools, but attacker lost battle. The process of rewards will be described </w:t>
-      </w:r>
-      <w:r>
         <w:lastRenderedPageBreak/>
-        <w:t>in separated document. For now battle’s cost</w:t>
+        <w:t>Pay attention on that this command is sent to attacked player (who owns battlefield). In this case all remained units are returned to players’ resource pools, but attacker lost battle. The process of rewards will be described in separated document. For now battle’s cost</w:t>
       </w:r>
       <w:r>
         <w:t xml:space="preserve"> (resource)</w:t>
@@ -7984,7 +8186,7 @@
       <w:pPr>
         <w:pStyle w:val="Heading3"/>
       </w:pPr>
-      <w:bookmarkStart w:id="27" w:name="_Toc408593357"/>
+      <w:bookmarkStart w:id="26" w:name="_Toc408754858"/>
       <w:r>
         <w:t xml:space="preserve">Unit </w:t>
       </w:r>
@@ -7994,7 +8196,7 @@
       <w:r>
         <w:t>killed during the battle</w:t>
       </w:r>
-      <w:bookmarkEnd w:id="27"/>
+      <w:bookmarkEnd w:id="26"/>
     </w:p>
     <w:p/>
     <w:p>
@@ -8088,11 +8290,11 @@
       <w:pPr>
         <w:pStyle w:val="Heading3"/>
       </w:pPr>
-      <w:bookmarkStart w:id="28" w:name="_Toc408593358"/>
+      <w:bookmarkStart w:id="27" w:name="_Toc408754859"/>
       <w:r>
         <w:t>Unit management commands (on resource manager)</w:t>
       </w:r>
-      <w:bookmarkEnd w:id="28"/>
+      <w:bookmarkEnd w:id="27"/>
     </w:p>
     <w:p/>
     <w:p>
@@ -8111,19 +8313,19 @@
       <w:pPr>
         <w:pStyle w:val="Heading3"/>
       </w:pPr>
-      <w:bookmarkStart w:id="29" w:name="_Toc408593359"/>
-      <w:r>
+      <w:bookmarkStart w:id="28" w:name="_Toc408754860"/>
+      <w:r>
+        <w:lastRenderedPageBreak/>
         <w:t>Hiring</w:t>
       </w:r>
       <w:r>
         <w:t xml:space="preserve"> agency sends command to resource manager about hired unit</w:t>
       </w:r>
-      <w:bookmarkEnd w:id="29"/>
+      <w:bookmarkEnd w:id="28"/>
     </w:p>
     <w:p/>
     <w:p>
       <w:r>
-        <w:lastRenderedPageBreak/>
         <w:t>The response is sent back to ‘real’ world must be specified.</w:t>
       </w:r>
     </w:p>
@@ -8166,7 +8368,21 @@
       </w:r>
       <w:proofErr w:type="spellEnd"/>
       <w:r>
-        <w:t>&gt;))</w:t>
+        <w:t>&gt;)</w:t>
+      </w:r>
+      <w:r>
+        <w:t xml:space="preserve"> &lt;</w:t>
+      </w:r>
+      <w:proofErr w:type="spellStart"/>
+      <w:r>
+        <w:t>unit_type</w:t>
+      </w:r>
+      <w:proofErr w:type="spellEnd"/>
+      <w:r>
+        <w:t>&gt;</w:t>
+      </w:r>
+      <w:r>
+        <w:t>)</w:t>
       </w:r>
     </w:p>
     <w:p/>
@@ -8174,11 +8390,11 @@
       <w:pPr>
         <w:pStyle w:val="Heading3"/>
       </w:pPr>
-      <w:bookmarkStart w:id="30" w:name="_Toc408593360"/>
+      <w:bookmarkStart w:id="29" w:name="_Toc408754861"/>
       <w:r>
         <w:t>Unit taken from resource manager (aka recruited)</w:t>
       </w:r>
-      <w:bookmarkEnd w:id="30"/>
+      <w:bookmarkEnd w:id="29"/>
     </w:p>
     <w:p/>
     <w:p>
@@ -8233,7 +8449,21 @@
       </w:r>
       <w:proofErr w:type="spellEnd"/>
       <w:r>
-        <w:t>&gt;))</w:t>
+        <w:t>&gt;)</w:t>
+      </w:r>
+      <w:r>
+        <w:t xml:space="preserve"> &lt;</w:t>
+      </w:r>
+      <w:proofErr w:type="spellStart"/>
+      <w:r>
+        <w:t>unit_type</w:t>
+      </w:r>
+      <w:proofErr w:type="spellEnd"/>
+      <w:r>
+        <w:t>&gt;</w:t>
+      </w:r>
+      <w:r>
+        <w:t>)</w:t>
       </w:r>
     </w:p>
     <w:p/>
@@ -8241,7 +8471,7 @@
       <w:pPr>
         <w:pStyle w:val="Heading3"/>
       </w:pPr>
-      <w:bookmarkStart w:id="31" w:name="_Toc408593361"/>
+      <w:bookmarkStart w:id="30" w:name="_Toc408754862"/>
       <w:r>
         <w:t xml:space="preserve">Unit returned to resource manager (aka dismissed or returned from battle, </w:t>
       </w:r>
@@ -8253,7 +8483,7 @@
       <w:r>
         <w:t>)</w:t>
       </w:r>
-      <w:bookmarkEnd w:id="31"/>
+      <w:bookmarkEnd w:id="30"/>
     </w:p>
     <w:p/>
     <w:p>
@@ -8311,7 +8541,21 @@
       </w:r>
       <w:proofErr w:type="spellEnd"/>
       <w:r>
-        <w:t>&gt;))</w:t>
+        <w:t>&gt;)</w:t>
+      </w:r>
+      <w:r>
+        <w:t xml:space="preserve"> &lt;</w:t>
+      </w:r>
+      <w:proofErr w:type="spellStart"/>
+      <w:r>
+        <w:t>unit_type</w:t>
+      </w:r>
+      <w:proofErr w:type="spellEnd"/>
+      <w:r>
+        <w:t>&gt;</w:t>
+      </w:r>
+      <w:r>
+        <w:t>)</w:t>
       </w:r>
     </w:p>
     <w:p/>
@@ -8319,11 +8563,11 @@
       <w:pPr>
         <w:pStyle w:val="Heading3"/>
       </w:pPr>
-      <w:bookmarkStart w:id="32" w:name="_Toc408593362"/>
+      <w:bookmarkStart w:id="31" w:name="_Toc408754863"/>
       <w:r>
         <w:t>Unit released from resource manager (aka killed)</w:t>
       </w:r>
-      <w:bookmarkEnd w:id="32"/>
+      <w:bookmarkEnd w:id="31"/>
     </w:p>
     <w:p/>
     <w:p>
@@ -8379,7 +8623,21 @@
       </w:r>
       <w:proofErr w:type="spellEnd"/>
       <w:r>
-        <w:t>&gt;))</w:t>
+        <w:t>&gt;)</w:t>
+      </w:r>
+      <w:r>
+        <w:t xml:space="preserve"> &lt;</w:t>
+      </w:r>
+      <w:proofErr w:type="spellStart"/>
+      <w:r>
+        <w:t>unit_type</w:t>
+      </w:r>
+      <w:proofErr w:type="spellEnd"/>
+      <w:r>
+        <w:t>&gt;</w:t>
+      </w:r>
+      <w:r>
+        <w:t>)</w:t>
       </w:r>
     </w:p>
     <w:p>
@@ -8391,7 +8649,7 @@
       <w:pPr>
         <w:pStyle w:val="Heading2"/>
       </w:pPr>
-      <w:bookmarkStart w:id="33" w:name="_Toc408593363"/>
+      <w:bookmarkStart w:id="32" w:name="_Toc408754864"/>
       <w:r>
         <w:lastRenderedPageBreak/>
         <w:t>Economic and deal with sheriff</w:t>
@@ -8403,7 +8661,7 @@
       <w:r>
         <w:t>quartals</w:t>
       </w:r>
-      <w:bookmarkEnd w:id="33"/>
+      <w:bookmarkEnd w:id="32"/>
       <w:proofErr w:type="spellEnd"/>
     </w:p>
     <w:p/>
@@ -8440,7 +8698,7 @@
       <w:pPr>
         <w:pStyle w:val="Heading3"/>
       </w:pPr>
-      <w:bookmarkStart w:id="34" w:name="_Toc408593364"/>
+      <w:bookmarkStart w:id="33" w:name="_Toc408754865"/>
       <w:r>
         <w:t xml:space="preserve">Linking </w:t>
       </w:r>
@@ -8452,7 +8710,7 @@
       <w:r>
         <w:t xml:space="preserve"> to player’s economic gives ability to make deal with sheriff</w:t>
       </w:r>
-      <w:bookmarkEnd w:id="34"/>
+      <w:bookmarkEnd w:id="33"/>
     </w:p>
     <w:p/>
     <w:p>
@@ -8615,7 +8873,7 @@
       <w:pPr>
         <w:pStyle w:val="Heading3"/>
       </w:pPr>
-      <w:bookmarkStart w:id="35" w:name="_Toc408593365"/>
+      <w:bookmarkStart w:id="34" w:name="_Toc408754866"/>
       <w:r>
         <w:t xml:space="preserve">Unlinking from </w:t>
       </w:r>
@@ -8623,7 +8881,7 @@
       <w:r>
         <w:t>quartal</w:t>
       </w:r>
-      <w:bookmarkEnd w:id="35"/>
+      <w:bookmarkEnd w:id="34"/>
       <w:proofErr w:type="spellEnd"/>
     </w:p>
     <w:p/>
@@ -8787,7 +9045,7 @@
       <w:pPr>
         <w:pStyle w:val="Heading3"/>
       </w:pPr>
-      <w:bookmarkStart w:id="36" w:name="_Toc408593366"/>
+      <w:bookmarkStart w:id="35" w:name="_Toc408754867"/>
       <w:r>
         <w:t xml:space="preserve">Open </w:t>
       </w:r>
@@ -8799,7 +9057,7 @@
       <w:r>
         <w:t xml:space="preserve"> information</w:t>
       </w:r>
-      <w:bookmarkEnd w:id="36"/>
+      <w:bookmarkEnd w:id="35"/>
     </w:p>
     <w:p/>
     <w:p>
@@ -8930,46 +9188,178 @@
         <w:t xml:space="preserve"> </w:t>
       </w:r>
       <w:r>
-        <w:t>failed ((</w:t>
-      </w:r>
-      <w:proofErr w:type="spellStart"/>
-      <w:r>
-        <w:t>t</w:t>
-      </w:r>
-      <w:r>
-        <w:t>ooSmall</w:t>
+        <w:t>failed</w:t>
+      </w:r>
+      <w:r>
+        <w:t>) (player &lt;</w:t>
+      </w:r>
+      <w:proofErr w:type="spellStart"/>
+      <w:r>
+        <w:t>player_id</w:t>
+      </w:r>
+      <w:proofErr w:type="spellEnd"/>
+      <w:r>
+        <w:t>&gt;) (</w:t>
+      </w:r>
+      <w:proofErr w:type="spellStart"/>
+      <w:r>
+        <w:t>quartal</w:t>
+      </w:r>
+      <w:proofErr w:type="spellEnd"/>
+      <w:r>
+        <w:t xml:space="preserve"> &lt;</w:t>
+      </w:r>
+      <w:proofErr w:type="spellStart"/>
+      <w:r>
+        <w:t>quartal_id</w:t>
+      </w:r>
+      <w:proofErr w:type="spellEnd"/>
+      <w:r>
+        <w:t>&gt;)</w:t>
+      </w:r>
+      <w:r>
+        <w:t xml:space="preserve"> &lt;state&gt;</w:t>
+      </w:r>
+      <w:r>
+        <w:t xml:space="preserve"> ((</w:t>
+      </w:r>
+      <w:proofErr w:type="spellStart"/>
+      <w:r>
+        <w:t>tooSmall</w:t>
+      </w:r>
+      <w:proofErr w:type="spellEnd"/>
+      <w:r>
+        <w:t xml:space="preserve"> open) (&lt;</w:t>
+      </w:r>
+      <w:proofErr w:type="spellStart"/>
+      <w:r>
+        <w:t>proposed_price</w:t>
+      </w:r>
+      <w:proofErr w:type="spellEnd"/>
+      <w:r>
+        <w:t>&gt;) (&lt;</w:t>
+      </w:r>
+      <w:proofErr w:type="spellStart"/>
+      <w:r>
+        <w:t>desired_price</w:t>
+      </w:r>
+      <w:proofErr w:type="spellEnd"/>
+      <w:r>
+        <w:t>&gt;))</w:t>
+      </w:r>
+      <w:r>
+        <w:t>)</w:t>
+      </w:r>
+    </w:p>
+    <w:p>
+      <w:r>
+        <w:t xml:space="preserve">Player doesn’t have resources to pay </w:t>
+      </w:r>
+      <w:r>
+        <w:t xml:space="preserve">for </w:t>
+      </w:r>
+      <w:proofErr w:type="spellStart"/>
+      <w:r>
+        <w:t>quartal’s</w:t>
+      </w:r>
+      <w:proofErr w:type="spellEnd"/>
+      <w:r>
+        <w:t xml:space="preserve"> information</w:t>
+      </w:r>
+    </w:p>
+    <w:p>
+      <w:r>
+        <w:t>((</w:t>
+      </w:r>
+      <w:r>
+        <w:t xml:space="preserve">deal </w:t>
+      </w:r>
+      <w:proofErr w:type="spellStart"/>
+      <w:r>
+        <w:t>setintention</w:t>
       </w:r>
       <w:proofErr w:type="spellEnd"/>
       <w:r>
         <w:t xml:space="preserve"> </w:t>
       </w:r>
       <w:r>
-        <w:t xml:space="preserve">open) </w:t>
-      </w:r>
-      <w:r>
-        <w:t>(&lt;</w:t>
-      </w:r>
-      <w:proofErr w:type="spellStart"/>
-      <w:r>
-        <w:t>proposed_price</w:t>
-      </w:r>
-      <w:proofErr w:type="spellEnd"/>
-      <w:r>
-        <w:t>&gt;) (&lt;</w:t>
-      </w:r>
-      <w:proofErr w:type="spellStart"/>
-      <w:r>
-        <w:t>desired_price</w:t>
+        <w:t>failed</w:t>
+      </w:r>
+      <w:r>
+        <w:t>) (player &lt;</w:t>
+      </w:r>
+      <w:proofErr w:type="spellStart"/>
+      <w:r>
+        <w:t>player_id</w:t>
+      </w:r>
+      <w:proofErr w:type="spellEnd"/>
+      <w:r>
+        <w:t>&gt;) (</w:t>
+      </w:r>
+      <w:proofErr w:type="spellStart"/>
+      <w:r>
+        <w:t>quartal</w:t>
+      </w:r>
+      <w:proofErr w:type="spellEnd"/>
+      <w:r>
+        <w:t xml:space="preserve"> &lt;</w:t>
+      </w:r>
+      <w:proofErr w:type="spellStart"/>
+      <w:r>
+        <w:t>quartal_id</w:t>
       </w:r>
       <w:proofErr w:type="spellEnd"/>
       <w:r>
         <w:t>&gt;)</w:t>
       </w:r>
       <w:r>
+        <w:t xml:space="preserve"> </w:t>
+      </w:r>
+      <w:r>
+        <w:t xml:space="preserve">&lt;state&gt; </w:t>
+      </w:r>
+      <w:r>
+        <w:t xml:space="preserve">(open </w:t>
+      </w:r>
+      <w:proofErr w:type="spellStart"/>
+      <w:r>
+        <w:t>notEnoughResources</w:t>
+      </w:r>
+      <w:proofErr w:type="spellEnd"/>
+      <w:r>
         <w:t>)</w:t>
       </w:r>
       <w:r>
-        <w:t>) (player &lt;</w:t>
+        <w:t>)</w:t>
+      </w:r>
+    </w:p>
+    <w:p>
+      <w:r>
+        <w:t xml:space="preserve">Sheriff opens information about </w:t>
+      </w:r>
+      <w:proofErr w:type="spellStart"/>
+      <w:r>
+        <w:t>quartal</w:t>
+      </w:r>
+      <w:proofErr w:type="spellEnd"/>
+    </w:p>
+    <w:p>
+      <w:r>
+        <w:t>((</w:t>
+      </w:r>
+      <w:r>
+        <w:t xml:space="preserve">deal </w:t>
+      </w:r>
+      <w:proofErr w:type="spellStart"/>
+      <w:r>
+        <w:t>setintention</w:t>
+      </w:r>
+      <w:proofErr w:type="spellEnd"/>
+      <w:r>
+        <w:t xml:space="preserve"> </w:t>
+      </w:r>
+      <w:r>
+        <w:t>done) (player &lt;</w:t>
       </w:r>
       <w:proofErr w:type="spellStart"/>
       <w:r>
@@ -8993,15 +9383,40 @@
       </w:r>
       <w:proofErr w:type="spellEnd"/>
       <w:r>
+        <w:t>&gt;)</w:t>
+      </w:r>
+      <w:r>
+        <w:t xml:space="preserve"> </w:t>
+      </w:r>
+      <w:r>
+        <w:t xml:space="preserve">&lt;state&gt; </w:t>
+      </w:r>
+      <w:r>
+        <w:t>(open (&lt;</w:t>
+      </w:r>
+      <w:proofErr w:type="spellStart"/>
+      <w:r>
+        <w:t>quartal_info</w:t>
+      </w:r>
+      <w:proofErr w:type="spellEnd"/>
+      <w:r>
+        <w:t>&gt; &lt;</w:t>
+      </w:r>
+      <w:proofErr w:type="spellStart"/>
+      <w:r>
+        <w:t>period_ms</w:t>
+      </w:r>
+      <w:proofErr w:type="spellEnd"/>
+      <w:r>
         <w:t>&gt;))</w:t>
       </w:r>
-    </w:p>
-    <w:p>
-      <w:r>
-        <w:t xml:space="preserve">Player doesn’t have resources to pay </w:t>
-      </w:r>
-      <w:r>
-        <w:t xml:space="preserve">for </w:t>
+      <w:r>
+        <w:t>)</w:t>
+      </w:r>
+    </w:p>
+    <w:p>
+      <w:r>
+        <w:t xml:space="preserve">Where &lt;state&gt; is </w:t>
       </w:r>
       <w:proofErr w:type="spellStart"/>
       <w:r>
@@ -9009,158 +9424,10 @@
       </w:r>
       <w:proofErr w:type="spellEnd"/>
       <w:r>
-        <w:t xml:space="preserve"> information</w:t>
-      </w:r>
-    </w:p>
-    <w:p>
-      <w:r>
-        <w:t>((</w:t>
-      </w:r>
-      <w:r>
-        <w:t xml:space="preserve">deal </w:t>
-      </w:r>
-      <w:proofErr w:type="spellStart"/>
-      <w:r>
-        <w:t>setintention</w:t>
-      </w:r>
-      <w:proofErr w:type="spellEnd"/>
-      <w:r>
-        <w:t xml:space="preserve"> </w:t>
-      </w:r>
-      <w:r>
-        <w:t>failed (</w:t>
-      </w:r>
-      <w:r>
-        <w:t xml:space="preserve">open </w:t>
-      </w:r>
-      <w:proofErr w:type="spellStart"/>
-      <w:r>
-        <w:t>not</w:t>
-      </w:r>
-      <w:r>
-        <w:t>E</w:t>
-      </w:r>
-      <w:r>
-        <w:t>nough</w:t>
-      </w:r>
-      <w:r>
-        <w:t>R</w:t>
-      </w:r>
-      <w:r>
-        <w:t>esources</w:t>
-      </w:r>
-      <w:proofErr w:type="spellEnd"/>
-      <w:r>
-        <w:t>)</w:t>
-      </w:r>
-      <w:r>
-        <w:t>) (player &lt;</w:t>
-      </w:r>
-      <w:proofErr w:type="spellStart"/>
-      <w:r>
-        <w:t>player_id</w:t>
-      </w:r>
-      <w:proofErr w:type="spellEnd"/>
-      <w:r>
-        <w:t>&gt;) (</w:t>
-      </w:r>
-      <w:proofErr w:type="spellStart"/>
-      <w:r>
-        <w:t>quartal</w:t>
-      </w:r>
-      <w:proofErr w:type="spellEnd"/>
-      <w:r>
-        <w:t xml:space="preserve"> &lt;</w:t>
-      </w:r>
-      <w:proofErr w:type="spellStart"/>
-      <w:r>
-        <w:t>quartal_id</w:t>
-      </w:r>
-      <w:proofErr w:type="spellEnd"/>
-      <w:r>
-        <w:t>&gt;))</w:t>
-      </w:r>
-    </w:p>
-    <w:p>
-      <w:r>
-        <w:t xml:space="preserve">Sheriff opens information about </w:t>
-      </w:r>
-      <w:proofErr w:type="spellStart"/>
-      <w:r>
-        <w:t>quartal</w:t>
-      </w:r>
-      <w:proofErr w:type="spellEnd"/>
-    </w:p>
-    <w:p>
-      <w:r>
-        <w:t>((</w:t>
-      </w:r>
-      <w:r>
-        <w:t xml:space="preserve">deal </w:t>
-      </w:r>
-      <w:proofErr w:type="spellStart"/>
-      <w:r>
-        <w:t>setintention</w:t>
-      </w:r>
-      <w:proofErr w:type="spellEnd"/>
-      <w:r>
-        <w:t xml:space="preserve"> </w:t>
-      </w:r>
-      <w:r>
-        <w:t xml:space="preserve">done </w:t>
-      </w:r>
-      <w:r>
-        <w:t xml:space="preserve">(open </w:t>
-      </w:r>
-      <w:r>
-        <w:t>(&lt;</w:t>
-      </w:r>
-      <w:proofErr w:type="spellStart"/>
-      <w:r>
-        <w:t>quartal_info</w:t>
-      </w:r>
-      <w:proofErr w:type="spellEnd"/>
-      <w:r>
-        <w:t>&gt; &lt;</w:t>
-      </w:r>
-      <w:proofErr w:type="spellStart"/>
-      <w:r>
-        <w:t>period_ms</w:t>
-      </w:r>
-      <w:proofErr w:type="spellEnd"/>
-      <w:r>
-        <w:t>&gt;)</w:t>
-      </w:r>
-      <w:r>
-        <w:t>)</w:t>
-      </w:r>
-      <w:r>
-        <w:t>) (player &lt;</w:t>
-      </w:r>
-      <w:proofErr w:type="spellStart"/>
-      <w:r>
-        <w:t>player_id</w:t>
-      </w:r>
-      <w:proofErr w:type="spellEnd"/>
-      <w:r>
-        <w:t>&gt;) (</w:t>
-      </w:r>
-      <w:proofErr w:type="spellStart"/>
-      <w:r>
-        <w:t>quartal</w:t>
-      </w:r>
-      <w:proofErr w:type="spellEnd"/>
-      <w:r>
-        <w:t xml:space="preserve"> &lt;</w:t>
-      </w:r>
-      <w:proofErr w:type="spellStart"/>
-      <w:r>
-        <w:t>quartal_id</w:t>
-      </w:r>
-      <w:proofErr w:type="spellEnd"/>
-      <w:r>
-        <w:t>&gt;))</w:t>
-      </w:r>
+        <w:t xml:space="preserve"> current state</w:t>
+      </w:r>
+      <w:bookmarkStart w:id="36" w:name="_GoBack"/>
+      <w:bookmarkEnd w:id="36"/>
     </w:p>
     <w:p>
       <w:r>
@@ -9260,7 +9527,7 @@
       <w:pPr>
         <w:pStyle w:val="Heading3"/>
       </w:pPr>
-      <w:bookmarkStart w:id="37" w:name="_Toc408593367"/>
+      <w:bookmarkStart w:id="37" w:name="_Toc408754868"/>
       <w:r>
         <w:t>Player gives bribe to sheriff</w:t>
       </w:r>
@@ -9377,10 +9644,40 @@
         <w:t xml:space="preserve"> </w:t>
       </w:r>
       <w:r>
-        <w:t>failed ((</w:t>
-      </w:r>
-      <w:r>
-        <w:t xml:space="preserve">pay </w:t>
+        <w:t>failed</w:t>
+      </w:r>
+      <w:r>
+        <w:t>) (player &lt;</w:t>
+      </w:r>
+      <w:proofErr w:type="spellStart"/>
+      <w:r>
+        <w:t>player_id</w:t>
+      </w:r>
+      <w:proofErr w:type="spellEnd"/>
+      <w:r>
+        <w:t>&gt;) (</w:t>
+      </w:r>
+      <w:proofErr w:type="spellStart"/>
+      <w:r>
+        <w:t>quartal</w:t>
+      </w:r>
+      <w:proofErr w:type="spellEnd"/>
+      <w:r>
+        <w:t xml:space="preserve"> &lt;</w:t>
+      </w:r>
+      <w:proofErr w:type="spellStart"/>
+      <w:r>
+        <w:t>quartal_id</w:t>
+      </w:r>
+      <w:proofErr w:type="spellEnd"/>
+      <w:r>
+        <w:t>&gt;)</w:t>
+      </w:r>
+      <w:r>
+        <w:t xml:space="preserve"> &lt;state&gt;</w:t>
+      </w:r>
+      <w:r>
+        <w:t xml:space="preserve"> ((pay </w:t>
       </w:r>
       <w:proofErr w:type="spellStart"/>
       <w:r>
@@ -9388,115 +9685,100 @@
       </w:r>
       <w:proofErr w:type="spellEnd"/>
       <w:r>
+        <w:t>) (&lt;</w:t>
+      </w:r>
+      <w:proofErr w:type="spellStart"/>
+      <w:r>
+        <w:t>proposed_bribe</w:t>
+      </w:r>
+      <w:proofErr w:type="spellEnd"/>
+      <w:r>
+        <w:t>&gt;) (&lt;</w:t>
+      </w:r>
+      <w:proofErr w:type="spellStart"/>
+      <w:r>
+        <w:t>desired_bribe</w:t>
+      </w:r>
+      <w:proofErr w:type="spellEnd"/>
+      <w:r>
+        <w:t>&gt;))</w:t>
+      </w:r>
+      <w:r>
         <w:t>)</w:t>
       </w:r>
-      <w:r>
-        <w:t xml:space="preserve"> (&lt;</w:t>
-      </w:r>
-      <w:proofErr w:type="spellStart"/>
-      <w:r>
-        <w:t>proposed_bribe</w:t>
-      </w:r>
-      <w:proofErr w:type="spellEnd"/>
-      <w:r>
-        <w:t>&gt;) (&lt;</w:t>
-      </w:r>
-      <w:proofErr w:type="spellStart"/>
-      <w:r>
-        <w:t>desired_bribe</w:t>
+    </w:p>
+    <w:p>
+      <w:r>
+        <w:t>Player doesn’t have resources to pay for bribe</w:t>
+      </w:r>
+    </w:p>
+    <w:p>
+      <w:r>
+        <w:t>((</w:t>
+      </w:r>
+      <w:r>
+        <w:t xml:space="preserve">deal </w:t>
+      </w:r>
+      <w:proofErr w:type="spellStart"/>
+      <w:r>
+        <w:t>setintention</w:t>
+      </w:r>
+      <w:proofErr w:type="spellEnd"/>
+      <w:r>
+        <w:t xml:space="preserve"> </w:t>
+      </w:r>
+      <w:r>
+        <w:t>failed</w:t>
+      </w:r>
+      <w:r>
+        <w:t>) (player &lt;</w:t>
+      </w:r>
+      <w:proofErr w:type="spellStart"/>
+      <w:r>
+        <w:t>player_id</w:t>
+      </w:r>
+      <w:proofErr w:type="spellEnd"/>
+      <w:r>
+        <w:t>&gt;) (</w:t>
+      </w:r>
+      <w:proofErr w:type="spellStart"/>
+      <w:r>
+        <w:t>quartal</w:t>
+      </w:r>
+      <w:proofErr w:type="spellEnd"/>
+      <w:r>
+        <w:t xml:space="preserve"> &lt;</w:t>
+      </w:r>
+      <w:proofErr w:type="spellStart"/>
+      <w:r>
+        <w:t>quartal_id</w:t>
       </w:r>
       <w:proofErr w:type="spellEnd"/>
       <w:r>
         <w:t>&gt;)</w:t>
       </w:r>
       <w:r>
+        <w:t xml:space="preserve"> </w:t>
+      </w:r>
+      <w:r>
+        <w:t>&lt;state&gt;</w:t>
+      </w:r>
+      <w:r>
+        <w:t xml:space="preserve"> </w:t>
+      </w:r>
+      <w:r>
+        <w:t xml:space="preserve">(pay </w:t>
+      </w:r>
+      <w:proofErr w:type="spellStart"/>
+      <w:r>
+        <w:t>notEnoughResources</w:t>
+      </w:r>
+      <w:proofErr w:type="spellEnd"/>
+      <w:r>
         <w:t>)</w:t>
       </w:r>
       <w:r>
-        <w:t>) (player &lt;</w:t>
-      </w:r>
-      <w:proofErr w:type="spellStart"/>
-      <w:r>
-        <w:t>player_id</w:t>
-      </w:r>
-      <w:proofErr w:type="spellEnd"/>
-      <w:r>
-        <w:t>&gt;) (</w:t>
-      </w:r>
-      <w:proofErr w:type="spellStart"/>
-      <w:r>
-        <w:t>quartal</w:t>
-      </w:r>
-      <w:proofErr w:type="spellEnd"/>
-      <w:r>
-        <w:t xml:space="preserve"> &lt;</w:t>
-      </w:r>
-      <w:proofErr w:type="spellStart"/>
-      <w:r>
-        <w:t>quartal_id</w:t>
-      </w:r>
-      <w:proofErr w:type="spellEnd"/>
-      <w:r>
-        <w:t>&gt;))</w:t>
-      </w:r>
-    </w:p>
-    <w:p>
-      <w:r>
-        <w:t>Player doesn’t have resources to pay for bribe</w:t>
-      </w:r>
-    </w:p>
-    <w:p>
-      <w:r>
-        <w:t>((</w:t>
-      </w:r>
-      <w:r>
-        <w:t xml:space="preserve">deal </w:t>
-      </w:r>
-      <w:proofErr w:type="spellStart"/>
-      <w:r>
-        <w:t>setintention</w:t>
-      </w:r>
-      <w:proofErr w:type="spellEnd"/>
-      <w:r>
-        <w:t xml:space="preserve"> </w:t>
-      </w:r>
-      <w:r>
-        <w:t>failed (</w:t>
-      </w:r>
-      <w:proofErr w:type="spellStart"/>
-      <w:r>
-        <w:t>notEnoughResources</w:t>
-      </w:r>
-      <w:proofErr w:type="spellEnd"/>
-      <w:r>
-        <w:t xml:space="preserve"> pay)</w:t>
-      </w:r>
-      <w:r>
-        <w:t>) (player &lt;</w:t>
-      </w:r>
-      <w:proofErr w:type="spellStart"/>
-      <w:r>
-        <w:t>player_id</w:t>
-      </w:r>
-      <w:proofErr w:type="spellEnd"/>
-      <w:r>
-        <w:t>&gt;) (</w:t>
-      </w:r>
-      <w:proofErr w:type="spellStart"/>
-      <w:r>
-        <w:t>quartal</w:t>
-      </w:r>
-      <w:proofErr w:type="spellEnd"/>
-      <w:r>
-        <w:t xml:space="preserve"> &lt;</w:t>
-      </w:r>
-      <w:proofErr w:type="spellStart"/>
-      <w:r>
-        <w:t>quartal_id</w:t>
-      </w:r>
-      <w:proofErr w:type="spellEnd"/>
-      <w:r>
-        <w:t>&gt;))</w:t>
+        <w:t>)</w:t>
       </w:r>
     </w:p>
     <w:p/>
@@ -9504,7 +9786,7 @@
       <w:pPr>
         <w:pStyle w:val="Heading3"/>
       </w:pPr>
-      <w:bookmarkStart w:id="38" w:name="_Toc408593368"/>
+      <w:bookmarkStart w:id="38" w:name="_Toc408754869"/>
       <w:r>
         <w:t>Sheriff takes bribe and starts contribution process</w:t>
       </w:r>
@@ -9532,9 +9814,42 @@
       </w:r>
       <w:proofErr w:type="spellEnd"/>
       <w:r>
+        <w:t>) (player &lt;</w:t>
+      </w:r>
+      <w:proofErr w:type="spellStart"/>
+      <w:r>
+        <w:t>player_id</w:t>
+      </w:r>
+      <w:proofErr w:type="spellEnd"/>
+      <w:r>
+        <w:t>&gt;) (</w:t>
+      </w:r>
+      <w:proofErr w:type="spellStart"/>
+      <w:r>
+        <w:t>quartal</w:t>
+      </w:r>
+      <w:proofErr w:type="spellEnd"/>
+      <w:r>
+        <w:t xml:space="preserve"> &lt;</w:t>
+      </w:r>
+      <w:proofErr w:type="spellStart"/>
+      <w:r>
+        <w:t>quartal_id</w:t>
+      </w:r>
+      <w:proofErr w:type="spellEnd"/>
+      <w:r>
+        <w:t>&gt;)</w:t>
+      </w:r>
+      <w:r>
         <w:t xml:space="preserve"> </w:t>
       </w:r>
       <w:r>
+        <w:t>&lt;state&gt;</w:t>
+      </w:r>
+      <w:r>
+        <w:t xml:space="preserve"> </w:t>
+      </w:r>
+      <w:r>
         <w:t xml:space="preserve">(pay </w:t>
       </w:r>
       <w:proofErr w:type="gramStart"/>
@@ -9548,37 +9863,10 @@
       </w:r>
       <w:proofErr w:type="spellEnd"/>
       <w:r>
-        <w:t>&gt;)</w:t>
+        <w:t>&gt;))</w:t>
       </w:r>
       <w:r>
         <w:t>)</w:t>
-      </w:r>
-      <w:r>
-        <w:t>) (player &lt;</w:t>
-      </w:r>
-      <w:proofErr w:type="spellStart"/>
-      <w:r>
-        <w:t>player_id</w:t>
-      </w:r>
-      <w:proofErr w:type="spellEnd"/>
-      <w:r>
-        <w:t>&gt;) (</w:t>
-      </w:r>
-      <w:proofErr w:type="spellStart"/>
-      <w:r>
-        <w:t>quartal</w:t>
-      </w:r>
-      <w:proofErr w:type="spellEnd"/>
-      <w:r>
-        <w:t xml:space="preserve"> &lt;</w:t>
-      </w:r>
-      <w:proofErr w:type="spellStart"/>
-      <w:r>
-        <w:t>quartal_id</w:t>
-      </w:r>
-      <w:proofErr w:type="spellEnd"/>
-      <w:r>
-        <w:t>&gt;))</w:t>
       </w:r>
     </w:p>
     <w:p>
@@ -9605,7 +9893,7 @@
       <w:pPr>
         <w:pStyle w:val="Heading3"/>
       </w:pPr>
-      <w:bookmarkStart w:id="39" w:name="_Toc408593369"/>
+      <w:bookmarkStart w:id="39" w:name="_Toc408754870"/>
       <w:r>
         <w:t>S</w:t>
       </w:r>
@@ -9649,13 +9937,7 @@
         <w:t xml:space="preserve"> </w:t>
       </w:r>
       <w:r>
-        <w:t>done (</w:t>
-      </w:r>
-      <w:r>
-        <w:t>closed</w:t>
-      </w:r>
-      <w:r>
-        <w:t xml:space="preserve"> open)</w:t>
+        <w:t>done</w:t>
       </w:r>
       <w:r>
         <w:t>) (player &lt;</w:t>
@@ -9682,7 +9964,22 @@
       </w:r>
       <w:proofErr w:type="spellEnd"/>
       <w:r>
-        <w:t>&gt;))</w:t>
+        <w:t>&gt;)</w:t>
+      </w:r>
+      <w:r>
+        <w:t xml:space="preserve"> </w:t>
+      </w:r>
+      <w:r>
+        <w:t>&lt;state&gt;</w:t>
+      </w:r>
+      <w:r>
+        <w:t xml:space="preserve"> </w:t>
+      </w:r>
+      <w:r>
+        <w:t>(open closed)</w:t>
+      </w:r>
+      <w:r>
+        <w:t>)</w:t>
       </w:r>
     </w:p>
     <w:p/>
@@ -9690,7 +9987,7 @@
       <w:pPr>
         <w:pStyle w:val="Heading3"/>
       </w:pPr>
-      <w:bookmarkStart w:id="40" w:name="_Toc408593370"/>
+      <w:bookmarkStart w:id="40" w:name="_Toc408754871"/>
       <w:r>
         <w:t>Sheriff finishes to pay contribution</w:t>
       </w:r>
@@ -9723,13 +10020,7 @@
         <w:t xml:space="preserve"> </w:t>
       </w:r>
       <w:r>
-        <w:t>done (</w:t>
-      </w:r>
-      <w:r>
-        <w:t>finished</w:t>
-      </w:r>
-      <w:r>
-        <w:t xml:space="preserve"> pay)</w:t>
+        <w:t>done</w:t>
       </w:r>
       <w:r>
         <w:t>) (player &lt;</w:t>
@@ -9756,7 +10047,22 @@
       </w:r>
       <w:proofErr w:type="spellEnd"/>
       <w:r>
-        <w:t>&gt;))</w:t>
+        <w:t>&gt;)</w:t>
+      </w:r>
+      <w:r>
+        <w:t xml:space="preserve"> </w:t>
+      </w:r>
+      <w:r>
+        <w:t>&lt;state&gt;</w:t>
+      </w:r>
+      <w:r>
+        <w:t xml:space="preserve"> </w:t>
+      </w:r>
+      <w:r>
+        <w:t>(pay finished)</w:t>
+      </w:r>
+      <w:r>
+        <w:t>)</w:t>
       </w:r>
     </w:p>
     <w:p/>
@@ -9765,7 +10071,7 @@
         <w:pStyle w:val="Heading2"/>
       </w:pPr>
       <w:bookmarkStart w:id="41" w:name="_Player’s_bank_account"/>
-      <w:bookmarkStart w:id="42" w:name="_Toc408593371"/>
+      <w:bookmarkStart w:id="42" w:name="_Toc408754872"/>
       <w:bookmarkEnd w:id="41"/>
       <w:r>
         <w:t>Player’s bank account commands</w:t>
@@ -9917,9 +10223,8 @@
       <w:pPr>
         <w:pStyle w:val="Heading2"/>
       </w:pPr>
-      <w:bookmarkStart w:id="43" w:name="_Toc408593372"/>
-      <w:r>
-        <w:lastRenderedPageBreak/>
+      <w:bookmarkStart w:id="43" w:name="_Toc408754873"/>
+      <w:r>
         <w:t>Updating player’s account in runtime</w:t>
       </w:r>
       <w:bookmarkEnd w:id="43"/>
@@ -10088,7 +10393,7 @@
       <w:pPr>
         <w:pStyle w:val="Heading2"/>
       </w:pPr>
-      <w:bookmarkStart w:id="44" w:name="_Toc408593373"/>
+      <w:bookmarkStart w:id="44" w:name="_Toc408754874"/>
       <w:r>
         <w:t xml:space="preserve">Update </w:t>
       </w:r>
@@ -10283,7 +10588,7 @@
       <w:pPr>
         <w:pStyle w:val="Heading2"/>
       </w:pPr>
-      <w:bookmarkStart w:id="45" w:name="_Toc408593374"/>
+      <w:bookmarkStart w:id="45" w:name="_Toc408754875"/>
       <w:r>
         <w:t>Global player account configuration</w:t>
       </w:r>
@@ -10420,9 +10725,8 @@
       <w:pPr>
         <w:pStyle w:val="Heading2"/>
       </w:pPr>
-      <w:bookmarkStart w:id="46" w:name="_Toc408593375"/>
-      <w:r>
-        <w:lastRenderedPageBreak/>
+      <w:bookmarkStart w:id="46" w:name="_Toc408754876"/>
+      <w:r>
         <w:t xml:space="preserve">Global </w:t>
       </w:r>
       <w:proofErr w:type="spellStart"/>
@@ -10573,7 +10877,7 @@
       <w:pPr>
         <w:pStyle w:val="Heading2"/>
       </w:pPr>
-      <w:bookmarkStart w:id="47" w:name="_Toc408593376"/>
+      <w:bookmarkStart w:id="47" w:name="_Toc408754877"/>
       <w:r>
         <w:t>Modify player’s balance</w:t>
       </w:r>
@@ -10590,7 +10894,7 @@
       <w:pPr>
         <w:pStyle w:val="Heading3"/>
       </w:pPr>
-      <w:bookmarkStart w:id="48" w:name="_Toc408593377"/>
+      <w:bookmarkStart w:id="48" w:name="_Toc408754878"/>
       <w:r>
         <w:t>Withdraw resource</w:t>
       </w:r>
@@ -10696,7 +11000,7 @@
       <w:pPr>
         <w:pStyle w:val="Heading3"/>
       </w:pPr>
-      <w:bookmarkStart w:id="49" w:name="_Toc408593378"/>
+      <w:bookmarkStart w:id="49" w:name="_Toc408754879"/>
       <w:r>
         <w:t>Recharge resource (</w:t>
       </w:r>
@@ -10773,7 +11077,7 @@
       <w:pPr>
         <w:pStyle w:val="Heading3"/>
       </w:pPr>
-      <w:bookmarkStart w:id="50" w:name="_Toc408593379"/>
+      <w:bookmarkStart w:id="50" w:name="_Toc408754880"/>
       <w:r>
         <w:t>Examples</w:t>
       </w:r>
@@ -10852,7 +11156,7 @@
       <w:pPr>
         <w:pStyle w:val="Heading2"/>
       </w:pPr>
-      <w:bookmarkStart w:id="51" w:name="_Toc408593380"/>
+      <w:bookmarkStart w:id="51" w:name="_Toc408754881"/>
       <w:r>
         <w:t>Dismissing unit</w:t>
       </w:r>
@@ -11013,7 +11317,21 @@
         <w:t>&gt;</w:t>
       </w:r>
       <w:r>
-        <w:t>))</w:t>
+        <w:t>)</w:t>
+      </w:r>
+      <w:r>
+        <w:t xml:space="preserve"> &lt;</w:t>
+      </w:r>
+      <w:proofErr w:type="spellStart"/>
+      <w:r>
+        <w:t>unit_type</w:t>
+      </w:r>
+      <w:proofErr w:type="spellEnd"/>
+      <w:r>
+        <w:t>&gt;</w:t>
+      </w:r>
+      <w:r>
+        <w:t>)</w:t>
       </w:r>
     </w:p>
     <w:p>
@@ -11067,7 +11385,21 @@
         <w:t>&gt;</w:t>
       </w:r>
       <w:r>
-        <w:t>))</w:t>
+        <w:t>)</w:t>
+      </w:r>
+      <w:r>
+        <w:t xml:space="preserve"> &lt;</w:t>
+      </w:r>
+      <w:proofErr w:type="spellStart"/>
+      <w:r>
+        <w:t>unit_type</w:t>
+      </w:r>
+      <w:proofErr w:type="spellEnd"/>
+      <w:r>
+        <w:t>&gt;</w:t>
+      </w:r>
+      <w:r>
+        <w:t>)</w:t>
       </w:r>
     </w:p>
     <w:p/>
@@ -11075,7 +11407,7 @@
       <w:pPr>
         <w:pStyle w:val="Heading2"/>
       </w:pPr>
-      <w:bookmarkStart w:id="52" w:name="_Toc408593381"/>
+      <w:bookmarkStart w:id="52" w:name="_Toc408754882"/>
       <w:r>
         <w:t>Getting balance of player’s account</w:t>
       </w:r>
@@ -11210,7 +11542,7 @@
       <w:pPr>
         <w:pStyle w:val="Heading2"/>
       </w:pPr>
-      <w:bookmarkStart w:id="53" w:name="_Toc408593382"/>
+      <w:bookmarkStart w:id="53" w:name="_Toc408754883"/>
       <w:r>
         <w:t>Getting current state of hiring process</w:t>
       </w:r>
@@ -11296,7 +11628,13 @@
       </w:r>
       <w:proofErr w:type="spellEnd"/>
       <w:r>
-        <w:t>&gt;) (&lt;</w:t>
+        <w:t xml:space="preserve">&gt;) </w:t>
+      </w:r>
+      <w:r>
+        <w:t xml:space="preserve">&lt;unit_ type&gt; </w:t>
+      </w:r>
+      <w:r>
+        <w:t>(&lt;</w:t>
       </w:r>
       <w:proofErr w:type="spellStart"/>
       <w:r>
@@ -11314,16 +11652,197 @@
       <w:pPr>
         <w:pStyle w:val="Heading2"/>
       </w:pPr>
-      <w:bookmarkStart w:id="54" w:name="_Toc408593383"/>
+      <w:bookmarkStart w:id="54" w:name="_Toc408754884"/>
       <w:r>
         <w:lastRenderedPageBreak/>
+        <w:t>Getting list of hired units (available units)</w:t>
+      </w:r>
+      <w:bookmarkEnd w:id="54"/>
+    </w:p>
+    <w:p/>
+    <w:p>
+      <w:r>
+        <w:t>I order to get list of units which have already been hired the following command should be sent</w:t>
+      </w:r>
+    </w:p>
+    <w:p>
+      <w:r>
+        <w:t>(</w:t>
+      </w:r>
+      <w:proofErr w:type="gramStart"/>
+      <w:r>
+        <w:t>player</w:t>
+      </w:r>
+      <w:proofErr w:type="gramEnd"/>
+      <w:r>
+        <w:t xml:space="preserve"> </w:t>
+      </w:r>
+      <w:r>
+        <w:t>&lt;</w:t>
+      </w:r>
+      <w:proofErr w:type="spellStart"/>
+      <w:r>
+        <w:t>player_id</w:t>
+      </w:r>
+      <w:proofErr w:type="spellEnd"/>
+      <w:r>
+        <w:t>&gt;</w:t>
+      </w:r>
+      <w:r>
+        <w:t xml:space="preserve"> </w:t>
+      </w:r>
+      <w:proofErr w:type="spellStart"/>
+      <w:r>
+        <w:t>resourcemanager</w:t>
+      </w:r>
+      <w:proofErr w:type="spellEnd"/>
+      <w:r>
+        <w:t xml:space="preserve"> </w:t>
+      </w:r>
+      <w:proofErr w:type="spellStart"/>
+      <w:r>
+        <w:t>getunits</w:t>
+      </w:r>
+      <w:proofErr w:type="spellEnd"/>
+      <w:r>
+        <w:t xml:space="preserve"> 0 ())</w:t>
+      </w:r>
+    </w:p>
+    <w:p>
+      <w:r>
+        <w:t>The response is (sent for each available unit):</w:t>
+      </w:r>
+    </w:p>
+    <w:p>
+      <w:r>
+        <w:rPr>
+          <w:rFonts w:ascii="Courier New" w:hAnsi="Courier New" w:cs="Courier New"/>
+          <w:color w:val="000000"/>
+          <w:sz w:val="20"/>
+          <w:szCs w:val="20"/>
+        </w:rPr>
+        <w:t>((</w:t>
+      </w:r>
+      <w:proofErr w:type="spellStart"/>
+      <w:r>
+        <w:rPr>
+          <w:rFonts w:ascii="Courier New" w:hAnsi="Courier New" w:cs="Courier New"/>
+          <w:color w:val="000000"/>
+          <w:sz w:val="20"/>
+          <w:szCs w:val="20"/>
+        </w:rPr>
+        <w:t>resourcemanager</w:t>
+      </w:r>
+      <w:proofErr w:type="spellEnd"/>
+      <w:r>
+        <w:rPr>
+          <w:rFonts w:ascii="Courier New" w:hAnsi="Courier New" w:cs="Courier New"/>
+          <w:color w:val="000000"/>
+          <w:sz w:val="20"/>
+          <w:szCs w:val="20"/>
+        </w:rPr>
+        <w:t xml:space="preserve"> </w:t>
+      </w:r>
+      <w:proofErr w:type="spellStart"/>
+      <w:r>
+        <w:rPr>
+          <w:rFonts w:ascii="Courier New" w:hAnsi="Courier New" w:cs="Courier New"/>
+          <w:color w:val="000000"/>
+          <w:sz w:val="20"/>
+          <w:szCs w:val="20"/>
+        </w:rPr>
+        <w:t>getunits</w:t>
+      </w:r>
+      <w:proofErr w:type="spellEnd"/>
+      <w:r>
+        <w:rPr>
+          <w:rFonts w:ascii="Courier New" w:hAnsi="Courier New" w:cs="Courier New"/>
+          <w:color w:val="000000"/>
+          <w:sz w:val="20"/>
+          <w:szCs w:val="20"/>
+        </w:rPr>
+        <w:t xml:space="preserve"> done) (player &lt;</w:t>
+      </w:r>
+      <w:proofErr w:type="spellStart"/>
+      <w:r>
+        <w:rPr>
+          <w:rFonts w:ascii="Courier New" w:hAnsi="Courier New" w:cs="Courier New"/>
+          <w:color w:val="000000"/>
+          <w:sz w:val="20"/>
+          <w:szCs w:val="20"/>
+        </w:rPr>
+        <w:t>player_id</w:t>
+      </w:r>
+      <w:proofErr w:type="spellEnd"/>
+      <w:r>
+        <w:rPr>
+          <w:rFonts w:ascii="Courier New" w:hAnsi="Courier New" w:cs="Courier New"/>
+          <w:color w:val="000000"/>
+          <w:sz w:val="20"/>
+          <w:szCs w:val="20"/>
+        </w:rPr>
+        <w:t>&gt;) (unit &lt;</w:t>
+      </w:r>
+      <w:proofErr w:type="spellStart"/>
+      <w:r>
+        <w:rPr>
+          <w:rFonts w:ascii="Courier New" w:hAnsi="Courier New" w:cs="Courier New"/>
+          <w:color w:val="000000"/>
+          <w:sz w:val="20"/>
+          <w:szCs w:val="20"/>
+        </w:rPr>
+        <w:t>unit_id</w:t>
+      </w:r>
+      <w:proofErr w:type="spellEnd"/>
+      <w:r>
+        <w:rPr>
+          <w:rFonts w:ascii="Courier New" w:hAnsi="Courier New" w:cs="Courier New"/>
+          <w:color w:val="000000"/>
+          <w:sz w:val="20"/>
+          <w:szCs w:val="20"/>
+        </w:rPr>
+        <w:t>&gt;) &lt;</w:t>
+      </w:r>
+      <w:proofErr w:type="spellStart"/>
+      <w:r>
+        <w:rPr>
+          <w:rFonts w:ascii="Courier New" w:hAnsi="Courier New" w:cs="Courier New"/>
+          <w:color w:val="000000"/>
+          <w:sz w:val="20"/>
+          <w:szCs w:val="20"/>
+        </w:rPr>
+        <w:t>unit_type</w:t>
+      </w:r>
+      <w:proofErr w:type="spellEnd"/>
+      <w:r>
+        <w:rPr>
+          <w:rFonts w:ascii="Courier New" w:hAnsi="Courier New" w:cs="Courier New"/>
+          <w:color w:val="000000"/>
+          <w:sz w:val="20"/>
+          <w:szCs w:val="20"/>
+        </w:rPr>
+        <w:t>&gt;)</w:t>
+      </w:r>
+    </w:p>
+    <w:p>
+      <w:pPr>
+        <w:pStyle w:val="Heading2"/>
+      </w:pPr>
+    </w:p>
+    <w:p/>
+    <w:p>
+      <w:pPr>
+        <w:pStyle w:val="Heading2"/>
+      </w:pPr>
+      <w:bookmarkStart w:id="55" w:name="_Toc408754885"/>
+      <w:r>
         <w:t xml:space="preserve">Getting list of linked </w:t>
       </w:r>
       <w:proofErr w:type="spellStart"/>
       <w:r>
         <w:t>quartals</w:t>
       </w:r>
-      <w:bookmarkEnd w:id="54"/>
+      <w:bookmarkEnd w:id="55"/>
       <w:proofErr w:type="spellEnd"/>
     </w:p>
     <w:p/>
@@ -11423,6 +11942,283 @@
       <w:proofErr w:type="spellEnd"/>
       <w:r>
         <w:t>&gt;))</w:t>
+      </w:r>
+    </w:p>
+    <w:p/>
+    <w:p>
+      <w:pPr>
+        <w:pStyle w:val="Heading2"/>
+      </w:pPr>
+      <w:bookmarkStart w:id="56" w:name="_Toc408754886"/>
+      <w:r>
+        <w:t xml:space="preserve">Getting </w:t>
+      </w:r>
+      <w:proofErr w:type="spellStart"/>
+      <w:r>
+        <w:t>quartal’s</w:t>
+      </w:r>
+      <w:proofErr w:type="spellEnd"/>
+      <w:r>
+        <w:t xml:space="preserve"> state</w:t>
+      </w:r>
+      <w:bookmarkEnd w:id="56"/>
+    </w:p>
+    <w:p/>
+    <w:p>
+      <w:r>
+        <w:t xml:space="preserve">In order to get current state of </w:t>
+      </w:r>
+      <w:proofErr w:type="spellStart"/>
+      <w:r>
+        <w:t>quartal</w:t>
+      </w:r>
+      <w:proofErr w:type="spellEnd"/>
+      <w:r>
+        <w:t xml:space="preserve"> following command should be sent:</w:t>
+      </w:r>
+    </w:p>
+    <w:p>
+      <w:r>
+        <w:t>(</w:t>
+      </w:r>
+      <w:proofErr w:type="gramStart"/>
+      <w:r>
+        <w:t>player</w:t>
+      </w:r>
+      <w:proofErr w:type="gramEnd"/>
+      <w:r>
+        <w:t xml:space="preserve"> &lt;</w:t>
+      </w:r>
+      <w:proofErr w:type="spellStart"/>
+      <w:r>
+        <w:t>player_id</w:t>
+      </w:r>
+      <w:proofErr w:type="spellEnd"/>
+      <w:r>
+        <w:t xml:space="preserve">&gt; deal </w:t>
+      </w:r>
+      <w:proofErr w:type="spellStart"/>
+      <w:r>
+        <w:t>setintention</w:t>
+      </w:r>
+      <w:proofErr w:type="spellEnd"/>
+      <w:r>
+        <w:t xml:space="preserve"> 0 (&lt;</w:t>
+      </w:r>
+      <w:proofErr w:type="spellStart"/>
+      <w:r>
+        <w:t>quartal_id</w:t>
+      </w:r>
+      <w:proofErr w:type="spellEnd"/>
+      <w:r>
+        <w:t xml:space="preserve">&gt; </w:t>
+      </w:r>
+      <w:proofErr w:type="spellStart"/>
+      <w:r>
+        <w:t>getstate</w:t>
+      </w:r>
+      <w:proofErr w:type="spellEnd"/>
+      <w:r>
+        <w:t>))</w:t>
+      </w:r>
+    </w:p>
+    <w:p/>
+    <w:p>
+      <w:r>
+        <w:t>The response is:</w:t>
+      </w:r>
+    </w:p>
+    <w:p>
+      <w:r>
+        <w:t xml:space="preserve">((deal </w:t>
+      </w:r>
+      <w:proofErr w:type="spellStart"/>
+      <w:r>
+        <w:t>setintention</w:t>
+      </w:r>
+      <w:proofErr w:type="spellEnd"/>
+      <w:r>
+        <w:t xml:space="preserve"> done) (player </w:t>
+      </w:r>
+      <w:r>
+        <w:t>&lt;</w:t>
+      </w:r>
+      <w:proofErr w:type="spellStart"/>
+      <w:r>
+        <w:t>player_id</w:t>
+      </w:r>
+      <w:proofErr w:type="spellEnd"/>
+      <w:r>
+        <w:t>&gt;</w:t>
+      </w:r>
+      <w:r>
+        <w:t>) (</w:t>
+      </w:r>
+      <w:proofErr w:type="spellStart"/>
+      <w:r>
+        <w:t>quartal</w:t>
+      </w:r>
+      <w:proofErr w:type="spellEnd"/>
+      <w:r>
+        <w:t xml:space="preserve"> </w:t>
+      </w:r>
+      <w:r>
+        <w:t>&lt;</w:t>
+      </w:r>
+      <w:proofErr w:type="spellStart"/>
+      <w:r>
+        <w:t>quartal_id</w:t>
+      </w:r>
+      <w:proofErr w:type="spellEnd"/>
+      <w:r>
+        <w:t>&gt;</w:t>
+      </w:r>
+      <w:r>
+        <w:t>) (</w:t>
+      </w:r>
+      <w:proofErr w:type="spellStart"/>
+      <w:r>
+        <w:t>getstate</w:t>
+      </w:r>
+      <w:proofErr w:type="spellEnd"/>
+      <w:r>
+        <w:t xml:space="preserve"> </w:t>
+      </w:r>
+      <w:r>
+        <w:t>&lt;state&gt;</w:t>
+      </w:r>
+      <w:r>
+        <w:t>))</w:t>
+      </w:r>
+    </w:p>
+    <w:p>
+      <w:r>
+        <w:t>&lt;</w:t>
+      </w:r>
+      <w:proofErr w:type="gramStart"/>
+      <w:r>
+        <w:t>state</w:t>
+      </w:r>
+      <w:proofErr w:type="gramEnd"/>
+      <w:r>
+        <w:t xml:space="preserve">&gt;: op </w:t>
+      </w:r>
+      <w:r>
+        <w:t xml:space="preserve">| </w:t>
+      </w:r>
+      <w:proofErr w:type="spellStart"/>
+      <w:r>
+        <w:t>cp</w:t>
+      </w:r>
+      <w:proofErr w:type="spellEnd"/>
+      <w:r>
+        <w:t xml:space="preserve"> </w:t>
+      </w:r>
+      <w:r>
+        <w:t xml:space="preserve">| </w:t>
+      </w:r>
+      <w:proofErr w:type="spellStart"/>
+      <w:r>
+        <w:t>cnp</w:t>
+      </w:r>
+      <w:proofErr w:type="spellEnd"/>
+      <w:r>
+        <w:t xml:space="preserve"> | </w:t>
+      </w:r>
+      <w:proofErr w:type="spellStart"/>
+      <w:r>
+        <w:t>onp</w:t>
+      </w:r>
+      <w:proofErr w:type="spellEnd"/>
+      <w:r>
+        <w:t xml:space="preserve"> | </w:t>
+      </w:r>
+      <w:proofErr w:type="spellStart"/>
+      <w:r>
+        <w:t>wtp</w:t>
+      </w:r>
+      <w:proofErr w:type="spellEnd"/>
+    </w:p>
+    <w:p>
+      <w:r>
+        <w:t xml:space="preserve">Op – opened and bribe is being </w:t>
+      </w:r>
+      <w:proofErr w:type="spellStart"/>
+      <w:r>
+        <w:t>payed</w:t>
+      </w:r>
+      <w:proofErr w:type="spellEnd"/>
+    </w:p>
+    <w:p>
+      <w:proofErr w:type="spellStart"/>
+      <w:r>
+        <w:t>Cp</w:t>
+      </w:r>
+      <w:proofErr w:type="spellEnd"/>
+      <w:r>
+        <w:t xml:space="preserve"> – closed and bribe has already been </w:t>
+      </w:r>
+      <w:proofErr w:type="spellStart"/>
+      <w:r>
+        <w:t>payed</w:t>
+      </w:r>
+      <w:proofErr w:type="spellEnd"/>
+      <w:r>
+        <w:t xml:space="preserve"> (finished)</w:t>
+      </w:r>
+    </w:p>
+    <w:p>
+      <w:proofErr w:type="spellStart"/>
+      <w:r>
+        <w:t>Cnp</w:t>
+      </w:r>
+      <w:proofErr w:type="spellEnd"/>
+      <w:r>
+        <w:t xml:space="preserve"> – closed and not </w:t>
+      </w:r>
+      <w:proofErr w:type="spellStart"/>
+      <w:r>
+        <w:t>payed</w:t>
+      </w:r>
+      <w:proofErr w:type="spellEnd"/>
+      <w:r>
+        <w:t xml:space="preserve"> (initial state)</w:t>
+      </w:r>
+    </w:p>
+    <w:p>
+      <w:proofErr w:type="spellStart"/>
+      <w:r>
+        <w:t>Onp</w:t>
+      </w:r>
+      <w:proofErr w:type="spellEnd"/>
+      <w:r>
+        <w:t xml:space="preserve"> – opened (information is available) but bribe hasn’t been </w:t>
+      </w:r>
+      <w:proofErr w:type="spellStart"/>
+      <w:r>
+        <w:t>payed</w:t>
+      </w:r>
+      <w:proofErr w:type="spellEnd"/>
+      <w:r>
+        <w:t xml:space="preserve"> yet</w:t>
+      </w:r>
+    </w:p>
+    <w:p>
+      <w:proofErr w:type="spellStart"/>
+      <w:r>
+        <w:t>Wtp</w:t>
+      </w:r>
+      <w:proofErr w:type="spellEnd"/>
+      <w:r>
+        <w:t xml:space="preserve"> – internal state (</w:t>
+      </w:r>
+      <w:proofErr w:type="spellStart"/>
+      <w:r>
+        <w:t>quartal</w:t>
+      </w:r>
+      <w:proofErr w:type="spellEnd"/>
+      <w:r>
+        <w:t xml:space="preserve"> waits for some deferred task, aka payment)</w:t>
       </w:r>
       <w:r>
         <w:br w:type="page"/>
@@ -11433,11 +12229,11 @@
       <w:pPr>
         <w:pStyle w:val="Heading1"/>
       </w:pPr>
-      <w:bookmarkStart w:id="55" w:name="_Toc408593384"/>
+      <w:bookmarkStart w:id="57" w:name="_Toc408754887"/>
       <w:r>
         <w:t>Configuration files (examples)</w:t>
       </w:r>
-      <w:bookmarkEnd w:id="55"/>
+      <w:bookmarkEnd w:id="57"/>
     </w:p>
     <w:p/>
     <w:p>
@@ -11450,12 +12246,12 @@
       <w:pPr>
         <w:pStyle w:val="Heading2"/>
       </w:pPr>
-      <w:bookmarkStart w:id="56" w:name="_Toc408593385"/>
+      <w:bookmarkStart w:id="58" w:name="_Toc408754888"/>
       <w:proofErr w:type="spellStart"/>
       <w:r>
         <w:t>accountconf.conf</w:t>
       </w:r>
-      <w:bookmarkEnd w:id="56"/>
+      <w:bookmarkEnd w:id="58"/>
       <w:proofErr w:type="spellEnd"/>
     </w:p>
     <w:p/>
@@ -11485,12 +12281,12 @@
       <w:pPr>
         <w:pStyle w:val="Heading2"/>
       </w:pPr>
-      <w:bookmarkStart w:id="57" w:name="_Toc408593386"/>
+      <w:bookmarkStart w:id="59" w:name="_Toc408754889"/>
       <w:proofErr w:type="spellStart"/>
       <w:r>
         <w:t>quartalconf.conf</w:t>
       </w:r>
-      <w:bookmarkEnd w:id="57"/>
+      <w:bookmarkEnd w:id="59"/>
       <w:proofErr w:type="spellEnd"/>
     </w:p>
     <w:p/>
@@ -12390,7 +13186,7 @@
 </file>
 
 <file path=customXml/itemProps1.xml><?xml version="1.0" encoding="utf-8"?>
-<ds:datastoreItem xmlns:ds="http://schemas.openxmlformats.org/officeDocument/2006/customXml" ds:itemID="{80B77102-DD7A-4F77-9B52-4740A86CF947}">
+<ds:datastoreItem xmlns:ds="http://schemas.openxmlformats.org/officeDocument/2006/customXml" ds:itemID="{3A919E57-747D-4BC6-9A56-97B2A2737A88}">
   <ds:schemaRefs>
     <ds:schemaRef ds:uri="http://schemas.openxmlformats.org/officeDocument/2006/bibliography"/>
   </ds:schemaRefs>

</xml_diff>

<commit_message>
update integration document by adding 'invest' intention for quartal
</commit_message>
<xml_diff>
--- a/example/msg/integration/doc/MSG-Integration-Draft.docx
+++ b/example/msg/integration/doc/MSG-Integration-Draft.docx
@@ -171,7 +171,7 @@
           <w:r>
             <w:fldChar w:fldCharType="separate"/>
           </w:r>
-          <w:hyperlink w:anchor="_Toc408754835" w:history="1">
+          <w:hyperlink w:anchor="_Toc411523065" w:history="1">
             <w:r>
               <w:rPr>
                 <w:rStyle w:val="Hyperlink"/>
@@ -198,7 +198,7 @@
                 <w:noProof/>
                 <w:webHidden/>
               </w:rPr>
-              <w:instrText xml:space="preserve"> PAGEREF _Toc408754835 \h </w:instrText>
+              <w:instrText xml:space="preserve"> PAGEREF _Toc411523065 \h </w:instrText>
             </w:r>
             <w:r>
               <w:rPr>
@@ -240,7 +240,7 @@
               <w:noProof/>
             </w:rPr>
           </w:pPr>
-          <w:hyperlink w:anchor="_Toc408754836" w:history="1">
+          <w:hyperlink w:anchor="_Toc411523066" w:history="1">
             <w:r>
               <w:rPr>
                 <w:rStyle w:val="Hyperlink"/>
@@ -267,7 +267,7 @@
                 <w:noProof/>
                 <w:webHidden/>
               </w:rPr>
-              <w:instrText xml:space="preserve"> PAGEREF _Toc408754836 \h </w:instrText>
+              <w:instrText xml:space="preserve"> PAGEREF _Toc411523066 \h </w:instrText>
             </w:r>
             <w:r>
               <w:rPr>
@@ -309,7 +309,7 @@
               <w:noProof/>
             </w:rPr>
           </w:pPr>
-          <w:hyperlink w:anchor="_Toc408754837" w:history="1">
+          <w:hyperlink w:anchor="_Toc411523067" w:history="1">
             <w:r>
               <w:rPr>
                 <w:rStyle w:val="Hyperlink"/>
@@ -336,7 +336,7 @@
                 <w:noProof/>
                 <w:webHidden/>
               </w:rPr>
-              <w:instrText xml:space="preserve"> PAGEREF _Toc408754837 \h </w:instrText>
+              <w:instrText xml:space="preserve"> PAGEREF _Toc411523067 \h </w:instrText>
             </w:r>
             <w:r>
               <w:rPr>
@@ -378,7 +378,7 @@
               <w:noProof/>
             </w:rPr>
           </w:pPr>
-          <w:hyperlink w:anchor="_Toc408754838" w:history="1">
+          <w:hyperlink w:anchor="_Toc411523068" w:history="1">
             <w:r>
               <w:rPr>
                 <w:rStyle w:val="Hyperlink"/>
@@ -405,7 +405,7 @@
                 <w:noProof/>
                 <w:webHidden/>
               </w:rPr>
-              <w:instrText xml:space="preserve"> PAGEREF _Toc408754838 \h </w:instrText>
+              <w:instrText xml:space="preserve"> PAGEREF _Toc411523068 \h </w:instrText>
             </w:r>
             <w:r>
               <w:rPr>
@@ -447,7 +447,7 @@
               <w:noProof/>
             </w:rPr>
           </w:pPr>
-          <w:hyperlink w:anchor="_Toc408754839" w:history="1">
+          <w:hyperlink w:anchor="_Toc411523069" w:history="1">
             <w:r>
               <w:rPr>
                 <w:rStyle w:val="Hyperlink"/>
@@ -474,7 +474,7 @@
                 <w:noProof/>
                 <w:webHidden/>
               </w:rPr>
-              <w:instrText xml:space="preserve"> PAGEREF _Toc408754839 \h </w:instrText>
+              <w:instrText xml:space="preserve"> PAGEREF _Toc411523069 \h </w:instrText>
             </w:r>
             <w:r>
               <w:rPr>
@@ -516,7 +516,7 @@
               <w:noProof/>
             </w:rPr>
           </w:pPr>
-          <w:hyperlink w:anchor="_Toc408754840" w:history="1">
+          <w:hyperlink w:anchor="_Toc411523070" w:history="1">
             <w:r>
               <w:rPr>
                 <w:rStyle w:val="Hyperlink"/>
@@ -543,7 +543,7 @@
                 <w:noProof/>
                 <w:webHidden/>
               </w:rPr>
-              <w:instrText xml:space="preserve"> PAGEREF _Toc408754840 \h </w:instrText>
+              <w:instrText xml:space="preserve"> PAGEREF _Toc411523070 \h </w:instrText>
             </w:r>
             <w:r>
               <w:rPr>
@@ -585,7 +585,7 @@
               <w:noProof/>
             </w:rPr>
           </w:pPr>
-          <w:hyperlink w:anchor="_Toc408754841" w:history="1">
+          <w:hyperlink w:anchor="_Toc411523071" w:history="1">
             <w:r>
               <w:rPr>
                 <w:rStyle w:val="Hyperlink"/>
@@ -612,7 +612,7 @@
                 <w:noProof/>
                 <w:webHidden/>
               </w:rPr>
-              <w:instrText xml:space="preserve"> PAGEREF _Toc408754841 \h </w:instrText>
+              <w:instrText xml:space="preserve"> PAGEREF _Toc411523071 \h </w:instrText>
             </w:r>
             <w:r>
               <w:rPr>
@@ -654,7 +654,7 @@
               <w:noProof/>
             </w:rPr>
           </w:pPr>
-          <w:hyperlink w:anchor="_Toc408754842" w:history="1">
+          <w:hyperlink w:anchor="_Toc411523072" w:history="1">
             <w:r>
               <w:rPr>
                 <w:rStyle w:val="Hyperlink"/>
@@ -681,7 +681,7 @@
                 <w:noProof/>
                 <w:webHidden/>
               </w:rPr>
-              <w:instrText xml:space="preserve"> PAGEREF _Toc408754842 \h </w:instrText>
+              <w:instrText xml:space="preserve"> PAGEREF _Toc411523072 \h </w:instrText>
             </w:r>
             <w:r>
               <w:rPr>
@@ -723,7 +723,7 @@
               <w:noProof/>
             </w:rPr>
           </w:pPr>
-          <w:hyperlink w:anchor="_Toc408754843" w:history="1">
+          <w:hyperlink w:anchor="_Toc411523073" w:history="1">
             <w:r>
               <w:rPr>
                 <w:rStyle w:val="Hyperlink"/>
@@ -750,7 +750,7 @@
                 <w:noProof/>
                 <w:webHidden/>
               </w:rPr>
-              <w:instrText xml:space="preserve"> PAGEREF _Toc408754843 \h </w:instrText>
+              <w:instrText xml:space="preserve"> PAGEREF _Toc411523073 \h </w:instrText>
             </w:r>
             <w:r>
               <w:rPr>
@@ -792,7 +792,7 @@
               <w:noProof/>
             </w:rPr>
           </w:pPr>
-          <w:hyperlink w:anchor="_Toc408754844" w:history="1">
+          <w:hyperlink w:anchor="_Toc411523074" w:history="1">
             <w:r>
               <w:rPr>
                 <w:rStyle w:val="Hyperlink"/>
@@ -819,7 +819,7 @@
                 <w:noProof/>
                 <w:webHidden/>
               </w:rPr>
-              <w:instrText xml:space="preserve"> PAGEREF _Toc408754844 \h </w:instrText>
+              <w:instrText xml:space="preserve"> PAGEREF _Toc411523074 \h </w:instrText>
             </w:r>
             <w:r>
               <w:rPr>
@@ -861,7 +861,7 @@
               <w:noProof/>
             </w:rPr>
           </w:pPr>
-          <w:hyperlink w:anchor="_Toc408754845" w:history="1">
+          <w:hyperlink w:anchor="_Toc411523075" w:history="1">
             <w:r>
               <w:rPr>
                 <w:rStyle w:val="Hyperlink"/>
@@ -888,7 +888,7 @@
                 <w:noProof/>
                 <w:webHidden/>
               </w:rPr>
-              <w:instrText xml:space="preserve"> PAGEREF _Toc408754845 \h </w:instrText>
+              <w:instrText xml:space="preserve"> PAGEREF _Toc411523075 \h </w:instrText>
             </w:r>
             <w:r>
               <w:rPr>
@@ -930,7 +930,7 @@
               <w:noProof/>
             </w:rPr>
           </w:pPr>
-          <w:hyperlink w:anchor="_Toc408754846" w:history="1">
+          <w:hyperlink w:anchor="_Toc411523076" w:history="1">
             <w:r>
               <w:rPr>
                 <w:rStyle w:val="Hyperlink"/>
@@ -957,7 +957,7 @@
                 <w:noProof/>
                 <w:webHidden/>
               </w:rPr>
-              <w:instrText xml:space="preserve"> PAGEREF _Toc408754846 \h </w:instrText>
+              <w:instrText xml:space="preserve"> PAGEREF _Toc411523076 \h </w:instrText>
             </w:r>
             <w:r>
               <w:rPr>
@@ -999,7 +999,7 @@
               <w:noProof/>
             </w:rPr>
           </w:pPr>
-          <w:hyperlink w:anchor="_Toc408754847" w:history="1">
+          <w:hyperlink w:anchor="_Toc411523077" w:history="1">
             <w:r>
               <w:rPr>
                 <w:rStyle w:val="Hyperlink"/>
@@ -1026,7 +1026,7 @@
                 <w:noProof/>
                 <w:webHidden/>
               </w:rPr>
-              <w:instrText xml:space="preserve"> PAGEREF _Toc408754847 \h </w:instrText>
+              <w:instrText xml:space="preserve"> PAGEREF _Toc411523077 \h </w:instrText>
             </w:r>
             <w:r>
               <w:rPr>
@@ -1068,7 +1068,7 @@
               <w:noProof/>
             </w:rPr>
           </w:pPr>
-          <w:hyperlink w:anchor="_Toc408754848" w:history="1">
+          <w:hyperlink w:anchor="_Toc411523078" w:history="1">
             <w:r>
               <w:rPr>
                 <w:rStyle w:val="Hyperlink"/>
@@ -1095,7 +1095,7 @@
                 <w:noProof/>
                 <w:webHidden/>
               </w:rPr>
-              <w:instrText xml:space="preserve"> PAGEREF _Toc408754848 \h </w:instrText>
+              <w:instrText xml:space="preserve"> PAGEREF _Toc411523078 \h </w:instrText>
             </w:r>
             <w:r>
               <w:rPr>
@@ -1137,7 +1137,7 @@
               <w:noProof/>
             </w:rPr>
           </w:pPr>
-          <w:hyperlink w:anchor="_Toc408754849" w:history="1">
+          <w:hyperlink w:anchor="_Toc411523079" w:history="1">
             <w:r>
               <w:rPr>
                 <w:rStyle w:val="Hyperlink"/>
@@ -1164,7 +1164,7 @@
                 <w:noProof/>
                 <w:webHidden/>
               </w:rPr>
-              <w:instrText xml:space="preserve"> PAGEREF _Toc408754849 \h </w:instrText>
+              <w:instrText xml:space="preserve"> PAGEREF _Toc411523079 \h </w:instrText>
             </w:r>
             <w:r>
               <w:rPr>
@@ -1206,7 +1206,7 @@
               <w:noProof/>
             </w:rPr>
           </w:pPr>
-          <w:hyperlink w:anchor="_Toc408754850" w:history="1">
+          <w:hyperlink w:anchor="_Toc411523080" w:history="1">
             <w:r>
               <w:rPr>
                 <w:rStyle w:val="Hyperlink"/>
@@ -1233,7 +1233,7 @@
                 <w:noProof/>
                 <w:webHidden/>
               </w:rPr>
-              <w:instrText xml:space="preserve"> PAGEREF _Toc408754850 \h </w:instrText>
+              <w:instrText xml:space="preserve"> PAGEREF _Toc411523080 \h </w:instrText>
             </w:r>
             <w:r>
               <w:rPr>
@@ -1275,7 +1275,7 @@
               <w:noProof/>
             </w:rPr>
           </w:pPr>
-          <w:hyperlink w:anchor="_Toc408754851" w:history="1">
+          <w:hyperlink w:anchor="_Toc411523081" w:history="1">
             <w:r>
               <w:rPr>
                 <w:rStyle w:val="Hyperlink"/>
@@ -1302,7 +1302,7 @@
                 <w:noProof/>
                 <w:webHidden/>
               </w:rPr>
-              <w:instrText xml:space="preserve"> PAGEREF _Toc408754851 \h </w:instrText>
+              <w:instrText xml:space="preserve"> PAGEREF _Toc411523081 \h </w:instrText>
             </w:r>
             <w:r>
               <w:rPr>
@@ -1344,7 +1344,7 @@
               <w:noProof/>
             </w:rPr>
           </w:pPr>
-          <w:hyperlink w:anchor="_Toc408754852" w:history="1">
+          <w:hyperlink w:anchor="_Toc411523082" w:history="1">
             <w:r>
               <w:rPr>
                 <w:rStyle w:val="Hyperlink"/>
@@ -1371,7 +1371,7 @@
                 <w:noProof/>
                 <w:webHidden/>
               </w:rPr>
-              <w:instrText xml:space="preserve"> PAGEREF _Toc408754852 \h </w:instrText>
+              <w:instrText xml:space="preserve"> PAGEREF _Toc411523082 \h </w:instrText>
             </w:r>
             <w:r>
               <w:rPr>
@@ -1413,7 +1413,7 @@
               <w:noProof/>
             </w:rPr>
           </w:pPr>
-          <w:hyperlink w:anchor="_Toc408754853" w:history="1">
+          <w:hyperlink w:anchor="_Toc411523083" w:history="1">
             <w:r>
               <w:rPr>
                 <w:rStyle w:val="Hyperlink"/>
@@ -1440,7 +1440,7 @@
                 <w:noProof/>
                 <w:webHidden/>
               </w:rPr>
-              <w:instrText xml:space="preserve"> PAGEREF _Toc408754853 \h </w:instrText>
+              <w:instrText xml:space="preserve"> PAGEREF _Toc411523083 \h </w:instrText>
             </w:r>
             <w:r>
               <w:rPr>
@@ -1482,7 +1482,7 @@
               <w:noProof/>
             </w:rPr>
           </w:pPr>
-          <w:hyperlink w:anchor="_Toc408754854" w:history="1">
+          <w:hyperlink w:anchor="_Toc411523084" w:history="1">
             <w:r>
               <w:rPr>
                 <w:rStyle w:val="Hyperlink"/>
@@ -1509,7 +1509,7 @@
                 <w:noProof/>
                 <w:webHidden/>
               </w:rPr>
-              <w:instrText xml:space="preserve"> PAGEREF _Toc408754854 \h </w:instrText>
+              <w:instrText xml:space="preserve"> PAGEREF _Toc411523084 \h </w:instrText>
             </w:r>
             <w:r>
               <w:rPr>
@@ -1551,7 +1551,7 @@
               <w:noProof/>
             </w:rPr>
           </w:pPr>
-          <w:hyperlink w:anchor="_Toc408754855" w:history="1">
+          <w:hyperlink w:anchor="_Toc411523085" w:history="1">
             <w:r>
               <w:rPr>
                 <w:rStyle w:val="Hyperlink"/>
@@ -1578,7 +1578,7 @@
                 <w:noProof/>
                 <w:webHidden/>
               </w:rPr>
-              <w:instrText xml:space="preserve"> PAGEREF _Toc408754855 \h </w:instrText>
+              <w:instrText xml:space="preserve"> PAGEREF _Toc411523085 \h </w:instrText>
             </w:r>
             <w:r>
               <w:rPr>
@@ -1620,7 +1620,7 @@
               <w:noProof/>
             </w:rPr>
           </w:pPr>
-          <w:hyperlink w:anchor="_Toc408754856" w:history="1">
+          <w:hyperlink w:anchor="_Toc411523086" w:history="1">
             <w:r>
               <w:rPr>
                 <w:rStyle w:val="Hyperlink"/>
@@ -1647,7 +1647,7 @@
                 <w:noProof/>
                 <w:webHidden/>
               </w:rPr>
-              <w:instrText xml:space="preserve"> PAGEREF _Toc408754856 \h </w:instrText>
+              <w:instrText xml:space="preserve"> PAGEREF _Toc411523086 \h </w:instrText>
             </w:r>
             <w:r>
               <w:rPr>
@@ -1689,7 +1689,7 @@
               <w:noProof/>
             </w:rPr>
           </w:pPr>
-          <w:hyperlink w:anchor="_Toc408754857" w:history="1">
+          <w:hyperlink w:anchor="_Toc411523087" w:history="1">
             <w:r>
               <w:rPr>
                 <w:rStyle w:val="Hyperlink"/>
@@ -1716,7 +1716,7 @@
                 <w:noProof/>
                 <w:webHidden/>
               </w:rPr>
-              <w:instrText xml:space="preserve"> PAGEREF _Toc408754857 \h </w:instrText>
+              <w:instrText xml:space="preserve"> PAGEREF _Toc411523087 \h </w:instrText>
             </w:r>
             <w:r>
               <w:rPr>
@@ -1758,7 +1758,7 @@
               <w:noProof/>
             </w:rPr>
           </w:pPr>
-          <w:hyperlink w:anchor="_Toc408754858" w:history="1">
+          <w:hyperlink w:anchor="_Toc411523088" w:history="1">
             <w:r>
               <w:rPr>
                 <w:rStyle w:val="Hyperlink"/>
@@ -1785,7 +1785,7 @@
                 <w:noProof/>
                 <w:webHidden/>
               </w:rPr>
-              <w:instrText xml:space="preserve"> PAGEREF _Toc408754858 \h </w:instrText>
+              <w:instrText xml:space="preserve"> PAGEREF _Toc411523088 \h </w:instrText>
             </w:r>
             <w:r>
               <w:rPr>
@@ -1827,7 +1827,7 @@
               <w:noProof/>
             </w:rPr>
           </w:pPr>
-          <w:hyperlink w:anchor="_Toc408754859" w:history="1">
+          <w:hyperlink w:anchor="_Toc411523089" w:history="1">
             <w:r>
               <w:rPr>
                 <w:rStyle w:val="Hyperlink"/>
@@ -1854,7 +1854,7 @@
                 <w:noProof/>
                 <w:webHidden/>
               </w:rPr>
-              <w:instrText xml:space="preserve"> PAGEREF _Toc408754859 \h </w:instrText>
+              <w:instrText xml:space="preserve"> PAGEREF _Toc411523089 \h </w:instrText>
             </w:r>
             <w:r>
               <w:rPr>
@@ -1896,7 +1896,7 @@
               <w:noProof/>
             </w:rPr>
           </w:pPr>
-          <w:hyperlink w:anchor="_Toc408754860" w:history="1">
+          <w:hyperlink w:anchor="_Toc411523090" w:history="1">
             <w:r>
               <w:rPr>
                 <w:rStyle w:val="Hyperlink"/>
@@ -1923,7 +1923,7 @@
                 <w:noProof/>
                 <w:webHidden/>
               </w:rPr>
-              <w:instrText xml:space="preserve"> PAGEREF _Toc408754860 \h </w:instrText>
+              <w:instrText xml:space="preserve"> PAGEREF _Toc411523090 \h </w:instrText>
             </w:r>
             <w:r>
               <w:rPr>
@@ -1965,7 +1965,7 @@
               <w:noProof/>
             </w:rPr>
           </w:pPr>
-          <w:hyperlink w:anchor="_Toc408754861" w:history="1">
+          <w:hyperlink w:anchor="_Toc411523091" w:history="1">
             <w:r>
               <w:rPr>
                 <w:rStyle w:val="Hyperlink"/>
@@ -1992,7 +1992,7 @@
                 <w:noProof/>
                 <w:webHidden/>
               </w:rPr>
-              <w:instrText xml:space="preserve"> PAGEREF _Toc408754861 \h </w:instrText>
+              <w:instrText xml:space="preserve"> PAGEREF _Toc411523091 \h </w:instrText>
             </w:r>
             <w:r>
               <w:rPr>
@@ -2034,7 +2034,7 @@
               <w:noProof/>
             </w:rPr>
           </w:pPr>
-          <w:hyperlink w:anchor="_Toc408754862" w:history="1">
+          <w:hyperlink w:anchor="_Toc411523092" w:history="1">
             <w:r>
               <w:rPr>
                 <w:rStyle w:val="Hyperlink"/>
@@ -2061,7 +2061,7 @@
                 <w:noProof/>
                 <w:webHidden/>
               </w:rPr>
-              <w:instrText xml:space="preserve"> PAGEREF _Toc408754862 \h </w:instrText>
+              <w:instrText xml:space="preserve"> PAGEREF _Toc411523092 \h </w:instrText>
             </w:r>
             <w:r>
               <w:rPr>
@@ -2103,7 +2103,7 @@
               <w:noProof/>
             </w:rPr>
           </w:pPr>
-          <w:hyperlink w:anchor="_Toc408754863" w:history="1">
+          <w:hyperlink w:anchor="_Toc411523093" w:history="1">
             <w:r>
               <w:rPr>
                 <w:rStyle w:val="Hyperlink"/>
@@ -2130,7 +2130,7 @@
                 <w:noProof/>
                 <w:webHidden/>
               </w:rPr>
-              <w:instrText xml:space="preserve"> PAGEREF _Toc408754863 \h </w:instrText>
+              <w:instrText xml:space="preserve"> PAGEREF _Toc411523093 \h </w:instrText>
             </w:r>
             <w:r>
               <w:rPr>
@@ -2172,7 +2172,7 @@
               <w:noProof/>
             </w:rPr>
           </w:pPr>
-          <w:hyperlink w:anchor="_Toc408754864" w:history="1">
+          <w:hyperlink w:anchor="_Toc411523094" w:history="1">
             <w:r>
               <w:rPr>
                 <w:rStyle w:val="Hyperlink"/>
@@ -2199,7 +2199,7 @@
                 <w:noProof/>
                 <w:webHidden/>
               </w:rPr>
-              <w:instrText xml:space="preserve"> PAGEREF _Toc408754864 \h </w:instrText>
+              <w:instrText xml:space="preserve"> PAGEREF _Toc411523094 \h </w:instrText>
             </w:r>
             <w:r>
               <w:rPr>
@@ -2241,7 +2241,7 @@
               <w:noProof/>
             </w:rPr>
           </w:pPr>
-          <w:hyperlink w:anchor="_Toc408754865" w:history="1">
+          <w:hyperlink w:anchor="_Toc411523095" w:history="1">
             <w:r>
               <w:rPr>
                 <w:rStyle w:val="Hyperlink"/>
@@ -2268,7 +2268,7 @@
                 <w:noProof/>
                 <w:webHidden/>
               </w:rPr>
-              <w:instrText xml:space="preserve"> PAGEREF _Toc408754865 \h </w:instrText>
+              <w:instrText xml:space="preserve"> PAGEREF _Toc411523095 \h </w:instrText>
             </w:r>
             <w:r>
               <w:rPr>
@@ -2310,7 +2310,7 @@
               <w:noProof/>
             </w:rPr>
           </w:pPr>
-          <w:hyperlink w:anchor="_Toc408754866" w:history="1">
+          <w:hyperlink w:anchor="_Toc411523096" w:history="1">
             <w:r>
               <w:rPr>
                 <w:rStyle w:val="Hyperlink"/>
@@ -2337,7 +2337,7 @@
                 <w:noProof/>
                 <w:webHidden/>
               </w:rPr>
-              <w:instrText xml:space="preserve"> PAGEREF _Toc408754866 \h </w:instrText>
+              <w:instrText xml:space="preserve"> PAGEREF _Toc411523096 \h </w:instrText>
             </w:r>
             <w:r>
               <w:rPr>
@@ -2379,7 +2379,7 @@
               <w:noProof/>
             </w:rPr>
           </w:pPr>
-          <w:hyperlink w:anchor="_Toc408754867" w:history="1">
+          <w:hyperlink w:anchor="_Toc411523097" w:history="1">
             <w:r>
               <w:rPr>
                 <w:rStyle w:val="Hyperlink"/>
@@ -2406,7 +2406,7 @@
                 <w:noProof/>
                 <w:webHidden/>
               </w:rPr>
-              <w:instrText xml:space="preserve"> PAGEREF _Toc408754867 \h </w:instrText>
+              <w:instrText xml:space="preserve"> PAGEREF _Toc411523097 \h </w:instrText>
             </w:r>
             <w:r>
               <w:rPr>
@@ -2448,7 +2448,7 @@
               <w:noProof/>
             </w:rPr>
           </w:pPr>
-          <w:hyperlink w:anchor="_Toc408754868" w:history="1">
+          <w:hyperlink w:anchor="_Toc411523098" w:history="1">
             <w:r>
               <w:rPr>
                 <w:rStyle w:val="Hyperlink"/>
@@ -2475,7 +2475,7 @@
                 <w:noProof/>
                 <w:webHidden/>
               </w:rPr>
-              <w:instrText xml:space="preserve"> PAGEREF _Toc408754868 \h </w:instrText>
+              <w:instrText xml:space="preserve"> PAGEREF _Toc411523098 \h </w:instrText>
             </w:r>
             <w:r>
               <w:rPr>
@@ -2517,7 +2517,7 @@
               <w:noProof/>
             </w:rPr>
           </w:pPr>
-          <w:hyperlink w:anchor="_Toc408754869" w:history="1">
+          <w:hyperlink w:anchor="_Toc411523099" w:history="1">
             <w:r>
               <w:rPr>
                 <w:rStyle w:val="Hyperlink"/>
@@ -2544,7 +2544,7 @@
                 <w:noProof/>
                 <w:webHidden/>
               </w:rPr>
-              <w:instrText xml:space="preserve"> PAGEREF _Toc408754869 \h </w:instrText>
+              <w:instrText xml:space="preserve"> PAGEREF _Toc411523099 \h </w:instrText>
             </w:r>
             <w:r>
               <w:rPr>
@@ -2586,7 +2586,7 @@
               <w:noProof/>
             </w:rPr>
           </w:pPr>
-          <w:hyperlink w:anchor="_Toc408754870" w:history="1">
+          <w:hyperlink w:anchor="_Toc411523100" w:history="1">
             <w:r>
               <w:rPr>
                 <w:rStyle w:val="Hyperlink"/>
@@ -2613,7 +2613,7 @@
                 <w:noProof/>
                 <w:webHidden/>
               </w:rPr>
-              <w:instrText xml:space="preserve"> PAGEREF _Toc408754870 \h </w:instrText>
+              <w:instrText xml:space="preserve"> PAGEREF _Toc411523100 \h </w:instrText>
             </w:r>
             <w:r>
               <w:rPr>
@@ -2655,7 +2655,7 @@
               <w:noProof/>
             </w:rPr>
           </w:pPr>
-          <w:hyperlink w:anchor="_Toc408754871" w:history="1">
+          <w:hyperlink w:anchor="_Toc411523101" w:history="1">
             <w:r>
               <w:rPr>
                 <w:rStyle w:val="Hyperlink"/>
@@ -2682,7 +2682,7 @@
                 <w:noProof/>
                 <w:webHidden/>
               </w:rPr>
-              <w:instrText xml:space="preserve"> PAGEREF _Toc408754871 \h </w:instrText>
+              <w:instrText xml:space="preserve"> PAGEREF _Toc411523101 \h </w:instrText>
             </w:r>
             <w:r>
               <w:rPr>
@@ -2724,7 +2724,7 @@
               <w:noProof/>
             </w:rPr>
           </w:pPr>
-          <w:hyperlink w:anchor="_Toc408754872" w:history="1">
+          <w:hyperlink w:anchor="_Toc411523102" w:history="1">
             <w:r>
               <w:rPr>
                 <w:rStyle w:val="Hyperlink"/>
@@ -2751,7 +2751,7 @@
                 <w:noProof/>
                 <w:webHidden/>
               </w:rPr>
-              <w:instrText xml:space="preserve"> PAGEREF _Toc408754872 \h </w:instrText>
+              <w:instrText xml:space="preserve"> PAGEREF _Toc411523102 \h </w:instrText>
             </w:r>
             <w:r>
               <w:rPr>
@@ -2793,7 +2793,7 @@
               <w:noProof/>
             </w:rPr>
           </w:pPr>
-          <w:hyperlink w:anchor="_Toc408754873" w:history="1">
+          <w:hyperlink w:anchor="_Toc411523103" w:history="1">
             <w:r>
               <w:rPr>
                 <w:rStyle w:val="Hyperlink"/>
@@ -2820,7 +2820,7 @@
                 <w:noProof/>
                 <w:webHidden/>
               </w:rPr>
-              <w:instrText xml:space="preserve"> PAGEREF _Toc408754873 \h </w:instrText>
+              <w:instrText xml:space="preserve"> PAGEREF _Toc411523103 \h </w:instrText>
             </w:r>
             <w:r>
               <w:rPr>
@@ -2862,7 +2862,7 @@
               <w:noProof/>
             </w:rPr>
           </w:pPr>
-          <w:hyperlink w:anchor="_Toc408754874" w:history="1">
+          <w:hyperlink w:anchor="_Toc411523104" w:history="1">
             <w:r>
               <w:rPr>
                 <w:rStyle w:val="Hyperlink"/>
@@ -2889,7 +2889,7 @@
                 <w:noProof/>
                 <w:webHidden/>
               </w:rPr>
-              <w:instrText xml:space="preserve"> PAGEREF _Toc408754874 \h </w:instrText>
+              <w:instrText xml:space="preserve"> PAGEREF _Toc411523104 \h </w:instrText>
             </w:r>
             <w:r>
               <w:rPr>
@@ -2931,7 +2931,7 @@
               <w:noProof/>
             </w:rPr>
           </w:pPr>
-          <w:hyperlink w:anchor="_Toc408754875" w:history="1">
+          <w:hyperlink w:anchor="_Toc411523105" w:history="1">
             <w:r>
               <w:rPr>
                 <w:rStyle w:val="Hyperlink"/>
@@ -2958,7 +2958,7 @@
                 <w:noProof/>
                 <w:webHidden/>
               </w:rPr>
-              <w:instrText xml:space="preserve"> PAGEREF _Toc408754875 \h </w:instrText>
+              <w:instrText xml:space="preserve"> PAGEREF _Toc411523105 \h </w:instrText>
             </w:r>
             <w:r>
               <w:rPr>
@@ -3000,7 +3000,7 @@
               <w:noProof/>
             </w:rPr>
           </w:pPr>
-          <w:hyperlink w:anchor="_Toc408754876" w:history="1">
+          <w:hyperlink w:anchor="_Toc411523106" w:history="1">
             <w:r>
               <w:rPr>
                 <w:rStyle w:val="Hyperlink"/>
@@ -3027,7 +3027,7 @@
                 <w:noProof/>
                 <w:webHidden/>
               </w:rPr>
-              <w:instrText xml:space="preserve"> PAGEREF _Toc408754876 \h </w:instrText>
+              <w:instrText xml:space="preserve"> PAGEREF _Toc411523106 \h </w:instrText>
             </w:r>
             <w:r>
               <w:rPr>
@@ -3069,7 +3069,7 @@
               <w:noProof/>
             </w:rPr>
           </w:pPr>
-          <w:hyperlink w:anchor="_Toc408754877" w:history="1">
+          <w:hyperlink w:anchor="_Toc411523107" w:history="1">
             <w:r>
               <w:rPr>
                 <w:rStyle w:val="Hyperlink"/>
@@ -3096,7 +3096,7 @@
                 <w:noProof/>
                 <w:webHidden/>
               </w:rPr>
-              <w:instrText xml:space="preserve"> PAGEREF _Toc408754877 \h </w:instrText>
+              <w:instrText xml:space="preserve"> PAGEREF _Toc411523107 \h </w:instrText>
             </w:r>
             <w:r>
               <w:rPr>
@@ -3138,7 +3138,7 @@
               <w:noProof/>
             </w:rPr>
           </w:pPr>
-          <w:hyperlink w:anchor="_Toc408754878" w:history="1">
+          <w:hyperlink w:anchor="_Toc411523108" w:history="1">
             <w:r>
               <w:rPr>
                 <w:rStyle w:val="Hyperlink"/>
@@ -3165,7 +3165,7 @@
                 <w:noProof/>
                 <w:webHidden/>
               </w:rPr>
-              <w:instrText xml:space="preserve"> PAGEREF _Toc408754878 \h </w:instrText>
+              <w:instrText xml:space="preserve"> PAGEREF _Toc411523108 \h </w:instrText>
             </w:r>
             <w:r>
               <w:rPr>
@@ -3207,7 +3207,7 @@
               <w:noProof/>
             </w:rPr>
           </w:pPr>
-          <w:hyperlink w:anchor="_Toc408754879" w:history="1">
+          <w:hyperlink w:anchor="_Toc411523109" w:history="1">
             <w:r>
               <w:rPr>
                 <w:rStyle w:val="Hyperlink"/>
@@ -3234,7 +3234,7 @@
                 <w:noProof/>
                 <w:webHidden/>
               </w:rPr>
-              <w:instrText xml:space="preserve"> PAGEREF _Toc408754879 \h </w:instrText>
+              <w:instrText xml:space="preserve"> PAGEREF _Toc411523109 \h </w:instrText>
             </w:r>
             <w:r>
               <w:rPr>
@@ -3276,7 +3276,7 @@
               <w:noProof/>
             </w:rPr>
           </w:pPr>
-          <w:hyperlink w:anchor="_Toc408754880" w:history="1">
+          <w:hyperlink w:anchor="_Toc411523110" w:history="1">
             <w:r>
               <w:rPr>
                 <w:rStyle w:val="Hyperlink"/>
@@ -3303,7 +3303,7 @@
                 <w:noProof/>
                 <w:webHidden/>
               </w:rPr>
-              <w:instrText xml:space="preserve"> PAGEREF _Toc408754880 \h </w:instrText>
+              <w:instrText xml:space="preserve"> PAGEREF _Toc411523110 \h </w:instrText>
             </w:r>
             <w:r>
               <w:rPr>
@@ -3345,7 +3345,7 @@
               <w:noProof/>
             </w:rPr>
           </w:pPr>
-          <w:hyperlink w:anchor="_Toc408754881" w:history="1">
+          <w:hyperlink w:anchor="_Toc411523111" w:history="1">
             <w:r>
               <w:rPr>
                 <w:rStyle w:val="Hyperlink"/>
@@ -3372,7 +3372,7 @@
                 <w:noProof/>
                 <w:webHidden/>
               </w:rPr>
-              <w:instrText xml:space="preserve"> PAGEREF _Toc408754881 \h </w:instrText>
+              <w:instrText xml:space="preserve"> PAGEREF _Toc411523111 \h </w:instrText>
             </w:r>
             <w:r>
               <w:rPr>
@@ -3414,7 +3414,7 @@
               <w:noProof/>
             </w:rPr>
           </w:pPr>
-          <w:hyperlink w:anchor="_Toc408754882" w:history="1">
+          <w:hyperlink w:anchor="_Toc411523112" w:history="1">
             <w:r>
               <w:rPr>
                 <w:rStyle w:val="Hyperlink"/>
@@ -3441,7 +3441,7 @@
                 <w:noProof/>
                 <w:webHidden/>
               </w:rPr>
-              <w:instrText xml:space="preserve"> PAGEREF _Toc408754882 \h </w:instrText>
+              <w:instrText xml:space="preserve"> PAGEREF _Toc411523112 \h </w:instrText>
             </w:r>
             <w:r>
               <w:rPr>
@@ -3483,7 +3483,7 @@
               <w:noProof/>
             </w:rPr>
           </w:pPr>
-          <w:hyperlink w:anchor="_Toc408754883" w:history="1">
+          <w:hyperlink w:anchor="_Toc411523113" w:history="1">
             <w:r>
               <w:rPr>
                 <w:rStyle w:val="Hyperlink"/>
@@ -3510,7 +3510,7 @@
                 <w:noProof/>
                 <w:webHidden/>
               </w:rPr>
-              <w:instrText xml:space="preserve"> PAGEREF _Toc408754883 \h </w:instrText>
+              <w:instrText xml:space="preserve"> PAGEREF _Toc411523113 \h </w:instrText>
             </w:r>
             <w:r>
               <w:rPr>
@@ -3552,7 +3552,7 @@
               <w:noProof/>
             </w:rPr>
           </w:pPr>
-          <w:hyperlink w:anchor="_Toc408754884" w:history="1">
+          <w:hyperlink w:anchor="_Toc411523114" w:history="1">
             <w:r>
               <w:rPr>
                 <w:rStyle w:val="Hyperlink"/>
@@ -3579,7 +3579,7 @@
                 <w:noProof/>
                 <w:webHidden/>
               </w:rPr>
-              <w:instrText xml:space="preserve"> PAGEREF _Toc408754884 \h </w:instrText>
+              <w:instrText xml:space="preserve"> PAGEREF _Toc411523114 \h </w:instrText>
             </w:r>
             <w:r>
               <w:rPr>
@@ -3621,7 +3621,7 @@
               <w:noProof/>
             </w:rPr>
           </w:pPr>
-          <w:hyperlink w:anchor="_Toc408754885" w:history="1">
+          <w:hyperlink w:anchor="_Toc411523115" w:history="1">
             <w:r>
               <w:rPr>
                 <w:rStyle w:val="Hyperlink"/>
@@ -3648,7 +3648,7 @@
                 <w:noProof/>
                 <w:webHidden/>
               </w:rPr>
-              <w:instrText xml:space="preserve"> PAGEREF _Toc408754885 \h </w:instrText>
+              <w:instrText xml:space="preserve"> PAGEREF _Toc411523115 \h </w:instrText>
             </w:r>
             <w:r>
               <w:rPr>
@@ -3690,7 +3690,7 @@
               <w:noProof/>
             </w:rPr>
           </w:pPr>
-          <w:hyperlink w:anchor="_Toc408754886" w:history="1">
+          <w:hyperlink w:anchor="_Toc411523116" w:history="1">
             <w:r>
               <w:rPr>
                 <w:rStyle w:val="Hyperlink"/>
@@ -3717,7 +3717,7 @@
                 <w:noProof/>
                 <w:webHidden/>
               </w:rPr>
-              <w:instrText xml:space="preserve"> PAGEREF _Toc408754886 \h </w:instrText>
+              <w:instrText xml:space="preserve"> PAGEREF _Toc411523116 \h </w:instrText>
             </w:r>
             <w:r>
               <w:rPr>
@@ -3738,6 +3738,213 @@
                 <w:webHidden/>
               </w:rPr>
               <w:t>20</w:t>
+            </w:r>
+            <w:r>
+              <w:rPr>
+                <w:noProof/>
+                <w:webHidden/>
+              </w:rPr>
+              <w:fldChar w:fldCharType="end"/>
+            </w:r>
+          </w:hyperlink>
+        </w:p>
+        <w:p>
+          <w:pPr>
+            <w:pStyle w:val="TOC2"/>
+            <w:tabs>
+              <w:tab w:val="right" w:leader="dot" w:pos="9963"/>
+            </w:tabs>
+            <w:rPr>
+              <w:rFonts w:eastAsiaTheme="minorEastAsia"/>
+              <w:noProof/>
+            </w:rPr>
+          </w:pPr>
+          <w:hyperlink w:anchor="_Toc411523117" w:history="1">
+            <w:r>
+              <w:rPr>
+                <w:rStyle w:val="Hyperlink"/>
+                <w:noProof/>
+              </w:rPr>
+              <w:t>Investment to quartal’s economic</w:t>
+            </w:r>
+            <w:r>
+              <w:rPr>
+                <w:noProof/>
+                <w:webHidden/>
+              </w:rPr>
+              <w:tab/>
+            </w:r>
+            <w:r>
+              <w:rPr>
+                <w:noProof/>
+                <w:webHidden/>
+              </w:rPr>
+              <w:fldChar w:fldCharType="begin"/>
+            </w:r>
+            <w:r>
+              <w:rPr>
+                <w:noProof/>
+                <w:webHidden/>
+              </w:rPr>
+              <w:instrText xml:space="preserve"> PAGEREF _Toc411523117 \h </w:instrText>
+            </w:r>
+            <w:r>
+              <w:rPr>
+                <w:noProof/>
+                <w:webHidden/>
+              </w:rPr>
+            </w:r>
+            <w:r>
+              <w:rPr>
+                <w:noProof/>
+                <w:webHidden/>
+              </w:rPr>
+              <w:fldChar w:fldCharType="separate"/>
+            </w:r>
+            <w:r>
+              <w:rPr>
+                <w:noProof/>
+                <w:webHidden/>
+              </w:rPr>
+              <w:t>21</w:t>
+            </w:r>
+            <w:r>
+              <w:rPr>
+                <w:noProof/>
+                <w:webHidden/>
+              </w:rPr>
+              <w:fldChar w:fldCharType="end"/>
+            </w:r>
+          </w:hyperlink>
+        </w:p>
+        <w:p>
+          <w:pPr>
+            <w:pStyle w:val="TOC3"/>
+            <w:tabs>
+              <w:tab w:val="right" w:leader="dot" w:pos="9963"/>
+            </w:tabs>
+            <w:rPr>
+              <w:rFonts w:eastAsiaTheme="minorEastAsia"/>
+              <w:noProof/>
+            </w:rPr>
+          </w:pPr>
+          <w:hyperlink w:anchor="_Toc411523118" w:history="1">
+            <w:r>
+              <w:rPr>
+                <w:rStyle w:val="Hyperlink"/>
+                <w:noProof/>
+              </w:rPr>
+              <w:t>Request to invest</w:t>
+            </w:r>
+            <w:r>
+              <w:rPr>
+                <w:noProof/>
+                <w:webHidden/>
+              </w:rPr>
+              <w:tab/>
+            </w:r>
+            <w:r>
+              <w:rPr>
+                <w:noProof/>
+                <w:webHidden/>
+              </w:rPr>
+              <w:fldChar w:fldCharType="begin"/>
+            </w:r>
+            <w:r>
+              <w:rPr>
+                <w:noProof/>
+                <w:webHidden/>
+              </w:rPr>
+              <w:instrText xml:space="preserve"> PAGEREF _Toc411523118 \h </w:instrText>
+            </w:r>
+            <w:r>
+              <w:rPr>
+                <w:noProof/>
+                <w:webHidden/>
+              </w:rPr>
+            </w:r>
+            <w:r>
+              <w:rPr>
+                <w:noProof/>
+                <w:webHidden/>
+              </w:rPr>
+              <w:fldChar w:fldCharType="separate"/>
+            </w:r>
+            <w:r>
+              <w:rPr>
+                <w:noProof/>
+                <w:webHidden/>
+              </w:rPr>
+              <w:t>21</w:t>
+            </w:r>
+            <w:r>
+              <w:rPr>
+                <w:noProof/>
+                <w:webHidden/>
+              </w:rPr>
+              <w:fldChar w:fldCharType="end"/>
+            </w:r>
+          </w:hyperlink>
+        </w:p>
+        <w:p>
+          <w:pPr>
+            <w:pStyle w:val="TOC3"/>
+            <w:tabs>
+              <w:tab w:val="right" w:leader="dot" w:pos="9963"/>
+            </w:tabs>
+            <w:rPr>
+              <w:rFonts w:eastAsiaTheme="minorEastAsia"/>
+              <w:noProof/>
+            </w:rPr>
+          </w:pPr>
+          <w:hyperlink w:anchor="_Toc411523119" w:history="1">
+            <w:r>
+              <w:rPr>
+                <w:rStyle w:val="Hyperlink"/>
+                <w:noProof/>
+              </w:rPr>
+              <w:t>Response on invest request</w:t>
+            </w:r>
+            <w:r>
+              <w:rPr>
+                <w:noProof/>
+                <w:webHidden/>
+              </w:rPr>
+              <w:tab/>
+            </w:r>
+            <w:r>
+              <w:rPr>
+                <w:noProof/>
+                <w:webHidden/>
+              </w:rPr>
+              <w:fldChar w:fldCharType="begin"/>
+            </w:r>
+            <w:r>
+              <w:rPr>
+                <w:noProof/>
+                <w:webHidden/>
+              </w:rPr>
+              <w:instrText xml:space="preserve"> PAGEREF _Toc411523119 \h </w:instrText>
+            </w:r>
+            <w:r>
+              <w:rPr>
+                <w:noProof/>
+                <w:webHidden/>
+              </w:rPr>
+            </w:r>
+            <w:r>
+              <w:rPr>
+                <w:noProof/>
+                <w:webHidden/>
+              </w:rPr>
+              <w:fldChar w:fldCharType="separate"/>
+            </w:r>
+            <w:r>
+              <w:rPr>
+                <w:noProof/>
+                <w:webHidden/>
+              </w:rPr>
+              <w:t>21</w:t>
             </w:r>
             <w:r>
               <w:rPr>
@@ -3759,7 +3966,7 @@
               <w:noProof/>
             </w:rPr>
           </w:pPr>
-          <w:hyperlink w:anchor="_Toc408754887" w:history="1">
+          <w:hyperlink w:anchor="_Toc411523120" w:history="1">
             <w:r>
               <w:rPr>
                 <w:rStyle w:val="Hyperlink"/>
@@ -3786,7 +3993,7 @@
                 <w:noProof/>
                 <w:webHidden/>
               </w:rPr>
-              <w:instrText xml:space="preserve"> PAGEREF _Toc408754887 \h </w:instrText>
+              <w:instrText xml:space="preserve"> PAGEREF _Toc411523120 \h </w:instrText>
             </w:r>
             <w:r>
               <w:rPr>
@@ -3806,7 +4013,7 @@
                 <w:noProof/>
                 <w:webHidden/>
               </w:rPr>
-              <w:t>21</w:t>
+              <w:t>22</w:t>
             </w:r>
             <w:r>
               <w:rPr>
@@ -3828,7 +4035,7 @@
               <w:noProof/>
             </w:rPr>
           </w:pPr>
-          <w:hyperlink w:anchor="_Toc408754888" w:history="1">
+          <w:hyperlink w:anchor="_Toc411523121" w:history="1">
             <w:r>
               <w:rPr>
                 <w:rStyle w:val="Hyperlink"/>
@@ -3855,7 +4062,7 @@
                 <w:noProof/>
                 <w:webHidden/>
               </w:rPr>
-              <w:instrText xml:space="preserve"> PAGEREF _Toc408754888 \h </w:instrText>
+              <w:instrText xml:space="preserve"> PAGEREF _Toc411523121 \h </w:instrText>
             </w:r>
             <w:r>
               <w:rPr>
@@ -3875,7 +4082,7 @@
                 <w:noProof/>
                 <w:webHidden/>
               </w:rPr>
-              <w:t>21</w:t>
+              <w:t>22</w:t>
             </w:r>
             <w:r>
               <w:rPr>
@@ -3886,6 +4093,7 @@
             </w:r>
           </w:hyperlink>
         </w:p>
+        <w:bookmarkStart w:id="0" w:name="_GoBack"/>
         <w:p>
           <w:pPr>
             <w:pStyle w:val="TOC2"/>
@@ -3897,63 +4105,223 @@
               <w:noProof/>
             </w:rPr>
           </w:pPr>
-          <w:hyperlink w:anchor="_Toc408754889" w:history="1">
-            <w:r>
-              <w:rPr>
-                <w:rStyle w:val="Hyperlink"/>
-                <w:noProof/>
-              </w:rPr>
-              <w:t>quartalconf.conf</w:t>
-            </w:r>
-            <w:r>
-              <w:rPr>
-                <w:noProof/>
-                <w:webHidden/>
-              </w:rPr>
-              <w:tab/>
-            </w:r>
-            <w:r>
-              <w:rPr>
-                <w:noProof/>
-                <w:webHidden/>
-              </w:rPr>
-              <w:fldChar w:fldCharType="begin"/>
-            </w:r>
-            <w:r>
-              <w:rPr>
-                <w:noProof/>
-                <w:webHidden/>
-              </w:rPr>
-              <w:instrText xml:space="preserve"> PAGEREF _Toc408754889 \h </w:instrText>
-            </w:r>
-            <w:r>
-              <w:rPr>
-                <w:noProof/>
-                <w:webHidden/>
-              </w:rPr>
-            </w:r>
-            <w:r>
-              <w:rPr>
-                <w:noProof/>
-                <w:webHidden/>
-              </w:rPr>
-              <w:fldChar w:fldCharType="separate"/>
-            </w:r>
-            <w:r>
-              <w:rPr>
-                <w:noProof/>
-                <w:webHidden/>
-              </w:rPr>
-              <w:t>21</w:t>
-            </w:r>
-            <w:r>
-              <w:rPr>
-                <w:noProof/>
-                <w:webHidden/>
-              </w:rPr>
-              <w:fldChar w:fldCharType="end"/>
-            </w:r>
-          </w:hyperlink>
+          <w:r>
+            <w:rPr>
+              <w:rStyle w:val="Hyperlink"/>
+              <w:noProof/>
+            </w:rPr>
+            <w:fldChar w:fldCharType="begin"/>
+          </w:r>
+          <w:r>
+            <w:rPr>
+              <w:rStyle w:val="Hyperlink"/>
+              <w:noProof/>
+            </w:rPr>
+            <w:instrText xml:space="preserve"> </w:instrText>
+          </w:r>
+          <w:r>
+            <w:rPr>
+              <w:noProof/>
+            </w:rPr>
+            <w:instrText>HYPERLINK \l "_Toc411523122"</w:instrText>
+          </w:r>
+          <w:r>
+            <w:rPr>
+              <w:rStyle w:val="Hyperlink"/>
+              <w:noProof/>
+            </w:rPr>
+            <w:instrText xml:space="preserve"> </w:instrText>
+          </w:r>
+          <w:r>
+            <w:rPr>
+              <w:rStyle w:val="Hyperlink"/>
+              <w:noProof/>
+            </w:rPr>
+          </w:r>
+          <w:r>
+            <w:rPr>
+              <w:rStyle w:val="Hyperlink"/>
+              <w:noProof/>
+            </w:rPr>
+            <w:fldChar w:fldCharType="separate"/>
+          </w:r>
+          <w:r>
+            <w:rPr>
+              <w:rStyle w:val="Hyperlink"/>
+              <w:noProof/>
+            </w:rPr>
+            <w:t>quartalconf.conf</w:t>
+          </w:r>
+          <w:r>
+            <w:rPr>
+              <w:noProof/>
+              <w:webHidden/>
+            </w:rPr>
+            <w:tab/>
+          </w:r>
+          <w:r>
+            <w:rPr>
+              <w:noProof/>
+              <w:webHidden/>
+            </w:rPr>
+            <w:fldChar w:fldCharType="begin"/>
+          </w:r>
+          <w:r>
+            <w:rPr>
+              <w:noProof/>
+              <w:webHidden/>
+            </w:rPr>
+            <w:instrText xml:space="preserve"> PAGEREF _Toc411523122 \h </w:instrText>
+          </w:r>
+          <w:r>
+            <w:rPr>
+              <w:noProof/>
+              <w:webHidden/>
+            </w:rPr>
+          </w:r>
+          <w:r>
+            <w:rPr>
+              <w:noProof/>
+              <w:webHidden/>
+            </w:rPr>
+            <w:fldChar w:fldCharType="separate"/>
+          </w:r>
+          <w:r>
+            <w:rPr>
+              <w:noProof/>
+              <w:webHidden/>
+            </w:rPr>
+            <w:t>22</w:t>
+          </w:r>
+          <w:r>
+            <w:rPr>
+              <w:noProof/>
+              <w:webHidden/>
+            </w:rPr>
+            <w:fldChar w:fldCharType="end"/>
+          </w:r>
+          <w:r>
+            <w:rPr>
+              <w:rStyle w:val="Hyperlink"/>
+              <w:noProof/>
+            </w:rPr>
+            <w:fldChar w:fldCharType="end"/>
+          </w:r>
+        </w:p>
+        <w:bookmarkEnd w:id="0"/>
+        <w:p>
+          <w:pPr>
+            <w:pStyle w:val="TOC2"/>
+            <w:tabs>
+              <w:tab w:val="right" w:leader="dot" w:pos="9963"/>
+            </w:tabs>
+            <w:rPr>
+              <w:rFonts w:eastAsiaTheme="minorEastAsia"/>
+              <w:noProof/>
+            </w:rPr>
+          </w:pPr>
+          <w:r>
+            <w:rPr>
+              <w:rStyle w:val="Hyperlink"/>
+              <w:noProof/>
+            </w:rPr>
+            <w:fldChar w:fldCharType="begin"/>
+          </w:r>
+          <w:r>
+            <w:rPr>
+              <w:rStyle w:val="Hyperlink"/>
+              <w:noProof/>
+            </w:rPr>
+            <w:instrText xml:space="preserve"> </w:instrText>
+          </w:r>
+          <w:r>
+            <w:rPr>
+              <w:noProof/>
+            </w:rPr>
+            <w:instrText>HYPERLINK \l "_Toc411523123"</w:instrText>
+          </w:r>
+          <w:r>
+            <w:rPr>
+              <w:rStyle w:val="Hyperlink"/>
+              <w:noProof/>
+            </w:rPr>
+            <w:instrText xml:space="preserve"> </w:instrText>
+          </w:r>
+          <w:r>
+            <w:rPr>
+              <w:rStyle w:val="Hyperlink"/>
+              <w:noProof/>
+            </w:rPr>
+          </w:r>
+          <w:r>
+            <w:rPr>
+              <w:rStyle w:val="Hyperlink"/>
+              <w:noProof/>
+            </w:rPr>
+            <w:fldChar w:fldCharType="separate"/>
+          </w:r>
+          <w:r>
+            <w:rPr>
+              <w:rStyle w:val="Hyperlink"/>
+              <w:noProof/>
+            </w:rPr>
+            <w:t>businessconf.conf</w:t>
+          </w:r>
+          <w:r>
+            <w:rPr>
+              <w:noProof/>
+              <w:webHidden/>
+            </w:rPr>
+            <w:tab/>
+          </w:r>
+          <w:r>
+            <w:rPr>
+              <w:noProof/>
+              <w:webHidden/>
+            </w:rPr>
+            <w:fldChar w:fldCharType="begin"/>
+          </w:r>
+          <w:r>
+            <w:rPr>
+              <w:noProof/>
+              <w:webHidden/>
+            </w:rPr>
+            <w:instrText xml:space="preserve"> PAGEREF _Toc411523123 \h </w:instrText>
+          </w:r>
+          <w:r>
+            <w:rPr>
+              <w:noProof/>
+              <w:webHidden/>
+            </w:rPr>
+          </w:r>
+          <w:r>
+            <w:rPr>
+              <w:noProof/>
+              <w:webHidden/>
+            </w:rPr>
+            <w:fldChar w:fldCharType="separate"/>
+          </w:r>
+          <w:r>
+            <w:rPr>
+              <w:noProof/>
+              <w:webHidden/>
+            </w:rPr>
+            <w:t>22</w:t>
+          </w:r>
+          <w:r>
+            <w:rPr>
+              <w:noProof/>
+              <w:webHidden/>
+            </w:rPr>
+            <w:fldChar w:fldCharType="end"/>
+          </w:r>
+          <w:r>
+            <w:rPr>
+              <w:rStyle w:val="Hyperlink"/>
+              <w:noProof/>
+            </w:rPr>
+            <w:fldChar w:fldCharType="end"/>
+          </w:r>
         </w:p>
         <w:p>
           <w:pPr>
@@ -3996,11 +4364,11 @@
       <w:pPr>
         <w:pStyle w:val="Heading1"/>
       </w:pPr>
-      <w:bookmarkStart w:id="0" w:name="_Toc408754835"/>
+      <w:bookmarkStart w:id="1" w:name="_Toc411523065"/>
       <w:r>
         <w:t>Overview</w:t>
       </w:r>
-      <w:bookmarkEnd w:id="0"/>
+      <w:bookmarkEnd w:id="1"/>
     </w:p>
     <w:p/>
     <w:p>
@@ -4024,11 +4392,11 @@
       <w:pPr>
         <w:pStyle w:val="Heading1"/>
       </w:pPr>
-      <w:bookmarkStart w:id="1" w:name="_Toc408754836"/>
+      <w:bookmarkStart w:id="2" w:name="_Toc411523066"/>
       <w:r>
         <w:t>Configuration</w:t>
       </w:r>
-      <w:bookmarkEnd w:id="1"/>
+      <w:bookmarkEnd w:id="2"/>
     </w:p>
     <w:p>
       <w:proofErr w:type="spellStart"/>
@@ -4044,14 +4412,14 @@
       <w:pPr>
         <w:pStyle w:val="Heading2"/>
       </w:pPr>
-      <w:bookmarkStart w:id="2" w:name="_Quartal"/>
-      <w:bookmarkStart w:id="3" w:name="_Toc408754837"/>
-      <w:bookmarkEnd w:id="2"/>
+      <w:bookmarkStart w:id="3" w:name="_Quartal"/>
+      <w:bookmarkStart w:id="4" w:name="_Toc411523067"/>
+      <w:bookmarkEnd w:id="3"/>
       <w:proofErr w:type="spellStart"/>
       <w:r>
         <w:t>Quartal</w:t>
       </w:r>
-      <w:bookmarkEnd w:id="3"/>
+      <w:bookmarkEnd w:id="4"/>
       <w:proofErr w:type="spellEnd"/>
     </w:p>
     <w:p>
@@ -5106,12 +5474,12 @@
       <w:pPr>
         <w:pStyle w:val="Heading2"/>
       </w:pPr>
-      <w:bookmarkStart w:id="4" w:name="_Toc408754838"/>
+      <w:bookmarkStart w:id="5" w:name="_Toc411523068"/>
       <w:r>
         <w:lastRenderedPageBreak/>
         <w:t>Battle graph configuration</w:t>
       </w:r>
-      <w:bookmarkEnd w:id="4"/>
+      <w:bookmarkEnd w:id="5"/>
     </w:p>
     <w:p>
       <w:r>
@@ -5131,11 +5499,11 @@
       <w:pPr>
         <w:pStyle w:val="Heading2"/>
       </w:pPr>
-      <w:bookmarkStart w:id="5" w:name="_Toc408754839"/>
+      <w:bookmarkStart w:id="6" w:name="_Toc411523069"/>
       <w:r>
         <w:t>Unit configuration</w:t>
       </w:r>
-      <w:bookmarkEnd w:id="5"/>
+      <w:bookmarkEnd w:id="6"/>
     </w:p>
     <w:p>
       <w:r>
@@ -5166,11 +5534,11 @@
       <w:pPr>
         <w:pStyle w:val="Heading2"/>
       </w:pPr>
-      <w:bookmarkStart w:id="6" w:name="_Toc408754840"/>
+      <w:bookmarkStart w:id="7" w:name="_Toc411523070"/>
       <w:r>
         <w:t>General fringe design</w:t>
       </w:r>
-      <w:bookmarkEnd w:id="6"/>
+      <w:bookmarkEnd w:id="7"/>
     </w:p>
     <w:p>
       <w:r>
@@ -5229,34 +5597,34 @@
       <w:pPr>
         <w:pStyle w:val="Heading1"/>
       </w:pPr>
-      <w:bookmarkStart w:id="7" w:name="_Toc408754841"/>
+      <w:bookmarkStart w:id="8" w:name="_Toc411523071"/>
       <w:r>
         <w:lastRenderedPageBreak/>
         <w:t>Communication protocol</w:t>
       </w:r>
-      <w:bookmarkEnd w:id="7"/>
+      <w:bookmarkEnd w:id="8"/>
     </w:p>
     <w:p/>
     <w:p>
       <w:pPr>
         <w:pStyle w:val="Heading2"/>
       </w:pPr>
-      <w:bookmarkStart w:id="8" w:name="_Toc408754842"/>
+      <w:bookmarkStart w:id="9" w:name="_Toc411523072"/>
       <w:r>
         <w:t>Players, battle, attack and units management</w:t>
       </w:r>
-      <w:bookmarkEnd w:id="8"/>
+      <w:bookmarkEnd w:id="9"/>
     </w:p>
     <w:p/>
     <w:p>
       <w:pPr>
         <w:pStyle w:val="Heading3"/>
       </w:pPr>
-      <w:bookmarkStart w:id="9" w:name="_Toc408754843"/>
+      <w:bookmarkStart w:id="10" w:name="_Toc411523073"/>
       <w:r>
         <w:t>Adding player to game (aka login)</w:t>
       </w:r>
-      <w:bookmarkEnd w:id="9"/>
+      <w:bookmarkEnd w:id="10"/>
     </w:p>
     <w:p>
       <w:r>
@@ -5382,11 +5750,11 @@
       <w:pPr>
         <w:pStyle w:val="Heading3"/>
       </w:pPr>
-      <w:bookmarkStart w:id="10" w:name="_Toc408754844"/>
+      <w:bookmarkStart w:id="11" w:name="_Toc411523074"/>
       <w:r>
         <w:t>Remove player from game and stop its activity</w:t>
       </w:r>
-      <w:bookmarkEnd w:id="10"/>
+      <w:bookmarkEnd w:id="11"/>
     </w:p>
     <w:p>
       <w:r>
@@ -5513,11 +5881,11 @@
       <w:pPr>
         <w:pStyle w:val="Heading3"/>
       </w:pPr>
-      <w:bookmarkStart w:id="11" w:name="_Toc408754845"/>
+      <w:bookmarkStart w:id="12" w:name="_Toc411523075"/>
       <w:r>
         <w:t>Stop the whole world (all players are stopped)</w:t>
       </w:r>
-      <w:bookmarkEnd w:id="11"/>
+      <w:bookmarkEnd w:id="12"/>
     </w:p>
     <w:p>
       <w:r>
@@ -5632,11 +6000,11 @@
       <w:pPr>
         <w:pStyle w:val="Heading3"/>
       </w:pPr>
-      <w:bookmarkStart w:id="12" w:name="_Toc408754846"/>
+      <w:bookmarkStart w:id="13" w:name="_Toc411523076"/>
       <w:r>
         <w:t>Player hires units</w:t>
       </w:r>
-      <w:bookmarkEnd w:id="12"/>
+      <w:bookmarkEnd w:id="13"/>
     </w:p>
     <w:p>
       <w:r>
@@ -6271,11 +6639,11 @@
       <w:pPr>
         <w:pStyle w:val="Heading3"/>
       </w:pPr>
-      <w:bookmarkStart w:id="13" w:name="_Toc408754847"/>
+      <w:bookmarkStart w:id="14" w:name="_Toc411523077"/>
       <w:r>
         <w:t>Player cancels hiring process for specific unit</w:t>
       </w:r>
-      <w:bookmarkEnd w:id="13"/>
+      <w:bookmarkEnd w:id="14"/>
     </w:p>
     <w:p/>
     <w:p>
@@ -6561,7 +6929,7 @@
       <w:pPr>
         <w:pStyle w:val="Heading3"/>
       </w:pPr>
-      <w:bookmarkStart w:id="14" w:name="_Toc408754848"/>
+      <w:bookmarkStart w:id="15" w:name="_Toc411523078"/>
       <w:r>
         <w:t xml:space="preserve">Player wishes to build </w:t>
       </w:r>
@@ -6569,7 +6937,7 @@
       <w:r>
         <w:t>defence</w:t>
       </w:r>
-      <w:bookmarkEnd w:id="14"/>
+      <w:bookmarkEnd w:id="15"/>
       <w:proofErr w:type="spellEnd"/>
     </w:p>
     <w:p/>
@@ -6681,11 +7049,11 @@
       <w:pPr>
         <w:pStyle w:val="Heading3"/>
       </w:pPr>
-      <w:bookmarkStart w:id="15" w:name="_Toc408754849"/>
+      <w:bookmarkStart w:id="16" w:name="_Toc411523079"/>
       <w:r>
         <w:t>Player wishes to recruit units (defenders)</w:t>
       </w:r>
-      <w:bookmarkEnd w:id="15"/>
+      <w:bookmarkEnd w:id="16"/>
     </w:p>
     <w:p/>
     <w:p>
@@ -6873,7 +7241,7 @@
       <w:pPr>
         <w:pStyle w:val="Heading3"/>
       </w:pPr>
-      <w:bookmarkStart w:id="16" w:name="_Toc408754850"/>
+      <w:bookmarkStart w:id="17" w:name="_Toc411523080"/>
       <w:r>
         <w:t xml:space="preserve">Player finishes </w:t>
       </w:r>
@@ -6888,7 +7256,7 @@
       <w:r>
         <w:t xml:space="preserve"> (battlefield’s settings are confirmed)</w:t>
       </w:r>
-      <w:bookmarkEnd w:id="16"/>
+      <w:bookmarkEnd w:id="17"/>
     </w:p>
     <w:p/>
     <w:p>
@@ -7004,7 +7372,7 @@
       <w:pPr>
         <w:pStyle w:val="Heading3"/>
       </w:pPr>
-      <w:bookmarkStart w:id="17" w:name="_Toc408754851"/>
+      <w:bookmarkStart w:id="18" w:name="_Toc411523081"/>
       <w:r>
         <w:t xml:space="preserve">Player resets </w:t>
       </w:r>
@@ -7030,7 +7398,7 @@
       <w:r>
         <w:t>)</w:t>
       </w:r>
-      <w:bookmarkEnd w:id="17"/>
+      <w:bookmarkEnd w:id="18"/>
     </w:p>
     <w:p/>
     <w:p>
@@ -7121,9 +7489,9 @@
       <w:pPr>
         <w:pStyle w:val="Heading3"/>
       </w:pPr>
-      <w:bookmarkStart w:id="18" w:name="_Player_dismisses_recruited"/>
-      <w:bookmarkStart w:id="19" w:name="_Toc408754852"/>
-      <w:bookmarkEnd w:id="18"/>
+      <w:bookmarkStart w:id="19" w:name="_Player_dismisses_recruited"/>
+      <w:bookmarkStart w:id="20" w:name="_Toc411523082"/>
+      <w:bookmarkEnd w:id="19"/>
       <w:r>
         <w:t xml:space="preserve">Player </w:t>
       </w:r>
@@ -7141,7 +7509,7 @@
       <w:r>
         <w:t xml:space="preserve"> mode)</w:t>
       </w:r>
-      <w:bookmarkEnd w:id="19"/>
+      <w:bookmarkEnd w:id="20"/>
     </w:p>
     <w:p/>
     <w:p>
@@ -7263,11 +7631,11 @@
       <w:pPr>
         <w:pStyle w:val="Heading3"/>
       </w:pPr>
-      <w:bookmarkStart w:id="20" w:name="_Toc408754853"/>
+      <w:bookmarkStart w:id="21" w:name="_Toc411523083"/>
       <w:r>
         <w:t>Player recruits units for attack, attacking group (attack mode)</w:t>
       </w:r>
-      <w:bookmarkEnd w:id="20"/>
+      <w:bookmarkEnd w:id="21"/>
     </w:p>
     <w:p/>
     <w:p>
@@ -7436,13 +7804,13 @@
       <w:pPr>
         <w:pStyle w:val="Heading3"/>
       </w:pPr>
-      <w:bookmarkStart w:id="21" w:name="_Player_dismisses_recruited_1"/>
-      <w:bookmarkStart w:id="22" w:name="_Toc408754854"/>
-      <w:bookmarkEnd w:id="21"/>
+      <w:bookmarkStart w:id="22" w:name="_Player_dismisses_recruited_1"/>
+      <w:bookmarkStart w:id="23" w:name="_Toc411523084"/>
+      <w:bookmarkEnd w:id="22"/>
       <w:r>
         <w:t>Player dismisses recruited unit from attacking group (attack mode)</w:t>
       </w:r>
-      <w:bookmarkEnd w:id="22"/>
+      <w:bookmarkEnd w:id="23"/>
     </w:p>
     <w:p/>
     <w:p>
@@ -7554,11 +7922,11 @@
       <w:pPr>
         <w:pStyle w:val="Heading3"/>
       </w:pPr>
-      <w:bookmarkStart w:id="23" w:name="_Toc408754855"/>
+      <w:bookmarkStart w:id="24" w:name="_Toc411523085"/>
       <w:r>
         <w:t>Player resets attacking group (battlefield’s settings are reset, attack mode)</w:t>
       </w:r>
-      <w:bookmarkEnd w:id="23"/>
+      <w:bookmarkEnd w:id="24"/>
     </w:p>
     <w:p/>
     <w:p>
@@ -7633,11 +8001,11 @@
       <w:pPr>
         <w:pStyle w:val="Heading3"/>
       </w:pPr>
-      <w:bookmarkStart w:id="24" w:name="_Toc408754856"/>
+      <w:bookmarkStart w:id="25" w:name="_Toc411523086"/>
       <w:r>
         <w:t>Player attacks another player</w:t>
       </w:r>
-      <w:bookmarkEnd w:id="24"/>
+      <w:bookmarkEnd w:id="25"/>
     </w:p>
     <w:p/>
     <w:p>
@@ -7999,11 +8367,11 @@
       <w:pPr>
         <w:pStyle w:val="Heading3"/>
       </w:pPr>
-      <w:bookmarkStart w:id="25" w:name="_Toc408754857"/>
+      <w:bookmarkStart w:id="26" w:name="_Toc411523087"/>
       <w:r>
         <w:t>Capitulation of attacking player</w:t>
       </w:r>
-      <w:bookmarkEnd w:id="25"/>
+      <w:bookmarkEnd w:id="26"/>
     </w:p>
     <w:p/>
     <w:p>
@@ -8186,7 +8554,7 @@
       <w:pPr>
         <w:pStyle w:val="Heading3"/>
       </w:pPr>
-      <w:bookmarkStart w:id="26" w:name="_Toc408754858"/>
+      <w:bookmarkStart w:id="27" w:name="_Toc411523088"/>
       <w:r>
         <w:t xml:space="preserve">Unit </w:t>
       </w:r>
@@ -8196,7 +8564,7 @@
       <w:r>
         <w:t>killed during the battle</w:t>
       </w:r>
-      <w:bookmarkEnd w:id="26"/>
+      <w:bookmarkEnd w:id="27"/>
     </w:p>
     <w:p/>
     <w:p>
@@ -8290,11 +8658,11 @@
       <w:pPr>
         <w:pStyle w:val="Heading3"/>
       </w:pPr>
-      <w:bookmarkStart w:id="27" w:name="_Toc408754859"/>
+      <w:bookmarkStart w:id="28" w:name="_Toc411523089"/>
       <w:r>
         <w:t>Unit management commands (on resource manager)</w:t>
       </w:r>
-      <w:bookmarkEnd w:id="27"/>
+      <w:bookmarkEnd w:id="28"/>
     </w:p>
     <w:p/>
     <w:p>
@@ -8313,7 +8681,7 @@
       <w:pPr>
         <w:pStyle w:val="Heading3"/>
       </w:pPr>
-      <w:bookmarkStart w:id="28" w:name="_Toc408754860"/>
+      <w:bookmarkStart w:id="29" w:name="_Toc411523090"/>
       <w:r>
         <w:lastRenderedPageBreak/>
         <w:t>Hiring</w:t>
@@ -8321,7 +8689,7 @@
       <w:r>
         <w:t xml:space="preserve"> agency sends command to resource manager about hired unit</w:t>
       </w:r>
-      <w:bookmarkEnd w:id="28"/>
+      <w:bookmarkEnd w:id="29"/>
     </w:p>
     <w:p/>
     <w:p>
@@ -8390,11 +8758,11 @@
       <w:pPr>
         <w:pStyle w:val="Heading3"/>
       </w:pPr>
-      <w:bookmarkStart w:id="29" w:name="_Toc408754861"/>
+      <w:bookmarkStart w:id="30" w:name="_Toc411523091"/>
       <w:r>
         <w:t>Unit taken from resource manager (aka recruited)</w:t>
       </w:r>
-      <w:bookmarkEnd w:id="29"/>
+      <w:bookmarkEnd w:id="30"/>
     </w:p>
     <w:p/>
     <w:p>
@@ -8471,7 +8839,7 @@
       <w:pPr>
         <w:pStyle w:val="Heading3"/>
       </w:pPr>
-      <w:bookmarkStart w:id="30" w:name="_Toc408754862"/>
+      <w:bookmarkStart w:id="31" w:name="_Toc411523092"/>
       <w:r>
         <w:t xml:space="preserve">Unit returned to resource manager (aka dismissed or returned from battle, </w:t>
       </w:r>
@@ -8483,7 +8851,7 @@
       <w:r>
         <w:t>)</w:t>
       </w:r>
-      <w:bookmarkEnd w:id="30"/>
+      <w:bookmarkEnd w:id="31"/>
     </w:p>
     <w:p/>
     <w:p>
@@ -8563,11 +8931,11 @@
       <w:pPr>
         <w:pStyle w:val="Heading3"/>
       </w:pPr>
-      <w:bookmarkStart w:id="31" w:name="_Toc408754863"/>
+      <w:bookmarkStart w:id="32" w:name="_Toc411523093"/>
       <w:r>
         <w:t>Unit released from resource manager (aka killed)</w:t>
       </w:r>
-      <w:bookmarkEnd w:id="31"/>
+      <w:bookmarkEnd w:id="32"/>
     </w:p>
     <w:p/>
     <w:p>
@@ -8649,7 +9017,7 @@
       <w:pPr>
         <w:pStyle w:val="Heading2"/>
       </w:pPr>
-      <w:bookmarkStart w:id="32" w:name="_Toc408754864"/>
+      <w:bookmarkStart w:id="33" w:name="_Toc411523094"/>
       <w:r>
         <w:lastRenderedPageBreak/>
         <w:t>Economic and deal with sheriff</w:t>
@@ -8661,7 +9029,7 @@
       <w:r>
         <w:t>quartals</w:t>
       </w:r>
-      <w:bookmarkEnd w:id="32"/>
+      <w:bookmarkEnd w:id="33"/>
       <w:proofErr w:type="spellEnd"/>
     </w:p>
     <w:p/>
@@ -8698,7 +9066,7 @@
       <w:pPr>
         <w:pStyle w:val="Heading3"/>
       </w:pPr>
-      <w:bookmarkStart w:id="33" w:name="_Toc408754865"/>
+      <w:bookmarkStart w:id="34" w:name="_Toc411523095"/>
       <w:r>
         <w:t xml:space="preserve">Linking </w:t>
       </w:r>
@@ -8710,7 +9078,7 @@
       <w:r>
         <w:t xml:space="preserve"> to player’s economic gives ability to make deal with sheriff</w:t>
       </w:r>
-      <w:bookmarkEnd w:id="33"/>
+      <w:bookmarkEnd w:id="34"/>
     </w:p>
     <w:p/>
     <w:p>
@@ -8873,7 +9241,7 @@
       <w:pPr>
         <w:pStyle w:val="Heading3"/>
       </w:pPr>
-      <w:bookmarkStart w:id="34" w:name="_Toc408754866"/>
+      <w:bookmarkStart w:id="35" w:name="_Toc411523096"/>
       <w:r>
         <w:t xml:space="preserve">Unlinking from </w:t>
       </w:r>
@@ -8881,7 +9249,7 @@
       <w:r>
         <w:t>quartal</w:t>
       </w:r>
-      <w:bookmarkEnd w:id="34"/>
+      <w:bookmarkEnd w:id="35"/>
       <w:proofErr w:type="spellEnd"/>
     </w:p>
     <w:p/>
@@ -9045,7 +9413,7 @@
       <w:pPr>
         <w:pStyle w:val="Heading3"/>
       </w:pPr>
-      <w:bookmarkStart w:id="35" w:name="_Toc408754867"/>
+      <w:bookmarkStart w:id="36" w:name="_Toc411523097"/>
       <w:r>
         <w:t xml:space="preserve">Open </w:t>
       </w:r>
@@ -9057,7 +9425,7 @@
       <w:r>
         <w:t xml:space="preserve"> information</w:t>
       </w:r>
-      <w:bookmarkEnd w:id="35"/>
+      <w:bookmarkEnd w:id="36"/>
     </w:p>
     <w:p/>
     <w:p>
@@ -9426,8 +9794,6 @@
       <w:r>
         <w:t xml:space="preserve"> current state</w:t>
       </w:r>
-      <w:bookmarkStart w:id="36" w:name="_GoBack"/>
-      <w:bookmarkEnd w:id="36"/>
     </w:p>
     <w:p>
       <w:r>
@@ -9527,7 +9893,7 @@
       <w:pPr>
         <w:pStyle w:val="Heading3"/>
       </w:pPr>
-      <w:bookmarkStart w:id="37" w:name="_Toc408754868"/>
+      <w:bookmarkStart w:id="37" w:name="_Toc411523098"/>
       <w:r>
         <w:t>Player gives bribe to sheriff</w:t>
       </w:r>
@@ -9761,10 +10127,7 @@
         <w:t xml:space="preserve"> </w:t>
       </w:r>
       <w:r>
-        <w:t>&lt;state&gt;</w:t>
-      </w:r>
-      <w:r>
-        <w:t xml:space="preserve"> </w:t>
+        <w:t xml:space="preserve">&lt;state&gt; </w:t>
       </w:r>
       <w:r>
         <w:t xml:space="preserve">(pay </w:t>
@@ -9786,7 +10149,7 @@
       <w:pPr>
         <w:pStyle w:val="Heading3"/>
       </w:pPr>
-      <w:bookmarkStart w:id="38" w:name="_Toc408754869"/>
+      <w:bookmarkStart w:id="38" w:name="_Toc411523099"/>
       <w:r>
         <w:t>Sheriff takes bribe and starts contribution process</w:t>
       </w:r>
@@ -9844,10 +10207,7 @@
         <w:t xml:space="preserve"> </w:t>
       </w:r>
       <w:r>
-        <w:t>&lt;state&gt;</w:t>
-      </w:r>
-      <w:r>
-        <w:t xml:space="preserve"> </w:t>
+        <w:t xml:space="preserve">&lt;state&gt; </w:t>
       </w:r>
       <w:r>
         <w:t xml:space="preserve">(pay </w:t>
@@ -9893,7 +10253,7 @@
       <w:pPr>
         <w:pStyle w:val="Heading3"/>
       </w:pPr>
-      <w:bookmarkStart w:id="39" w:name="_Toc408754870"/>
+      <w:bookmarkStart w:id="39" w:name="_Toc411523100"/>
       <w:r>
         <w:t>S</w:t>
       </w:r>
@@ -9970,10 +10330,7 @@
         <w:t xml:space="preserve"> </w:t>
       </w:r>
       <w:r>
-        <w:t>&lt;state&gt;</w:t>
-      </w:r>
-      <w:r>
-        <w:t xml:space="preserve"> </w:t>
+        <w:t xml:space="preserve">&lt;state&gt; </w:t>
       </w:r>
       <w:r>
         <w:t>(open closed)</w:t>
@@ -9987,7 +10344,7 @@
       <w:pPr>
         <w:pStyle w:val="Heading3"/>
       </w:pPr>
-      <w:bookmarkStart w:id="40" w:name="_Toc408754871"/>
+      <w:bookmarkStart w:id="40" w:name="_Toc411523101"/>
       <w:r>
         <w:t>Sheriff finishes to pay contribution</w:t>
       </w:r>
@@ -10053,10 +10410,7 @@
         <w:t xml:space="preserve"> </w:t>
       </w:r>
       <w:r>
-        <w:t>&lt;state&gt;</w:t>
-      </w:r>
-      <w:r>
-        <w:t xml:space="preserve"> </w:t>
+        <w:t xml:space="preserve">&lt;state&gt; </w:t>
       </w:r>
       <w:r>
         <w:t>(pay finished)</w:t>
@@ -10071,7 +10425,7 @@
         <w:pStyle w:val="Heading2"/>
       </w:pPr>
       <w:bookmarkStart w:id="41" w:name="_Player’s_bank_account"/>
-      <w:bookmarkStart w:id="42" w:name="_Toc408754872"/>
+      <w:bookmarkStart w:id="42" w:name="_Toc411523102"/>
       <w:bookmarkEnd w:id="41"/>
       <w:r>
         <w:t>Player’s bank account commands</w:t>
@@ -10223,7 +10577,7 @@
       <w:pPr>
         <w:pStyle w:val="Heading2"/>
       </w:pPr>
-      <w:bookmarkStart w:id="43" w:name="_Toc408754873"/>
+      <w:bookmarkStart w:id="43" w:name="_Toc411523103"/>
       <w:r>
         <w:t>Updating player’s account in runtime</w:t>
       </w:r>
@@ -10393,7 +10747,7 @@
       <w:pPr>
         <w:pStyle w:val="Heading2"/>
       </w:pPr>
-      <w:bookmarkStart w:id="44" w:name="_Toc408754874"/>
+      <w:bookmarkStart w:id="44" w:name="_Toc411523104"/>
       <w:r>
         <w:t xml:space="preserve">Update </w:t>
       </w:r>
@@ -10588,7 +10942,7 @@
       <w:pPr>
         <w:pStyle w:val="Heading2"/>
       </w:pPr>
-      <w:bookmarkStart w:id="45" w:name="_Toc408754875"/>
+      <w:bookmarkStart w:id="45" w:name="_Toc411523105"/>
       <w:r>
         <w:t>Global player account configuration</w:t>
       </w:r>
@@ -10725,7 +11079,7 @@
       <w:pPr>
         <w:pStyle w:val="Heading2"/>
       </w:pPr>
-      <w:bookmarkStart w:id="46" w:name="_Toc408754876"/>
+      <w:bookmarkStart w:id="46" w:name="_Toc411523106"/>
       <w:r>
         <w:t xml:space="preserve">Global </w:t>
       </w:r>
@@ -10877,7 +11231,7 @@
       <w:pPr>
         <w:pStyle w:val="Heading2"/>
       </w:pPr>
-      <w:bookmarkStart w:id="47" w:name="_Toc408754877"/>
+      <w:bookmarkStart w:id="47" w:name="_Toc411523107"/>
       <w:r>
         <w:t>Modify player’s balance</w:t>
       </w:r>
@@ -10894,7 +11248,7 @@
       <w:pPr>
         <w:pStyle w:val="Heading3"/>
       </w:pPr>
-      <w:bookmarkStart w:id="48" w:name="_Toc408754878"/>
+      <w:bookmarkStart w:id="48" w:name="_Toc411523108"/>
       <w:r>
         <w:t>Withdraw resource</w:t>
       </w:r>
@@ -11000,7 +11354,7 @@
       <w:pPr>
         <w:pStyle w:val="Heading3"/>
       </w:pPr>
-      <w:bookmarkStart w:id="49" w:name="_Toc408754879"/>
+      <w:bookmarkStart w:id="49" w:name="_Toc411523109"/>
       <w:r>
         <w:t>Recharge resource (</w:t>
       </w:r>
@@ -11077,7 +11431,7 @@
       <w:pPr>
         <w:pStyle w:val="Heading3"/>
       </w:pPr>
-      <w:bookmarkStart w:id="50" w:name="_Toc408754880"/>
+      <w:bookmarkStart w:id="50" w:name="_Toc411523110"/>
       <w:r>
         <w:t>Examples</w:t>
       </w:r>
@@ -11156,7 +11510,7 @@
       <w:pPr>
         <w:pStyle w:val="Heading2"/>
       </w:pPr>
-      <w:bookmarkStart w:id="51" w:name="_Toc408754881"/>
+      <w:bookmarkStart w:id="51" w:name="_Toc411523111"/>
       <w:r>
         <w:t>Dismissing unit</w:t>
       </w:r>
@@ -11407,7 +11761,7 @@
       <w:pPr>
         <w:pStyle w:val="Heading2"/>
       </w:pPr>
-      <w:bookmarkStart w:id="52" w:name="_Toc408754882"/>
+      <w:bookmarkStart w:id="52" w:name="_Toc411523112"/>
       <w:r>
         <w:t>Getting balance of player’s account</w:t>
       </w:r>
@@ -11542,7 +11896,7 @@
       <w:pPr>
         <w:pStyle w:val="Heading2"/>
       </w:pPr>
-      <w:bookmarkStart w:id="53" w:name="_Toc408754883"/>
+      <w:bookmarkStart w:id="53" w:name="_Toc411523113"/>
       <w:r>
         <w:t>Getting current state of hiring process</w:t>
       </w:r>
@@ -11652,7 +12006,7 @@
       <w:pPr>
         <w:pStyle w:val="Heading2"/>
       </w:pPr>
-      <w:bookmarkStart w:id="54" w:name="_Toc408754884"/>
+      <w:bookmarkStart w:id="54" w:name="_Toc411523114"/>
       <w:r>
         <w:lastRenderedPageBreak/>
         <w:t>Getting list of hired units (available units)</w:t>
@@ -11834,7 +12188,7 @@
       <w:pPr>
         <w:pStyle w:val="Heading2"/>
       </w:pPr>
-      <w:bookmarkStart w:id="55" w:name="_Toc408754885"/>
+      <w:bookmarkStart w:id="55" w:name="_Toc411523115"/>
       <w:r>
         <w:t xml:space="preserve">Getting list of linked </w:t>
       </w:r>
@@ -11949,7 +12303,7 @@
       <w:pPr>
         <w:pStyle w:val="Heading2"/>
       </w:pPr>
-      <w:bookmarkStart w:id="56" w:name="_Toc408754886"/>
+      <w:bookmarkStart w:id="56" w:name="_Toc411523116"/>
       <w:r>
         <w:t xml:space="preserve">Getting </w:t>
       </w:r>
@@ -12224,16 +12578,477 @@
         <w:br w:type="page"/>
       </w:r>
     </w:p>
+    <w:p/>
+    <w:p>
+      <w:pPr>
+        <w:pStyle w:val="Heading2"/>
+      </w:pPr>
+      <w:bookmarkStart w:id="57" w:name="_Toc411523117"/>
+      <w:r>
+        <w:t xml:space="preserve">Investment </w:t>
+      </w:r>
+      <w:r>
+        <w:t xml:space="preserve">to </w:t>
+      </w:r>
+      <w:proofErr w:type="spellStart"/>
+      <w:r>
+        <w:t>quartal’s</w:t>
+      </w:r>
+      <w:proofErr w:type="spellEnd"/>
+      <w:r>
+        <w:t xml:space="preserve"> economic</w:t>
+      </w:r>
+      <w:bookmarkEnd w:id="57"/>
+    </w:p>
+    <w:p/>
+    <w:p>
+      <w:r>
+        <w:t xml:space="preserve">Investment is allowed in case </w:t>
+      </w:r>
+      <w:proofErr w:type="spellStart"/>
+      <w:r>
+        <w:t>quartal</w:t>
+      </w:r>
+      <w:proofErr w:type="spellEnd"/>
+      <w:r>
+        <w:t xml:space="preserve"> was opened and bribe was paid (</w:t>
+      </w:r>
+      <w:proofErr w:type="spellStart"/>
+      <w:r>
+        <w:t>quartal’s</w:t>
+      </w:r>
+      <w:proofErr w:type="spellEnd"/>
+      <w:r>
+        <w:t xml:space="preserve"> sate is ‘op’).</w:t>
+      </w:r>
+    </w:p>
+    <w:p>
+      <w:r>
+        <w:t xml:space="preserve">The sum of investment is defined in </w:t>
+      </w:r>
+      <w:proofErr w:type="spellStart"/>
+      <w:r>
+        <w:t>quartal’s</w:t>
+      </w:r>
+      <w:proofErr w:type="spellEnd"/>
+      <w:r>
+        <w:t xml:space="preserve"> resources</w:t>
+      </w:r>
+    </w:p>
+    <w:p/>
+    <w:p>
+      <w:pPr>
+        <w:pStyle w:val="Heading3"/>
+      </w:pPr>
+      <w:bookmarkStart w:id="58" w:name="_Toc411523118"/>
+      <w:r>
+        <w:t>Request to invest</w:t>
+      </w:r>
+      <w:bookmarkEnd w:id="58"/>
+    </w:p>
+    <w:p>
+      <w:r>
+        <w:t>(</w:t>
+      </w:r>
+      <w:proofErr w:type="gramStart"/>
+      <w:r>
+        <w:t>player</w:t>
+      </w:r>
+      <w:proofErr w:type="gramEnd"/>
+      <w:r>
+        <w:t xml:space="preserve"> </w:t>
+      </w:r>
+      <w:r>
+        <w:t>&lt;</w:t>
+      </w:r>
+      <w:proofErr w:type="spellStart"/>
+      <w:r>
+        <w:t>player_id</w:t>
+      </w:r>
+      <w:proofErr w:type="spellEnd"/>
+      <w:r>
+        <w:t>&gt;</w:t>
+      </w:r>
+      <w:r>
+        <w:t xml:space="preserve"> deal </w:t>
+      </w:r>
+      <w:proofErr w:type="spellStart"/>
+      <w:r>
+        <w:t>setintention</w:t>
+      </w:r>
+      <w:proofErr w:type="spellEnd"/>
+      <w:r>
+        <w:t xml:space="preserve"> 0 (</w:t>
+      </w:r>
+      <w:r>
+        <w:t>&lt;</w:t>
+      </w:r>
+      <w:proofErr w:type="spellStart"/>
+      <w:r>
+        <w:t>quartal_id</w:t>
+      </w:r>
+      <w:proofErr w:type="spellEnd"/>
+      <w:r>
+        <w:t>&gt;</w:t>
+      </w:r>
+      <w:r>
+        <w:t xml:space="preserve"> </w:t>
+      </w:r>
+      <w:r>
+        <w:t>invest</w:t>
+      </w:r>
+      <w:r>
+        <w:t xml:space="preserve"> (</w:t>
+      </w:r>
+      <w:r>
+        <w:t>&lt;</w:t>
+      </w:r>
+      <w:proofErr w:type="spellStart"/>
+      <w:r>
+        <w:t>invest_quantum</w:t>
+      </w:r>
+      <w:proofErr w:type="spellEnd"/>
+      <w:r>
+        <w:t>&gt;</w:t>
+      </w:r>
+      <w:r>
+        <w:t>))</w:t>
+      </w:r>
+      <w:r>
+        <w:t>)</w:t>
+      </w:r>
+    </w:p>
+    <w:p>
+      <w:r>
+        <w:t xml:space="preserve">Where </w:t>
+      </w:r>
+    </w:p>
+    <w:p>
+      <w:r>
+        <w:t>&lt;</w:t>
+      </w:r>
+      <w:proofErr w:type="spellStart"/>
+      <w:r>
+        <w:t>invest_quantum</w:t>
+      </w:r>
+      <w:proofErr w:type="spellEnd"/>
+      <w:r>
+        <w:t>&gt;: &lt;</w:t>
+      </w:r>
+      <w:proofErr w:type="spellStart"/>
+      <w:r>
+        <w:t>quantum_of_resources_for_investment_measured</w:t>
+      </w:r>
+      <w:proofErr w:type="spellEnd"/>
+    </w:p>
+    <w:p/>
+    <w:p>
+      <w:pPr>
+        <w:pStyle w:val="Heading3"/>
+      </w:pPr>
+      <w:bookmarkStart w:id="59" w:name="_Toc411523119"/>
+      <w:r>
+        <w:t>Response on invest request</w:t>
+      </w:r>
+      <w:bookmarkEnd w:id="59"/>
+      <w:r>
+        <w:t xml:space="preserve"> </w:t>
+      </w:r>
+    </w:p>
+    <w:p>
+      <w:r>
+        <w:t>This response is sent in case if player doesn’t have enough resources for investment</w:t>
+      </w:r>
+    </w:p>
+    <w:p>
+      <w:r>
+        <w:t xml:space="preserve">((deal </w:t>
+      </w:r>
+      <w:proofErr w:type="spellStart"/>
+      <w:r>
+        <w:t>setintention</w:t>
+      </w:r>
+      <w:proofErr w:type="spellEnd"/>
+      <w:r>
+        <w:t xml:space="preserve"> failed) (player </w:t>
+      </w:r>
+      <w:r>
+        <w:t>&lt;</w:t>
+      </w:r>
+      <w:proofErr w:type="spellStart"/>
+      <w:r>
+        <w:t>player_id</w:t>
+      </w:r>
+      <w:proofErr w:type="spellEnd"/>
+      <w:r>
+        <w:t>&gt;</w:t>
+      </w:r>
+      <w:r>
+        <w:t>) (</w:t>
+      </w:r>
+      <w:proofErr w:type="spellStart"/>
+      <w:r>
+        <w:t>quartal</w:t>
+      </w:r>
+      <w:proofErr w:type="spellEnd"/>
+      <w:r>
+        <w:t xml:space="preserve"> </w:t>
+      </w:r>
+      <w:r>
+        <w:t>&lt;</w:t>
+      </w:r>
+      <w:proofErr w:type="spellStart"/>
+      <w:r>
+        <w:t>quartal_id</w:t>
+      </w:r>
+      <w:proofErr w:type="spellEnd"/>
+      <w:r>
+        <w:t>&gt;</w:t>
+      </w:r>
+      <w:r>
+        <w:t xml:space="preserve">) </w:t>
+      </w:r>
+      <w:r>
+        <w:t>&lt;</w:t>
+      </w:r>
+      <w:proofErr w:type="spellStart"/>
+      <w:r>
+        <w:t>quartal_state</w:t>
+      </w:r>
+      <w:proofErr w:type="spellEnd"/>
+      <w:r>
+        <w:t>&gt;</w:t>
+      </w:r>
+      <w:r>
+        <w:t xml:space="preserve"> (invest </w:t>
+      </w:r>
+      <w:proofErr w:type="spellStart"/>
+      <w:r>
+        <w:t>notEnoughResources</w:t>
+      </w:r>
+      <w:proofErr w:type="spellEnd"/>
+      <w:r>
+        <w:t>))</w:t>
+      </w:r>
+    </w:p>
+    <w:p>
+      <w:r>
+        <w:t>This response is sent when investment passed successfully</w:t>
+      </w:r>
+    </w:p>
+    <w:p>
+      <w:r>
+        <w:t xml:space="preserve">((deal </w:t>
+      </w:r>
+      <w:proofErr w:type="spellStart"/>
+      <w:r>
+        <w:t>setintention</w:t>
+      </w:r>
+      <w:proofErr w:type="spellEnd"/>
+      <w:r>
+        <w:t xml:space="preserve"> done) (player </w:t>
+      </w:r>
+      <w:r>
+        <w:t>&lt;</w:t>
+      </w:r>
+      <w:proofErr w:type="spellStart"/>
+      <w:r>
+        <w:t>player_id</w:t>
+      </w:r>
+      <w:proofErr w:type="spellEnd"/>
+      <w:r>
+        <w:t>&gt;</w:t>
+      </w:r>
+      <w:r>
+        <w:t>) (</w:t>
+      </w:r>
+      <w:proofErr w:type="spellStart"/>
+      <w:r>
+        <w:t>quartal</w:t>
+      </w:r>
+      <w:proofErr w:type="spellEnd"/>
+      <w:r>
+        <w:t xml:space="preserve"> </w:t>
+      </w:r>
+      <w:r>
+        <w:t>&lt;</w:t>
+      </w:r>
+      <w:proofErr w:type="spellStart"/>
+      <w:r>
+        <w:t>quartal_id</w:t>
+      </w:r>
+      <w:proofErr w:type="spellEnd"/>
+      <w:r>
+        <w:t>&gt;</w:t>
+      </w:r>
+      <w:r>
+        <w:t xml:space="preserve">) </w:t>
+      </w:r>
+      <w:r>
+        <w:t>&lt;</w:t>
+      </w:r>
+      <w:proofErr w:type="spellStart"/>
+      <w:r>
+        <w:t>quartal_state</w:t>
+      </w:r>
+      <w:proofErr w:type="spellEnd"/>
+      <w:r>
+        <w:t>&gt;</w:t>
+      </w:r>
+      <w:r>
+        <w:t xml:space="preserve"> (invest </w:t>
+      </w:r>
+      <w:r>
+        <w:t>&lt;</w:t>
+      </w:r>
+      <w:proofErr w:type="spellStart"/>
+      <w:r>
+        <w:t>updated_quartal_conf</w:t>
+      </w:r>
+      <w:proofErr w:type="spellEnd"/>
+      <w:r>
+        <w:t>&gt;</w:t>
+      </w:r>
+      <w:r>
+        <w:t>))</w:t>
+      </w:r>
+    </w:p>
+    <w:p>
+      <w:r>
+        <w:t>The result of positive investment is increasing quantum of contribution, &lt;</w:t>
+      </w:r>
+      <w:proofErr w:type="spellStart"/>
+      <w:r>
+        <w:t>updated_quartal_conf</w:t>
+      </w:r>
+      <w:proofErr w:type="spellEnd"/>
+      <w:r>
+        <w:t>&gt; includes updated quantum.</w:t>
+      </w:r>
+    </w:p>
+    <w:p>
+      <w:r>
+        <w:t>&lt;</w:t>
+      </w:r>
+      <w:proofErr w:type="spellStart"/>
+      <w:r>
+        <w:t>updated_quartal_conf</w:t>
+      </w:r>
+      <w:proofErr w:type="spellEnd"/>
+      <w:r>
+        <w:t xml:space="preserve">&gt;: </w:t>
+      </w:r>
+      <w:r>
+        <w:t>(</w:t>
+      </w:r>
+      <w:r>
+        <w:t>&lt;</w:t>
+      </w:r>
+      <w:proofErr w:type="spellStart"/>
+      <w:r>
+        <w:t>resource_type</w:t>
+      </w:r>
+      <w:proofErr w:type="spellEnd"/>
+      <w:r>
+        <w:t>&gt;</w:t>
+      </w:r>
+      <w:r>
+        <w:t xml:space="preserve"> </w:t>
+      </w:r>
+      <w:r>
+        <w:t>&lt;</w:t>
+      </w:r>
+      <w:proofErr w:type="spellStart"/>
+      <w:r>
+        <w:t>updated_contribution_quantum</w:t>
+      </w:r>
+      <w:proofErr w:type="spellEnd"/>
+      <w:r>
+        <w:t>&gt;</w:t>
+      </w:r>
+      <w:r>
+        <w:t xml:space="preserve"> </w:t>
+      </w:r>
+      <w:r>
+        <w:t>&lt;period&gt;</w:t>
+      </w:r>
+      <w:r>
+        <w:t xml:space="preserve"> </w:t>
+      </w:r>
+      <w:r>
+        <w:t>&lt;</w:t>
+      </w:r>
+      <w:proofErr w:type="spellStart"/>
+      <w:r>
+        <w:t>quantums</w:t>
+      </w:r>
+      <w:proofErr w:type="spellEnd"/>
+      <w:r>
+        <w:t>&gt;</w:t>
+      </w:r>
+      <w:r>
+        <w:t xml:space="preserve"> </w:t>
+      </w:r>
+      <w:r>
+        <w:t>&lt;</w:t>
+      </w:r>
+      <w:proofErr w:type="spellStart"/>
+      <w:r>
+        <w:t>open_time</w:t>
+      </w:r>
+      <w:proofErr w:type="spellEnd"/>
+      <w:r>
+        <w:t>&gt;</w:t>
+      </w:r>
+      <w:r>
+        <w:t xml:space="preserve"> </w:t>
+      </w:r>
+      <w:r>
+        <w:t>&lt;</w:t>
+      </w:r>
+      <w:proofErr w:type="spellStart"/>
+      <w:r>
+        <w:t>desired_open_price_for_info</w:t>
+      </w:r>
+      <w:proofErr w:type="spellEnd"/>
+      <w:r>
+        <w:t>&gt;</w:t>
+      </w:r>
+      <w:r>
+        <w:t xml:space="preserve"> </w:t>
+      </w:r>
+      <w:r>
+        <w:t>&lt;</w:t>
+      </w:r>
+      <w:proofErr w:type="spellStart"/>
+      <w:r>
+        <w:t>sheriffs_bribe</w:t>
+      </w:r>
+      <w:proofErr w:type="spellEnd"/>
+      <w:r>
+        <w:t>&gt;</w:t>
+      </w:r>
+      <w:r>
+        <w:t>)</w:t>
+      </w:r>
+    </w:p>
+    <w:p/>
+    <w:p>
+      <w:r>
+        <w:br w:type="page"/>
+      </w:r>
+    </w:p>
+    <w:p/>
     <w:p/>
     <w:p>
       <w:pPr>
         <w:pStyle w:val="Heading1"/>
       </w:pPr>
-      <w:bookmarkStart w:id="57" w:name="_Toc408754887"/>
+      <w:bookmarkStart w:id="60" w:name="_Toc411523120"/>
       <w:r>
         <w:t>Configuration files (examples)</w:t>
       </w:r>
-      <w:bookmarkEnd w:id="57"/>
+      <w:bookmarkEnd w:id="60"/>
     </w:p>
     <w:p/>
     <w:p>
@@ -12246,12 +13061,12 @@
       <w:pPr>
         <w:pStyle w:val="Heading2"/>
       </w:pPr>
-      <w:bookmarkStart w:id="58" w:name="_Toc408754888"/>
+      <w:bookmarkStart w:id="61" w:name="_Toc411523121"/>
       <w:proofErr w:type="spellStart"/>
       <w:r>
         <w:t>accountconf.conf</w:t>
       </w:r>
-      <w:bookmarkEnd w:id="58"/>
+      <w:bookmarkEnd w:id="61"/>
       <w:proofErr w:type="spellEnd"/>
     </w:p>
     <w:p/>
@@ -12281,12 +13096,12 @@
       <w:pPr>
         <w:pStyle w:val="Heading2"/>
       </w:pPr>
-      <w:bookmarkStart w:id="59" w:name="_Toc408754889"/>
+      <w:bookmarkStart w:id="62" w:name="_Toc411523122"/>
       <w:proofErr w:type="spellStart"/>
       <w:r>
         <w:t>quartalconf.conf</w:t>
       </w:r>
-      <w:bookmarkEnd w:id="59"/>
+      <w:bookmarkEnd w:id="62"/>
       <w:proofErr w:type="spellEnd"/>
     </w:p>
     <w:p/>
@@ -12319,6 +13134,109 @@
       <w:r>
         <w:t>)</w:t>
       </w:r>
+    </w:p>
+    <w:p/>
+    <w:p>
+      <w:pPr>
+        <w:pStyle w:val="Heading2"/>
+      </w:pPr>
+      <w:bookmarkStart w:id="63" w:name="_Toc411523123"/>
+      <w:proofErr w:type="spellStart"/>
+      <w:r>
+        <w:t>b</w:t>
+      </w:r>
+      <w:r>
+        <w:t>usinessconf.conf</w:t>
+      </w:r>
+      <w:bookmarkEnd w:id="63"/>
+      <w:proofErr w:type="spellEnd"/>
+    </w:p>
+    <w:p/>
+    <w:p>
+      <w:r>
+        <w:t>Factor’s configuration (example)</w:t>
+      </w:r>
+    </w:p>
+    <w:p>
+      <w:r>
+        <w:t>(</w:t>
+      </w:r>
+    </w:p>
+    <w:p>
+      <w:r>
+        <w:tab/>
+        <w:t>(Factors ((vodka 0 1) (food 0 1) (gold 0 1) (</w:t>
+      </w:r>
+      <w:proofErr w:type="spellStart"/>
+      <w:r>
+        <w:t>viski</w:t>
+      </w:r>
+      <w:proofErr w:type="spellEnd"/>
+      <w:r>
+        <w:t xml:space="preserve"> 0 1)</w:t>
+      </w:r>
+      <w:proofErr w:type="gramStart"/>
+      <w:r>
+        <w:t>) )</w:t>
+      </w:r>
+      <w:proofErr w:type="gramEnd"/>
+    </w:p>
+    <w:p>
+      <w:r>
+        <w:t>)</w:t>
+      </w:r>
+    </w:p>
+    <w:p>
+      <w:r>
+        <w:t xml:space="preserve">For each </w:t>
+      </w:r>
+      <w:proofErr w:type="spellStart"/>
+      <w:r>
+        <w:t>quartal’s</w:t>
+      </w:r>
+      <w:proofErr w:type="spellEnd"/>
+      <w:r>
+        <w:t xml:space="preserve"> resource following factors must be defined</w:t>
+      </w:r>
+    </w:p>
+    <w:p>
+      <w:r>
+        <w:t>(</w:t>
+      </w:r>
+    </w:p>
+    <w:p>
+      <w:r>
+        <w:tab/>
+        <w:t>(Factors ((&lt;resource&gt; &lt;</w:t>
+      </w:r>
+      <w:proofErr w:type="spellStart"/>
+      <w:r>
+        <w:t>initial_business_dev_factor</w:t>
+      </w:r>
+      <w:proofErr w:type="spellEnd"/>
+      <w:r>
+        <w:t>&gt; &lt;k-factor&gt;) …</w:t>
+      </w:r>
+      <w:proofErr w:type="gramStart"/>
+      <w:r>
+        <w:t>) )</w:t>
+      </w:r>
+      <w:proofErr w:type="gramEnd"/>
+    </w:p>
+    <w:p>
+      <w:r>
+        <w:t>)</w:t>
+      </w:r>
+    </w:p>
+    <w:p>
+      <w:r>
+        <w:t xml:space="preserve">&lt;k-factor&gt; - balance factor, see document </w:t>
+      </w:r>
+      <w:proofErr w:type="spellStart"/>
+      <w:r>
+        <w:t>StartegyGame_investment</w:t>
+      </w:r>
+      <w:proofErr w:type="spellEnd"/>
     </w:p>
     <w:p/>
     <w:sectPr>
@@ -13186,7 +14104,7 @@
 </file>
 
 <file path=customXml/itemProps1.xml><?xml version="1.0" encoding="utf-8"?>
-<ds:datastoreItem xmlns:ds="http://schemas.openxmlformats.org/officeDocument/2006/customXml" ds:itemID="{3A919E57-747D-4BC6-9A56-97B2A2737A88}">
+<ds:datastoreItem xmlns:ds="http://schemas.openxmlformats.org/officeDocument/2006/customXml" ds:itemID="{7DA6F107-E093-4708-95AF-9A26FBC6970C}">
   <ds:schemaRefs>
     <ds:schemaRef ds:uri="http://schemas.openxmlformats.org/officeDocument/2006/bibliography"/>
   </ds:schemaRefs>

</xml_diff>